<commit_message>
Add missing value features description
</commit_message>
<xml_diff>
--- a/QuestionForFinalProject.docx
+++ b/QuestionForFinalProject.docx
@@ -170,7 +170,21 @@
           <w:rFonts w:ascii="Arial" w:eastAsia="Times New Roman" w:hAnsi="Arial" w:cs="Arial"/>
           <w:color w:val="000000"/>
         </w:rPr>
-        <w:t>The given Enron dataset fall into three major categories, specifically financial features including salary, bonus, stock, etc, email features comprising all emails to/from this person and also the ones to/from any POI, and the POI label which is Boolean represented as integer (0 means NonPOI and 1 means POI)</w:t>
+        <w:t>The given Enron dataset</w:t>
+      </w:r>
+      <w:r>
+        <w:rPr>
+          <w:rFonts w:ascii="Arial" w:eastAsia="Times New Roman" w:hAnsi="Arial" w:cs="Arial"/>
+          <w:color w:val="000000"/>
+        </w:rPr>
+        <w:t xml:space="preserve"> includes total 21 features which</w:t>
+      </w:r>
+      <w:r>
+        <w:rPr>
+          <w:rFonts w:ascii="Arial" w:eastAsia="Times New Roman" w:hAnsi="Arial" w:cs="Arial"/>
+          <w:color w:val="000000"/>
+        </w:rPr>
+        <w:t xml:space="preserve"> fall into three major categories, specifically financial features including salary, bonus, stock, etc, email features comprising all emails to/from this person and also the ones to/from any POI, and the POI label which is Boolean represented as integer (0 means NonPOI and 1 means POI)</w:t>
       </w:r>
       <w:r>
         <w:rPr>
@@ -178,6 +192,46 @@
           <w:color w:val="000000"/>
         </w:rPr>
         <w:t xml:space="preserve">. </w:t>
+      </w:r>
+      <w:r>
+        <w:rPr>
+          <w:rFonts w:ascii="Arial" w:eastAsia="Times New Roman" w:hAnsi="Arial" w:cs="Arial"/>
+          <w:color w:val="000000"/>
+        </w:rPr>
+        <w:t xml:space="preserve">All features except ‘poi’ have a number of missing values </w:t>
+      </w:r>
+      <w:bookmarkStart w:id="0" w:name="_GoBack"/>
+      <w:bookmarkEnd w:id="0"/>
+      <w:r>
+        <w:rPr>
+          <w:rFonts w:ascii="Arial" w:eastAsia="Times New Roman" w:hAnsi="Arial" w:cs="Arial"/>
+          <w:color w:val="000000"/>
+        </w:rPr>
+        <w:t>(“NaN’) ranging from 20 to 142; among them, these with highest missing values are(feature, # of missing value):</w:t>
+      </w:r>
+    </w:p>
+    <w:p>
+      <w:pPr>
+        <w:spacing w:before="100" w:beforeAutospacing="1" w:after="100" w:afterAutospacing="1" w:line="240" w:lineRule="auto"/>
+        <w:jc w:val="both"/>
+        <w:rPr>
+          <w:rFonts w:ascii="Arial" w:eastAsia="Times New Roman" w:hAnsi="Arial" w:cs="Arial"/>
+          <w:color w:val="000000"/>
+        </w:rPr>
+      </w:pPr>
+      <w:r>
+        <w:rPr>
+          <w:rFonts w:ascii="Arial" w:eastAsia="Times New Roman" w:hAnsi="Arial" w:cs="Arial"/>
+          <w:color w:val="000000"/>
+        </w:rPr>
+        <w:t>[</w:t>
+      </w:r>
+      <w:r>
+        <w:rPr>
+          <w:rFonts w:ascii="Arial" w:eastAsia="Times New Roman" w:hAnsi="Arial" w:cs="Arial"/>
+          <w:color w:val="000000"/>
+        </w:rPr>
+        <w:t>('long_term_incentive', 80), ('deferred_income', 97), ('deferral_payments', 107), ('restricted_stock_deferred', 128), ('director_fees', 129), ('loan_advances', 142)]</w:t>
       </w:r>
     </w:p>
     <w:p>
@@ -236,7 +290,15 @@
           <w:rFonts w:ascii="Arial" w:eastAsia="Times New Roman" w:hAnsi="Arial" w:cs="Arial"/>
           <w:color w:val="000000"/>
         </w:rPr>
-        <w:t>What features did you end up using in your POI identifier, and what selection process did you use to pick them? Did you have to do any scaling? Why or why not? As part of the assignment, you should attempt to engineer your own feature that does not come ready-made in the dataset -- explain what feature you tried to make, and the rationale behind it. (You do not necessarily have to use it in the final analysis, only engineer and test it.) In your feature selection step, if you used an algorithm like a decision tree, please also give the feature importances of the features that you use, and if you used an automated feature selection function like SelectKBest, please report the feature scores and reasons for your choice of parameter values.  [relevant rubric items: “create new features”, “properly scale features”, “intelligently select feature”]</w:t>
+        <w:t xml:space="preserve">What features did you end up using in your POI identifier, and what selection process did you use to pick them? Did you have to do any scaling? Why or why not? As part of the assignment, you should attempt to engineer your own feature that does not come ready-made in the dataset -- explain what feature you tried to make, and the rationale behind it. (You do not necessarily have to use it in the final analysis, only engineer and test it.) In your feature selection step, if you </w:t>
+      </w:r>
+      <w:r>
+        <w:rPr>
+          <w:rFonts w:ascii="Arial" w:eastAsia="Times New Roman" w:hAnsi="Arial" w:cs="Arial"/>
+          <w:color w:val="000000"/>
+        </w:rPr>
+        <w:lastRenderedPageBreak/>
+        <w:t>used an algorithm like a decision tree, please also give the feature importances of the features that you use, and if you used an automated feature selection function like SelectKBest, please report the feature scores and reasons for your choice of parameter values.  [relevant rubric items: “create new features”, “properly scale features”, “intelligently select feature”]</w:t>
       </w:r>
     </w:p>
     <w:p>
@@ -253,7 +315,6 @@
           <w:rFonts w:ascii="Arial" w:eastAsia="Times New Roman" w:hAnsi="Arial" w:cs="Arial"/>
           <w:color w:val="000000"/>
         </w:rPr>
-        <w:lastRenderedPageBreak/>
         <w:t xml:space="preserve">I create two new features, namely </w:t>
       </w:r>
       <w:r>
@@ -565,8 +626,8 @@
         <w:t>that I use as well as the associated performance scores:</w:t>
       </w:r>
     </w:p>
-    <w:bookmarkStart w:id="0" w:name="_MON_1507018277"/>
-    <w:bookmarkEnd w:id="0"/>
+    <w:bookmarkStart w:id="1" w:name="_MON_1507018277"/>
+    <w:bookmarkEnd w:id="1"/>
     <w:p>
       <w:pPr>
         <w:spacing w:before="100" w:beforeAutospacing="1" w:after="100" w:afterAutospacing="1" w:line="240" w:lineRule="auto"/>
@@ -600,10 +661,10 @@
             <v:path o:extrusionok="f" gradientshapeok="t" o:connecttype="rect"/>
             <o:lock v:ext="edit" aspectratio="t"/>
           </v:shapetype>
-          <v:shape id="_x0000_i1025" type="#_x0000_t75" style="width:468.2pt;height:161.65pt" o:ole="" filled="t" fillcolor="#8db3e2 [1311]">
+          <v:shape id="_x0000_i1025" type="#_x0000_t75" style="width:468pt;height:161.4pt" o:ole="" filled="t" fillcolor="#8db3e2 [1311]">
             <v:imagedata r:id="rId6" o:title=""/>
           </v:shape>
-          <o:OLEObject Type="Embed" ProgID="Word.OpenDocumentText.12" ShapeID="_x0000_i1025" DrawAspect="Content" ObjectID="_1507396176" r:id="rId7"/>
+          <o:OLEObject Type="Embed" ProgID="Word.OpenDocumentText.12" ShapeID="_x0000_i1025" DrawAspect="Content" ObjectID="_1507581007" r:id="rId7"/>
         </w:object>
       </w:r>
     </w:p>
@@ -636,7 +697,6 @@
           <w:rFonts w:ascii="Arial" w:eastAsia="Times New Roman" w:hAnsi="Arial" w:cs="Arial"/>
           <w:color w:val="000000"/>
         </w:rPr>
-        <w:lastRenderedPageBreak/>
         <w:t>This</w:t>
       </w:r>
       <w:r>
@@ -1860,7 +1920,15 @@
           <w:rFonts w:ascii="Arial" w:eastAsia="Times New Roman" w:hAnsi="Arial" w:cs="Arial"/>
           <w:color w:val="000000"/>
         </w:rPr>
-        <w:t xml:space="preserve"> as the No.1 criterion for this particular project and other performances such as precision and F1 are also factored in. For my final algorithm Decision Tree Classifier, the main parameter</w:t>
+        <w:t xml:space="preserve"> as the No.1 criterion for this particular project and other performances such </w:t>
+      </w:r>
+      <w:r>
+        <w:rPr>
+          <w:rFonts w:ascii="Arial" w:eastAsia="Times New Roman" w:hAnsi="Arial" w:cs="Arial"/>
+          <w:color w:val="000000"/>
+        </w:rPr>
+        <w:lastRenderedPageBreak/>
+        <w:t>as precision and F1 are also factored in. For my final algorithm Decision Tree Classifier, the main parameter</w:t>
       </w:r>
       <w:r>
         <w:rPr>
@@ -2032,7 +2100,6 @@
           <w:rFonts w:ascii="Arial" w:eastAsia="Times New Roman" w:hAnsi="Arial" w:cs="Arial"/>
           <w:color w:val="000000"/>
         </w:rPr>
-        <w:lastRenderedPageBreak/>
         <w:t>In the given dataset there are 145 persons (data) but 21 features</w:t>
       </w:r>
       <w:r>
@@ -2142,10 +2209,10 @@
           <w:color w:val="000000"/>
         </w:rPr>
         <w:object w:dxaOrig="9360" w:dyaOrig="3224">
-          <v:shape id="_x0000_i1026" type="#_x0000_t75" style="width:468.2pt;height:161.65pt" o:ole="" filled="t" fillcolor="#8db3e2 [1311]">
+          <v:shape id="_x0000_i1026" type="#_x0000_t75" style="width:468pt;height:161.4pt" o:ole="" filled="t" fillcolor="#8db3e2 [1311]">
             <v:imagedata r:id="rId6" o:title=""/>
           </v:shape>
-          <o:OLEObject Type="Embed" ProgID="Word.OpenDocumentText.12" ShapeID="_x0000_i1026" DrawAspect="Content" ObjectID="_1507396177" r:id="rId8"/>
+          <o:OLEObject Type="Embed" ProgID="Word.OpenDocumentText.12" ShapeID="_x0000_i1026" DrawAspect="Content" ObjectID="_1507581008" r:id="rId8"/>
         </w:object>
       </w:r>
     </w:p>
@@ -2164,8 +2231,6 @@
       <w:r>
         <w:t xml:space="preserve">a </w:t>
       </w:r>
-      <w:bookmarkStart w:id="1" w:name="_GoBack"/>
-      <w:bookmarkEnd w:id="1"/>
       <w:r>
         <w:t>POI is 83.407%</w:t>
       </w:r>
@@ -2185,6 +2250,7 @@
     </w:p>
     <w:p>
       <w:r>
+        <w:lastRenderedPageBreak/>
         <w:t>Recall: 0.41450</w:t>
       </w:r>
     </w:p>
@@ -2206,7 +2272,7 @@
 
 <file path=word/numbering.xml><?xml version="1.0" encoding="utf-8"?>
 <w:numbering xmlns:wpc="http://schemas.microsoft.com/office/word/2010/wordprocessingCanvas" xmlns:mc="http://schemas.openxmlformats.org/markup-compatibility/2006" xmlns:o="urn:schemas-microsoft-com:office:office" xmlns:r="http://schemas.openxmlformats.org/officeDocument/2006/relationships" xmlns:m="http://schemas.openxmlformats.org/officeDocument/2006/math" xmlns:v="urn:schemas-microsoft-com:vml" xmlns:wp14="http://schemas.microsoft.com/office/word/2010/wordprocessingDrawing" xmlns:wp="http://schemas.openxmlformats.org/drawingml/2006/wordprocessingDrawing" xmlns:w10="urn:schemas-microsoft-com:office:word" xmlns:w="http://schemas.openxmlformats.org/wordprocessingml/2006/main" xmlns:w14="http://schemas.microsoft.com/office/word/2010/wordml" xmlns:w15="http://schemas.microsoft.com/office/word/2012/wordml" xmlns:wpg="http://schemas.microsoft.com/office/word/2010/wordprocessingGroup" xmlns:wpi="http://schemas.microsoft.com/office/word/2010/wordprocessingInk" xmlns:wne="http://schemas.microsoft.com/office/word/2006/wordml" xmlns:wps="http://schemas.microsoft.com/office/word/2010/wordprocessingShape" mc:Ignorable="w14 w15 wp14">
-  <w:abstractNum w:abstractNumId="0">
+  <w:abstractNum w:abstractNumId="0" w15:restartNumberingAfterBreak="0">
     <w:nsid w:val="293B6AE6"/>
     <w:multiLevelType w:val="multilevel"/>
     <w:tmpl w:val="93942C8C"/>
@@ -2319,7 +2385,7 @@
       </w:pPr>
     </w:lvl>
   </w:abstractNum>
-  <w:abstractNum w:abstractNumId="1">
+  <w:abstractNum w:abstractNumId="1" w15:restartNumberingAfterBreak="0">
     <w:nsid w:val="52E60708"/>
     <w:multiLevelType w:val="multilevel"/>
     <w:tmpl w:val="BC0A5FB4"/>
@@ -2432,7 +2498,7 @@
       </w:pPr>
     </w:lvl>
   </w:abstractNum>
-  <w:abstractNum w:abstractNumId="2">
+  <w:abstractNum w:abstractNumId="2" w15:restartNumberingAfterBreak="0">
     <w:nsid w:val="63295AFF"/>
     <w:multiLevelType w:val="multilevel"/>
     <w:tmpl w:val="60E814EA"/>
@@ -2545,7 +2611,7 @@
       </w:pPr>
     </w:lvl>
   </w:abstractNum>
-  <w:abstractNum w:abstractNumId="3">
+  <w:abstractNum w:abstractNumId="3" w15:restartNumberingAfterBreak="0">
     <w:nsid w:val="67AF67B9"/>
     <w:multiLevelType w:val="multilevel"/>
     <w:tmpl w:val="CE1EF2F6"/>
@@ -2658,7 +2724,7 @@
       </w:pPr>
     </w:lvl>
   </w:abstractNum>
-  <w:abstractNum w:abstractNumId="4">
+  <w:abstractNum w:abstractNumId="4" w15:restartNumberingAfterBreak="0">
     <w:nsid w:val="6B876ABC"/>
     <w:multiLevelType w:val="multilevel"/>
     <w:tmpl w:val="F7762E26"/>
@@ -2771,7 +2837,7 @@
       </w:pPr>
     </w:lvl>
   </w:abstractNum>
-  <w:abstractNum w:abstractNumId="5">
+  <w:abstractNum w:abstractNumId="5" w15:restartNumberingAfterBreak="0">
     <w:nsid w:val="709B2877"/>
     <w:multiLevelType w:val="multilevel"/>
     <w:tmpl w:val="09FC8362"/>
@@ -3392,7 +3458,6 @@
       <w:spacing w:after="0" w:line="240" w:lineRule="auto"/>
     </w:pPr>
     <w:tblPr>
-      <w:tblInd w:w="0" w:type="dxa"/>
       <w:tblBorders>
         <w:top w:val="single" w:sz="4" w:space="0" w:color="auto"/>
         <w:left w:val="single" w:sz="4" w:space="0" w:color="auto"/>
@@ -3401,12 +3466,6 @@
         <w:insideH w:val="single" w:sz="4" w:space="0" w:color="auto"/>
         <w:insideV w:val="single" w:sz="4" w:space="0" w:color="auto"/>
       </w:tblBorders>
-      <w:tblCellMar>
-        <w:top w:w="0" w:type="dxa"/>
-        <w:left w:w="108" w:type="dxa"/>
-        <w:bottom w:w="0" w:type="dxa"/>
-        <w:right w:w="108" w:type="dxa"/>
-      </w:tblCellMar>
     </w:tblPr>
   </w:style>
 </w:styles>

</xml_diff>

<commit_message>
Add new features influence
</commit_message>
<xml_diff>
--- a/QuestionForFinalProject.docx
+++ b/QuestionForFinalProject.docx
@@ -66,7 +66,23 @@
           <w:rFonts w:ascii="Arial" w:eastAsia="Times New Roman" w:hAnsi="Arial" w:cs="Arial"/>
           <w:color w:val="000000"/>
         </w:rPr>
-        <w:t> Each question has one or more specific rubric items associated with it, so before you submit an answer, take a look at that part of the rubric. If your response does not meet expectations for all rubric points, you will be asked to revise and resubmit your project. Make sure that your responses are detailed enough that the evaluator will be able to understand the steps you took and your thought processes as you went through the data analysis.</w:t>
+        <w:t> </w:t>
+      </w:r>
+      <w:proofErr w:type="gramStart"/>
+      <w:r>
+        <w:rPr>
+          <w:rFonts w:ascii="Arial" w:eastAsia="Times New Roman" w:hAnsi="Arial" w:cs="Arial"/>
+          <w:color w:val="000000"/>
+        </w:rPr>
+        <w:t>Each</w:t>
+      </w:r>
+      <w:proofErr w:type="gramEnd"/>
+      <w:r>
+        <w:rPr>
+          <w:rFonts w:ascii="Arial" w:eastAsia="Times New Roman" w:hAnsi="Arial" w:cs="Arial"/>
+          <w:color w:val="000000"/>
+        </w:rPr>
+        <w:t xml:space="preserve"> question has one or more specific rubric items associated with it, so before you submit an answer, take a look at that part of the rubric. If your response does not meet expectations for all rubric points, you will be asked to revise and resubmit your project. Make sure that your responses are detailed enough that the evaluator will be able to understand the steps you took and your thought processes as you went through the data analysis.</w:t>
       </w:r>
     </w:p>
     <w:p>
@@ -153,7 +169,39 @@
           <w:rFonts w:ascii="Arial" w:eastAsia="Times New Roman" w:hAnsi="Arial" w:cs="Arial"/>
           <w:color w:val="000000"/>
         </w:rPr>
-        <w:t>There are total 145 records (145 persons in question) in given dataset, of which 18 are POIs and the rest 127 are non_POIs. Obviously this is an unbalanced dataset where the number of non_POI is much more than the one of POIs.</w:t>
+        <w:t xml:space="preserve">There are total 145 records (145 persons in question) in given dataset, of which 18 are POIs and the rest 127 are </w:t>
+      </w:r>
+      <w:proofErr w:type="spellStart"/>
+      <w:r>
+        <w:rPr>
+          <w:rFonts w:ascii="Arial" w:eastAsia="Times New Roman" w:hAnsi="Arial" w:cs="Arial"/>
+          <w:color w:val="000000"/>
+        </w:rPr>
+        <w:t>non_POIs</w:t>
+      </w:r>
+      <w:proofErr w:type="spellEnd"/>
+      <w:r>
+        <w:rPr>
+          <w:rFonts w:ascii="Arial" w:eastAsia="Times New Roman" w:hAnsi="Arial" w:cs="Arial"/>
+          <w:color w:val="000000"/>
+        </w:rPr>
+        <w:t xml:space="preserve">. Obviously this is an unbalanced dataset where the number of </w:t>
+      </w:r>
+      <w:proofErr w:type="spellStart"/>
+      <w:r>
+        <w:rPr>
+          <w:rFonts w:ascii="Arial" w:eastAsia="Times New Roman" w:hAnsi="Arial" w:cs="Arial"/>
+          <w:color w:val="000000"/>
+        </w:rPr>
+        <w:t>non_POI</w:t>
+      </w:r>
+      <w:proofErr w:type="spellEnd"/>
+      <w:r>
+        <w:rPr>
+          <w:rFonts w:ascii="Arial" w:eastAsia="Times New Roman" w:hAnsi="Arial" w:cs="Arial"/>
+          <w:color w:val="000000"/>
+        </w:rPr>
+        <w:t xml:space="preserve"> is much more than the one of POIs.</w:t>
       </w:r>
     </w:p>
     <w:p>
@@ -184,7 +232,39 @@
           <w:rFonts w:ascii="Arial" w:eastAsia="Times New Roman" w:hAnsi="Arial" w:cs="Arial"/>
           <w:color w:val="000000"/>
         </w:rPr>
-        <w:t xml:space="preserve"> fall into three major categories, specifically financial features including salary, bonus, stock, etc, email features comprising all emails to/from this person and also the ones to/from any POI, and the POI label which is Boolean represented as integer (0 means NonPOI and 1 means POI)</w:t>
+        <w:t xml:space="preserve"> fall into three major categories, specifically financial features including salary, bonus, stock, </w:t>
+      </w:r>
+      <w:proofErr w:type="spellStart"/>
+      <w:r>
+        <w:rPr>
+          <w:rFonts w:ascii="Arial" w:eastAsia="Times New Roman" w:hAnsi="Arial" w:cs="Arial"/>
+          <w:color w:val="000000"/>
+        </w:rPr>
+        <w:t>etc</w:t>
+      </w:r>
+      <w:proofErr w:type="spellEnd"/>
+      <w:r>
+        <w:rPr>
+          <w:rFonts w:ascii="Arial" w:eastAsia="Times New Roman" w:hAnsi="Arial" w:cs="Arial"/>
+          <w:color w:val="000000"/>
+        </w:rPr>
+        <w:t xml:space="preserve">, email features comprising all emails to/from this person and also the ones to/from any POI, and the POI label which is Boolean represented as integer (0 means </w:t>
+      </w:r>
+      <w:proofErr w:type="spellStart"/>
+      <w:r>
+        <w:rPr>
+          <w:rFonts w:ascii="Arial" w:eastAsia="Times New Roman" w:hAnsi="Arial" w:cs="Arial"/>
+          <w:color w:val="000000"/>
+        </w:rPr>
+        <w:t>NonPOI</w:t>
+      </w:r>
+      <w:proofErr w:type="spellEnd"/>
+      <w:r>
+        <w:rPr>
+          <w:rFonts w:ascii="Arial" w:eastAsia="Times New Roman" w:hAnsi="Arial" w:cs="Arial"/>
+          <w:color w:val="000000"/>
+        </w:rPr>
+        <w:t xml:space="preserve"> and 1 means POI)</w:t>
       </w:r>
       <w:r>
         <w:rPr>
@@ -198,16 +278,37 @@
           <w:rFonts w:ascii="Arial" w:eastAsia="Times New Roman" w:hAnsi="Arial" w:cs="Arial"/>
           <w:color w:val="000000"/>
         </w:rPr>
-        <w:t xml:space="preserve">All features except ‘poi’ have a number of missing values </w:t>
-      </w:r>
-      <w:bookmarkStart w:id="0" w:name="_GoBack"/>
-      <w:bookmarkEnd w:id="0"/>
-      <w:r>
-        <w:rPr>
-          <w:rFonts w:ascii="Arial" w:eastAsia="Times New Roman" w:hAnsi="Arial" w:cs="Arial"/>
-          <w:color w:val="000000"/>
-        </w:rPr>
-        <w:t>(“NaN’) ranging from 20 to 142; among them, these with highest missing values are(feature, # of missing value):</w:t>
+        <w:t>All features except ‘poi’ have a number of missing values (“</w:t>
+      </w:r>
+      <w:proofErr w:type="spellStart"/>
+      <w:r>
+        <w:rPr>
+          <w:rFonts w:ascii="Arial" w:eastAsia="Times New Roman" w:hAnsi="Arial" w:cs="Arial"/>
+          <w:color w:val="000000"/>
+        </w:rPr>
+        <w:t>NaN</w:t>
+      </w:r>
+      <w:proofErr w:type="spellEnd"/>
+      <w:r>
+        <w:rPr>
+          <w:rFonts w:ascii="Arial" w:eastAsia="Times New Roman" w:hAnsi="Arial" w:cs="Arial"/>
+          <w:color w:val="000000"/>
+        </w:rPr>
+        <w:t>’) ranging from 20 to 142; among them, these with highest missing values are</w:t>
+      </w:r>
+      <w:r>
+        <w:rPr>
+          <w:rFonts w:ascii="Arial" w:eastAsia="Times New Roman" w:hAnsi="Arial" w:cs="Arial"/>
+          <w:color w:val="000000"/>
+        </w:rPr>
+        <w:t xml:space="preserve"> </w:t>
+      </w:r>
+      <w:r>
+        <w:rPr>
+          <w:rFonts w:ascii="Arial" w:eastAsia="Times New Roman" w:hAnsi="Arial" w:cs="Arial"/>
+          <w:color w:val="000000"/>
+        </w:rPr>
+        <w:t>(feature, # of missing value):</w:t>
       </w:r>
     </w:p>
     <w:p>
@@ -231,7 +332,136 @@
           <w:rFonts w:ascii="Arial" w:eastAsia="Times New Roman" w:hAnsi="Arial" w:cs="Arial"/>
           <w:color w:val="000000"/>
         </w:rPr>
-        <w:t>('long_term_incentive', 80), ('deferred_income', 97), ('deferral_payments', 107), ('restricted_stock_deferred', 128), ('director_fees', 129), ('loan_advances', 142)]</w:t>
+        <w:t>('</w:t>
+      </w:r>
+      <w:proofErr w:type="spellStart"/>
+      <w:r>
+        <w:rPr>
+          <w:rFonts w:ascii="Arial" w:eastAsia="Times New Roman" w:hAnsi="Arial" w:cs="Arial"/>
+          <w:color w:val="000000"/>
+        </w:rPr>
+        <w:t>long_term_incentive</w:t>
+      </w:r>
+      <w:proofErr w:type="spellEnd"/>
+      <w:r>
+        <w:rPr>
+          <w:rFonts w:ascii="Arial" w:eastAsia="Times New Roman" w:hAnsi="Arial" w:cs="Arial"/>
+          <w:color w:val="000000"/>
+        </w:rPr>
+        <w:t>', 80), ('</w:t>
+      </w:r>
+      <w:proofErr w:type="spellStart"/>
+      <w:r>
+        <w:rPr>
+          <w:rFonts w:ascii="Arial" w:eastAsia="Times New Roman" w:hAnsi="Arial" w:cs="Arial"/>
+          <w:color w:val="000000"/>
+        </w:rPr>
+        <w:t>deferred_income</w:t>
+      </w:r>
+      <w:proofErr w:type="spellEnd"/>
+      <w:r>
+        <w:rPr>
+          <w:rFonts w:ascii="Arial" w:eastAsia="Times New Roman" w:hAnsi="Arial" w:cs="Arial"/>
+          <w:color w:val="000000"/>
+        </w:rPr>
+        <w:t>', 97), ('</w:t>
+      </w:r>
+      <w:proofErr w:type="spellStart"/>
+      <w:r>
+        <w:rPr>
+          <w:rFonts w:ascii="Arial" w:eastAsia="Times New Roman" w:hAnsi="Arial" w:cs="Arial"/>
+          <w:color w:val="000000"/>
+        </w:rPr>
+        <w:t>deferral_payments</w:t>
+      </w:r>
+      <w:proofErr w:type="spellEnd"/>
+      <w:r>
+        <w:rPr>
+          <w:rFonts w:ascii="Arial" w:eastAsia="Times New Roman" w:hAnsi="Arial" w:cs="Arial"/>
+          <w:color w:val="000000"/>
+        </w:rPr>
+        <w:t>', 107), ('</w:t>
+      </w:r>
+      <w:proofErr w:type="spellStart"/>
+      <w:r>
+        <w:rPr>
+          <w:rFonts w:ascii="Arial" w:eastAsia="Times New Roman" w:hAnsi="Arial" w:cs="Arial"/>
+          <w:color w:val="000000"/>
+        </w:rPr>
+        <w:t>restricted_stock_deferred</w:t>
+      </w:r>
+      <w:proofErr w:type="spellEnd"/>
+      <w:r>
+        <w:rPr>
+          <w:rFonts w:ascii="Arial" w:eastAsia="Times New Roman" w:hAnsi="Arial" w:cs="Arial"/>
+          <w:color w:val="000000"/>
+        </w:rPr>
+        <w:t>', 128), ('</w:t>
+      </w:r>
+      <w:proofErr w:type="spellStart"/>
+      <w:r>
+        <w:rPr>
+          <w:rFonts w:ascii="Arial" w:eastAsia="Times New Roman" w:hAnsi="Arial" w:cs="Arial"/>
+          <w:color w:val="000000"/>
+        </w:rPr>
+        <w:t>director_fees</w:t>
+      </w:r>
+      <w:proofErr w:type="spellEnd"/>
+      <w:r>
+        <w:rPr>
+          <w:rFonts w:ascii="Arial" w:eastAsia="Times New Roman" w:hAnsi="Arial" w:cs="Arial"/>
+          <w:color w:val="000000"/>
+        </w:rPr>
+        <w:t>', 129), ('</w:t>
+      </w:r>
+      <w:proofErr w:type="spellStart"/>
+      <w:r>
+        <w:rPr>
+          <w:rFonts w:ascii="Arial" w:eastAsia="Times New Roman" w:hAnsi="Arial" w:cs="Arial"/>
+          <w:color w:val="000000"/>
+        </w:rPr>
+        <w:t>loan_advances</w:t>
+      </w:r>
+      <w:proofErr w:type="spellEnd"/>
+      <w:r>
+        <w:rPr>
+          <w:rFonts w:ascii="Arial" w:eastAsia="Times New Roman" w:hAnsi="Arial" w:cs="Arial"/>
+          <w:color w:val="000000"/>
+        </w:rPr>
+        <w:t>', 142)]</w:t>
+      </w:r>
+    </w:p>
+    <w:p>
+      <w:pPr>
+        <w:spacing w:before="100" w:beforeAutospacing="1" w:after="100" w:afterAutospacing="1" w:line="240" w:lineRule="auto"/>
+        <w:jc w:val="both"/>
+        <w:rPr>
+          <w:rFonts w:ascii="Arial" w:eastAsia="Times New Roman" w:hAnsi="Arial" w:cs="Arial"/>
+          <w:color w:val="000000"/>
+        </w:rPr>
+      </w:pPr>
+      <w:r>
+        <w:rPr>
+          <w:rFonts w:ascii="Arial" w:eastAsia="Times New Roman" w:hAnsi="Arial" w:cs="Arial"/>
+          <w:color w:val="000000"/>
+        </w:rPr>
+        <w:t>Notice that all ‘</w:t>
+      </w:r>
+      <w:proofErr w:type="spellStart"/>
+      <w:r>
+        <w:rPr>
+          <w:rFonts w:ascii="Arial" w:eastAsia="Times New Roman" w:hAnsi="Arial" w:cs="Arial"/>
+          <w:color w:val="000000"/>
+        </w:rPr>
+        <w:t>NaN</w:t>
+      </w:r>
+      <w:proofErr w:type="spellEnd"/>
+      <w:r>
+        <w:rPr>
+          <w:rFonts w:ascii="Arial" w:eastAsia="Times New Roman" w:hAnsi="Arial" w:cs="Arial"/>
+          <w:color w:val="000000"/>
+        </w:rPr>
+        <w:t>’ values will be replaced by 0 before fed into cross validation.</w:t>
       </w:r>
     </w:p>
     <w:p>
@@ -290,7 +520,7 @@
           <w:rFonts w:ascii="Arial" w:eastAsia="Times New Roman" w:hAnsi="Arial" w:cs="Arial"/>
           <w:color w:val="000000"/>
         </w:rPr>
-        <w:t xml:space="preserve">What features did you end up using in your POI identifier, and what selection process did you use to pick them? Did you have to do any scaling? Why or why not? As part of the assignment, you should attempt to engineer your own feature that does not come ready-made in the dataset -- explain what feature you tried to make, and the rationale behind it. (You do not necessarily have to use it in the final analysis, only engineer and test it.) In your feature selection step, if you </w:t>
+        <w:t xml:space="preserve">What features did you end up using in your POI identifier, and what selection process did you use to pick them? Did you have to do any scaling? Why or why not? As part of the assignment, you should attempt to engineer your own feature that does not come ready-made in the dataset </w:t>
       </w:r>
       <w:r>
         <w:rPr>
@@ -298,7 +528,39 @@
           <w:color w:val="000000"/>
         </w:rPr>
         <w:lastRenderedPageBreak/>
-        <w:t>used an algorithm like a decision tree, please also give the feature importances of the features that you use, and if you used an automated feature selection function like SelectKBest, please report the feature scores and reasons for your choice of parameter values.  [relevant rubric items: “create new features”, “properly scale features”, “intelligently select feature”]</w:t>
+        <w:t xml:space="preserve">-- explain what feature you tried to make, and the rationale behind it. (You do not necessarily have to use it in the final analysis, only engineer and test it.) In your feature selection step, if you used an algorithm like a decision tree, please also give the feature </w:t>
+      </w:r>
+      <w:proofErr w:type="spellStart"/>
+      <w:r>
+        <w:rPr>
+          <w:rFonts w:ascii="Arial" w:eastAsia="Times New Roman" w:hAnsi="Arial" w:cs="Arial"/>
+          <w:color w:val="000000"/>
+        </w:rPr>
+        <w:t>importances</w:t>
+      </w:r>
+      <w:proofErr w:type="spellEnd"/>
+      <w:r>
+        <w:rPr>
+          <w:rFonts w:ascii="Arial" w:eastAsia="Times New Roman" w:hAnsi="Arial" w:cs="Arial"/>
+          <w:color w:val="000000"/>
+        </w:rPr>
+        <w:t xml:space="preserve"> of the features that you use, and if you used an automated feature selection function like </w:t>
+      </w:r>
+      <w:proofErr w:type="spellStart"/>
+      <w:r>
+        <w:rPr>
+          <w:rFonts w:ascii="Arial" w:eastAsia="Times New Roman" w:hAnsi="Arial" w:cs="Arial"/>
+          <w:color w:val="000000"/>
+        </w:rPr>
+        <w:t>SelectKBest</w:t>
+      </w:r>
+      <w:proofErr w:type="spellEnd"/>
+      <w:r>
+        <w:rPr>
+          <w:rFonts w:ascii="Arial" w:eastAsia="Times New Roman" w:hAnsi="Arial" w:cs="Arial"/>
+          <w:color w:val="000000"/>
+        </w:rPr>
+        <w:t>, please report the feature scores and reasons for your choice of parameter values.  [relevant rubric items: “create new features”, “properly scale features”, “intelligently select feature”]</w:t>
       </w:r>
     </w:p>
     <w:p>
@@ -317,12 +579,37 @@
         </w:rPr>
         <w:t xml:space="preserve">I create two new features, namely </w:t>
       </w:r>
-      <w:r>
-        <w:rPr>
-          <w:rFonts w:ascii="Arial" w:eastAsia="Times New Roman" w:hAnsi="Arial" w:cs="Arial"/>
-          <w:color w:val="000000"/>
-        </w:rPr>
-        <w:t>ratio_to_poi which is the ratio of the emails sent from this person to any poi against the total emails sent from this person and ratio_from_poi which is the ratio of the emails from any poi to this person against the total emails received by this person.</w:t>
+      <w:proofErr w:type="spellStart"/>
+      <w:r>
+        <w:rPr>
+          <w:rFonts w:ascii="Arial" w:eastAsia="Times New Roman" w:hAnsi="Arial" w:cs="Arial"/>
+          <w:color w:val="000000"/>
+        </w:rPr>
+        <w:t>ratio_to_poi</w:t>
+      </w:r>
+      <w:proofErr w:type="spellEnd"/>
+      <w:r>
+        <w:rPr>
+          <w:rFonts w:ascii="Arial" w:eastAsia="Times New Roman" w:hAnsi="Arial" w:cs="Arial"/>
+          <w:color w:val="000000"/>
+        </w:rPr>
+        <w:t xml:space="preserve"> which is the ratio of the emails sent from this person to any poi against the total emails sent from this person and </w:t>
+      </w:r>
+      <w:proofErr w:type="spellStart"/>
+      <w:r>
+        <w:rPr>
+          <w:rFonts w:ascii="Arial" w:eastAsia="Times New Roman" w:hAnsi="Arial" w:cs="Arial"/>
+          <w:color w:val="000000"/>
+        </w:rPr>
+        <w:t>ratio_from_poi</w:t>
+      </w:r>
+      <w:proofErr w:type="spellEnd"/>
+      <w:r>
+        <w:rPr>
+          <w:rFonts w:ascii="Arial" w:eastAsia="Times New Roman" w:hAnsi="Arial" w:cs="Arial"/>
+          <w:color w:val="000000"/>
+        </w:rPr>
+        <w:t xml:space="preserve"> which is the ratio of the emails from any poi to this person against the total emails received by this person.</w:t>
       </w:r>
       <w:r>
         <w:rPr>
@@ -336,7 +623,703 @@
           <w:rFonts w:ascii="Arial" w:eastAsia="Times New Roman" w:hAnsi="Arial" w:cs="Arial"/>
           <w:color w:val="000000"/>
         </w:rPr>
-        <w:t>It’s approved that “ratio_to_poi” is ranked No.5 of best fitted features selected by SelectKBest function.</w:t>
+        <w:t>It’s approved that “</w:t>
+      </w:r>
+      <w:proofErr w:type="spellStart"/>
+      <w:r>
+        <w:rPr>
+          <w:rFonts w:ascii="Arial" w:eastAsia="Times New Roman" w:hAnsi="Arial" w:cs="Arial"/>
+          <w:color w:val="000000"/>
+        </w:rPr>
+        <w:t>ratio_to_poi</w:t>
+      </w:r>
+      <w:proofErr w:type="spellEnd"/>
+      <w:r>
+        <w:rPr>
+          <w:rFonts w:ascii="Arial" w:eastAsia="Times New Roman" w:hAnsi="Arial" w:cs="Arial"/>
+          <w:color w:val="000000"/>
+        </w:rPr>
+        <w:t>” is ranked No.5 of best fitted features s</w:t>
+      </w:r>
+      <w:r>
+        <w:rPr>
+          <w:rFonts w:ascii="Arial" w:eastAsia="Times New Roman" w:hAnsi="Arial" w:cs="Arial"/>
+          <w:color w:val="000000"/>
+        </w:rPr>
+        <w:t xml:space="preserve">elected by </w:t>
+      </w:r>
+      <w:proofErr w:type="spellStart"/>
+      <w:r>
+        <w:rPr>
+          <w:rFonts w:ascii="Arial" w:eastAsia="Times New Roman" w:hAnsi="Arial" w:cs="Arial"/>
+          <w:color w:val="000000"/>
+        </w:rPr>
+        <w:t>SelectKBest</w:t>
+      </w:r>
+      <w:proofErr w:type="spellEnd"/>
+      <w:r>
+        <w:rPr>
+          <w:rFonts w:ascii="Arial" w:eastAsia="Times New Roman" w:hAnsi="Arial" w:cs="Arial"/>
+          <w:color w:val="000000"/>
+        </w:rPr>
+        <w:t xml:space="preserve"> function and “</w:t>
+      </w:r>
+      <w:proofErr w:type="spellStart"/>
+      <w:r>
+        <w:rPr>
+          <w:rFonts w:ascii="Arial" w:eastAsia="Times New Roman" w:hAnsi="Arial" w:cs="Arial"/>
+          <w:color w:val="000000"/>
+        </w:rPr>
+        <w:t>ration_from_poi</w:t>
+      </w:r>
+      <w:proofErr w:type="spellEnd"/>
+      <w:r>
+        <w:rPr>
+          <w:rFonts w:ascii="Arial" w:eastAsia="Times New Roman" w:hAnsi="Arial" w:cs="Arial"/>
+          <w:color w:val="000000"/>
+        </w:rPr>
+        <w:t xml:space="preserve">” is No.15. </w:t>
+      </w:r>
+      <w:r>
+        <w:rPr>
+          <w:rFonts w:ascii="Arial" w:eastAsia="Times New Roman" w:hAnsi="Arial" w:cs="Arial"/>
+          <w:color w:val="000000"/>
+        </w:rPr>
+        <w:t>The following table shows the performance improvement with the new features added into a common algorithm (</w:t>
+      </w:r>
+      <w:proofErr w:type="gramStart"/>
+      <w:r>
+        <w:rPr>
+          <w:rFonts w:ascii="Arial" w:eastAsia="Times New Roman" w:hAnsi="Arial" w:cs="Arial"/>
+          <w:color w:val="000000"/>
+        </w:rPr>
+        <w:t>PCA(</w:t>
+      </w:r>
+      <w:proofErr w:type="spellStart"/>
+      <w:proofErr w:type="gramEnd"/>
+      <w:r>
+        <w:rPr>
+          <w:rFonts w:ascii="Arial" w:eastAsia="Times New Roman" w:hAnsi="Arial" w:cs="Arial"/>
+          <w:color w:val="000000"/>
+        </w:rPr>
+        <w:t>n_components</w:t>
+      </w:r>
+      <w:proofErr w:type="spellEnd"/>
+      <w:r>
+        <w:rPr>
+          <w:rFonts w:ascii="Arial" w:eastAsia="Times New Roman" w:hAnsi="Arial" w:cs="Arial"/>
+          <w:color w:val="000000"/>
+        </w:rPr>
+        <w:t xml:space="preserve">=2) + </w:t>
+      </w:r>
+      <w:proofErr w:type="spellStart"/>
+      <w:r>
+        <w:rPr>
+          <w:rFonts w:ascii="Arial" w:eastAsia="Times New Roman" w:hAnsi="Arial" w:cs="Arial"/>
+          <w:color w:val="000000"/>
+        </w:rPr>
+        <w:t>DecesionTree</w:t>
+      </w:r>
+      <w:proofErr w:type="spellEnd"/>
+      <w:r>
+        <w:rPr>
+          <w:rFonts w:ascii="Arial" w:eastAsia="Times New Roman" w:hAnsi="Arial" w:cs="Arial"/>
+          <w:color w:val="000000"/>
+        </w:rPr>
+        <w:t>(</w:t>
+      </w:r>
+      <w:proofErr w:type="spellStart"/>
+      <w:r>
+        <w:rPr>
+          <w:rFonts w:ascii="Arial" w:eastAsia="Times New Roman" w:hAnsi="Arial" w:cs="Arial"/>
+          <w:color w:val="000000"/>
+        </w:rPr>
+        <w:t>random_state</w:t>
+      </w:r>
+      <w:proofErr w:type="spellEnd"/>
+      <w:r>
+        <w:rPr>
+          <w:rFonts w:ascii="Arial" w:eastAsia="Times New Roman" w:hAnsi="Arial" w:cs="Arial"/>
+          <w:color w:val="000000"/>
+        </w:rPr>
+        <w:t>=10)):</w:t>
+      </w:r>
+    </w:p>
+    <w:tbl>
+      <w:tblPr>
+        <w:tblStyle w:val="TableGrid"/>
+        <w:tblW w:w="0" w:type="auto"/>
+        <w:tblLook w:val="04A0" w:firstRow="1" w:lastRow="0" w:firstColumn="1" w:lastColumn="0" w:noHBand="0" w:noVBand="1"/>
+      </w:tblPr>
+      <w:tblGrid>
+        <w:gridCol w:w="3888"/>
+        <w:gridCol w:w="1710"/>
+        <w:gridCol w:w="1530"/>
+        <w:gridCol w:w="1350"/>
+        <w:gridCol w:w="1098"/>
+      </w:tblGrid>
+      <w:tr>
+        <w:tc>
+          <w:tcPr>
+            <w:tcW w:w="3888" w:type="dxa"/>
+          </w:tcPr>
+          <w:p>
+            <w:pPr>
+              <w:spacing w:before="100" w:beforeAutospacing="1" w:after="100" w:afterAutospacing="1"/>
+              <w:jc w:val="both"/>
+              <w:rPr>
+                <w:rFonts w:ascii="Arial" w:eastAsia="Times New Roman" w:hAnsi="Arial" w:cs="Arial"/>
+                <w:color w:val="000000"/>
+              </w:rPr>
+            </w:pPr>
+            <w:proofErr w:type="spellStart"/>
+            <w:r>
+              <w:rPr>
+                <w:rFonts w:ascii="Arial" w:eastAsia="Times New Roman" w:hAnsi="Arial" w:cs="Arial"/>
+                <w:color w:val="000000"/>
+              </w:rPr>
+              <w:t>Features_list</w:t>
+            </w:r>
+            <w:proofErr w:type="spellEnd"/>
+          </w:p>
+        </w:tc>
+        <w:tc>
+          <w:tcPr>
+            <w:tcW w:w="1710" w:type="dxa"/>
+          </w:tcPr>
+          <w:p>
+            <w:pPr>
+              <w:spacing w:before="100" w:beforeAutospacing="1" w:after="100" w:afterAutospacing="1"/>
+              <w:jc w:val="both"/>
+              <w:rPr>
+                <w:rFonts w:ascii="Arial" w:eastAsia="Times New Roman" w:hAnsi="Arial" w:cs="Arial"/>
+                <w:color w:val="000000"/>
+              </w:rPr>
+            </w:pPr>
+            <w:r>
+              <w:rPr>
+                <w:rFonts w:ascii="Arial" w:eastAsia="Times New Roman" w:hAnsi="Arial" w:cs="Arial"/>
+                <w:color w:val="000000"/>
+              </w:rPr>
+              <w:t>Accuracy</w:t>
+            </w:r>
+          </w:p>
+        </w:tc>
+        <w:tc>
+          <w:tcPr>
+            <w:tcW w:w="1530" w:type="dxa"/>
+          </w:tcPr>
+          <w:p>
+            <w:pPr>
+              <w:spacing w:before="100" w:beforeAutospacing="1" w:after="100" w:afterAutospacing="1"/>
+              <w:jc w:val="both"/>
+              <w:rPr>
+                <w:rFonts w:ascii="Arial" w:eastAsia="Times New Roman" w:hAnsi="Arial" w:cs="Arial"/>
+                <w:color w:val="000000"/>
+              </w:rPr>
+            </w:pPr>
+            <w:r>
+              <w:rPr>
+                <w:rFonts w:ascii="Arial" w:eastAsia="Times New Roman" w:hAnsi="Arial" w:cs="Arial"/>
+                <w:color w:val="000000"/>
+              </w:rPr>
+              <w:t>Precision</w:t>
+            </w:r>
+          </w:p>
+        </w:tc>
+        <w:tc>
+          <w:tcPr>
+            <w:tcW w:w="1350" w:type="dxa"/>
+          </w:tcPr>
+          <w:p>
+            <w:pPr>
+              <w:spacing w:before="100" w:beforeAutospacing="1" w:after="100" w:afterAutospacing="1"/>
+              <w:jc w:val="both"/>
+              <w:rPr>
+                <w:rFonts w:ascii="Arial" w:eastAsia="Times New Roman" w:hAnsi="Arial" w:cs="Arial"/>
+                <w:color w:val="000000"/>
+              </w:rPr>
+            </w:pPr>
+            <w:r>
+              <w:rPr>
+                <w:rFonts w:ascii="Arial" w:eastAsia="Times New Roman" w:hAnsi="Arial" w:cs="Arial"/>
+                <w:color w:val="000000"/>
+              </w:rPr>
+              <w:t>Recall</w:t>
+            </w:r>
+          </w:p>
+        </w:tc>
+        <w:tc>
+          <w:tcPr>
+            <w:tcW w:w="1098" w:type="dxa"/>
+          </w:tcPr>
+          <w:p>
+            <w:pPr>
+              <w:spacing w:before="100" w:beforeAutospacing="1" w:after="100" w:afterAutospacing="1"/>
+              <w:jc w:val="both"/>
+              <w:rPr>
+                <w:rFonts w:ascii="Arial" w:eastAsia="Times New Roman" w:hAnsi="Arial" w:cs="Arial"/>
+                <w:color w:val="000000"/>
+              </w:rPr>
+            </w:pPr>
+            <w:r>
+              <w:rPr>
+                <w:rFonts w:ascii="Arial" w:eastAsia="Times New Roman" w:hAnsi="Arial" w:cs="Arial"/>
+                <w:color w:val="000000"/>
+              </w:rPr>
+              <w:t>F1</w:t>
+            </w:r>
+          </w:p>
+        </w:tc>
+      </w:tr>
+      <w:tr>
+        <w:tc>
+          <w:tcPr>
+            <w:tcW w:w="3888" w:type="dxa"/>
+          </w:tcPr>
+          <w:p>
+            <w:pPr>
+              <w:spacing w:before="100" w:beforeAutospacing="1" w:after="100" w:afterAutospacing="1"/>
+              <w:jc w:val="both"/>
+              <w:rPr>
+                <w:rFonts w:ascii="Arial" w:eastAsia="Times New Roman" w:hAnsi="Arial" w:cs="Arial"/>
+                <w:color w:val="000000"/>
+              </w:rPr>
+            </w:pPr>
+            <w:r>
+              <w:rPr>
+                <w:rFonts w:ascii="Arial" w:eastAsia="Times New Roman" w:hAnsi="Arial" w:cs="Arial"/>
+                <w:color w:val="000000"/>
+              </w:rPr>
+              <w:t>'bonus', '</w:t>
+            </w:r>
+            <w:proofErr w:type="spellStart"/>
+            <w:r>
+              <w:rPr>
+                <w:rFonts w:ascii="Arial" w:eastAsia="Times New Roman" w:hAnsi="Arial" w:cs="Arial"/>
+                <w:color w:val="000000"/>
+              </w:rPr>
+              <w:t>total_stock_value</w:t>
+            </w:r>
+            <w:proofErr w:type="spellEnd"/>
+            <w:r>
+              <w:rPr>
+                <w:rFonts w:ascii="Arial" w:eastAsia="Times New Roman" w:hAnsi="Arial" w:cs="Arial"/>
+                <w:color w:val="000000"/>
+              </w:rPr>
+              <w:t>', 'salary', '</w:t>
+            </w:r>
+            <w:proofErr w:type="spellStart"/>
+            <w:r>
+              <w:rPr>
+                <w:rFonts w:ascii="Arial" w:eastAsia="Times New Roman" w:hAnsi="Arial" w:cs="Arial"/>
+                <w:color w:val="000000"/>
+              </w:rPr>
+              <w:t>exercised_stock_options</w:t>
+            </w:r>
+            <w:proofErr w:type="spellEnd"/>
+            <w:r>
+              <w:rPr>
+                <w:rFonts w:ascii="Arial" w:eastAsia="Times New Roman" w:hAnsi="Arial" w:cs="Arial"/>
+                <w:color w:val="000000"/>
+              </w:rPr>
+              <w:t>'</w:t>
+            </w:r>
+          </w:p>
+        </w:tc>
+        <w:tc>
+          <w:tcPr>
+            <w:tcW w:w="1710" w:type="dxa"/>
+          </w:tcPr>
+          <w:p>
+            <w:pPr>
+              <w:spacing w:before="100" w:beforeAutospacing="1" w:after="100" w:afterAutospacing="1"/>
+              <w:jc w:val="both"/>
+              <w:rPr>
+                <w:rFonts w:ascii="Arial" w:eastAsia="Times New Roman" w:hAnsi="Arial" w:cs="Arial"/>
+                <w:color w:val="000000"/>
+              </w:rPr>
+            </w:pPr>
+            <w:r>
+              <w:rPr>
+                <w:rFonts w:ascii="Arial" w:eastAsia="Times New Roman" w:hAnsi="Arial" w:cs="Arial"/>
+                <w:color w:val="000000"/>
+              </w:rPr>
+              <w:t>0.82023</w:t>
+            </w:r>
+          </w:p>
+        </w:tc>
+        <w:tc>
+          <w:tcPr>
+            <w:tcW w:w="1530" w:type="dxa"/>
+          </w:tcPr>
+          <w:p>
+            <w:pPr>
+              <w:spacing w:before="100" w:beforeAutospacing="1" w:after="100" w:afterAutospacing="1"/>
+              <w:jc w:val="both"/>
+              <w:rPr>
+                <w:rFonts w:ascii="Arial" w:eastAsia="Times New Roman" w:hAnsi="Arial" w:cs="Arial"/>
+                <w:color w:val="000000"/>
+              </w:rPr>
+            </w:pPr>
+            <w:r>
+              <w:rPr>
+                <w:rFonts w:ascii="Arial" w:eastAsia="Times New Roman" w:hAnsi="Arial" w:cs="Arial"/>
+                <w:color w:val="000000"/>
+              </w:rPr>
+              <w:t>0.41407</w:t>
+            </w:r>
+          </w:p>
+        </w:tc>
+        <w:tc>
+          <w:tcPr>
+            <w:tcW w:w="1350" w:type="dxa"/>
+          </w:tcPr>
+          <w:p>
+            <w:pPr>
+              <w:spacing w:before="100" w:beforeAutospacing="1" w:after="100" w:afterAutospacing="1"/>
+              <w:jc w:val="both"/>
+              <w:rPr>
+                <w:rFonts w:ascii="Arial" w:eastAsia="Times New Roman" w:hAnsi="Arial" w:cs="Arial"/>
+                <w:color w:val="000000"/>
+              </w:rPr>
+            </w:pPr>
+            <w:r>
+              <w:rPr>
+                <w:rFonts w:ascii="Arial" w:eastAsia="Times New Roman" w:hAnsi="Arial" w:cs="Arial"/>
+                <w:color w:val="000000"/>
+              </w:rPr>
+              <w:t>0.40600</w:t>
+            </w:r>
+          </w:p>
+        </w:tc>
+        <w:tc>
+          <w:tcPr>
+            <w:tcW w:w="1098" w:type="dxa"/>
+          </w:tcPr>
+          <w:p>
+            <w:pPr>
+              <w:spacing w:before="100" w:beforeAutospacing="1" w:after="100" w:afterAutospacing="1"/>
+              <w:jc w:val="both"/>
+              <w:rPr>
+                <w:rFonts w:ascii="Arial" w:eastAsia="Times New Roman" w:hAnsi="Arial" w:cs="Arial"/>
+                <w:color w:val="000000"/>
+              </w:rPr>
+            </w:pPr>
+            <w:r>
+              <w:rPr>
+                <w:rFonts w:ascii="Arial" w:eastAsia="Times New Roman" w:hAnsi="Arial" w:cs="Arial"/>
+                <w:color w:val="000000"/>
+              </w:rPr>
+              <w:t xml:space="preserve">0.41000    </w:t>
+            </w:r>
+          </w:p>
+        </w:tc>
+      </w:tr>
+      <w:tr>
+        <w:tc>
+          <w:tcPr>
+            <w:tcW w:w="3888" w:type="dxa"/>
+          </w:tcPr>
+          <w:p>
+            <w:pPr>
+              <w:spacing w:before="100" w:beforeAutospacing="1" w:after="100" w:afterAutospacing="1"/>
+              <w:jc w:val="both"/>
+              <w:rPr>
+                <w:rFonts w:ascii="Arial" w:eastAsia="Times New Roman" w:hAnsi="Arial" w:cs="Arial"/>
+                <w:color w:val="000000"/>
+              </w:rPr>
+            </w:pPr>
+            <w:r>
+              <w:rPr>
+                <w:rFonts w:ascii="Arial" w:eastAsia="Times New Roman" w:hAnsi="Arial" w:cs="Arial"/>
+                <w:color w:val="000000"/>
+              </w:rPr>
+              <w:t xml:space="preserve">+ </w:t>
+            </w:r>
+            <w:r>
+              <w:rPr>
+                <w:rFonts w:ascii="Arial" w:eastAsia="Times New Roman" w:hAnsi="Arial" w:cs="Arial"/>
+                <w:color w:val="000000"/>
+              </w:rPr>
+              <w:t>'</w:t>
+            </w:r>
+            <w:proofErr w:type="spellStart"/>
+            <w:r>
+              <w:rPr>
+                <w:rFonts w:ascii="Arial" w:eastAsia="Times New Roman" w:hAnsi="Arial" w:cs="Arial"/>
+                <w:color w:val="000000"/>
+              </w:rPr>
+              <w:t>ratio_to_poi</w:t>
+            </w:r>
+            <w:proofErr w:type="spellEnd"/>
+            <w:r>
+              <w:rPr>
+                <w:rFonts w:ascii="Arial" w:eastAsia="Times New Roman" w:hAnsi="Arial" w:cs="Arial"/>
+                <w:color w:val="000000"/>
+              </w:rPr>
+              <w:t>'</w:t>
+            </w:r>
+          </w:p>
+        </w:tc>
+        <w:tc>
+          <w:tcPr>
+            <w:tcW w:w="1710" w:type="dxa"/>
+          </w:tcPr>
+          <w:p>
+            <w:pPr>
+              <w:spacing w:before="100" w:beforeAutospacing="1" w:after="100" w:afterAutospacing="1"/>
+              <w:jc w:val="both"/>
+              <w:rPr>
+                <w:rFonts w:ascii="Arial" w:eastAsia="Times New Roman" w:hAnsi="Arial" w:cs="Arial"/>
+                <w:color w:val="000000"/>
+              </w:rPr>
+            </w:pPr>
+            <w:r>
+              <w:rPr>
+                <w:rFonts w:ascii="Arial" w:eastAsia="Times New Roman" w:hAnsi="Arial" w:cs="Arial"/>
+                <w:color w:val="000000"/>
+              </w:rPr>
+              <w:t>0.83407</w:t>
+            </w:r>
+          </w:p>
+        </w:tc>
+        <w:tc>
+          <w:tcPr>
+            <w:tcW w:w="1530" w:type="dxa"/>
+          </w:tcPr>
+          <w:p>
+            <w:pPr>
+              <w:spacing w:before="100" w:beforeAutospacing="1" w:after="100" w:afterAutospacing="1"/>
+              <w:jc w:val="both"/>
+              <w:rPr>
+                <w:rFonts w:ascii="Arial" w:eastAsia="Times New Roman" w:hAnsi="Arial" w:cs="Arial"/>
+                <w:color w:val="000000"/>
+              </w:rPr>
+            </w:pPr>
+            <w:r>
+              <w:rPr>
+                <w:rFonts w:ascii="Arial" w:eastAsia="Times New Roman" w:hAnsi="Arial" w:cs="Arial"/>
+                <w:color w:val="000000"/>
+              </w:rPr>
+              <w:t>0.41848</w:t>
+            </w:r>
+          </w:p>
+        </w:tc>
+        <w:tc>
+          <w:tcPr>
+            <w:tcW w:w="1350" w:type="dxa"/>
+          </w:tcPr>
+          <w:p>
+            <w:pPr>
+              <w:spacing w:before="100" w:beforeAutospacing="1" w:after="100" w:afterAutospacing="1"/>
+              <w:jc w:val="both"/>
+              <w:rPr>
+                <w:rFonts w:ascii="Arial" w:eastAsia="Times New Roman" w:hAnsi="Arial" w:cs="Arial"/>
+                <w:color w:val="000000"/>
+              </w:rPr>
+            </w:pPr>
+            <w:r>
+              <w:rPr>
+                <w:rFonts w:ascii="Arial" w:eastAsia="Times New Roman" w:hAnsi="Arial" w:cs="Arial"/>
+                <w:color w:val="000000"/>
+              </w:rPr>
+              <w:t>0.4145</w:t>
+            </w:r>
+          </w:p>
+        </w:tc>
+        <w:tc>
+          <w:tcPr>
+            <w:tcW w:w="1098" w:type="dxa"/>
+          </w:tcPr>
+          <w:p>
+            <w:pPr>
+              <w:spacing w:before="100" w:beforeAutospacing="1" w:after="100" w:afterAutospacing="1"/>
+              <w:jc w:val="both"/>
+              <w:rPr>
+                <w:rFonts w:ascii="Arial" w:eastAsia="Times New Roman" w:hAnsi="Arial" w:cs="Arial"/>
+                <w:color w:val="000000"/>
+              </w:rPr>
+            </w:pPr>
+            <w:r>
+              <w:rPr>
+                <w:rFonts w:ascii="Arial" w:eastAsia="Times New Roman" w:hAnsi="Arial" w:cs="Arial"/>
+                <w:color w:val="000000"/>
+              </w:rPr>
+              <w:t xml:space="preserve">0.41648    </w:t>
+            </w:r>
+          </w:p>
+        </w:tc>
+      </w:tr>
+      <w:tr>
+        <w:tc>
+          <w:tcPr>
+            <w:tcW w:w="3888" w:type="dxa"/>
+          </w:tcPr>
+          <w:p>
+            <w:pPr>
+              <w:spacing w:before="100" w:beforeAutospacing="1" w:after="100" w:afterAutospacing="1"/>
+              <w:jc w:val="both"/>
+              <w:rPr>
+                <w:rFonts w:ascii="Arial" w:eastAsia="Times New Roman" w:hAnsi="Arial" w:cs="Arial"/>
+                <w:color w:val="000000"/>
+              </w:rPr>
+            </w:pPr>
+            <w:r>
+              <w:rPr>
+                <w:rFonts w:ascii="Arial" w:eastAsia="Times New Roman" w:hAnsi="Arial" w:cs="Arial"/>
+                <w:color w:val="000000"/>
+              </w:rPr>
+              <w:t xml:space="preserve">+ </w:t>
+            </w:r>
+            <w:r>
+              <w:rPr>
+                <w:rFonts w:ascii="Arial" w:eastAsia="Times New Roman" w:hAnsi="Arial" w:cs="Arial"/>
+                <w:color w:val="000000"/>
+              </w:rPr>
+              <w:t>'</w:t>
+            </w:r>
+            <w:proofErr w:type="spellStart"/>
+            <w:r>
+              <w:rPr>
+                <w:rFonts w:ascii="Arial" w:eastAsia="Times New Roman" w:hAnsi="Arial" w:cs="Arial"/>
+                <w:color w:val="000000"/>
+              </w:rPr>
+              <w:t>ratio_from_poi</w:t>
+            </w:r>
+            <w:proofErr w:type="spellEnd"/>
+            <w:r>
+              <w:rPr>
+                <w:rFonts w:ascii="Arial" w:eastAsia="Times New Roman" w:hAnsi="Arial" w:cs="Arial"/>
+                <w:color w:val="000000"/>
+              </w:rPr>
+              <w:t>'</w:t>
+            </w:r>
+          </w:p>
+        </w:tc>
+        <w:tc>
+          <w:tcPr>
+            <w:tcW w:w="1710" w:type="dxa"/>
+          </w:tcPr>
+          <w:p>
+            <w:pPr>
+              <w:spacing w:before="100" w:beforeAutospacing="1" w:after="100" w:afterAutospacing="1"/>
+              <w:jc w:val="both"/>
+              <w:rPr>
+                <w:rFonts w:ascii="Arial" w:eastAsia="Times New Roman" w:hAnsi="Arial" w:cs="Arial"/>
+                <w:color w:val="000000"/>
+              </w:rPr>
+            </w:pPr>
+            <w:r>
+              <w:rPr>
+                <w:rFonts w:ascii="Arial" w:eastAsia="Times New Roman" w:hAnsi="Arial" w:cs="Arial"/>
+                <w:color w:val="000000"/>
+              </w:rPr>
+              <w:t>0.83407</w:t>
+            </w:r>
+          </w:p>
+        </w:tc>
+        <w:tc>
+          <w:tcPr>
+            <w:tcW w:w="1530" w:type="dxa"/>
+          </w:tcPr>
+          <w:p>
+            <w:pPr>
+              <w:spacing w:before="100" w:beforeAutospacing="1" w:after="100" w:afterAutospacing="1"/>
+              <w:jc w:val="both"/>
+              <w:rPr>
+                <w:rFonts w:ascii="Arial" w:eastAsia="Times New Roman" w:hAnsi="Arial" w:cs="Arial"/>
+                <w:color w:val="000000"/>
+              </w:rPr>
+            </w:pPr>
+            <w:r>
+              <w:rPr>
+                <w:rFonts w:ascii="Arial" w:eastAsia="Times New Roman" w:hAnsi="Arial" w:cs="Arial"/>
+                <w:color w:val="000000"/>
+              </w:rPr>
+              <w:t>0.41848</w:t>
+            </w:r>
+          </w:p>
+        </w:tc>
+        <w:tc>
+          <w:tcPr>
+            <w:tcW w:w="1350" w:type="dxa"/>
+          </w:tcPr>
+          <w:p>
+            <w:pPr>
+              <w:spacing w:before="100" w:beforeAutospacing="1" w:after="100" w:afterAutospacing="1"/>
+              <w:jc w:val="both"/>
+              <w:rPr>
+                <w:rFonts w:ascii="Arial" w:eastAsia="Times New Roman" w:hAnsi="Arial" w:cs="Arial"/>
+                <w:color w:val="000000"/>
+              </w:rPr>
+            </w:pPr>
+            <w:r>
+              <w:rPr>
+                <w:rFonts w:ascii="Arial" w:eastAsia="Times New Roman" w:hAnsi="Arial" w:cs="Arial"/>
+                <w:color w:val="000000"/>
+              </w:rPr>
+              <w:t>0.4145</w:t>
+            </w:r>
+          </w:p>
+        </w:tc>
+        <w:tc>
+          <w:tcPr>
+            <w:tcW w:w="1098" w:type="dxa"/>
+          </w:tcPr>
+          <w:p>
+            <w:pPr>
+              <w:spacing w:before="100" w:beforeAutospacing="1" w:after="100" w:afterAutospacing="1"/>
+              <w:jc w:val="both"/>
+              <w:rPr>
+                <w:rFonts w:ascii="Arial" w:eastAsia="Times New Roman" w:hAnsi="Arial" w:cs="Arial"/>
+                <w:color w:val="000000"/>
+              </w:rPr>
+            </w:pPr>
+            <w:r>
+              <w:rPr>
+                <w:rFonts w:ascii="Arial" w:eastAsia="Times New Roman" w:hAnsi="Arial" w:cs="Arial"/>
+                <w:color w:val="000000"/>
+              </w:rPr>
+              <w:t xml:space="preserve">0.41648    </w:t>
+            </w:r>
+          </w:p>
+        </w:tc>
+      </w:tr>
+    </w:tbl>
+    <w:p>
+      <w:pPr>
+        <w:spacing w:before="100" w:beforeAutospacing="1" w:after="100" w:afterAutospacing="1" w:line="240" w:lineRule="auto"/>
+        <w:jc w:val="both"/>
+        <w:rPr>
+          <w:rFonts w:ascii="Arial" w:eastAsia="Times New Roman" w:hAnsi="Arial" w:cs="Arial"/>
+          <w:color w:val="000000"/>
+        </w:rPr>
+      </w:pPr>
+      <w:bookmarkStart w:id="0" w:name="_GoBack"/>
+      <w:bookmarkEnd w:id="0"/>
+      <w:r>
+        <w:rPr>
+          <w:rFonts w:ascii="Arial" w:eastAsia="Times New Roman" w:hAnsi="Arial" w:cs="Arial"/>
+          <w:color w:val="000000"/>
+        </w:rPr>
+        <w:t xml:space="preserve">I use </w:t>
+      </w:r>
+      <w:proofErr w:type="spellStart"/>
+      <w:r>
+        <w:rPr>
+          <w:rFonts w:ascii="Arial" w:eastAsia="Times New Roman" w:hAnsi="Arial" w:cs="Arial"/>
+          <w:color w:val="000000"/>
+        </w:rPr>
+        <w:t>SelectKBest</w:t>
+      </w:r>
+      <w:proofErr w:type="spellEnd"/>
+      <w:r>
+        <w:rPr>
+          <w:rFonts w:ascii="Arial" w:eastAsia="Times New Roman" w:hAnsi="Arial" w:cs="Arial"/>
+          <w:color w:val="000000"/>
+        </w:rPr>
+        <w:t>() to select the top 5 best ranked features. The selected features and their corresponding scores are as below. For the full scores of all features please run poi_id.py and refer to the printed list.</w:t>
       </w:r>
     </w:p>
     <w:p>
@@ -353,23 +1336,6 @@
           <w:rFonts w:ascii="Arial" w:eastAsia="Times New Roman" w:hAnsi="Arial" w:cs="Arial"/>
           <w:color w:val="000000"/>
         </w:rPr>
-        <w:t>I use SelectKBest() to select the top 5 best ranked features. The selected features and their corresponding scores are as below. For the full scores of all features please run poi_id.py and refer to the printed list.</w:t>
-      </w:r>
-    </w:p>
-    <w:p>
-      <w:pPr>
-        <w:spacing w:before="100" w:beforeAutospacing="1" w:after="100" w:afterAutospacing="1" w:line="240" w:lineRule="auto"/>
-        <w:jc w:val="both"/>
-        <w:rPr>
-          <w:rFonts w:ascii="Arial" w:eastAsia="Times New Roman" w:hAnsi="Arial" w:cs="Arial"/>
-          <w:color w:val="000000"/>
-        </w:rPr>
-      </w:pPr>
-      <w:r>
-        <w:rPr>
-          <w:rFonts w:ascii="Arial" w:eastAsia="Times New Roman" w:hAnsi="Arial" w:cs="Arial"/>
-          <w:color w:val="000000"/>
-        </w:rPr>
         <w:t xml:space="preserve">{'bonus': </w:t>
       </w:r>
       <w:r>
@@ -380,7 +1346,23 @@
           <w:rFonts w:ascii="Arial" w:eastAsia="Times New Roman" w:hAnsi="Arial" w:cs="Arial"/>
           <w:color w:val="000000"/>
         </w:rPr>
-        <w:t xml:space="preserve"> 'total_stock_value'</w:t>
+        <w:t xml:space="preserve"> '</w:t>
+      </w:r>
+      <w:proofErr w:type="spellStart"/>
+      <w:r>
+        <w:rPr>
+          <w:rFonts w:ascii="Arial" w:eastAsia="Times New Roman" w:hAnsi="Arial" w:cs="Arial"/>
+          <w:color w:val="000000"/>
+        </w:rPr>
+        <w:t>total_stock_value</w:t>
+      </w:r>
+      <w:proofErr w:type="spellEnd"/>
+      <w:r>
+        <w:rPr>
+          <w:rFonts w:ascii="Arial" w:eastAsia="Times New Roman" w:hAnsi="Arial" w:cs="Arial"/>
+          <w:color w:val="000000"/>
+        </w:rPr>
+        <w:t>'</w:t>
       </w:r>
       <w:r>
         <w:rPr>
@@ -397,7 +1379,23 @@
           <w:rFonts w:ascii="Arial" w:eastAsia="Times New Roman" w:hAnsi="Arial" w:cs="Arial"/>
           <w:color w:val="000000"/>
         </w:rPr>
-        <w:t xml:space="preserve">'ratio_to_poi': </w:t>
+        <w:t>'</w:t>
+      </w:r>
+      <w:proofErr w:type="spellStart"/>
+      <w:r>
+        <w:rPr>
+          <w:rFonts w:ascii="Arial" w:eastAsia="Times New Roman" w:hAnsi="Arial" w:cs="Arial"/>
+          <w:color w:val="000000"/>
+        </w:rPr>
+        <w:t>ratio_to_poi</w:t>
+      </w:r>
+      <w:proofErr w:type="spellEnd"/>
+      <w:r>
+        <w:rPr>
+          <w:rFonts w:ascii="Arial" w:eastAsia="Times New Roman" w:hAnsi="Arial" w:cs="Arial"/>
+          <w:color w:val="000000"/>
+        </w:rPr>
+        <w:t xml:space="preserve">': </w:t>
       </w:r>
       <w:r>
         <w:t xml:space="preserve">16.64170707, </w:t>
@@ -417,7 +1415,23 @@
           <w:rFonts w:ascii="Arial" w:eastAsia="Times New Roman" w:hAnsi="Arial" w:cs="Arial"/>
           <w:color w:val="000000"/>
         </w:rPr>
-        <w:t>'exercised_stock_options'</w:t>
+        <w:t>'</w:t>
+      </w:r>
+      <w:proofErr w:type="spellStart"/>
+      <w:r>
+        <w:rPr>
+          <w:rFonts w:ascii="Arial" w:eastAsia="Times New Roman" w:hAnsi="Arial" w:cs="Arial"/>
+          <w:color w:val="000000"/>
+        </w:rPr>
+        <w:t>exercised_stock_options</w:t>
+      </w:r>
+      <w:proofErr w:type="spellEnd"/>
+      <w:r>
+        <w:rPr>
+          <w:rFonts w:ascii="Arial" w:eastAsia="Times New Roman" w:hAnsi="Arial" w:cs="Arial"/>
+          <w:color w:val="000000"/>
+        </w:rPr>
+        <w:t>'</w:t>
       </w:r>
       <w:r>
         <w:rPr>
@@ -530,7 +1544,23 @@
           <w:rFonts w:ascii="Arial" w:eastAsia="Times New Roman" w:hAnsi="Arial" w:cs="Arial"/>
           <w:color w:val="000000"/>
         </w:rPr>
-        <w:t xml:space="preserve">I have tried 5 algorithms as well as some pipelines of combining PCA with algorithms, and my final algorithm is the pipeline of PCA and DecisionTree with tuned up parameters based on the recall/precision/F1 scores. </w:t>
+        <w:t xml:space="preserve">I have tried 5 algorithms as well as some pipelines of combining PCA with algorithms, and my final algorithm is the pipeline of PCA and </w:t>
+      </w:r>
+      <w:proofErr w:type="spellStart"/>
+      <w:r>
+        <w:rPr>
+          <w:rFonts w:ascii="Arial" w:eastAsia="Times New Roman" w:hAnsi="Arial" w:cs="Arial"/>
+          <w:color w:val="000000"/>
+        </w:rPr>
+        <w:t>DecisionTree</w:t>
+      </w:r>
+      <w:proofErr w:type="spellEnd"/>
+      <w:r>
+        <w:rPr>
+          <w:rFonts w:ascii="Arial" w:eastAsia="Times New Roman" w:hAnsi="Arial" w:cs="Arial"/>
+          <w:color w:val="000000"/>
+        </w:rPr>
+        <w:t xml:space="preserve"> with tuned up parameters based on the recall/precision/F1 scores. </w:t>
       </w:r>
       <w:r>
         <w:rPr>
@@ -664,7 +1694,7 @@
           <v:shape id="_x0000_i1025" type="#_x0000_t75" style="width:468pt;height:161.4pt" o:ole="" filled="t" fillcolor="#8db3e2 [1311]">
             <v:imagedata r:id="rId6" o:title=""/>
           </v:shape>
-          <o:OLEObject Type="Embed" ProgID="Word.OpenDocumentText.12" ShapeID="_x0000_i1025" DrawAspect="Content" ObjectID="_1507581007" r:id="rId7"/>
+          <o:OLEObject Type="Embed" ProgID="Word.OpenDocumentText.12" ShapeID="_x0000_i1025" DrawAspect="Content" ObjectID="_1507588058" r:id="rId7"/>
         </w:object>
       </w:r>
     </w:p>
@@ -902,13 +1932,41 @@
                 <w:szCs w:val="20"/>
               </w:rPr>
             </w:pPr>
+            <w:proofErr w:type="spellStart"/>
             <w:r>
               <w:rPr>
                 <w:rFonts w:cstheme="minorHAnsi"/>
                 <w:sz w:val="20"/>
                 <w:szCs w:val="20"/>
               </w:rPr>
-              <w:t>clf_NB = GaussianNB()</w:t>
+              <w:t>clf_NB</w:t>
+            </w:r>
+            <w:proofErr w:type="spellEnd"/>
+            <w:r>
+              <w:rPr>
+                <w:rFonts w:cstheme="minorHAnsi"/>
+                <w:sz w:val="20"/>
+                <w:szCs w:val="20"/>
+              </w:rPr>
+              <w:t xml:space="preserve"> = </w:t>
+            </w:r>
+            <w:proofErr w:type="spellStart"/>
+            <w:r>
+              <w:rPr>
+                <w:rFonts w:cstheme="minorHAnsi"/>
+                <w:sz w:val="20"/>
+                <w:szCs w:val="20"/>
+              </w:rPr>
+              <w:t>GaussianNB</w:t>
+            </w:r>
+            <w:proofErr w:type="spellEnd"/>
+            <w:r>
+              <w:rPr>
+                <w:rFonts w:cstheme="minorHAnsi"/>
+                <w:sz w:val="20"/>
+                <w:szCs w:val="20"/>
+              </w:rPr>
+              <w:t>()</w:t>
             </w:r>
           </w:p>
         </w:tc>
@@ -1036,41 +2094,105 @@
                 <w:sz w:val="20"/>
                 <w:szCs w:val="20"/>
               </w:rPr>
-              <w:t>scaler = MinMaxScaler()</w:t>
-            </w:r>
-          </w:p>
-          <w:p>
-            <w:pPr>
-              <w:rPr>
-                <w:rFonts w:eastAsia="Times New Roman" w:cstheme="minorHAnsi"/>
-                <w:sz w:val="20"/>
-                <w:szCs w:val="20"/>
-              </w:rPr>
-            </w:pPr>
-            <w:r>
-              <w:rPr>
-                <w:rFonts w:eastAsia="Times New Roman" w:cstheme="minorHAnsi"/>
-                <w:sz w:val="20"/>
-                <w:szCs w:val="20"/>
-              </w:rPr>
-              <w:t>svc = svm.SVC(kernel = 'sigmoid',C = 16, gamma = 0.2)</w:t>
-            </w:r>
-          </w:p>
-          <w:p>
-            <w:pPr>
-              <w:rPr>
-                <w:rFonts w:eastAsia="Times New Roman" w:cstheme="minorHAnsi"/>
-                <w:sz w:val="20"/>
-                <w:szCs w:val="20"/>
-              </w:rPr>
-            </w:pPr>
-            <w:r>
-              <w:rPr>
-                <w:rFonts w:eastAsia="Times New Roman" w:cstheme="minorHAnsi"/>
-                <w:sz w:val="20"/>
-                <w:szCs w:val="20"/>
-              </w:rPr>
-              <w:t>clf_pipe_SVM = Pipeline([('scaler', scaler),</w:t>
+              <w:t xml:space="preserve">scaler = </w:t>
+            </w:r>
+            <w:proofErr w:type="spellStart"/>
+            <w:r>
+              <w:rPr>
+                <w:rFonts w:eastAsia="Times New Roman" w:cstheme="minorHAnsi"/>
+                <w:sz w:val="20"/>
+                <w:szCs w:val="20"/>
+              </w:rPr>
+              <w:t>MinMaxScaler</w:t>
+            </w:r>
+            <w:proofErr w:type="spellEnd"/>
+            <w:r>
+              <w:rPr>
+                <w:rFonts w:eastAsia="Times New Roman" w:cstheme="minorHAnsi"/>
+                <w:sz w:val="20"/>
+                <w:szCs w:val="20"/>
+              </w:rPr>
+              <w:t>()</w:t>
+            </w:r>
+          </w:p>
+          <w:p>
+            <w:pPr>
+              <w:rPr>
+                <w:rFonts w:eastAsia="Times New Roman" w:cstheme="minorHAnsi"/>
+                <w:sz w:val="20"/>
+                <w:szCs w:val="20"/>
+              </w:rPr>
+            </w:pPr>
+            <w:r>
+              <w:rPr>
+                <w:rFonts w:eastAsia="Times New Roman" w:cstheme="minorHAnsi"/>
+                <w:sz w:val="20"/>
+                <w:szCs w:val="20"/>
+              </w:rPr>
+              <w:t xml:space="preserve">svc = </w:t>
+            </w:r>
+            <w:proofErr w:type="spellStart"/>
+            <w:r>
+              <w:rPr>
+                <w:rFonts w:eastAsia="Times New Roman" w:cstheme="minorHAnsi"/>
+                <w:sz w:val="20"/>
+                <w:szCs w:val="20"/>
+              </w:rPr>
+              <w:t>svm.SVC</w:t>
+            </w:r>
+            <w:proofErr w:type="spellEnd"/>
+            <w:r>
+              <w:rPr>
+                <w:rFonts w:eastAsia="Times New Roman" w:cstheme="minorHAnsi"/>
+                <w:sz w:val="20"/>
+                <w:szCs w:val="20"/>
+              </w:rPr>
+              <w:t>(kernel = '</w:t>
+            </w:r>
+            <w:proofErr w:type="spellStart"/>
+            <w:r>
+              <w:rPr>
+                <w:rFonts w:eastAsia="Times New Roman" w:cstheme="minorHAnsi"/>
+                <w:sz w:val="20"/>
+                <w:szCs w:val="20"/>
+              </w:rPr>
+              <w:t>sigmoid',C</w:t>
+            </w:r>
+            <w:proofErr w:type="spellEnd"/>
+            <w:r>
+              <w:rPr>
+                <w:rFonts w:eastAsia="Times New Roman" w:cstheme="minorHAnsi"/>
+                <w:sz w:val="20"/>
+                <w:szCs w:val="20"/>
+              </w:rPr>
+              <w:t xml:space="preserve"> = 16, gamma = 0.2)</w:t>
+            </w:r>
+          </w:p>
+          <w:p>
+            <w:pPr>
+              <w:rPr>
+                <w:rFonts w:eastAsia="Times New Roman" w:cstheme="minorHAnsi"/>
+                <w:sz w:val="20"/>
+                <w:szCs w:val="20"/>
+              </w:rPr>
+            </w:pPr>
+            <w:proofErr w:type="spellStart"/>
+            <w:r>
+              <w:rPr>
+                <w:rFonts w:eastAsia="Times New Roman" w:cstheme="minorHAnsi"/>
+                <w:sz w:val="20"/>
+                <w:szCs w:val="20"/>
+              </w:rPr>
+              <w:t>clf_pipe_SVM</w:t>
+            </w:r>
+            <w:proofErr w:type="spellEnd"/>
+            <w:r>
+              <w:rPr>
+                <w:rFonts w:eastAsia="Times New Roman" w:cstheme="minorHAnsi"/>
+                <w:sz w:val="20"/>
+                <w:szCs w:val="20"/>
+              </w:rPr>
+              <w:t xml:space="preserve"> = Pipeline([('scaler', scaler),</w:t>
             </w:r>
           </w:p>
           <w:p>
@@ -1225,13 +2347,41 @@
                 <w:szCs w:val="20"/>
               </w:rPr>
             </w:pPr>
-            <w:r>
-              <w:rPr>
-                <w:rFonts w:eastAsia="Times New Roman" w:cstheme="minorHAnsi"/>
-                <w:sz w:val="20"/>
-                <w:szCs w:val="20"/>
-              </w:rPr>
-              <w:t>clf_KNeighbors = neighbors.KNeighborsClassifier(3, weights = 'uniform')</w:t>
+            <w:proofErr w:type="spellStart"/>
+            <w:r>
+              <w:rPr>
+                <w:rFonts w:eastAsia="Times New Roman" w:cstheme="minorHAnsi"/>
+                <w:sz w:val="20"/>
+                <w:szCs w:val="20"/>
+              </w:rPr>
+              <w:t>clf_KNeighbors</w:t>
+            </w:r>
+            <w:proofErr w:type="spellEnd"/>
+            <w:r>
+              <w:rPr>
+                <w:rFonts w:eastAsia="Times New Roman" w:cstheme="minorHAnsi"/>
+                <w:sz w:val="20"/>
+                <w:szCs w:val="20"/>
+              </w:rPr>
+              <w:t xml:space="preserve"> = </w:t>
+            </w:r>
+            <w:proofErr w:type="spellStart"/>
+            <w:r>
+              <w:rPr>
+                <w:rFonts w:eastAsia="Times New Roman" w:cstheme="minorHAnsi"/>
+                <w:sz w:val="20"/>
+                <w:szCs w:val="20"/>
+              </w:rPr>
+              <w:t>neighbors.KNeighborsClassifier</w:t>
+            </w:r>
+            <w:proofErr w:type="spellEnd"/>
+            <w:r>
+              <w:rPr>
+                <w:rFonts w:eastAsia="Times New Roman" w:cstheme="minorHAnsi"/>
+                <w:sz w:val="20"/>
+                <w:szCs w:val="20"/>
+              </w:rPr>
+              <w:t>(3, weights = 'uniform')</w:t>
             </w:r>
           </w:p>
         </w:tc>
@@ -1353,13 +2503,59 @@
                 <w:szCs w:val="20"/>
               </w:rPr>
             </w:pPr>
-            <w:r>
-              <w:rPr>
-                <w:rFonts w:eastAsia="Times New Roman" w:cstheme="minorHAnsi"/>
-                <w:sz w:val="20"/>
-                <w:szCs w:val="20"/>
-              </w:rPr>
-              <w:t>random_forest = RandomForestClassifier(n_estimators = 17,</w:t>
+            <w:proofErr w:type="spellStart"/>
+            <w:r>
+              <w:rPr>
+                <w:rFonts w:eastAsia="Times New Roman" w:cstheme="minorHAnsi"/>
+                <w:sz w:val="20"/>
+                <w:szCs w:val="20"/>
+              </w:rPr>
+              <w:t>random_forest</w:t>
+            </w:r>
+            <w:proofErr w:type="spellEnd"/>
+            <w:r>
+              <w:rPr>
+                <w:rFonts w:eastAsia="Times New Roman" w:cstheme="minorHAnsi"/>
+                <w:sz w:val="20"/>
+                <w:szCs w:val="20"/>
+              </w:rPr>
+              <w:t xml:space="preserve"> = </w:t>
+            </w:r>
+            <w:proofErr w:type="spellStart"/>
+            <w:r>
+              <w:rPr>
+                <w:rFonts w:eastAsia="Times New Roman" w:cstheme="minorHAnsi"/>
+                <w:sz w:val="20"/>
+                <w:szCs w:val="20"/>
+              </w:rPr>
+              <w:t>RandomForestClassifier</w:t>
+            </w:r>
+            <w:proofErr w:type="spellEnd"/>
+            <w:r>
+              <w:rPr>
+                <w:rFonts w:eastAsia="Times New Roman" w:cstheme="minorHAnsi"/>
+                <w:sz w:val="20"/>
+                <w:szCs w:val="20"/>
+              </w:rPr>
+              <w:t>(</w:t>
+            </w:r>
+            <w:proofErr w:type="spellStart"/>
+            <w:r>
+              <w:rPr>
+                <w:rFonts w:eastAsia="Times New Roman" w:cstheme="minorHAnsi"/>
+                <w:sz w:val="20"/>
+                <w:szCs w:val="20"/>
+              </w:rPr>
+              <w:t>n_estimators</w:t>
+            </w:r>
+            <w:proofErr w:type="spellEnd"/>
+            <w:r>
+              <w:rPr>
+                <w:rFonts w:eastAsia="Times New Roman" w:cstheme="minorHAnsi"/>
+                <w:sz w:val="20"/>
+                <w:szCs w:val="20"/>
+              </w:rPr>
+              <w:t xml:space="preserve"> = 17,</w:t>
             </w:r>
           </w:p>
           <w:p>
@@ -1384,7 +2580,25 @@
                 <w:sz w:val="20"/>
                 <w:szCs w:val="20"/>
               </w:rPr>
-              <w:t xml:space="preserve">criterion = 'gini', </w:t>
+              <w:t>criterion = '</w:t>
+            </w:r>
+            <w:proofErr w:type="spellStart"/>
+            <w:r>
+              <w:rPr>
+                <w:rFonts w:eastAsia="Times New Roman" w:cstheme="minorHAnsi"/>
+                <w:sz w:val="20"/>
+                <w:szCs w:val="20"/>
+              </w:rPr>
+              <w:t>gini</w:t>
+            </w:r>
+            <w:proofErr w:type="spellEnd"/>
+            <w:r>
+              <w:rPr>
+                <w:rFonts w:eastAsia="Times New Roman" w:cstheme="minorHAnsi"/>
+                <w:sz w:val="20"/>
+                <w:szCs w:val="20"/>
+              </w:rPr>
+              <w:t xml:space="preserve">', </w:t>
             </w:r>
           </w:p>
           <w:p>
@@ -1403,13 +2617,23 @@
               </w:rPr>
               <w:t xml:space="preserve">                                                                           </w:t>
             </w:r>
-            <w:r>
-              <w:rPr>
-                <w:rFonts w:eastAsia="Times New Roman" w:cstheme="minorHAnsi"/>
-                <w:sz w:val="20"/>
-                <w:szCs w:val="20"/>
-              </w:rPr>
-              <w:t xml:space="preserve">min_samples_split = 2, </w:t>
+            <w:proofErr w:type="spellStart"/>
+            <w:r>
+              <w:rPr>
+                <w:rFonts w:eastAsia="Times New Roman" w:cstheme="minorHAnsi"/>
+                <w:sz w:val="20"/>
+                <w:szCs w:val="20"/>
+              </w:rPr>
+              <w:t>min_samples_split</w:t>
+            </w:r>
+            <w:proofErr w:type="spellEnd"/>
+            <w:r>
+              <w:rPr>
+                <w:rFonts w:eastAsia="Times New Roman" w:cstheme="minorHAnsi"/>
+                <w:sz w:val="20"/>
+                <w:szCs w:val="20"/>
+              </w:rPr>
+              <w:t xml:space="preserve"> = 2, </w:t>
             </w:r>
           </w:p>
           <w:p>
@@ -1428,30 +2652,86 @@
               </w:rPr>
               <w:t xml:space="preserve">                                                                           </w:t>
             </w:r>
-            <w:r>
-              <w:rPr>
-                <w:rFonts w:eastAsia="Times New Roman" w:cstheme="minorHAnsi"/>
-                <w:sz w:val="20"/>
-                <w:szCs w:val="20"/>
-              </w:rPr>
-              <w:t>random_state = 10)</w:t>
-            </w:r>
-          </w:p>
-          <w:p>
-            <w:pPr>
-              <w:rPr>
-                <w:rFonts w:eastAsia="Times New Roman" w:cstheme="minorHAnsi"/>
-                <w:sz w:val="20"/>
-                <w:szCs w:val="20"/>
-              </w:rPr>
-            </w:pPr>
-            <w:r>
-              <w:rPr>
-                <w:rFonts w:eastAsia="Times New Roman" w:cstheme="minorHAnsi"/>
-                <w:sz w:val="20"/>
-                <w:szCs w:val="20"/>
-              </w:rPr>
-              <w:t>clf_pipe_RandomForest = Pipeline([('pca', pca_RF),</w:t>
+            <w:proofErr w:type="spellStart"/>
+            <w:r>
+              <w:rPr>
+                <w:rFonts w:eastAsia="Times New Roman" w:cstheme="minorHAnsi"/>
+                <w:sz w:val="20"/>
+                <w:szCs w:val="20"/>
+              </w:rPr>
+              <w:t>random_state</w:t>
+            </w:r>
+            <w:proofErr w:type="spellEnd"/>
+            <w:r>
+              <w:rPr>
+                <w:rFonts w:eastAsia="Times New Roman" w:cstheme="minorHAnsi"/>
+                <w:sz w:val="20"/>
+                <w:szCs w:val="20"/>
+              </w:rPr>
+              <w:t xml:space="preserve"> = 10)</w:t>
+            </w:r>
+          </w:p>
+          <w:p>
+            <w:pPr>
+              <w:rPr>
+                <w:rFonts w:eastAsia="Times New Roman" w:cstheme="minorHAnsi"/>
+                <w:sz w:val="20"/>
+                <w:szCs w:val="20"/>
+              </w:rPr>
+            </w:pPr>
+            <w:proofErr w:type="spellStart"/>
+            <w:r>
+              <w:rPr>
+                <w:rFonts w:eastAsia="Times New Roman" w:cstheme="minorHAnsi"/>
+                <w:sz w:val="20"/>
+                <w:szCs w:val="20"/>
+              </w:rPr>
+              <w:t>clf_pipe_RandomForest</w:t>
+            </w:r>
+            <w:proofErr w:type="spellEnd"/>
+            <w:r>
+              <w:rPr>
+                <w:rFonts w:eastAsia="Times New Roman" w:cstheme="minorHAnsi"/>
+                <w:sz w:val="20"/>
+                <w:szCs w:val="20"/>
+              </w:rPr>
+              <w:t xml:space="preserve"> = Pipeline([('</w:t>
+            </w:r>
+            <w:proofErr w:type="spellStart"/>
+            <w:r>
+              <w:rPr>
+                <w:rFonts w:eastAsia="Times New Roman" w:cstheme="minorHAnsi"/>
+                <w:sz w:val="20"/>
+                <w:szCs w:val="20"/>
+              </w:rPr>
+              <w:t>pca</w:t>
+            </w:r>
+            <w:proofErr w:type="spellEnd"/>
+            <w:r>
+              <w:rPr>
+                <w:rFonts w:eastAsia="Times New Roman" w:cstheme="minorHAnsi"/>
+                <w:sz w:val="20"/>
+                <w:szCs w:val="20"/>
+              </w:rPr>
+              <w:t xml:space="preserve">', </w:t>
+            </w:r>
+            <w:proofErr w:type="spellStart"/>
+            <w:r>
+              <w:rPr>
+                <w:rFonts w:eastAsia="Times New Roman" w:cstheme="minorHAnsi"/>
+                <w:sz w:val="20"/>
+                <w:szCs w:val="20"/>
+              </w:rPr>
+              <w:t>pca_RF</w:t>
+            </w:r>
+            <w:proofErr w:type="spellEnd"/>
+            <w:r>
+              <w:rPr>
+                <w:rFonts w:eastAsia="Times New Roman" w:cstheme="minorHAnsi"/>
+                <w:sz w:val="20"/>
+                <w:szCs w:val="20"/>
+              </w:rPr>
+              <w:t>),</w:t>
             </w:r>
           </w:p>
           <w:p>
@@ -1476,7 +2756,43 @@
                 <w:sz w:val="20"/>
                 <w:szCs w:val="20"/>
               </w:rPr>
-              <w:t>('rf', random_forest)])</w:t>
+              <w:t>('</w:t>
+            </w:r>
+            <w:proofErr w:type="spellStart"/>
+            <w:r>
+              <w:rPr>
+                <w:rFonts w:eastAsia="Times New Roman" w:cstheme="minorHAnsi"/>
+                <w:sz w:val="20"/>
+                <w:szCs w:val="20"/>
+              </w:rPr>
+              <w:t>rf</w:t>
+            </w:r>
+            <w:proofErr w:type="spellEnd"/>
+            <w:r>
+              <w:rPr>
+                <w:rFonts w:eastAsia="Times New Roman" w:cstheme="minorHAnsi"/>
+                <w:sz w:val="20"/>
+                <w:szCs w:val="20"/>
+              </w:rPr>
+              <w:t xml:space="preserve">', </w:t>
+            </w:r>
+            <w:proofErr w:type="spellStart"/>
+            <w:r>
+              <w:rPr>
+                <w:rFonts w:eastAsia="Times New Roman" w:cstheme="minorHAnsi"/>
+                <w:sz w:val="20"/>
+                <w:szCs w:val="20"/>
+              </w:rPr>
+              <w:t>random_forest</w:t>
+            </w:r>
+            <w:proofErr w:type="spellEnd"/>
+            <w:r>
+              <w:rPr>
+                <w:rFonts w:eastAsia="Times New Roman" w:cstheme="minorHAnsi"/>
+                <w:sz w:val="20"/>
+                <w:szCs w:val="20"/>
+              </w:rPr>
+              <w:t>)])</w:t>
             </w:r>
           </w:p>
         </w:tc>
@@ -1598,30 +2914,104 @@
                 <w:szCs w:val="20"/>
               </w:rPr>
             </w:pPr>
-            <w:r>
-              <w:rPr>
-                <w:rFonts w:eastAsia="Times New Roman" w:cstheme="minorHAnsi"/>
-                <w:sz w:val="20"/>
-                <w:szCs w:val="20"/>
-              </w:rPr>
-              <w:t xml:space="preserve">pca_Adaboost = PCA(n_components = 5) </w:t>
-            </w:r>
-          </w:p>
-          <w:p>
-            <w:pPr>
-              <w:rPr>
-                <w:rFonts w:eastAsia="Times New Roman" w:cstheme="minorHAnsi"/>
-                <w:sz w:val="20"/>
-                <w:szCs w:val="20"/>
-              </w:rPr>
-            </w:pPr>
-            <w:r>
-              <w:rPr>
-                <w:rFonts w:eastAsia="Times New Roman" w:cstheme="minorHAnsi"/>
-                <w:sz w:val="20"/>
-                <w:szCs w:val="20"/>
-              </w:rPr>
-              <w:t>adaboost = AdaBoostClassifier(n_estimators = 3,</w:t>
+            <w:proofErr w:type="spellStart"/>
+            <w:r>
+              <w:rPr>
+                <w:rFonts w:eastAsia="Times New Roman" w:cstheme="minorHAnsi"/>
+                <w:sz w:val="20"/>
+                <w:szCs w:val="20"/>
+              </w:rPr>
+              <w:t>pca_Adaboost</w:t>
+            </w:r>
+            <w:proofErr w:type="spellEnd"/>
+            <w:r>
+              <w:rPr>
+                <w:rFonts w:eastAsia="Times New Roman" w:cstheme="minorHAnsi"/>
+                <w:sz w:val="20"/>
+                <w:szCs w:val="20"/>
+              </w:rPr>
+              <w:t xml:space="preserve"> = PCA(</w:t>
+            </w:r>
+            <w:proofErr w:type="spellStart"/>
+            <w:r>
+              <w:rPr>
+                <w:rFonts w:eastAsia="Times New Roman" w:cstheme="minorHAnsi"/>
+                <w:sz w:val="20"/>
+                <w:szCs w:val="20"/>
+              </w:rPr>
+              <w:t>n_components</w:t>
+            </w:r>
+            <w:proofErr w:type="spellEnd"/>
+            <w:r>
+              <w:rPr>
+                <w:rFonts w:eastAsia="Times New Roman" w:cstheme="minorHAnsi"/>
+                <w:sz w:val="20"/>
+                <w:szCs w:val="20"/>
+              </w:rPr>
+              <w:t xml:space="preserve"> = 5) </w:t>
+            </w:r>
+          </w:p>
+          <w:p>
+            <w:pPr>
+              <w:rPr>
+                <w:rFonts w:eastAsia="Times New Roman" w:cstheme="minorHAnsi"/>
+                <w:sz w:val="20"/>
+                <w:szCs w:val="20"/>
+              </w:rPr>
+            </w:pPr>
+            <w:proofErr w:type="spellStart"/>
+            <w:r>
+              <w:rPr>
+                <w:rFonts w:eastAsia="Times New Roman" w:cstheme="minorHAnsi"/>
+                <w:sz w:val="20"/>
+                <w:szCs w:val="20"/>
+              </w:rPr>
+              <w:t>adaboost</w:t>
+            </w:r>
+            <w:proofErr w:type="spellEnd"/>
+            <w:r>
+              <w:rPr>
+                <w:rFonts w:eastAsia="Times New Roman" w:cstheme="minorHAnsi"/>
+                <w:sz w:val="20"/>
+                <w:szCs w:val="20"/>
+              </w:rPr>
+              <w:t xml:space="preserve"> = </w:t>
+            </w:r>
+            <w:proofErr w:type="spellStart"/>
+            <w:r>
+              <w:rPr>
+                <w:rFonts w:eastAsia="Times New Roman" w:cstheme="minorHAnsi"/>
+                <w:sz w:val="20"/>
+                <w:szCs w:val="20"/>
+              </w:rPr>
+              <w:t>AdaBoostClassifier</w:t>
+            </w:r>
+            <w:proofErr w:type="spellEnd"/>
+            <w:r>
+              <w:rPr>
+                <w:rFonts w:eastAsia="Times New Roman" w:cstheme="minorHAnsi"/>
+                <w:sz w:val="20"/>
+                <w:szCs w:val="20"/>
+              </w:rPr>
+              <w:t>(</w:t>
+            </w:r>
+            <w:proofErr w:type="spellStart"/>
+            <w:r>
+              <w:rPr>
+                <w:rFonts w:eastAsia="Times New Roman" w:cstheme="minorHAnsi"/>
+                <w:sz w:val="20"/>
+                <w:szCs w:val="20"/>
+              </w:rPr>
+              <w:t>n_estimators</w:t>
+            </w:r>
+            <w:proofErr w:type="spellEnd"/>
+            <w:r>
+              <w:rPr>
+                <w:rFonts w:eastAsia="Times New Roman" w:cstheme="minorHAnsi"/>
+                <w:sz w:val="20"/>
+                <w:szCs w:val="20"/>
+              </w:rPr>
+              <w:t xml:space="preserve"> = 3,</w:t>
             </w:r>
           </w:p>
           <w:p>
@@ -1665,30 +3055,86 @@
               </w:rPr>
               <w:t xml:space="preserve">                                                         </w:t>
             </w:r>
-            <w:r>
-              <w:rPr>
-                <w:rFonts w:eastAsia="Times New Roman" w:cstheme="minorHAnsi"/>
-                <w:sz w:val="20"/>
-                <w:szCs w:val="20"/>
-              </w:rPr>
-              <w:t>random_state = 10)</w:t>
-            </w:r>
-          </w:p>
-          <w:p>
-            <w:pPr>
-              <w:rPr>
-                <w:rFonts w:eastAsia="Times New Roman" w:cstheme="minorHAnsi"/>
-                <w:sz w:val="20"/>
-                <w:szCs w:val="20"/>
-              </w:rPr>
-            </w:pPr>
-            <w:r>
-              <w:rPr>
-                <w:rFonts w:eastAsia="Times New Roman" w:cstheme="minorHAnsi"/>
-                <w:sz w:val="20"/>
-                <w:szCs w:val="20"/>
-              </w:rPr>
-              <w:t>clf_pipe_Adaboost = Pipeline([('pca', pca_Adaboost),</w:t>
+            <w:proofErr w:type="spellStart"/>
+            <w:r>
+              <w:rPr>
+                <w:rFonts w:eastAsia="Times New Roman" w:cstheme="minorHAnsi"/>
+                <w:sz w:val="20"/>
+                <w:szCs w:val="20"/>
+              </w:rPr>
+              <w:t>random_state</w:t>
+            </w:r>
+            <w:proofErr w:type="spellEnd"/>
+            <w:r>
+              <w:rPr>
+                <w:rFonts w:eastAsia="Times New Roman" w:cstheme="minorHAnsi"/>
+                <w:sz w:val="20"/>
+                <w:szCs w:val="20"/>
+              </w:rPr>
+              <w:t xml:space="preserve"> = 10)</w:t>
+            </w:r>
+          </w:p>
+          <w:p>
+            <w:pPr>
+              <w:rPr>
+                <w:rFonts w:eastAsia="Times New Roman" w:cstheme="minorHAnsi"/>
+                <w:sz w:val="20"/>
+                <w:szCs w:val="20"/>
+              </w:rPr>
+            </w:pPr>
+            <w:proofErr w:type="spellStart"/>
+            <w:r>
+              <w:rPr>
+                <w:rFonts w:eastAsia="Times New Roman" w:cstheme="minorHAnsi"/>
+                <w:sz w:val="20"/>
+                <w:szCs w:val="20"/>
+              </w:rPr>
+              <w:t>clf_pipe_Adaboost</w:t>
+            </w:r>
+            <w:proofErr w:type="spellEnd"/>
+            <w:r>
+              <w:rPr>
+                <w:rFonts w:eastAsia="Times New Roman" w:cstheme="minorHAnsi"/>
+                <w:sz w:val="20"/>
+                <w:szCs w:val="20"/>
+              </w:rPr>
+              <w:t xml:space="preserve"> = Pipeline([('</w:t>
+            </w:r>
+            <w:proofErr w:type="spellStart"/>
+            <w:r>
+              <w:rPr>
+                <w:rFonts w:eastAsia="Times New Roman" w:cstheme="minorHAnsi"/>
+                <w:sz w:val="20"/>
+                <w:szCs w:val="20"/>
+              </w:rPr>
+              <w:t>pca</w:t>
+            </w:r>
+            <w:proofErr w:type="spellEnd"/>
+            <w:r>
+              <w:rPr>
+                <w:rFonts w:eastAsia="Times New Roman" w:cstheme="minorHAnsi"/>
+                <w:sz w:val="20"/>
+                <w:szCs w:val="20"/>
+              </w:rPr>
+              <w:t xml:space="preserve">', </w:t>
+            </w:r>
+            <w:proofErr w:type="spellStart"/>
+            <w:r>
+              <w:rPr>
+                <w:rFonts w:eastAsia="Times New Roman" w:cstheme="minorHAnsi"/>
+                <w:sz w:val="20"/>
+                <w:szCs w:val="20"/>
+              </w:rPr>
+              <w:t>pca_Adaboost</w:t>
+            </w:r>
+            <w:proofErr w:type="spellEnd"/>
+            <w:r>
+              <w:rPr>
+                <w:rFonts w:eastAsia="Times New Roman" w:cstheme="minorHAnsi"/>
+                <w:sz w:val="20"/>
+                <w:szCs w:val="20"/>
+              </w:rPr>
+              <w:t>),</w:t>
             </w:r>
           </w:p>
           <w:p>
@@ -1713,7 +3159,43 @@
                 <w:sz w:val="20"/>
                 <w:szCs w:val="20"/>
               </w:rPr>
-              <w:t>('adaboost', adaboost)])</w:t>
+              <w:t>('</w:t>
+            </w:r>
+            <w:proofErr w:type="spellStart"/>
+            <w:r>
+              <w:rPr>
+                <w:rFonts w:eastAsia="Times New Roman" w:cstheme="minorHAnsi"/>
+                <w:sz w:val="20"/>
+                <w:szCs w:val="20"/>
+              </w:rPr>
+              <w:t>adaboost</w:t>
+            </w:r>
+            <w:proofErr w:type="spellEnd"/>
+            <w:r>
+              <w:rPr>
+                <w:rFonts w:eastAsia="Times New Roman" w:cstheme="minorHAnsi"/>
+                <w:sz w:val="20"/>
+                <w:szCs w:val="20"/>
+              </w:rPr>
+              <w:t xml:space="preserve">', </w:t>
+            </w:r>
+            <w:proofErr w:type="spellStart"/>
+            <w:r>
+              <w:rPr>
+                <w:rFonts w:eastAsia="Times New Roman" w:cstheme="minorHAnsi"/>
+                <w:sz w:val="20"/>
+                <w:szCs w:val="20"/>
+              </w:rPr>
+              <w:t>adaboost</w:t>
+            </w:r>
+            <w:proofErr w:type="spellEnd"/>
+            <w:r>
+              <w:rPr>
+                <w:rFonts w:eastAsia="Times New Roman" w:cstheme="minorHAnsi"/>
+                <w:sz w:val="20"/>
+                <w:szCs w:val="20"/>
+              </w:rPr>
+              <w:t>)])</w:t>
             </w:r>
           </w:p>
         </w:tc>
@@ -1984,7 +3466,23 @@
           <w:rFonts w:ascii="Arial" w:eastAsia="Times New Roman" w:hAnsi="Arial" w:cs="Arial"/>
           <w:color w:val="000000"/>
         </w:rPr>
-        <w:t xml:space="preserve">s - ‘gini’ which is the </w:t>
+        <w:t>s - ‘</w:t>
+      </w:r>
+      <w:proofErr w:type="spellStart"/>
+      <w:r>
+        <w:rPr>
+          <w:rFonts w:ascii="Arial" w:eastAsia="Times New Roman" w:hAnsi="Arial" w:cs="Arial"/>
+          <w:color w:val="000000"/>
+        </w:rPr>
+        <w:t>gini</w:t>
+      </w:r>
+      <w:proofErr w:type="spellEnd"/>
+      <w:r>
+        <w:rPr>
+          <w:rFonts w:ascii="Arial" w:eastAsia="Times New Roman" w:hAnsi="Arial" w:cs="Arial"/>
+          <w:color w:val="000000"/>
+        </w:rPr>
+        <w:t xml:space="preserve">’ which is the </w:t>
       </w:r>
       <w:r>
         <w:rPr>
@@ -2012,7 +3510,23 @@
           <w:rFonts w:ascii="Arial" w:eastAsia="Times New Roman" w:hAnsi="Arial" w:cs="Arial"/>
           <w:color w:val="000000"/>
         </w:rPr>
-        <w:t xml:space="preserve">and ‘entropy’ which is detailed in the lecture and uses information gain for decision cut. It ends up that ‘entropy’ is better when only decision tree is used while ‘gini’ is preferred one </w:t>
+        <w:t>and ‘entropy’ which is detailed in the lecture and uses information gain for decision cut. It ends up that ‘entropy’ is better when only decision tree is used while ‘</w:t>
+      </w:r>
+      <w:proofErr w:type="spellStart"/>
+      <w:r>
+        <w:rPr>
+          <w:rFonts w:ascii="Arial" w:eastAsia="Times New Roman" w:hAnsi="Arial" w:cs="Arial"/>
+          <w:color w:val="000000"/>
+        </w:rPr>
+        <w:t>gini</w:t>
+      </w:r>
+      <w:proofErr w:type="spellEnd"/>
+      <w:r>
+        <w:rPr>
+          <w:rFonts w:ascii="Arial" w:eastAsia="Times New Roman" w:hAnsi="Arial" w:cs="Arial"/>
+          <w:color w:val="000000"/>
+        </w:rPr>
+        <w:t xml:space="preserve">’ is preferred one </w:t>
       </w:r>
       <w:r>
         <w:rPr>
@@ -2040,7 +3554,23 @@
           <w:rFonts w:ascii="Arial" w:eastAsia="Times New Roman" w:hAnsi="Arial" w:cs="Arial"/>
           <w:color w:val="000000"/>
         </w:rPr>
-        <w:t xml:space="preserve">The number of principal components “n_components” for PCA is also tuned to the best value of “2”. </w:t>
+        <w:t>The number of principal components “</w:t>
+      </w:r>
+      <w:proofErr w:type="spellStart"/>
+      <w:r>
+        <w:rPr>
+          <w:rFonts w:ascii="Arial" w:eastAsia="Times New Roman" w:hAnsi="Arial" w:cs="Arial"/>
+          <w:color w:val="000000"/>
+        </w:rPr>
+        <w:t>n_components</w:t>
+      </w:r>
+      <w:proofErr w:type="spellEnd"/>
+      <w:r>
+        <w:rPr>
+          <w:rFonts w:ascii="Arial" w:eastAsia="Times New Roman" w:hAnsi="Arial" w:cs="Arial"/>
+          <w:color w:val="000000"/>
+        </w:rPr>
+        <w:t xml:space="preserve">” for PCA is also tuned to the best value of “2”. </w:t>
       </w:r>
     </w:p>
     <w:p>
@@ -2084,7 +3614,23 @@
           <w:rFonts w:ascii="Arial" w:eastAsia="Times New Roman" w:hAnsi="Arial" w:cs="Arial"/>
           <w:color w:val="000000"/>
         </w:rPr>
-        <w:t xml:space="preserve">F1. A classic mistake of machine learning is overfitted in which case you create an over complicated estimator that perfectly reflects the training data but has poor prediction on test data. This is usually done by using a large number of features on a relatively small amount of dataset. </w:t>
+        <w:t xml:space="preserve">F1. A classic mistake of machine learning is </w:t>
+      </w:r>
+      <w:proofErr w:type="spellStart"/>
+      <w:r>
+        <w:rPr>
+          <w:rFonts w:ascii="Arial" w:eastAsia="Times New Roman" w:hAnsi="Arial" w:cs="Arial"/>
+          <w:color w:val="000000"/>
+        </w:rPr>
+        <w:t>overfitted</w:t>
+      </w:r>
+      <w:proofErr w:type="spellEnd"/>
+      <w:r>
+        <w:rPr>
+          <w:rFonts w:ascii="Arial" w:eastAsia="Times New Roman" w:hAnsi="Arial" w:cs="Arial"/>
+          <w:color w:val="000000"/>
+        </w:rPr>
+        <w:t xml:space="preserve"> in which case you create an over complicated estimator that perfectly reflects the training data but has poor prediction on test data. This is usually done by using a large number of features on a relatively small amount of dataset. </w:t>
       </w:r>
     </w:p>
     <w:p>
@@ -2107,7 +3653,23 @@
           <w:rFonts w:ascii="Arial" w:eastAsia="Times New Roman" w:hAnsi="Arial" w:cs="Arial"/>
           <w:color w:val="000000"/>
         </w:rPr>
-        <w:t xml:space="preserve">, I have reduced the number of features that’s used in my project to five; furtherly, when feeding into my final decision tree algorithm, I apply PCA with n_components = 2 to reduce the dimension down to 2. </w:t>
+        <w:t xml:space="preserve">, I have reduced the number of features that’s used in my project to five; furtherly, when feeding into my final decision tree algorithm, I apply PCA with </w:t>
+      </w:r>
+      <w:proofErr w:type="spellStart"/>
+      <w:r>
+        <w:rPr>
+          <w:rFonts w:ascii="Arial" w:eastAsia="Times New Roman" w:hAnsi="Arial" w:cs="Arial"/>
+          <w:color w:val="000000"/>
+        </w:rPr>
+        <w:t>n_components</w:t>
+      </w:r>
+      <w:proofErr w:type="spellEnd"/>
+      <w:r>
+        <w:rPr>
+          <w:rFonts w:ascii="Arial" w:eastAsia="Times New Roman" w:hAnsi="Arial" w:cs="Arial"/>
+          <w:color w:val="000000"/>
+        </w:rPr>
+        <w:t xml:space="preserve"> = 2 to reduce the dimension down to 2. </w:t>
       </w:r>
       <w:r>
         <w:rPr>
@@ -2212,7 +3774,7 @@
           <v:shape id="_x0000_i1026" type="#_x0000_t75" style="width:468pt;height:161.4pt" o:ole="" filled="t" fillcolor="#8db3e2 [1311]">
             <v:imagedata r:id="rId6" o:title=""/>
           </v:shape>
-          <o:OLEObject Type="Embed" ProgID="Word.OpenDocumentText.12" ShapeID="_x0000_i1026" DrawAspect="Content" ObjectID="_1507581008" r:id="rId8"/>
+          <o:OLEObject Type="Embed" ProgID="Word.OpenDocumentText.12" ShapeID="_x0000_i1026" DrawAspect="Content" ObjectID="_1507588059" r:id="rId8"/>
         </w:object>
       </w:r>
     </w:p>
@@ -2245,7 +3807,15 @@
     </w:p>
     <w:p>
       <w:r>
-        <w:t xml:space="preserve">When the predictor predict this person is a POI, it’s 41.848% possibility that she/he is really a POI. </w:t>
+        <w:t xml:space="preserve">When the predictor predict this person is a POI, </w:t>
+      </w:r>
+      <w:proofErr w:type="gramStart"/>
+      <w:r>
+        <w:t>it’s</w:t>
+      </w:r>
+      <w:proofErr w:type="gramEnd"/>
+      <w:r>
+        <w:t xml:space="preserve"> 41.848% possibility that she/he is really a POI. </w:t>
       </w:r>
     </w:p>
     <w:p>

</xml_diff>

<commit_message>
Docs: update feature selection section of final report
</commit_message>
<xml_diff>
--- a/QuestionForFinalProject.docx
+++ b/QuestionForFinalProject.docx
@@ -1296,6 +1296,2032 @@
           <w:color w:val="000000"/>
         </w:rPr>
       </w:pPr>
+      <w:r>
+        <w:rPr>
+          <w:rFonts w:ascii="Arial" w:eastAsia="Times New Roman" w:hAnsi="Arial" w:cs="Arial"/>
+          <w:color w:val="000000"/>
+        </w:rPr>
+        <w:t xml:space="preserve">I use </w:t>
+      </w:r>
+      <w:proofErr w:type="spellStart"/>
+      <w:proofErr w:type="gramStart"/>
+      <w:r>
+        <w:rPr>
+          <w:rFonts w:ascii="Arial" w:eastAsia="Times New Roman" w:hAnsi="Arial" w:cs="Arial"/>
+          <w:color w:val="000000"/>
+        </w:rPr>
+        <w:t>SelectKBest</w:t>
+      </w:r>
+      <w:proofErr w:type="spellEnd"/>
+      <w:r>
+        <w:rPr>
+          <w:rFonts w:ascii="Arial" w:eastAsia="Times New Roman" w:hAnsi="Arial" w:cs="Arial"/>
+          <w:color w:val="000000"/>
+        </w:rPr>
+        <w:t>(</w:t>
+      </w:r>
+      <w:proofErr w:type="gramEnd"/>
+      <w:r>
+        <w:rPr>
+          <w:rFonts w:ascii="Arial" w:eastAsia="Times New Roman" w:hAnsi="Arial" w:cs="Arial"/>
+          <w:color w:val="000000"/>
+        </w:rPr>
+        <w:t xml:space="preserve">) to select the best ranked features. </w:t>
+      </w:r>
+      <w:r>
+        <w:rPr>
+          <w:rFonts w:ascii="Arial" w:eastAsia="Times New Roman" w:hAnsi="Arial" w:cs="Arial"/>
+          <w:color w:val="000000"/>
+        </w:rPr>
+        <w:t xml:space="preserve">The number of best features ranges from 1 up to 21, and the following chart shows the fluctuation of performance scores (precision, recall and f1) vs. K (number of selected best features). Obviously, K=3 results in the best scores and this will be used in the final algorithm. Note that the algorithm used </w:t>
+      </w:r>
+      <w:r>
+        <w:rPr>
+          <w:rFonts w:ascii="Arial" w:eastAsia="Times New Roman" w:hAnsi="Arial" w:cs="Arial"/>
+          <w:color w:val="000000"/>
+        </w:rPr>
+        <w:t>along</w:t>
+      </w:r>
+      <w:r>
+        <w:rPr>
+          <w:rFonts w:ascii="Arial" w:eastAsia="Times New Roman" w:hAnsi="Arial" w:cs="Arial"/>
+          <w:color w:val="000000"/>
+        </w:rPr>
+        <w:t xml:space="preserve"> this process is </w:t>
+      </w:r>
+      <w:proofErr w:type="spellStart"/>
+      <w:proofErr w:type="gramStart"/>
+      <w:r>
+        <w:rPr>
+          <w:rFonts w:ascii="Arial" w:eastAsia="Times New Roman" w:hAnsi="Arial" w:cs="Arial"/>
+          <w:color w:val="000000"/>
+        </w:rPr>
+        <w:t>Decis</w:t>
+      </w:r>
+      <w:r>
+        <w:rPr>
+          <w:rFonts w:ascii="Arial" w:eastAsia="Times New Roman" w:hAnsi="Arial" w:cs="Arial"/>
+          <w:color w:val="000000"/>
+        </w:rPr>
+        <w:t>ionTreeClassifiler</w:t>
+      </w:r>
+      <w:proofErr w:type="spellEnd"/>
+      <w:r>
+        <w:rPr>
+          <w:rFonts w:ascii="Arial" w:eastAsia="Times New Roman" w:hAnsi="Arial" w:cs="Arial"/>
+          <w:color w:val="000000"/>
+        </w:rPr>
+        <w:t>(</w:t>
+      </w:r>
+      <w:proofErr w:type="spellStart"/>
+      <w:proofErr w:type="gramEnd"/>
+      <w:r>
+        <w:rPr>
+          <w:rFonts w:ascii="Arial" w:eastAsia="Times New Roman" w:hAnsi="Arial" w:cs="Arial"/>
+          <w:color w:val="000000"/>
+        </w:rPr>
+        <w:t>random_state</w:t>
+      </w:r>
+      <w:proofErr w:type="spellEnd"/>
+      <w:r>
+        <w:rPr>
+          <w:rFonts w:ascii="Arial" w:eastAsia="Times New Roman" w:hAnsi="Arial" w:cs="Arial"/>
+          <w:color w:val="000000"/>
+        </w:rPr>
+        <w:t>=</w:t>
+      </w:r>
+      <w:r>
+        <w:rPr>
+          <w:rFonts w:ascii="Arial" w:eastAsia="Times New Roman" w:hAnsi="Arial" w:cs="Arial"/>
+          <w:color w:val="000000"/>
+        </w:rPr>
+        <w:t xml:space="preserve">10). </w:t>
+      </w:r>
+      <w:r>
+        <w:rPr>
+          <w:rFonts w:ascii="Arial" w:eastAsia="Times New Roman" w:hAnsi="Arial" w:cs="Arial"/>
+          <w:noProof/>
+          <w:color w:val="000000"/>
+        </w:rPr>
+        <w:drawing>
+          <wp:inline distT="0" distB="0" distL="0" distR="0">
+            <wp:extent cx="5486400" cy="3657600"/>
+            <wp:effectExtent l="0" t="0" r="0" b="0"/>
+            <wp:docPr id="2" name="Picture 2" descr="E:\wzf\DataAnalyst\MachineLearning\final\feature.png"/>
+            <wp:cNvGraphicFramePr>
+              <a:graphicFrameLocks xmlns:a="http://schemas.openxmlformats.org/drawingml/2006/main" noChangeAspect="1"/>
+            </wp:cNvGraphicFramePr>
+            <a:graphic xmlns:a="http://schemas.openxmlformats.org/drawingml/2006/main">
+              <a:graphicData uri="http://schemas.openxmlformats.org/drawingml/2006/picture">
+                <pic:pic xmlns:pic="http://schemas.openxmlformats.org/drawingml/2006/picture">
+                  <pic:nvPicPr>
+                    <pic:cNvPr id="0" name="Picture 4" descr="E:\wzf\DataAnalyst\MachineLearning\final\feature.png"/>
+                    <pic:cNvPicPr>
+                      <a:picLocks noChangeAspect="1" noChangeArrowheads="1"/>
+                    </pic:cNvPicPr>
+                  </pic:nvPicPr>
+                  <pic:blipFill>
+                    <a:blip r:embed="rId6">
+                      <a:extLst>
+                        <a:ext uri="{28A0092B-C50C-407E-A947-70E740481C1C}">
+                          <a14:useLocalDpi xmlns:a14="http://schemas.microsoft.com/office/drawing/2010/main" val="0"/>
+                        </a:ext>
+                      </a:extLst>
+                    </a:blip>
+                    <a:srcRect/>
+                    <a:stretch>
+                      <a:fillRect/>
+                    </a:stretch>
+                  </pic:blipFill>
+                  <pic:spPr bwMode="auto">
+                    <a:xfrm>
+                      <a:off x="0" y="0"/>
+                      <a:ext cx="5486400" cy="3657600"/>
+                    </a:xfrm>
+                    <a:prstGeom prst="rect">
+                      <a:avLst/>
+                    </a:prstGeom>
+                    <a:noFill/>
+                    <a:ln>
+                      <a:noFill/>
+                    </a:ln>
+                  </pic:spPr>
+                </pic:pic>
+              </a:graphicData>
+            </a:graphic>
+          </wp:inline>
+        </w:drawing>
+      </w:r>
+    </w:p>
+    <w:p>
+      <w:pPr>
+        <w:spacing w:before="100" w:beforeAutospacing="1" w:after="100" w:afterAutospacing="1" w:line="240" w:lineRule="auto"/>
+        <w:jc w:val="both"/>
+        <w:rPr>
+          <w:rFonts w:ascii="Arial" w:eastAsia="Times New Roman" w:hAnsi="Arial" w:cs="Arial"/>
+          <w:color w:val="000000"/>
+        </w:rPr>
+      </w:pPr>
+      <w:r>
+        <w:rPr>
+          <w:rFonts w:ascii="Arial" w:eastAsia="Times New Roman" w:hAnsi="Arial" w:cs="Arial"/>
+          <w:color w:val="000000"/>
+        </w:rPr>
+        <w:lastRenderedPageBreak/>
+        <w:t xml:space="preserve">The </w:t>
+      </w:r>
+      <w:r>
+        <w:rPr>
+          <w:rFonts w:ascii="Arial" w:eastAsia="Times New Roman" w:hAnsi="Arial" w:cs="Arial"/>
+          <w:color w:val="000000"/>
+        </w:rPr>
+        <w:t xml:space="preserve">feature scores created by </w:t>
+      </w:r>
+      <w:proofErr w:type="spellStart"/>
+      <w:proofErr w:type="gramStart"/>
+      <w:r>
+        <w:rPr>
+          <w:rFonts w:ascii="Arial" w:eastAsia="Times New Roman" w:hAnsi="Arial" w:cs="Arial"/>
+          <w:color w:val="000000"/>
+        </w:rPr>
+        <w:t>SelectKBest</w:t>
+      </w:r>
+      <w:proofErr w:type="spellEnd"/>
+      <w:r>
+        <w:rPr>
+          <w:rFonts w:ascii="Arial" w:eastAsia="Times New Roman" w:hAnsi="Arial" w:cs="Arial"/>
+          <w:color w:val="000000"/>
+        </w:rPr>
+        <w:t>(</w:t>
+      </w:r>
+      <w:proofErr w:type="gramEnd"/>
+      <w:r>
+        <w:rPr>
+          <w:rFonts w:ascii="Arial" w:eastAsia="Times New Roman" w:hAnsi="Arial" w:cs="Arial"/>
+          <w:color w:val="000000"/>
+        </w:rPr>
+        <w:t>) is showed as below table</w:t>
+      </w:r>
+      <w:r>
+        <w:rPr>
+          <w:rFonts w:ascii="Arial" w:eastAsia="Times New Roman" w:hAnsi="Arial" w:cs="Arial"/>
+          <w:color w:val="000000"/>
+        </w:rPr>
+        <w:t xml:space="preserve">. </w:t>
+      </w:r>
+      <w:r>
+        <w:rPr>
+          <w:rFonts w:ascii="Arial" w:eastAsia="Times New Roman" w:hAnsi="Arial" w:cs="Arial"/>
+          <w:color w:val="000000"/>
+        </w:rPr>
+        <w:t>Also</w:t>
+      </w:r>
+      <w:r>
+        <w:rPr>
+          <w:rFonts w:ascii="Arial" w:eastAsia="Times New Roman" w:hAnsi="Arial" w:cs="Arial"/>
+          <w:color w:val="000000"/>
+        </w:rPr>
+        <w:t xml:space="preserve"> please run poi_id.py and refer to the printed list.</w:t>
+      </w:r>
+    </w:p>
+    <w:tbl>
+      <w:tblPr>
+        <w:tblStyle w:val="TableGrid"/>
+        <w:tblW w:w="0" w:type="auto"/>
+        <w:tblLook w:val="04A0" w:firstRow="1" w:lastRow="0" w:firstColumn="1" w:lastColumn="0" w:noHBand="0" w:noVBand="1"/>
+      </w:tblPr>
+      <w:tblGrid>
+        <w:gridCol w:w="828"/>
+        <w:gridCol w:w="3330"/>
+        <w:gridCol w:w="3060"/>
+      </w:tblGrid>
+      <w:tr>
+        <w:tc>
+          <w:tcPr>
+            <w:tcW w:w="828" w:type="dxa"/>
+          </w:tcPr>
+          <w:p>
+            <w:pPr>
+              <w:spacing w:before="100" w:beforeAutospacing="1" w:after="100" w:afterAutospacing="1"/>
+              <w:jc w:val="both"/>
+              <w:rPr>
+                <w:rFonts w:ascii="Arial" w:eastAsia="Times New Roman" w:hAnsi="Arial" w:cs="Arial"/>
+                <w:color w:val="000000"/>
+              </w:rPr>
+            </w:pPr>
+            <w:r>
+              <w:rPr>
+                <w:rFonts w:ascii="Arial" w:eastAsia="Times New Roman" w:hAnsi="Arial" w:cs="Arial"/>
+                <w:color w:val="000000"/>
+              </w:rPr>
+              <w:t>Item</w:t>
+            </w:r>
+          </w:p>
+        </w:tc>
+        <w:tc>
+          <w:tcPr>
+            <w:tcW w:w="3330" w:type="dxa"/>
+          </w:tcPr>
+          <w:p>
+            <w:pPr>
+              <w:spacing w:before="100" w:beforeAutospacing="1" w:after="100" w:afterAutospacing="1"/>
+              <w:jc w:val="both"/>
+              <w:rPr>
+                <w:rFonts w:ascii="Arial" w:eastAsia="Times New Roman" w:hAnsi="Arial" w:cs="Arial"/>
+                <w:color w:val="000000"/>
+              </w:rPr>
+            </w:pPr>
+            <w:r>
+              <w:rPr>
+                <w:rFonts w:ascii="Arial" w:eastAsia="Times New Roman" w:hAnsi="Arial" w:cs="Arial"/>
+                <w:color w:val="000000"/>
+              </w:rPr>
+              <w:t>Features</w:t>
+            </w:r>
+          </w:p>
+        </w:tc>
+        <w:tc>
+          <w:tcPr>
+            <w:tcW w:w="3060" w:type="dxa"/>
+          </w:tcPr>
+          <w:p>
+            <w:pPr>
+              <w:spacing w:before="100" w:beforeAutospacing="1" w:after="100" w:afterAutospacing="1"/>
+              <w:jc w:val="both"/>
+              <w:rPr>
+                <w:rFonts w:ascii="Arial" w:eastAsia="Times New Roman" w:hAnsi="Arial" w:cs="Arial"/>
+                <w:color w:val="000000"/>
+              </w:rPr>
+            </w:pPr>
+            <w:r>
+              <w:rPr>
+                <w:rFonts w:ascii="Arial" w:eastAsia="Times New Roman" w:hAnsi="Arial" w:cs="Arial"/>
+                <w:color w:val="000000"/>
+              </w:rPr>
+              <w:t xml:space="preserve">Score by </w:t>
+            </w:r>
+            <w:proofErr w:type="spellStart"/>
+            <w:r>
+              <w:rPr>
+                <w:rFonts w:ascii="Arial" w:eastAsia="Times New Roman" w:hAnsi="Arial" w:cs="Arial"/>
+                <w:color w:val="000000"/>
+              </w:rPr>
+              <w:t>SelectKBest</w:t>
+            </w:r>
+            <w:proofErr w:type="spellEnd"/>
+            <w:r>
+              <w:rPr>
+                <w:rFonts w:ascii="Arial" w:eastAsia="Times New Roman" w:hAnsi="Arial" w:cs="Arial"/>
+                <w:color w:val="000000"/>
+              </w:rPr>
+              <w:t>()</w:t>
+            </w:r>
+          </w:p>
+        </w:tc>
+      </w:tr>
+      <w:tr>
+        <w:tc>
+          <w:tcPr>
+            <w:tcW w:w="828" w:type="dxa"/>
+          </w:tcPr>
+          <w:p>
+            <w:pPr>
+              <w:spacing w:before="100" w:beforeAutospacing="1" w:after="100" w:afterAutospacing="1"/>
+              <w:jc w:val="both"/>
+              <w:rPr>
+                <w:rFonts w:ascii="Arial" w:eastAsia="Times New Roman" w:hAnsi="Arial" w:cs="Arial"/>
+                <w:color w:val="000000"/>
+              </w:rPr>
+            </w:pPr>
+            <w:r>
+              <w:rPr>
+                <w:rFonts w:ascii="Arial" w:eastAsia="Times New Roman" w:hAnsi="Arial" w:cs="Arial"/>
+                <w:color w:val="000000"/>
+              </w:rPr>
+              <w:t>1</w:t>
+            </w:r>
+          </w:p>
+        </w:tc>
+        <w:tc>
+          <w:tcPr>
+            <w:tcW w:w="3330" w:type="dxa"/>
+          </w:tcPr>
+          <w:p>
+            <w:pPr>
+              <w:spacing w:before="100" w:beforeAutospacing="1" w:after="100" w:afterAutospacing="1"/>
+              <w:jc w:val="both"/>
+              <w:rPr>
+                <w:rFonts w:ascii="Arial" w:eastAsia="Times New Roman" w:hAnsi="Arial" w:cs="Arial"/>
+                <w:color w:val="000000"/>
+              </w:rPr>
+            </w:pPr>
+            <w:r>
+              <w:rPr>
+                <w:rFonts w:ascii="Arial" w:eastAsia="Times New Roman" w:hAnsi="Arial" w:cs="Arial"/>
+                <w:color w:val="000000"/>
+              </w:rPr>
+              <w:t>'</w:t>
+            </w:r>
+            <w:proofErr w:type="spellStart"/>
+            <w:r>
+              <w:rPr>
+                <w:rFonts w:ascii="Arial" w:eastAsia="Times New Roman" w:hAnsi="Arial" w:cs="Arial"/>
+                <w:color w:val="000000"/>
+              </w:rPr>
+              <w:t>exercised_stock_options</w:t>
+            </w:r>
+            <w:proofErr w:type="spellEnd"/>
+            <w:r>
+              <w:rPr>
+                <w:rFonts w:ascii="Arial" w:eastAsia="Times New Roman" w:hAnsi="Arial" w:cs="Arial"/>
+                <w:color w:val="000000"/>
+              </w:rPr>
+              <w:t>'</w:t>
+            </w:r>
+          </w:p>
+        </w:tc>
+        <w:tc>
+          <w:tcPr>
+            <w:tcW w:w="3060" w:type="dxa"/>
+          </w:tcPr>
+          <w:p>
+            <w:pPr>
+              <w:spacing w:before="100" w:beforeAutospacing="1" w:after="100" w:afterAutospacing="1"/>
+              <w:jc w:val="both"/>
+              <w:rPr>
+                <w:rFonts w:ascii="Arial" w:eastAsia="Times New Roman" w:hAnsi="Arial" w:cs="Arial"/>
+                <w:color w:val="000000"/>
+              </w:rPr>
+            </w:pPr>
+            <w:r>
+              <w:rPr>
+                <w:rFonts w:ascii="Arial" w:eastAsia="Times New Roman" w:hAnsi="Arial" w:cs="Arial"/>
+                <w:color w:val="000000"/>
+              </w:rPr>
+              <w:t>25.097541528735491</w:t>
+            </w:r>
+          </w:p>
+        </w:tc>
+      </w:tr>
+      <w:tr>
+        <w:tc>
+          <w:tcPr>
+            <w:tcW w:w="828" w:type="dxa"/>
+          </w:tcPr>
+          <w:p>
+            <w:pPr>
+              <w:spacing w:before="100" w:beforeAutospacing="1" w:after="100" w:afterAutospacing="1"/>
+              <w:jc w:val="both"/>
+              <w:rPr>
+                <w:rFonts w:ascii="Arial" w:eastAsia="Times New Roman" w:hAnsi="Arial" w:cs="Arial"/>
+                <w:color w:val="000000"/>
+              </w:rPr>
+            </w:pPr>
+            <w:r>
+              <w:rPr>
+                <w:rFonts w:ascii="Arial" w:eastAsia="Times New Roman" w:hAnsi="Arial" w:cs="Arial"/>
+                <w:color w:val="000000"/>
+              </w:rPr>
+              <w:t>2</w:t>
+            </w:r>
+          </w:p>
+        </w:tc>
+        <w:tc>
+          <w:tcPr>
+            <w:tcW w:w="3330" w:type="dxa"/>
+          </w:tcPr>
+          <w:p>
+            <w:pPr>
+              <w:spacing w:before="100" w:beforeAutospacing="1" w:after="100" w:afterAutospacing="1"/>
+              <w:jc w:val="both"/>
+              <w:rPr>
+                <w:rFonts w:ascii="Arial" w:eastAsia="Times New Roman" w:hAnsi="Arial" w:cs="Arial"/>
+                <w:color w:val="000000"/>
+              </w:rPr>
+            </w:pPr>
+            <w:r>
+              <w:rPr>
+                <w:rFonts w:ascii="Arial" w:eastAsia="Times New Roman" w:hAnsi="Arial" w:cs="Arial"/>
+                <w:color w:val="000000"/>
+              </w:rPr>
+              <w:t>'</w:t>
+            </w:r>
+            <w:proofErr w:type="spellStart"/>
+            <w:r>
+              <w:rPr>
+                <w:rFonts w:ascii="Arial" w:eastAsia="Times New Roman" w:hAnsi="Arial" w:cs="Arial"/>
+                <w:color w:val="000000"/>
+              </w:rPr>
+              <w:t>total_stock_value</w:t>
+            </w:r>
+            <w:proofErr w:type="spellEnd"/>
+            <w:r>
+              <w:rPr>
+                <w:rFonts w:ascii="Arial" w:eastAsia="Times New Roman" w:hAnsi="Arial" w:cs="Arial"/>
+                <w:color w:val="000000"/>
+              </w:rPr>
+              <w:t>'</w:t>
+            </w:r>
+          </w:p>
+        </w:tc>
+        <w:tc>
+          <w:tcPr>
+            <w:tcW w:w="3060" w:type="dxa"/>
+          </w:tcPr>
+          <w:p>
+            <w:pPr>
+              <w:spacing w:before="100" w:beforeAutospacing="1" w:after="100" w:afterAutospacing="1"/>
+              <w:jc w:val="both"/>
+              <w:rPr>
+                <w:rFonts w:ascii="Arial" w:eastAsia="Times New Roman" w:hAnsi="Arial" w:cs="Arial"/>
+                <w:color w:val="000000"/>
+              </w:rPr>
+            </w:pPr>
+            <w:r>
+              <w:rPr>
+                <w:rFonts w:ascii="Arial" w:eastAsia="Times New Roman" w:hAnsi="Arial" w:cs="Arial"/>
+                <w:color w:val="000000"/>
+              </w:rPr>
+              <w:t>24.467654047526398</w:t>
+            </w:r>
+          </w:p>
+        </w:tc>
+      </w:tr>
+      <w:tr>
+        <w:tc>
+          <w:tcPr>
+            <w:tcW w:w="828" w:type="dxa"/>
+          </w:tcPr>
+          <w:p>
+            <w:pPr>
+              <w:spacing w:before="100" w:beforeAutospacing="1" w:after="100" w:afterAutospacing="1"/>
+              <w:jc w:val="both"/>
+              <w:rPr>
+                <w:rFonts w:ascii="Arial" w:eastAsia="Times New Roman" w:hAnsi="Arial" w:cs="Arial"/>
+                <w:color w:val="000000"/>
+              </w:rPr>
+            </w:pPr>
+            <w:r>
+              <w:rPr>
+                <w:rFonts w:ascii="Arial" w:eastAsia="Times New Roman" w:hAnsi="Arial" w:cs="Arial"/>
+                <w:color w:val="000000"/>
+              </w:rPr>
+              <w:t>3</w:t>
+            </w:r>
+          </w:p>
+        </w:tc>
+        <w:tc>
+          <w:tcPr>
+            <w:tcW w:w="3330" w:type="dxa"/>
+          </w:tcPr>
+          <w:p>
+            <w:pPr>
+              <w:spacing w:before="100" w:beforeAutospacing="1" w:after="100" w:afterAutospacing="1"/>
+              <w:jc w:val="both"/>
+              <w:rPr>
+                <w:rFonts w:ascii="Arial" w:eastAsia="Times New Roman" w:hAnsi="Arial" w:cs="Arial"/>
+                <w:color w:val="000000"/>
+              </w:rPr>
+            </w:pPr>
+            <w:r>
+              <w:rPr>
+                <w:rFonts w:ascii="Arial" w:eastAsia="Times New Roman" w:hAnsi="Arial" w:cs="Arial"/>
+                <w:color w:val="000000"/>
+              </w:rPr>
+              <w:t>'bonus'</w:t>
+            </w:r>
+          </w:p>
+        </w:tc>
+        <w:tc>
+          <w:tcPr>
+            <w:tcW w:w="3060" w:type="dxa"/>
+          </w:tcPr>
+          <w:p>
+            <w:pPr>
+              <w:spacing w:before="100" w:beforeAutospacing="1" w:after="100" w:afterAutospacing="1"/>
+              <w:jc w:val="both"/>
+              <w:rPr>
+                <w:rFonts w:ascii="Arial" w:eastAsia="Times New Roman" w:hAnsi="Arial" w:cs="Arial"/>
+                <w:color w:val="000000"/>
+              </w:rPr>
+            </w:pPr>
+            <w:r>
+              <w:rPr>
+                <w:rFonts w:ascii="Arial" w:eastAsia="Times New Roman" w:hAnsi="Arial" w:cs="Arial"/>
+                <w:color w:val="000000"/>
+              </w:rPr>
+              <w:t>21.060001707536571</w:t>
+            </w:r>
+          </w:p>
+        </w:tc>
+      </w:tr>
+      <w:tr>
+        <w:tc>
+          <w:tcPr>
+            <w:tcW w:w="828" w:type="dxa"/>
+          </w:tcPr>
+          <w:p>
+            <w:pPr>
+              <w:spacing w:before="100" w:beforeAutospacing="1" w:after="100" w:afterAutospacing="1"/>
+              <w:jc w:val="both"/>
+              <w:rPr>
+                <w:rFonts w:ascii="Arial" w:eastAsia="Times New Roman" w:hAnsi="Arial" w:cs="Arial"/>
+                <w:color w:val="000000"/>
+              </w:rPr>
+            </w:pPr>
+            <w:r>
+              <w:rPr>
+                <w:rFonts w:ascii="Arial" w:eastAsia="Times New Roman" w:hAnsi="Arial" w:cs="Arial"/>
+                <w:color w:val="000000"/>
+              </w:rPr>
+              <w:t>4</w:t>
+            </w:r>
+          </w:p>
+        </w:tc>
+        <w:tc>
+          <w:tcPr>
+            <w:tcW w:w="3330" w:type="dxa"/>
+          </w:tcPr>
+          <w:p>
+            <w:pPr>
+              <w:spacing w:before="100" w:beforeAutospacing="1" w:after="100" w:afterAutospacing="1"/>
+              <w:jc w:val="both"/>
+              <w:rPr>
+                <w:rFonts w:ascii="Arial" w:eastAsia="Times New Roman" w:hAnsi="Arial" w:cs="Arial"/>
+                <w:color w:val="000000"/>
+              </w:rPr>
+            </w:pPr>
+            <w:r>
+              <w:rPr>
+                <w:rFonts w:ascii="Arial" w:eastAsia="Times New Roman" w:hAnsi="Arial" w:cs="Arial"/>
+                <w:color w:val="000000"/>
+              </w:rPr>
+              <w:t>'salary'</w:t>
+            </w:r>
+          </w:p>
+        </w:tc>
+        <w:tc>
+          <w:tcPr>
+            <w:tcW w:w="3060" w:type="dxa"/>
+          </w:tcPr>
+          <w:p>
+            <w:pPr>
+              <w:spacing w:before="100" w:beforeAutospacing="1" w:after="100" w:afterAutospacing="1"/>
+              <w:jc w:val="both"/>
+              <w:rPr>
+                <w:rFonts w:ascii="Arial" w:eastAsia="Times New Roman" w:hAnsi="Arial" w:cs="Arial"/>
+                <w:color w:val="000000"/>
+              </w:rPr>
+            </w:pPr>
+            <w:r>
+              <w:rPr>
+                <w:rFonts w:ascii="Arial" w:eastAsia="Times New Roman" w:hAnsi="Arial" w:cs="Arial"/>
+                <w:color w:val="000000"/>
+              </w:rPr>
+              <w:t>18.575703268041785</w:t>
+            </w:r>
+          </w:p>
+        </w:tc>
+      </w:tr>
+      <w:tr>
+        <w:tc>
+          <w:tcPr>
+            <w:tcW w:w="828" w:type="dxa"/>
+          </w:tcPr>
+          <w:p>
+            <w:pPr>
+              <w:spacing w:before="100" w:beforeAutospacing="1" w:after="100" w:afterAutospacing="1"/>
+              <w:jc w:val="both"/>
+              <w:rPr>
+                <w:rFonts w:ascii="Arial" w:eastAsia="Times New Roman" w:hAnsi="Arial" w:cs="Arial"/>
+                <w:color w:val="000000"/>
+              </w:rPr>
+            </w:pPr>
+            <w:r>
+              <w:rPr>
+                <w:rFonts w:ascii="Arial" w:eastAsia="Times New Roman" w:hAnsi="Arial" w:cs="Arial"/>
+                <w:color w:val="000000"/>
+              </w:rPr>
+              <w:t>5</w:t>
+            </w:r>
+          </w:p>
+        </w:tc>
+        <w:tc>
+          <w:tcPr>
+            <w:tcW w:w="3330" w:type="dxa"/>
+          </w:tcPr>
+          <w:p>
+            <w:pPr>
+              <w:spacing w:before="100" w:beforeAutospacing="1" w:after="100" w:afterAutospacing="1"/>
+              <w:jc w:val="both"/>
+              <w:rPr>
+                <w:rFonts w:ascii="Arial" w:eastAsia="Times New Roman" w:hAnsi="Arial" w:cs="Arial"/>
+                <w:color w:val="000000"/>
+              </w:rPr>
+            </w:pPr>
+            <w:r>
+              <w:rPr>
+                <w:rFonts w:ascii="Arial" w:eastAsia="Times New Roman" w:hAnsi="Arial" w:cs="Arial"/>
+                <w:color w:val="000000"/>
+              </w:rPr>
+              <w:t>'</w:t>
+            </w:r>
+            <w:proofErr w:type="spellStart"/>
+            <w:r>
+              <w:rPr>
+                <w:rFonts w:ascii="Arial" w:eastAsia="Times New Roman" w:hAnsi="Arial" w:cs="Arial"/>
+                <w:color w:val="000000"/>
+              </w:rPr>
+              <w:t>ratio_to_poi</w:t>
+            </w:r>
+            <w:proofErr w:type="spellEnd"/>
+            <w:r>
+              <w:rPr>
+                <w:rFonts w:ascii="Arial" w:eastAsia="Times New Roman" w:hAnsi="Arial" w:cs="Arial"/>
+                <w:color w:val="000000"/>
+              </w:rPr>
+              <w:t>'</w:t>
+            </w:r>
+          </w:p>
+        </w:tc>
+        <w:tc>
+          <w:tcPr>
+            <w:tcW w:w="3060" w:type="dxa"/>
+          </w:tcPr>
+          <w:p>
+            <w:pPr>
+              <w:spacing w:before="100" w:beforeAutospacing="1" w:after="100" w:afterAutospacing="1"/>
+              <w:jc w:val="both"/>
+              <w:rPr>
+                <w:rFonts w:ascii="Arial" w:eastAsia="Times New Roman" w:hAnsi="Arial" w:cs="Arial"/>
+                <w:color w:val="000000"/>
+              </w:rPr>
+            </w:pPr>
+            <w:r>
+              <w:rPr>
+                <w:rFonts w:ascii="Arial" w:eastAsia="Times New Roman" w:hAnsi="Arial" w:cs="Arial"/>
+                <w:color w:val="000000"/>
+              </w:rPr>
+              <w:t>16.641707070468989</w:t>
+            </w:r>
+          </w:p>
+        </w:tc>
+      </w:tr>
+      <w:tr>
+        <w:tc>
+          <w:tcPr>
+            <w:tcW w:w="828" w:type="dxa"/>
+          </w:tcPr>
+          <w:p>
+            <w:pPr>
+              <w:spacing w:before="100" w:beforeAutospacing="1" w:after="100" w:afterAutospacing="1"/>
+              <w:jc w:val="both"/>
+              <w:rPr>
+                <w:rFonts w:ascii="Arial" w:eastAsia="Times New Roman" w:hAnsi="Arial" w:cs="Arial"/>
+                <w:color w:val="000000"/>
+              </w:rPr>
+            </w:pPr>
+            <w:r>
+              <w:rPr>
+                <w:rFonts w:ascii="Arial" w:eastAsia="Times New Roman" w:hAnsi="Arial" w:cs="Arial"/>
+                <w:color w:val="000000"/>
+              </w:rPr>
+              <w:t>6</w:t>
+            </w:r>
+          </w:p>
+        </w:tc>
+        <w:tc>
+          <w:tcPr>
+            <w:tcW w:w="3330" w:type="dxa"/>
+          </w:tcPr>
+          <w:p>
+            <w:pPr>
+              <w:spacing w:before="100" w:beforeAutospacing="1" w:after="100" w:afterAutospacing="1"/>
+              <w:jc w:val="both"/>
+              <w:rPr>
+                <w:rFonts w:ascii="Arial" w:eastAsia="Times New Roman" w:hAnsi="Arial" w:cs="Arial"/>
+                <w:color w:val="000000"/>
+              </w:rPr>
+            </w:pPr>
+            <w:r>
+              <w:rPr>
+                <w:rFonts w:ascii="Arial" w:eastAsia="Times New Roman" w:hAnsi="Arial" w:cs="Arial"/>
+                <w:color w:val="000000"/>
+              </w:rPr>
+              <w:t>'</w:t>
+            </w:r>
+            <w:proofErr w:type="spellStart"/>
+            <w:r>
+              <w:rPr>
+                <w:rFonts w:ascii="Arial" w:eastAsia="Times New Roman" w:hAnsi="Arial" w:cs="Arial"/>
+                <w:color w:val="000000"/>
+              </w:rPr>
+              <w:t>deferred_income</w:t>
+            </w:r>
+            <w:proofErr w:type="spellEnd"/>
+            <w:r>
+              <w:rPr>
+                <w:rFonts w:ascii="Arial" w:eastAsia="Times New Roman" w:hAnsi="Arial" w:cs="Arial"/>
+                <w:color w:val="000000"/>
+              </w:rPr>
+              <w:t>'</w:t>
+            </w:r>
+          </w:p>
+        </w:tc>
+        <w:tc>
+          <w:tcPr>
+            <w:tcW w:w="3060" w:type="dxa"/>
+          </w:tcPr>
+          <w:p>
+            <w:pPr>
+              <w:spacing w:before="100" w:beforeAutospacing="1" w:after="100" w:afterAutospacing="1"/>
+              <w:jc w:val="both"/>
+              <w:rPr>
+                <w:rFonts w:ascii="Arial" w:eastAsia="Times New Roman" w:hAnsi="Arial" w:cs="Arial"/>
+                <w:color w:val="000000"/>
+              </w:rPr>
+            </w:pPr>
+            <w:r>
+              <w:rPr>
+                <w:rFonts w:ascii="Arial" w:eastAsia="Times New Roman" w:hAnsi="Arial" w:cs="Arial"/>
+                <w:color w:val="000000"/>
+              </w:rPr>
+              <w:t>11.595547659730601</w:t>
+            </w:r>
+          </w:p>
+        </w:tc>
+      </w:tr>
+      <w:tr>
+        <w:tc>
+          <w:tcPr>
+            <w:tcW w:w="828" w:type="dxa"/>
+          </w:tcPr>
+          <w:p>
+            <w:pPr>
+              <w:spacing w:before="100" w:beforeAutospacing="1" w:after="100" w:afterAutospacing="1"/>
+              <w:jc w:val="both"/>
+              <w:rPr>
+                <w:rFonts w:ascii="Arial" w:eastAsia="Times New Roman" w:hAnsi="Arial" w:cs="Arial"/>
+                <w:color w:val="000000"/>
+              </w:rPr>
+            </w:pPr>
+            <w:r>
+              <w:rPr>
+                <w:rFonts w:ascii="Arial" w:eastAsia="Times New Roman" w:hAnsi="Arial" w:cs="Arial"/>
+                <w:color w:val="000000"/>
+              </w:rPr>
+              <w:t>7</w:t>
+            </w:r>
+          </w:p>
+        </w:tc>
+        <w:tc>
+          <w:tcPr>
+            <w:tcW w:w="3330" w:type="dxa"/>
+          </w:tcPr>
+          <w:p>
+            <w:pPr>
+              <w:spacing w:before="100" w:beforeAutospacing="1" w:after="100" w:afterAutospacing="1"/>
+              <w:jc w:val="both"/>
+              <w:rPr>
+                <w:rFonts w:ascii="Arial" w:eastAsia="Times New Roman" w:hAnsi="Arial" w:cs="Arial"/>
+                <w:color w:val="000000"/>
+              </w:rPr>
+            </w:pPr>
+            <w:r>
+              <w:rPr>
+                <w:rFonts w:ascii="Arial" w:eastAsia="Times New Roman" w:hAnsi="Arial" w:cs="Arial"/>
+                <w:color w:val="000000"/>
+              </w:rPr>
+              <w:t>'</w:t>
+            </w:r>
+            <w:proofErr w:type="spellStart"/>
+            <w:r>
+              <w:rPr>
+                <w:rFonts w:ascii="Arial" w:eastAsia="Times New Roman" w:hAnsi="Arial" w:cs="Arial"/>
+                <w:color w:val="000000"/>
+              </w:rPr>
+              <w:t>long_term_incentive</w:t>
+            </w:r>
+            <w:proofErr w:type="spellEnd"/>
+            <w:r>
+              <w:rPr>
+                <w:rFonts w:ascii="Arial" w:eastAsia="Times New Roman" w:hAnsi="Arial" w:cs="Arial"/>
+                <w:color w:val="000000"/>
+              </w:rPr>
+              <w:t>'</w:t>
+            </w:r>
+          </w:p>
+        </w:tc>
+        <w:tc>
+          <w:tcPr>
+            <w:tcW w:w="3060" w:type="dxa"/>
+          </w:tcPr>
+          <w:p>
+            <w:pPr>
+              <w:spacing w:before="100" w:beforeAutospacing="1" w:after="100" w:afterAutospacing="1"/>
+              <w:jc w:val="both"/>
+              <w:rPr>
+                <w:rFonts w:ascii="Arial" w:eastAsia="Times New Roman" w:hAnsi="Arial" w:cs="Arial"/>
+                <w:color w:val="000000"/>
+              </w:rPr>
+            </w:pPr>
+            <w:r>
+              <w:rPr>
+                <w:rFonts w:ascii="Arial" w:eastAsia="Times New Roman" w:hAnsi="Arial" w:cs="Arial"/>
+                <w:color w:val="000000"/>
+              </w:rPr>
+              <w:t>10.072454529369441</w:t>
+            </w:r>
+          </w:p>
+        </w:tc>
+      </w:tr>
+      <w:tr>
+        <w:tc>
+          <w:tcPr>
+            <w:tcW w:w="828" w:type="dxa"/>
+          </w:tcPr>
+          <w:p>
+            <w:pPr>
+              <w:spacing w:before="100" w:beforeAutospacing="1" w:after="100" w:afterAutospacing="1"/>
+              <w:jc w:val="both"/>
+              <w:rPr>
+                <w:rFonts w:ascii="Arial" w:eastAsia="Times New Roman" w:hAnsi="Arial" w:cs="Arial"/>
+                <w:color w:val="000000"/>
+              </w:rPr>
+            </w:pPr>
+            <w:r>
+              <w:rPr>
+                <w:rFonts w:ascii="Arial" w:eastAsia="Times New Roman" w:hAnsi="Arial" w:cs="Arial"/>
+                <w:color w:val="000000"/>
+              </w:rPr>
+              <w:t>8</w:t>
+            </w:r>
+          </w:p>
+        </w:tc>
+        <w:tc>
+          <w:tcPr>
+            <w:tcW w:w="3330" w:type="dxa"/>
+          </w:tcPr>
+          <w:p>
+            <w:pPr>
+              <w:spacing w:before="100" w:beforeAutospacing="1" w:after="100" w:afterAutospacing="1"/>
+              <w:jc w:val="both"/>
+              <w:rPr>
+                <w:rFonts w:ascii="Arial" w:eastAsia="Times New Roman" w:hAnsi="Arial" w:cs="Arial"/>
+                <w:color w:val="000000"/>
+              </w:rPr>
+            </w:pPr>
+            <w:r>
+              <w:rPr>
+                <w:rFonts w:ascii="Arial" w:eastAsia="Times New Roman" w:hAnsi="Arial" w:cs="Arial"/>
+                <w:color w:val="000000"/>
+              </w:rPr>
+              <w:t>'</w:t>
+            </w:r>
+            <w:proofErr w:type="spellStart"/>
+            <w:r>
+              <w:rPr>
+                <w:rFonts w:ascii="Arial" w:eastAsia="Times New Roman" w:hAnsi="Arial" w:cs="Arial"/>
+                <w:color w:val="000000"/>
+              </w:rPr>
+              <w:t>restricted_stock</w:t>
+            </w:r>
+            <w:proofErr w:type="spellEnd"/>
+            <w:r>
+              <w:rPr>
+                <w:rFonts w:ascii="Arial" w:eastAsia="Times New Roman" w:hAnsi="Arial" w:cs="Arial"/>
+                <w:color w:val="000000"/>
+              </w:rPr>
+              <w:t>'</w:t>
+            </w:r>
+          </w:p>
+        </w:tc>
+        <w:tc>
+          <w:tcPr>
+            <w:tcW w:w="3060" w:type="dxa"/>
+          </w:tcPr>
+          <w:p>
+            <w:pPr>
+              <w:spacing w:before="100" w:beforeAutospacing="1" w:after="100" w:afterAutospacing="1"/>
+              <w:jc w:val="both"/>
+              <w:rPr>
+                <w:rFonts w:ascii="Arial" w:eastAsia="Times New Roman" w:hAnsi="Arial" w:cs="Arial"/>
+                <w:color w:val="000000"/>
+              </w:rPr>
+            </w:pPr>
+            <w:r>
+              <w:rPr>
+                <w:rFonts w:ascii="Arial" w:eastAsia="Times New Roman" w:hAnsi="Arial" w:cs="Arial"/>
+                <w:color w:val="000000"/>
+              </w:rPr>
+              <w:t>9.3467007910514877</w:t>
+            </w:r>
+          </w:p>
+        </w:tc>
+      </w:tr>
+      <w:tr>
+        <w:tc>
+          <w:tcPr>
+            <w:tcW w:w="828" w:type="dxa"/>
+          </w:tcPr>
+          <w:p>
+            <w:pPr>
+              <w:spacing w:before="100" w:beforeAutospacing="1" w:after="100" w:afterAutospacing="1"/>
+              <w:jc w:val="both"/>
+              <w:rPr>
+                <w:rFonts w:ascii="Arial" w:eastAsia="Times New Roman" w:hAnsi="Arial" w:cs="Arial"/>
+                <w:color w:val="000000"/>
+              </w:rPr>
+            </w:pPr>
+            <w:r>
+              <w:rPr>
+                <w:rFonts w:ascii="Arial" w:eastAsia="Times New Roman" w:hAnsi="Arial" w:cs="Arial"/>
+                <w:color w:val="000000"/>
+              </w:rPr>
+              <w:t>9</w:t>
+            </w:r>
+          </w:p>
+        </w:tc>
+        <w:tc>
+          <w:tcPr>
+            <w:tcW w:w="3330" w:type="dxa"/>
+          </w:tcPr>
+          <w:p>
+            <w:pPr>
+              <w:spacing w:before="100" w:beforeAutospacing="1" w:after="100" w:afterAutospacing="1"/>
+              <w:jc w:val="both"/>
+              <w:rPr>
+                <w:rFonts w:ascii="Arial" w:eastAsia="Times New Roman" w:hAnsi="Arial" w:cs="Arial"/>
+                <w:color w:val="000000"/>
+              </w:rPr>
+            </w:pPr>
+            <w:r>
+              <w:rPr>
+                <w:rFonts w:ascii="Arial" w:eastAsia="Times New Roman" w:hAnsi="Arial" w:cs="Arial"/>
+                <w:color w:val="000000"/>
+              </w:rPr>
+              <w:t>'</w:t>
+            </w:r>
+            <w:proofErr w:type="spellStart"/>
+            <w:r>
+              <w:rPr>
+                <w:rFonts w:ascii="Arial" w:eastAsia="Times New Roman" w:hAnsi="Arial" w:cs="Arial"/>
+                <w:color w:val="000000"/>
+              </w:rPr>
+              <w:t>total_payments</w:t>
+            </w:r>
+            <w:proofErr w:type="spellEnd"/>
+            <w:r>
+              <w:rPr>
+                <w:rFonts w:ascii="Arial" w:eastAsia="Times New Roman" w:hAnsi="Arial" w:cs="Arial"/>
+                <w:color w:val="000000"/>
+              </w:rPr>
+              <w:t>'</w:t>
+            </w:r>
+          </w:p>
+        </w:tc>
+        <w:tc>
+          <w:tcPr>
+            <w:tcW w:w="3060" w:type="dxa"/>
+          </w:tcPr>
+          <w:p>
+            <w:pPr>
+              <w:spacing w:before="100" w:beforeAutospacing="1" w:after="100" w:afterAutospacing="1"/>
+              <w:jc w:val="both"/>
+              <w:rPr>
+                <w:rFonts w:ascii="Arial" w:eastAsia="Times New Roman" w:hAnsi="Arial" w:cs="Arial"/>
+                <w:color w:val="000000"/>
+              </w:rPr>
+            </w:pPr>
+            <w:r>
+              <w:rPr>
+                <w:rFonts w:ascii="Arial" w:eastAsia="Times New Roman" w:hAnsi="Arial" w:cs="Arial"/>
+                <w:color w:val="000000"/>
+              </w:rPr>
+              <w:t>8.8667215371077717</w:t>
+            </w:r>
+          </w:p>
+        </w:tc>
+      </w:tr>
+      <w:tr>
+        <w:tc>
+          <w:tcPr>
+            <w:tcW w:w="828" w:type="dxa"/>
+          </w:tcPr>
+          <w:p>
+            <w:pPr>
+              <w:spacing w:before="100" w:beforeAutospacing="1" w:after="100" w:afterAutospacing="1"/>
+              <w:jc w:val="both"/>
+              <w:rPr>
+                <w:rFonts w:ascii="Arial" w:eastAsia="Times New Roman" w:hAnsi="Arial" w:cs="Arial"/>
+                <w:color w:val="000000"/>
+              </w:rPr>
+            </w:pPr>
+            <w:r>
+              <w:rPr>
+                <w:rFonts w:ascii="Arial" w:eastAsia="Times New Roman" w:hAnsi="Arial" w:cs="Arial"/>
+                <w:color w:val="000000"/>
+              </w:rPr>
+              <w:t>10</w:t>
+            </w:r>
+          </w:p>
+        </w:tc>
+        <w:tc>
+          <w:tcPr>
+            <w:tcW w:w="3330" w:type="dxa"/>
+          </w:tcPr>
+          <w:p>
+            <w:pPr>
+              <w:spacing w:before="100" w:beforeAutospacing="1" w:after="100" w:afterAutospacing="1"/>
+              <w:jc w:val="both"/>
+              <w:rPr>
+                <w:rFonts w:ascii="Arial" w:eastAsia="Times New Roman" w:hAnsi="Arial" w:cs="Arial"/>
+                <w:color w:val="000000"/>
+              </w:rPr>
+            </w:pPr>
+            <w:r>
+              <w:rPr>
+                <w:rFonts w:ascii="Arial" w:eastAsia="Times New Roman" w:hAnsi="Arial" w:cs="Arial"/>
+                <w:color w:val="000000"/>
+              </w:rPr>
+              <w:t>'</w:t>
+            </w:r>
+            <w:proofErr w:type="spellStart"/>
+            <w:r>
+              <w:rPr>
+                <w:rFonts w:ascii="Arial" w:eastAsia="Times New Roman" w:hAnsi="Arial" w:cs="Arial"/>
+                <w:color w:val="000000"/>
+              </w:rPr>
+              <w:t>shared_receipt_with_poi</w:t>
+            </w:r>
+            <w:proofErr w:type="spellEnd"/>
+            <w:r>
+              <w:rPr>
+                <w:rFonts w:ascii="Arial" w:eastAsia="Times New Roman" w:hAnsi="Arial" w:cs="Arial"/>
+                <w:color w:val="000000"/>
+              </w:rPr>
+              <w:t>'</w:t>
+            </w:r>
+          </w:p>
+        </w:tc>
+        <w:tc>
+          <w:tcPr>
+            <w:tcW w:w="3060" w:type="dxa"/>
+          </w:tcPr>
+          <w:p>
+            <w:pPr>
+              <w:spacing w:before="100" w:beforeAutospacing="1" w:after="100" w:afterAutospacing="1"/>
+              <w:jc w:val="both"/>
+              <w:rPr>
+                <w:rFonts w:ascii="Arial" w:eastAsia="Times New Roman" w:hAnsi="Arial" w:cs="Arial"/>
+                <w:color w:val="000000"/>
+              </w:rPr>
+            </w:pPr>
+            <w:r>
+              <w:rPr>
+                <w:rFonts w:ascii="Arial" w:eastAsia="Times New Roman" w:hAnsi="Arial" w:cs="Arial"/>
+                <w:color w:val="000000"/>
+              </w:rPr>
+              <w:t>8.7464855321290802</w:t>
+            </w:r>
+          </w:p>
+        </w:tc>
+      </w:tr>
+      <w:tr>
+        <w:tc>
+          <w:tcPr>
+            <w:tcW w:w="828" w:type="dxa"/>
+          </w:tcPr>
+          <w:p>
+            <w:pPr>
+              <w:spacing w:before="100" w:beforeAutospacing="1" w:after="100" w:afterAutospacing="1"/>
+              <w:jc w:val="both"/>
+              <w:rPr>
+                <w:rFonts w:ascii="Arial" w:eastAsia="Times New Roman" w:hAnsi="Arial" w:cs="Arial"/>
+                <w:color w:val="000000"/>
+              </w:rPr>
+            </w:pPr>
+            <w:r>
+              <w:rPr>
+                <w:rFonts w:ascii="Arial" w:eastAsia="Times New Roman" w:hAnsi="Arial" w:cs="Arial"/>
+                <w:color w:val="000000"/>
+              </w:rPr>
+              <w:t>11</w:t>
+            </w:r>
+          </w:p>
+        </w:tc>
+        <w:tc>
+          <w:tcPr>
+            <w:tcW w:w="3330" w:type="dxa"/>
+          </w:tcPr>
+          <w:p>
+            <w:pPr>
+              <w:spacing w:before="100" w:beforeAutospacing="1" w:after="100" w:afterAutospacing="1"/>
+              <w:jc w:val="both"/>
+              <w:rPr>
+                <w:rFonts w:ascii="Arial" w:eastAsia="Times New Roman" w:hAnsi="Arial" w:cs="Arial"/>
+                <w:color w:val="000000"/>
+              </w:rPr>
+            </w:pPr>
+            <w:r>
+              <w:rPr>
+                <w:rFonts w:ascii="Arial" w:eastAsia="Times New Roman" w:hAnsi="Arial" w:cs="Arial"/>
+                <w:color w:val="000000"/>
+              </w:rPr>
+              <w:t>'</w:t>
+            </w:r>
+            <w:proofErr w:type="spellStart"/>
+            <w:r>
+              <w:rPr>
+                <w:rFonts w:ascii="Arial" w:eastAsia="Times New Roman" w:hAnsi="Arial" w:cs="Arial"/>
+                <w:color w:val="000000"/>
+              </w:rPr>
+              <w:t>loan_advances</w:t>
+            </w:r>
+            <w:proofErr w:type="spellEnd"/>
+            <w:r>
+              <w:rPr>
+                <w:rFonts w:ascii="Arial" w:eastAsia="Times New Roman" w:hAnsi="Arial" w:cs="Arial"/>
+                <w:color w:val="000000"/>
+              </w:rPr>
+              <w:t>'</w:t>
+            </w:r>
+          </w:p>
+        </w:tc>
+        <w:tc>
+          <w:tcPr>
+            <w:tcW w:w="3060" w:type="dxa"/>
+          </w:tcPr>
+          <w:p>
+            <w:pPr>
+              <w:spacing w:before="100" w:beforeAutospacing="1" w:after="100" w:afterAutospacing="1"/>
+              <w:jc w:val="both"/>
+              <w:rPr>
+                <w:rFonts w:ascii="Arial" w:eastAsia="Times New Roman" w:hAnsi="Arial" w:cs="Arial"/>
+                <w:color w:val="000000"/>
+              </w:rPr>
+            </w:pPr>
+            <w:r>
+              <w:rPr>
+                <w:rFonts w:ascii="Arial" w:eastAsia="Times New Roman" w:hAnsi="Arial" w:cs="Arial"/>
+                <w:color w:val="000000"/>
+              </w:rPr>
+              <w:t>7.2427303965360181</w:t>
+            </w:r>
+          </w:p>
+        </w:tc>
+      </w:tr>
+      <w:tr>
+        <w:tc>
+          <w:tcPr>
+            <w:tcW w:w="828" w:type="dxa"/>
+          </w:tcPr>
+          <w:p>
+            <w:pPr>
+              <w:spacing w:before="100" w:beforeAutospacing="1" w:after="100" w:afterAutospacing="1"/>
+              <w:jc w:val="both"/>
+              <w:rPr>
+                <w:rFonts w:ascii="Arial" w:eastAsia="Times New Roman" w:hAnsi="Arial" w:cs="Arial"/>
+                <w:color w:val="000000"/>
+              </w:rPr>
+            </w:pPr>
+            <w:r>
+              <w:rPr>
+                <w:rFonts w:ascii="Arial" w:eastAsia="Times New Roman" w:hAnsi="Arial" w:cs="Arial"/>
+                <w:color w:val="000000"/>
+              </w:rPr>
+              <w:t>12</w:t>
+            </w:r>
+          </w:p>
+        </w:tc>
+        <w:tc>
+          <w:tcPr>
+            <w:tcW w:w="3330" w:type="dxa"/>
+          </w:tcPr>
+          <w:p>
+            <w:pPr>
+              <w:spacing w:before="100" w:beforeAutospacing="1" w:after="100" w:afterAutospacing="1"/>
+              <w:jc w:val="both"/>
+              <w:rPr>
+                <w:rFonts w:ascii="Arial" w:eastAsia="Times New Roman" w:hAnsi="Arial" w:cs="Arial"/>
+                <w:color w:val="000000"/>
+              </w:rPr>
+            </w:pPr>
+            <w:r>
+              <w:rPr>
+                <w:rFonts w:ascii="Arial" w:eastAsia="Times New Roman" w:hAnsi="Arial" w:cs="Arial"/>
+                <w:color w:val="000000"/>
+              </w:rPr>
+              <w:t>'expenses'</w:t>
+            </w:r>
+          </w:p>
+        </w:tc>
+        <w:tc>
+          <w:tcPr>
+            <w:tcW w:w="3060" w:type="dxa"/>
+          </w:tcPr>
+          <w:p>
+            <w:pPr>
+              <w:spacing w:before="100" w:beforeAutospacing="1" w:after="100" w:afterAutospacing="1"/>
+              <w:jc w:val="both"/>
+              <w:rPr>
+                <w:rFonts w:ascii="Arial" w:eastAsia="Times New Roman" w:hAnsi="Arial" w:cs="Arial"/>
+                <w:color w:val="000000"/>
+              </w:rPr>
+            </w:pPr>
+            <w:r>
+              <w:rPr>
+                <w:rFonts w:ascii="Arial" w:eastAsia="Times New Roman" w:hAnsi="Arial" w:cs="Arial"/>
+                <w:color w:val="000000"/>
+              </w:rPr>
+              <w:t>6.2342011405067401</w:t>
+            </w:r>
+          </w:p>
+        </w:tc>
+      </w:tr>
+      <w:tr>
+        <w:tc>
+          <w:tcPr>
+            <w:tcW w:w="828" w:type="dxa"/>
+          </w:tcPr>
+          <w:p>
+            <w:pPr>
+              <w:spacing w:before="100" w:beforeAutospacing="1" w:after="100" w:afterAutospacing="1"/>
+              <w:jc w:val="both"/>
+              <w:rPr>
+                <w:rFonts w:ascii="Arial" w:eastAsia="Times New Roman" w:hAnsi="Arial" w:cs="Arial"/>
+                <w:color w:val="000000"/>
+              </w:rPr>
+            </w:pPr>
+            <w:r>
+              <w:rPr>
+                <w:rFonts w:ascii="Arial" w:eastAsia="Times New Roman" w:hAnsi="Arial" w:cs="Arial"/>
+                <w:color w:val="000000"/>
+              </w:rPr>
+              <w:t>13</w:t>
+            </w:r>
+          </w:p>
+        </w:tc>
+        <w:tc>
+          <w:tcPr>
+            <w:tcW w:w="3330" w:type="dxa"/>
+          </w:tcPr>
+          <w:p>
+            <w:pPr>
+              <w:spacing w:before="100" w:beforeAutospacing="1" w:after="100" w:afterAutospacing="1"/>
+              <w:jc w:val="both"/>
+              <w:rPr>
+                <w:rFonts w:ascii="Arial" w:eastAsia="Times New Roman" w:hAnsi="Arial" w:cs="Arial"/>
+                <w:color w:val="000000"/>
+              </w:rPr>
+            </w:pPr>
+            <w:r>
+              <w:rPr>
+                <w:rFonts w:ascii="Arial" w:eastAsia="Times New Roman" w:hAnsi="Arial" w:cs="Arial"/>
+                <w:color w:val="000000"/>
+              </w:rPr>
+              <w:t>'</w:t>
+            </w:r>
+            <w:proofErr w:type="spellStart"/>
+            <w:r>
+              <w:rPr>
+                <w:rFonts w:ascii="Arial" w:eastAsia="Times New Roman" w:hAnsi="Arial" w:cs="Arial"/>
+                <w:color w:val="000000"/>
+              </w:rPr>
+              <w:t>from_poi_to_this_person</w:t>
+            </w:r>
+            <w:proofErr w:type="spellEnd"/>
+          </w:p>
+        </w:tc>
+        <w:tc>
+          <w:tcPr>
+            <w:tcW w:w="3060" w:type="dxa"/>
+          </w:tcPr>
+          <w:p>
+            <w:pPr>
+              <w:spacing w:before="100" w:beforeAutospacing="1" w:after="100" w:afterAutospacing="1"/>
+              <w:jc w:val="both"/>
+              <w:rPr>
+                <w:rFonts w:ascii="Arial" w:eastAsia="Times New Roman" w:hAnsi="Arial" w:cs="Arial"/>
+                <w:color w:val="000000"/>
+              </w:rPr>
+            </w:pPr>
+            <w:r>
+              <w:rPr>
+                <w:rFonts w:ascii="Arial" w:eastAsia="Times New Roman" w:hAnsi="Arial" w:cs="Arial"/>
+                <w:color w:val="000000"/>
+              </w:rPr>
+              <w:t>5.3449415231473374</w:t>
+            </w:r>
+          </w:p>
+        </w:tc>
+      </w:tr>
+      <w:tr>
+        <w:tc>
+          <w:tcPr>
+            <w:tcW w:w="828" w:type="dxa"/>
+          </w:tcPr>
+          <w:p>
+            <w:pPr>
+              <w:spacing w:before="100" w:beforeAutospacing="1" w:after="100" w:afterAutospacing="1"/>
+              <w:jc w:val="both"/>
+              <w:rPr>
+                <w:rFonts w:ascii="Arial" w:eastAsia="Times New Roman" w:hAnsi="Arial" w:cs="Arial"/>
+                <w:color w:val="000000"/>
+              </w:rPr>
+            </w:pPr>
+            <w:r>
+              <w:rPr>
+                <w:rFonts w:ascii="Arial" w:eastAsia="Times New Roman" w:hAnsi="Arial" w:cs="Arial"/>
+                <w:color w:val="000000"/>
+              </w:rPr>
+              <w:t>14</w:t>
+            </w:r>
+          </w:p>
+        </w:tc>
+        <w:tc>
+          <w:tcPr>
+            <w:tcW w:w="3330" w:type="dxa"/>
+          </w:tcPr>
+          <w:p>
+            <w:pPr>
+              <w:spacing w:before="100" w:beforeAutospacing="1" w:after="100" w:afterAutospacing="1"/>
+              <w:jc w:val="both"/>
+              <w:rPr>
+                <w:rFonts w:ascii="Arial" w:eastAsia="Times New Roman" w:hAnsi="Arial" w:cs="Arial"/>
+                <w:color w:val="000000"/>
+              </w:rPr>
+            </w:pPr>
+            <w:r>
+              <w:rPr>
+                <w:rFonts w:ascii="Arial" w:eastAsia="Times New Roman" w:hAnsi="Arial" w:cs="Arial"/>
+                <w:color w:val="000000"/>
+              </w:rPr>
+              <w:t>'other</w:t>
+            </w:r>
+            <w:r>
+              <w:rPr>
+                <w:rFonts w:ascii="Arial" w:eastAsia="Times New Roman" w:hAnsi="Arial" w:cs="Arial"/>
+                <w:color w:val="000000"/>
+              </w:rPr>
+              <w:t>’</w:t>
+            </w:r>
+          </w:p>
+        </w:tc>
+        <w:tc>
+          <w:tcPr>
+            <w:tcW w:w="3060" w:type="dxa"/>
+          </w:tcPr>
+          <w:p>
+            <w:pPr>
+              <w:spacing w:before="100" w:beforeAutospacing="1" w:after="100" w:afterAutospacing="1"/>
+              <w:jc w:val="both"/>
+              <w:rPr>
+                <w:rFonts w:ascii="Arial" w:eastAsia="Times New Roman" w:hAnsi="Arial" w:cs="Arial"/>
+                <w:color w:val="000000"/>
+              </w:rPr>
+            </w:pPr>
+            <w:r>
+              <w:rPr>
+                <w:rFonts w:ascii="Arial" w:eastAsia="Times New Roman" w:hAnsi="Arial" w:cs="Arial"/>
+                <w:color w:val="000000"/>
+              </w:rPr>
+              <w:t>4.204970858301416</w:t>
+            </w:r>
+          </w:p>
+        </w:tc>
+      </w:tr>
+      <w:tr>
+        <w:tc>
+          <w:tcPr>
+            <w:tcW w:w="828" w:type="dxa"/>
+          </w:tcPr>
+          <w:p>
+            <w:pPr>
+              <w:spacing w:before="100" w:beforeAutospacing="1" w:after="100" w:afterAutospacing="1"/>
+              <w:jc w:val="both"/>
+              <w:rPr>
+                <w:rFonts w:ascii="Arial" w:eastAsia="Times New Roman" w:hAnsi="Arial" w:cs="Arial"/>
+                <w:color w:val="000000"/>
+              </w:rPr>
+            </w:pPr>
+            <w:r>
+              <w:rPr>
+                <w:rFonts w:ascii="Arial" w:eastAsia="Times New Roman" w:hAnsi="Arial" w:cs="Arial"/>
+                <w:color w:val="000000"/>
+              </w:rPr>
+              <w:t>15</w:t>
+            </w:r>
+          </w:p>
+        </w:tc>
+        <w:tc>
+          <w:tcPr>
+            <w:tcW w:w="3330" w:type="dxa"/>
+          </w:tcPr>
+          <w:p>
+            <w:pPr>
+              <w:spacing w:before="100" w:beforeAutospacing="1" w:after="100" w:afterAutospacing="1"/>
+              <w:jc w:val="both"/>
+              <w:rPr>
+                <w:rFonts w:ascii="Arial" w:eastAsia="Times New Roman" w:hAnsi="Arial" w:cs="Arial"/>
+                <w:color w:val="000000"/>
+              </w:rPr>
+            </w:pPr>
+            <w:r>
+              <w:rPr>
+                <w:rFonts w:ascii="Arial" w:eastAsia="Times New Roman" w:hAnsi="Arial" w:cs="Arial"/>
+                <w:color w:val="000000"/>
+              </w:rPr>
+              <w:t>'</w:t>
+            </w:r>
+            <w:proofErr w:type="spellStart"/>
+            <w:r>
+              <w:rPr>
+                <w:rFonts w:ascii="Arial" w:eastAsia="Times New Roman" w:hAnsi="Arial" w:cs="Arial"/>
+                <w:color w:val="000000"/>
+              </w:rPr>
+              <w:t>ratio_from_poi</w:t>
+            </w:r>
+            <w:proofErr w:type="spellEnd"/>
+          </w:p>
+        </w:tc>
+        <w:tc>
+          <w:tcPr>
+            <w:tcW w:w="3060" w:type="dxa"/>
+          </w:tcPr>
+          <w:p>
+            <w:pPr>
+              <w:spacing w:before="100" w:beforeAutospacing="1" w:after="100" w:afterAutospacing="1"/>
+              <w:jc w:val="both"/>
+              <w:rPr>
+                <w:rFonts w:ascii="Arial" w:eastAsia="Times New Roman" w:hAnsi="Arial" w:cs="Arial"/>
+                <w:color w:val="000000"/>
+              </w:rPr>
+            </w:pPr>
+            <w:r>
+              <w:rPr>
+                <w:rFonts w:ascii="Arial" w:eastAsia="Times New Roman" w:hAnsi="Arial" w:cs="Arial"/>
+                <w:color w:val="000000"/>
+              </w:rPr>
+              <w:t>3.2107619169667441</w:t>
+            </w:r>
+          </w:p>
+        </w:tc>
+      </w:tr>
+      <w:tr>
+        <w:tc>
+          <w:tcPr>
+            <w:tcW w:w="828" w:type="dxa"/>
+          </w:tcPr>
+          <w:p>
+            <w:pPr>
+              <w:spacing w:before="100" w:beforeAutospacing="1" w:after="100" w:afterAutospacing="1"/>
+              <w:jc w:val="both"/>
+              <w:rPr>
+                <w:rFonts w:ascii="Arial" w:eastAsia="Times New Roman" w:hAnsi="Arial" w:cs="Arial"/>
+                <w:color w:val="000000"/>
+              </w:rPr>
+            </w:pPr>
+            <w:r>
+              <w:rPr>
+                <w:rFonts w:ascii="Arial" w:eastAsia="Times New Roman" w:hAnsi="Arial" w:cs="Arial"/>
+                <w:color w:val="000000"/>
+              </w:rPr>
+              <w:t>16</w:t>
+            </w:r>
+          </w:p>
+        </w:tc>
+        <w:tc>
+          <w:tcPr>
+            <w:tcW w:w="3330" w:type="dxa"/>
+          </w:tcPr>
+          <w:p>
+            <w:pPr>
+              <w:spacing w:before="100" w:beforeAutospacing="1" w:after="100" w:afterAutospacing="1"/>
+              <w:jc w:val="both"/>
+              <w:rPr>
+                <w:rFonts w:ascii="Arial" w:eastAsia="Times New Roman" w:hAnsi="Arial" w:cs="Arial"/>
+                <w:color w:val="000000"/>
+              </w:rPr>
+            </w:pPr>
+            <w:r>
+              <w:rPr>
+                <w:rFonts w:ascii="Arial" w:eastAsia="Times New Roman" w:hAnsi="Arial" w:cs="Arial"/>
+                <w:color w:val="000000"/>
+              </w:rPr>
+              <w:t>'</w:t>
+            </w:r>
+            <w:proofErr w:type="spellStart"/>
+            <w:r>
+              <w:rPr>
+                <w:rFonts w:ascii="Arial" w:eastAsia="Times New Roman" w:hAnsi="Arial" w:cs="Arial"/>
+                <w:color w:val="000000"/>
+              </w:rPr>
+              <w:t>from_this_person_to_poi</w:t>
+            </w:r>
+            <w:proofErr w:type="spellEnd"/>
+            <w:r>
+              <w:rPr>
+                <w:rFonts w:ascii="Arial" w:eastAsia="Times New Roman" w:hAnsi="Arial" w:cs="Arial"/>
+                <w:color w:val="000000"/>
+              </w:rPr>
+              <w:t>'</w:t>
+            </w:r>
+          </w:p>
+        </w:tc>
+        <w:tc>
+          <w:tcPr>
+            <w:tcW w:w="3060" w:type="dxa"/>
+          </w:tcPr>
+          <w:p>
+            <w:pPr>
+              <w:spacing w:before="100" w:beforeAutospacing="1" w:after="100" w:afterAutospacing="1"/>
+              <w:jc w:val="both"/>
+              <w:rPr>
+                <w:rFonts w:ascii="Arial" w:eastAsia="Times New Roman" w:hAnsi="Arial" w:cs="Arial"/>
+                <w:color w:val="000000"/>
+              </w:rPr>
+            </w:pPr>
+            <w:r>
+              <w:rPr>
+                <w:rFonts w:ascii="Arial" w:eastAsia="Times New Roman" w:hAnsi="Arial" w:cs="Arial"/>
+                <w:color w:val="000000"/>
+              </w:rPr>
+              <w:t>2.4265081272428781</w:t>
+            </w:r>
+          </w:p>
+        </w:tc>
+      </w:tr>
+      <w:tr>
+        <w:tc>
+          <w:tcPr>
+            <w:tcW w:w="828" w:type="dxa"/>
+          </w:tcPr>
+          <w:p>
+            <w:pPr>
+              <w:spacing w:before="100" w:beforeAutospacing="1" w:after="100" w:afterAutospacing="1"/>
+              <w:jc w:val="both"/>
+              <w:rPr>
+                <w:rFonts w:ascii="Arial" w:eastAsia="Times New Roman" w:hAnsi="Arial" w:cs="Arial"/>
+                <w:color w:val="000000"/>
+              </w:rPr>
+            </w:pPr>
+            <w:r>
+              <w:rPr>
+                <w:rFonts w:ascii="Arial" w:eastAsia="Times New Roman" w:hAnsi="Arial" w:cs="Arial"/>
+                <w:color w:val="000000"/>
+              </w:rPr>
+              <w:t>17</w:t>
+            </w:r>
+          </w:p>
+        </w:tc>
+        <w:tc>
+          <w:tcPr>
+            <w:tcW w:w="3330" w:type="dxa"/>
+          </w:tcPr>
+          <w:p>
+            <w:pPr>
+              <w:spacing w:before="100" w:beforeAutospacing="1" w:after="100" w:afterAutospacing="1"/>
+              <w:jc w:val="both"/>
+              <w:rPr>
+                <w:rFonts w:ascii="Arial" w:eastAsia="Times New Roman" w:hAnsi="Arial" w:cs="Arial"/>
+                <w:color w:val="000000"/>
+              </w:rPr>
+            </w:pPr>
+            <w:r>
+              <w:rPr>
+                <w:rFonts w:ascii="Arial" w:eastAsia="Times New Roman" w:hAnsi="Arial" w:cs="Arial"/>
+                <w:color w:val="000000"/>
+              </w:rPr>
+              <w:t>'</w:t>
+            </w:r>
+            <w:proofErr w:type="spellStart"/>
+            <w:r>
+              <w:rPr>
+                <w:rFonts w:ascii="Arial" w:eastAsia="Times New Roman" w:hAnsi="Arial" w:cs="Arial"/>
+                <w:color w:val="000000"/>
+              </w:rPr>
+              <w:t>director_fees</w:t>
+            </w:r>
+            <w:proofErr w:type="spellEnd"/>
+          </w:p>
+        </w:tc>
+        <w:tc>
+          <w:tcPr>
+            <w:tcW w:w="3060" w:type="dxa"/>
+          </w:tcPr>
+          <w:p>
+            <w:pPr>
+              <w:spacing w:before="100" w:beforeAutospacing="1" w:after="100" w:afterAutospacing="1"/>
+              <w:jc w:val="both"/>
+              <w:rPr>
+                <w:rFonts w:ascii="Arial" w:eastAsia="Times New Roman" w:hAnsi="Arial" w:cs="Arial"/>
+                <w:color w:val="000000"/>
+              </w:rPr>
+            </w:pPr>
+            <w:r>
+              <w:rPr>
+                <w:rFonts w:ascii="Arial" w:eastAsia="Times New Roman" w:hAnsi="Arial" w:cs="Arial"/>
+                <w:color w:val="000000"/>
+              </w:rPr>
+              <w:t>2.1076559432760908</w:t>
+            </w:r>
+          </w:p>
+        </w:tc>
+      </w:tr>
+      <w:tr>
+        <w:tc>
+          <w:tcPr>
+            <w:tcW w:w="828" w:type="dxa"/>
+          </w:tcPr>
+          <w:p>
+            <w:pPr>
+              <w:spacing w:before="100" w:beforeAutospacing="1" w:after="100" w:afterAutospacing="1"/>
+              <w:jc w:val="both"/>
+              <w:rPr>
+                <w:rFonts w:ascii="Arial" w:eastAsia="Times New Roman" w:hAnsi="Arial" w:cs="Arial"/>
+                <w:color w:val="000000"/>
+              </w:rPr>
+            </w:pPr>
+            <w:r>
+              <w:rPr>
+                <w:rFonts w:ascii="Arial" w:eastAsia="Times New Roman" w:hAnsi="Arial" w:cs="Arial"/>
+                <w:color w:val="000000"/>
+              </w:rPr>
+              <w:t>18</w:t>
+            </w:r>
+          </w:p>
+        </w:tc>
+        <w:tc>
+          <w:tcPr>
+            <w:tcW w:w="3330" w:type="dxa"/>
+          </w:tcPr>
+          <w:p>
+            <w:pPr>
+              <w:spacing w:before="100" w:beforeAutospacing="1" w:after="100" w:afterAutospacing="1"/>
+              <w:jc w:val="both"/>
+              <w:rPr>
+                <w:rFonts w:ascii="Arial" w:eastAsia="Times New Roman" w:hAnsi="Arial" w:cs="Arial"/>
+                <w:color w:val="000000"/>
+              </w:rPr>
+            </w:pPr>
+            <w:r>
+              <w:rPr>
+                <w:rFonts w:ascii="Arial" w:eastAsia="Times New Roman" w:hAnsi="Arial" w:cs="Arial"/>
+                <w:color w:val="000000"/>
+              </w:rPr>
+              <w:t>'</w:t>
+            </w:r>
+            <w:proofErr w:type="spellStart"/>
+            <w:r>
+              <w:rPr>
+                <w:rFonts w:ascii="Arial" w:eastAsia="Times New Roman" w:hAnsi="Arial" w:cs="Arial"/>
+                <w:color w:val="000000"/>
+              </w:rPr>
+              <w:t>to_messages</w:t>
+            </w:r>
+            <w:proofErr w:type="spellEnd"/>
+            <w:r>
+              <w:rPr>
+                <w:rFonts w:ascii="Arial" w:eastAsia="Times New Roman" w:hAnsi="Arial" w:cs="Arial"/>
+                <w:color w:val="000000"/>
+              </w:rPr>
+              <w:t>'</w:t>
+            </w:r>
+          </w:p>
+        </w:tc>
+        <w:tc>
+          <w:tcPr>
+            <w:tcW w:w="3060" w:type="dxa"/>
+          </w:tcPr>
+          <w:p>
+            <w:pPr>
+              <w:spacing w:before="100" w:beforeAutospacing="1" w:after="100" w:afterAutospacing="1"/>
+              <w:jc w:val="both"/>
+              <w:rPr>
+                <w:rFonts w:ascii="Arial" w:eastAsia="Times New Roman" w:hAnsi="Arial" w:cs="Arial"/>
+                <w:color w:val="000000"/>
+              </w:rPr>
+            </w:pPr>
+            <w:r>
+              <w:rPr>
+                <w:rFonts w:ascii="Arial" w:eastAsia="Times New Roman" w:hAnsi="Arial" w:cs="Arial"/>
+                <w:color w:val="000000"/>
+              </w:rPr>
+              <w:t>1.6988243485808501</w:t>
+            </w:r>
+          </w:p>
+        </w:tc>
+      </w:tr>
+      <w:tr>
+        <w:tc>
+          <w:tcPr>
+            <w:tcW w:w="828" w:type="dxa"/>
+          </w:tcPr>
+          <w:p>
+            <w:pPr>
+              <w:spacing w:before="100" w:beforeAutospacing="1" w:after="100" w:afterAutospacing="1"/>
+              <w:jc w:val="both"/>
+              <w:rPr>
+                <w:rFonts w:ascii="Arial" w:eastAsia="Times New Roman" w:hAnsi="Arial" w:cs="Arial"/>
+                <w:color w:val="000000"/>
+              </w:rPr>
+            </w:pPr>
+            <w:r>
+              <w:rPr>
+                <w:rFonts w:ascii="Arial" w:eastAsia="Times New Roman" w:hAnsi="Arial" w:cs="Arial"/>
+                <w:color w:val="000000"/>
+              </w:rPr>
+              <w:t>19</w:t>
+            </w:r>
+          </w:p>
+        </w:tc>
+        <w:tc>
+          <w:tcPr>
+            <w:tcW w:w="3330" w:type="dxa"/>
+          </w:tcPr>
+          <w:p>
+            <w:pPr>
+              <w:spacing w:before="100" w:beforeAutospacing="1" w:after="100" w:afterAutospacing="1"/>
+              <w:jc w:val="both"/>
+              <w:rPr>
+                <w:rFonts w:ascii="Arial" w:eastAsia="Times New Roman" w:hAnsi="Arial" w:cs="Arial"/>
+                <w:color w:val="000000"/>
+              </w:rPr>
+            </w:pPr>
+            <w:r>
+              <w:rPr>
+                <w:rFonts w:ascii="Arial" w:eastAsia="Times New Roman" w:hAnsi="Arial" w:cs="Arial"/>
+                <w:color w:val="000000"/>
+              </w:rPr>
+              <w:t>'</w:t>
+            </w:r>
+            <w:proofErr w:type="spellStart"/>
+            <w:r>
+              <w:rPr>
+                <w:rFonts w:ascii="Arial" w:eastAsia="Times New Roman" w:hAnsi="Arial" w:cs="Arial"/>
+                <w:color w:val="000000"/>
+              </w:rPr>
+              <w:t>deferral_payments</w:t>
+            </w:r>
+            <w:proofErr w:type="spellEnd"/>
+            <w:r>
+              <w:rPr>
+                <w:rFonts w:ascii="Arial" w:eastAsia="Times New Roman" w:hAnsi="Arial" w:cs="Arial"/>
+                <w:color w:val="000000"/>
+              </w:rPr>
+              <w:t>'</w:t>
+            </w:r>
+          </w:p>
+        </w:tc>
+        <w:tc>
+          <w:tcPr>
+            <w:tcW w:w="3060" w:type="dxa"/>
+          </w:tcPr>
+          <w:p>
+            <w:pPr>
+              <w:spacing w:before="100" w:beforeAutospacing="1" w:after="100" w:afterAutospacing="1"/>
+              <w:jc w:val="both"/>
+              <w:rPr>
+                <w:rFonts w:ascii="Arial" w:eastAsia="Times New Roman" w:hAnsi="Arial" w:cs="Arial"/>
+                <w:color w:val="000000"/>
+              </w:rPr>
+            </w:pPr>
+            <w:r>
+              <w:rPr>
+                <w:rFonts w:ascii="Arial" w:eastAsia="Times New Roman" w:hAnsi="Arial" w:cs="Arial"/>
+                <w:color w:val="000000"/>
+              </w:rPr>
+              <w:t>0.2170589303395084</w:t>
+            </w:r>
+          </w:p>
+        </w:tc>
+      </w:tr>
+      <w:tr>
+        <w:tc>
+          <w:tcPr>
+            <w:tcW w:w="828" w:type="dxa"/>
+          </w:tcPr>
+          <w:p>
+            <w:pPr>
+              <w:spacing w:before="100" w:beforeAutospacing="1" w:after="100" w:afterAutospacing="1"/>
+              <w:jc w:val="both"/>
+              <w:rPr>
+                <w:rFonts w:ascii="Arial" w:eastAsia="Times New Roman" w:hAnsi="Arial" w:cs="Arial"/>
+                <w:color w:val="000000"/>
+              </w:rPr>
+            </w:pPr>
+            <w:r>
+              <w:rPr>
+                <w:rFonts w:ascii="Arial" w:eastAsia="Times New Roman" w:hAnsi="Arial" w:cs="Arial"/>
+                <w:color w:val="000000"/>
+              </w:rPr>
+              <w:t>20</w:t>
+            </w:r>
+          </w:p>
+        </w:tc>
+        <w:tc>
+          <w:tcPr>
+            <w:tcW w:w="3330" w:type="dxa"/>
+          </w:tcPr>
+          <w:p>
+            <w:pPr>
+              <w:spacing w:before="100" w:beforeAutospacing="1" w:after="100" w:afterAutospacing="1"/>
+              <w:jc w:val="both"/>
+              <w:rPr>
+                <w:rFonts w:ascii="Arial" w:eastAsia="Times New Roman" w:hAnsi="Arial" w:cs="Arial"/>
+                <w:color w:val="000000"/>
+              </w:rPr>
+            </w:pPr>
+            <w:r>
+              <w:rPr>
+                <w:rFonts w:ascii="Arial" w:eastAsia="Times New Roman" w:hAnsi="Arial" w:cs="Arial"/>
+                <w:color w:val="000000"/>
+              </w:rPr>
+              <w:t>'</w:t>
+            </w:r>
+            <w:proofErr w:type="spellStart"/>
+            <w:r>
+              <w:rPr>
+                <w:rFonts w:ascii="Arial" w:eastAsia="Times New Roman" w:hAnsi="Arial" w:cs="Arial"/>
+                <w:color w:val="000000"/>
+              </w:rPr>
+              <w:t>from_messages</w:t>
+            </w:r>
+            <w:proofErr w:type="spellEnd"/>
+            <w:r>
+              <w:rPr>
+                <w:rFonts w:ascii="Arial" w:eastAsia="Times New Roman" w:hAnsi="Arial" w:cs="Arial"/>
+                <w:color w:val="000000"/>
+              </w:rPr>
+              <w:t>'</w:t>
+            </w:r>
+          </w:p>
+        </w:tc>
+        <w:tc>
+          <w:tcPr>
+            <w:tcW w:w="3060" w:type="dxa"/>
+          </w:tcPr>
+          <w:p>
+            <w:pPr>
+              <w:spacing w:before="100" w:beforeAutospacing="1" w:after="100" w:afterAutospacing="1"/>
+              <w:jc w:val="both"/>
+              <w:rPr>
+                <w:rFonts w:ascii="Arial" w:eastAsia="Times New Roman" w:hAnsi="Arial" w:cs="Arial"/>
+                <w:color w:val="000000"/>
+              </w:rPr>
+            </w:pPr>
+            <w:r>
+              <w:rPr>
+                <w:rFonts w:ascii="Arial" w:eastAsia="Times New Roman" w:hAnsi="Arial" w:cs="Arial"/>
+                <w:color w:val="000000"/>
+              </w:rPr>
+              <w:t>0.16416449823428736</w:t>
+            </w:r>
+          </w:p>
+        </w:tc>
+      </w:tr>
+      <w:tr>
+        <w:tc>
+          <w:tcPr>
+            <w:tcW w:w="828" w:type="dxa"/>
+          </w:tcPr>
+          <w:p>
+            <w:pPr>
+              <w:spacing w:before="100" w:beforeAutospacing="1" w:after="100" w:afterAutospacing="1"/>
+              <w:jc w:val="both"/>
+              <w:rPr>
+                <w:rFonts w:ascii="Arial" w:eastAsia="Times New Roman" w:hAnsi="Arial" w:cs="Arial"/>
+                <w:color w:val="000000"/>
+              </w:rPr>
+            </w:pPr>
+            <w:r>
+              <w:rPr>
+                <w:rFonts w:ascii="Arial" w:eastAsia="Times New Roman" w:hAnsi="Arial" w:cs="Arial"/>
+                <w:color w:val="000000"/>
+              </w:rPr>
+              <w:t>21</w:t>
+            </w:r>
+          </w:p>
+        </w:tc>
+        <w:tc>
+          <w:tcPr>
+            <w:tcW w:w="3330" w:type="dxa"/>
+          </w:tcPr>
+          <w:p>
+            <w:pPr>
+              <w:spacing w:before="100" w:beforeAutospacing="1" w:after="100" w:afterAutospacing="1"/>
+              <w:jc w:val="both"/>
+              <w:rPr>
+                <w:rFonts w:ascii="Arial" w:eastAsia="Times New Roman" w:hAnsi="Arial" w:cs="Arial"/>
+                <w:color w:val="000000"/>
+              </w:rPr>
+            </w:pPr>
+            <w:r>
+              <w:rPr>
+                <w:rFonts w:ascii="Arial" w:eastAsia="Times New Roman" w:hAnsi="Arial" w:cs="Arial"/>
+                <w:color w:val="000000"/>
+              </w:rPr>
+              <w:t>'</w:t>
+            </w:r>
+            <w:proofErr w:type="spellStart"/>
+            <w:r>
+              <w:rPr>
+                <w:rFonts w:ascii="Arial" w:eastAsia="Times New Roman" w:hAnsi="Arial" w:cs="Arial"/>
+                <w:color w:val="000000"/>
+              </w:rPr>
+              <w:t>restricted_stock_deferred</w:t>
+            </w:r>
+            <w:proofErr w:type="spellEnd"/>
+            <w:r>
+              <w:rPr>
+                <w:rFonts w:ascii="Arial" w:eastAsia="Times New Roman" w:hAnsi="Arial" w:cs="Arial"/>
+                <w:color w:val="000000"/>
+              </w:rPr>
+              <w:t>'</w:t>
+            </w:r>
+          </w:p>
+        </w:tc>
+        <w:tc>
+          <w:tcPr>
+            <w:tcW w:w="3060" w:type="dxa"/>
+          </w:tcPr>
+          <w:p>
+            <w:pPr>
+              <w:spacing w:before="100" w:beforeAutospacing="1" w:after="100" w:afterAutospacing="1"/>
+              <w:jc w:val="both"/>
+              <w:rPr>
+                <w:rFonts w:ascii="Arial" w:eastAsia="Times New Roman" w:hAnsi="Arial" w:cs="Arial"/>
+                <w:color w:val="000000"/>
+              </w:rPr>
+            </w:pPr>
+            <w:r>
+              <w:rPr>
+                <w:rFonts w:ascii="Arial" w:eastAsia="Times New Roman" w:hAnsi="Arial" w:cs="Arial"/>
+                <w:color w:val="000000"/>
+              </w:rPr>
+              <w:t>0.06498431172371151</w:t>
+            </w:r>
+          </w:p>
+        </w:tc>
+      </w:tr>
+    </w:tbl>
+    <w:p>
+      <w:pPr>
+        <w:spacing w:before="100" w:beforeAutospacing="1" w:after="100" w:afterAutospacing="1" w:line="240" w:lineRule="auto"/>
+        <w:jc w:val="both"/>
+        <w:rPr>
+          <w:rFonts w:ascii="Arial" w:eastAsia="Times New Roman" w:hAnsi="Arial" w:cs="Arial"/>
+          <w:color w:val="000000"/>
+        </w:rPr>
+      </w:pPr>
+      <w:r>
+        <w:rPr>
+          <w:rFonts w:ascii="Arial" w:eastAsia="Times New Roman" w:hAnsi="Arial" w:cs="Arial"/>
+          <w:color w:val="000000"/>
+        </w:rPr>
+        <w:t>R</w:t>
+      </w:r>
       <w:bookmarkStart w:id="0" w:name="_GoBack"/>
       <w:bookmarkEnd w:id="0"/>
       <w:r>
@@ -1303,169 +3329,7 @@
           <w:rFonts w:ascii="Arial" w:eastAsia="Times New Roman" w:hAnsi="Arial" w:cs="Arial"/>
           <w:color w:val="000000"/>
         </w:rPr>
-        <w:t xml:space="preserve">I use </w:t>
-      </w:r>
-      <w:proofErr w:type="spellStart"/>
-      <w:r>
-        <w:rPr>
-          <w:rFonts w:ascii="Arial" w:eastAsia="Times New Roman" w:hAnsi="Arial" w:cs="Arial"/>
-          <w:color w:val="000000"/>
-        </w:rPr>
-        <w:t>SelectKBest</w:t>
-      </w:r>
-      <w:proofErr w:type="spellEnd"/>
-      <w:r>
-        <w:rPr>
-          <w:rFonts w:ascii="Arial" w:eastAsia="Times New Roman" w:hAnsi="Arial" w:cs="Arial"/>
-          <w:color w:val="000000"/>
-        </w:rPr>
-        <w:t>() to select the top 5 best ranked features. The selected features and their corresponding scores are as below. For the full scores of all features please run poi_id.py and refer to the printed list.</w:t>
-      </w:r>
-    </w:p>
-    <w:p>
-      <w:pPr>
-        <w:spacing w:before="100" w:beforeAutospacing="1" w:after="100" w:afterAutospacing="1" w:line="240" w:lineRule="auto"/>
-        <w:jc w:val="both"/>
-        <w:rPr>
-          <w:rFonts w:ascii="Arial" w:eastAsia="Times New Roman" w:hAnsi="Arial" w:cs="Arial"/>
-          <w:color w:val="000000"/>
-        </w:rPr>
-      </w:pPr>
-      <w:r>
-        <w:rPr>
-          <w:rFonts w:ascii="Arial" w:eastAsia="Times New Roman" w:hAnsi="Arial" w:cs="Arial"/>
-          <w:color w:val="000000"/>
-        </w:rPr>
-        <w:t xml:space="preserve">{'bonus': </w:t>
-      </w:r>
-      <w:r>
-        <w:t>21.06000171,</w:t>
-      </w:r>
-      <w:r>
-        <w:rPr>
-          <w:rFonts w:ascii="Arial" w:eastAsia="Times New Roman" w:hAnsi="Arial" w:cs="Arial"/>
-          <w:color w:val="000000"/>
-        </w:rPr>
-        <w:t xml:space="preserve"> '</w:t>
-      </w:r>
-      <w:proofErr w:type="spellStart"/>
-      <w:r>
-        <w:rPr>
-          <w:rFonts w:ascii="Arial" w:eastAsia="Times New Roman" w:hAnsi="Arial" w:cs="Arial"/>
-          <w:color w:val="000000"/>
-        </w:rPr>
-        <w:t>total_stock_value</w:t>
-      </w:r>
-      <w:proofErr w:type="spellEnd"/>
-      <w:r>
-        <w:rPr>
-          <w:rFonts w:ascii="Arial" w:eastAsia="Times New Roman" w:hAnsi="Arial" w:cs="Arial"/>
-          <w:color w:val="000000"/>
-        </w:rPr>
-        <w:t>'</w:t>
-      </w:r>
-      <w:r>
-        <w:rPr>
-          <w:rFonts w:ascii="Arial" w:eastAsia="Times New Roman" w:hAnsi="Arial" w:cs="Arial"/>
-          <w:color w:val="000000"/>
-        </w:rPr>
-        <w:t xml:space="preserve">: </w:t>
-      </w:r>
-      <w:r>
-        <w:t xml:space="preserve">24.46765405, </w:t>
-      </w:r>
-      <w:r>
-        <w:rPr>
-          <w:rFonts w:ascii="Arial" w:eastAsia="Times New Roman" w:hAnsi="Arial" w:cs="Arial"/>
-          <w:color w:val="000000"/>
-        </w:rPr>
-        <w:t>'</w:t>
-      </w:r>
-      <w:proofErr w:type="spellStart"/>
-      <w:r>
-        <w:rPr>
-          <w:rFonts w:ascii="Arial" w:eastAsia="Times New Roman" w:hAnsi="Arial" w:cs="Arial"/>
-          <w:color w:val="000000"/>
-        </w:rPr>
-        <w:t>ratio_to_poi</w:t>
-      </w:r>
-      <w:proofErr w:type="spellEnd"/>
-      <w:r>
-        <w:rPr>
-          <w:rFonts w:ascii="Arial" w:eastAsia="Times New Roman" w:hAnsi="Arial" w:cs="Arial"/>
-          <w:color w:val="000000"/>
-        </w:rPr>
-        <w:t xml:space="preserve">': </w:t>
-      </w:r>
-      <w:r>
-        <w:t xml:space="preserve">16.64170707, </w:t>
-      </w:r>
-      <w:r>
-        <w:rPr>
-          <w:rFonts w:ascii="Arial" w:eastAsia="Times New Roman" w:hAnsi="Arial" w:cs="Arial"/>
-          <w:color w:val="000000"/>
-        </w:rPr>
-        <w:t xml:space="preserve">'salary': </w:t>
-      </w:r>
-      <w:r>
-        <w:t xml:space="preserve">18.57570327, </w:t>
-      </w:r>
-      <w:r>
-        <w:rPr>
-          <w:rFonts w:ascii="Arial" w:eastAsia="Times New Roman" w:hAnsi="Arial" w:cs="Arial"/>
-          <w:color w:val="000000"/>
-        </w:rPr>
-        <w:t>'</w:t>
-      </w:r>
-      <w:proofErr w:type="spellStart"/>
-      <w:r>
-        <w:rPr>
-          <w:rFonts w:ascii="Arial" w:eastAsia="Times New Roman" w:hAnsi="Arial" w:cs="Arial"/>
-          <w:color w:val="000000"/>
-        </w:rPr>
-        <w:t>exercised_stock_options</w:t>
-      </w:r>
-      <w:proofErr w:type="spellEnd"/>
-      <w:r>
-        <w:rPr>
-          <w:rFonts w:ascii="Arial" w:eastAsia="Times New Roman" w:hAnsi="Arial" w:cs="Arial"/>
-          <w:color w:val="000000"/>
-        </w:rPr>
-        <w:t>'</w:t>
-      </w:r>
-      <w:r>
-        <w:rPr>
-          <w:rFonts w:ascii="Arial" w:eastAsia="Times New Roman" w:hAnsi="Arial" w:cs="Arial"/>
-          <w:color w:val="000000"/>
-        </w:rPr>
-        <w:t xml:space="preserve">: </w:t>
-      </w:r>
-      <w:r>
-        <w:t>25.09754153</w:t>
-      </w:r>
-      <w:r>
-        <w:rPr>
-          <w:rFonts w:ascii="Arial" w:eastAsia="Times New Roman" w:hAnsi="Arial" w:cs="Arial"/>
-          <w:color w:val="000000"/>
-        </w:rPr>
-        <w:t>}</w:t>
-      </w:r>
-    </w:p>
-    <w:p>
-      <w:pPr>
-        <w:spacing w:before="100" w:beforeAutospacing="1" w:after="100" w:afterAutospacing="1" w:line="240" w:lineRule="auto"/>
-        <w:jc w:val="both"/>
-        <w:rPr>
-          <w:rFonts w:ascii="Arial" w:eastAsia="Times New Roman" w:hAnsi="Arial" w:cs="Arial"/>
-          <w:color w:val="000000"/>
-        </w:rPr>
-      </w:pPr>
-      <w:r>
-        <w:rPr>
-          <w:rFonts w:ascii="Arial" w:eastAsia="Times New Roman" w:hAnsi="Arial" w:cs="Arial"/>
-          <w:color w:val="000000"/>
-        </w:rPr>
-        <w:t xml:space="preserve">Regarding features scaling, it depends on which algorithm is used. For example, my final algorithm is </w:t>
+        <w:t xml:space="preserve">egarding features scaling, it depends on which algorithm is used. For example, my final algorithm is </w:t>
       </w:r>
       <w:r>
         <w:rPr>
@@ -1692,9 +3556,9 @@
             <o:lock v:ext="edit" aspectratio="t"/>
           </v:shapetype>
           <v:shape id="_x0000_i1025" type="#_x0000_t75" style="width:468pt;height:161.4pt" o:ole="" filled="t" fillcolor="#8db3e2 [1311]">
-            <v:imagedata r:id="rId6" o:title=""/>
+            <v:imagedata r:id="rId7" o:title=""/>
           </v:shape>
-          <o:OLEObject Type="Embed" ProgID="Word.OpenDocumentText.12" ShapeID="_x0000_i1025" DrawAspect="Content" ObjectID="_1507588058" r:id="rId7"/>
+          <o:OLEObject Type="Embed" ProgID="Word.OpenDocumentText.12" ShapeID="_x0000_i1025" DrawAspect="Content" ObjectID="_1507670226" r:id="rId8"/>
         </w:object>
       </w:r>
     </w:p>
@@ -3772,9 +5636,9 @@
         </w:rPr>
         <w:object w:dxaOrig="9360" w:dyaOrig="3224">
           <v:shape id="_x0000_i1026" type="#_x0000_t75" style="width:468pt;height:161.4pt" o:ole="" filled="t" fillcolor="#8db3e2 [1311]">
-            <v:imagedata r:id="rId6" o:title=""/>
+            <v:imagedata r:id="rId7" o:title=""/>
           </v:shape>
-          <o:OLEObject Type="Embed" ProgID="Word.OpenDocumentText.12" ShapeID="_x0000_i1026" DrawAspect="Content" ObjectID="_1507588059" r:id="rId8"/>
+          <o:OLEObject Type="Embed" ProgID="Word.OpenDocumentText.12" ShapeID="_x0000_i1026" DrawAspect="Content" ObjectID="_1507670227" r:id="rId9"/>
         </w:object>
       </w:r>
     </w:p>

</xml_diff>

<commit_message>
Add feature scaling to knn and add feature standardization to PCA
</commit_message>
<xml_diff>
--- a/QuestionForFinalProject.docx
+++ b/QuestionForFinalProject.docx
@@ -1333,7 +1333,7 @@
           <w:rFonts w:ascii="Arial" w:eastAsia="Times New Roman" w:hAnsi="Arial" w:cs="Arial"/>
           <w:color w:val="000000"/>
         </w:rPr>
-        <w:t xml:space="preserve">The number of best features ranges from 1 up to 21, and the following chart shows the fluctuation of performance scores (precision, recall and f1) vs. K (number of selected best features). Obviously, K=3 results in the best scores and this will be used in the final algorithm. Note that the algorithm used </w:t>
+        <w:t xml:space="preserve">The number of best features ranges from 1 up to 21, and the following chart shows the fluctuation of performance scores (precision, recall and f1) vs. K (number of selected best features). Note that the algorithm used </w:t>
       </w:r>
       <w:r>
         <w:rPr>
@@ -1347,10 +1347,23 @@
           <w:rFonts w:ascii="Arial" w:eastAsia="Times New Roman" w:hAnsi="Arial" w:cs="Arial"/>
           <w:color w:val="000000"/>
         </w:rPr>
-        <w:t xml:space="preserve"> this process is </w:t>
+        <w:t xml:space="preserve"> this process </w:t>
+      </w:r>
+      <w:r>
+        <w:rPr>
+          <w:rFonts w:ascii="Arial" w:eastAsia="Times New Roman" w:hAnsi="Arial" w:cs="Arial"/>
+          <w:color w:val="000000"/>
+        </w:rPr>
+        <w:t>is</w:t>
+      </w:r>
+      <w:r>
+        <w:rPr>
+          <w:rFonts w:ascii="Arial" w:eastAsia="Times New Roman" w:hAnsi="Arial" w:cs="Arial"/>
+          <w:color w:val="000000"/>
+        </w:rPr>
+        <w:t xml:space="preserve"> </w:t>
       </w:r>
       <w:proofErr w:type="spellStart"/>
-      <w:proofErr w:type="gramStart"/>
       <w:r>
         <w:rPr>
           <w:rFonts w:ascii="Arial" w:eastAsia="Times New Roman" w:hAnsi="Arial" w:cs="Arial"/>
@@ -1363,7 +1376,7 @@
           <w:rFonts w:ascii="Arial" w:eastAsia="Times New Roman" w:hAnsi="Arial" w:cs="Arial"/>
           <w:color w:val="000000"/>
         </w:rPr>
-        <w:t>ionTreeClassifiler</w:t>
+        <w:t>ionTree</w:t>
       </w:r>
       <w:proofErr w:type="spellEnd"/>
       <w:r>
@@ -1371,10 +1384,25 @@
           <w:rFonts w:ascii="Arial" w:eastAsia="Times New Roman" w:hAnsi="Arial" w:cs="Arial"/>
           <w:color w:val="000000"/>
         </w:rPr>
-        <w:t>(</w:t>
+        <w:t xml:space="preserve"> </w:t>
       </w:r>
       <w:proofErr w:type="spellStart"/>
-      <w:proofErr w:type="gramEnd"/>
+      <w:r>
+        <w:rPr>
+          <w:rFonts w:ascii="Arial" w:eastAsia="Times New Roman" w:hAnsi="Arial" w:cs="Arial"/>
+          <w:color w:val="000000"/>
+        </w:rPr>
+        <w:t>Classifiler</w:t>
+      </w:r>
+      <w:proofErr w:type="spellEnd"/>
+      <w:r>
+        <w:rPr>
+          <w:rFonts w:ascii="Arial" w:eastAsia="Times New Roman" w:hAnsi="Arial" w:cs="Arial"/>
+          <w:color w:val="000000"/>
+        </w:rPr>
+        <w:t xml:space="preserve"> with </w:t>
+      </w:r>
+      <w:proofErr w:type="spellStart"/>
       <w:r>
         <w:rPr>
           <w:rFonts w:ascii="Arial" w:eastAsia="Times New Roman" w:hAnsi="Arial" w:cs="Arial"/>
@@ -1388,15 +1416,25 @@
           <w:rFonts w:ascii="Arial" w:eastAsia="Times New Roman" w:hAnsi="Arial" w:cs="Arial"/>
           <w:color w:val="000000"/>
         </w:rPr>
-        <w:t>=</w:t>
-      </w:r>
-      <w:r>
-        <w:rPr>
-          <w:rFonts w:ascii="Arial" w:eastAsia="Times New Roman" w:hAnsi="Arial" w:cs="Arial"/>
-          <w:color w:val="000000"/>
-        </w:rPr>
-        <w:t xml:space="preserve">10). </w:t>
-      </w:r>
+        <w:t xml:space="preserve"> = </w:t>
+      </w:r>
+      <w:r>
+        <w:rPr>
+          <w:rFonts w:ascii="Arial" w:eastAsia="Times New Roman" w:hAnsi="Arial" w:cs="Arial"/>
+          <w:color w:val="000000"/>
+        </w:rPr>
+        <w:t>10.</w:t>
+      </w:r>
+    </w:p>
+    <w:p>
+      <w:pPr>
+        <w:spacing w:before="100" w:beforeAutospacing="1" w:after="100" w:afterAutospacing="1" w:line="240" w:lineRule="auto"/>
+        <w:jc w:val="both"/>
+        <w:rPr>
+          <w:rFonts w:ascii="Arial" w:eastAsia="Times New Roman" w:hAnsi="Arial" w:cs="Arial"/>
+          <w:color w:val="000000"/>
+        </w:rPr>
+      </w:pPr>
       <w:r>
         <w:rPr>
           <w:rFonts w:ascii="Arial" w:eastAsia="Times New Roman" w:hAnsi="Arial" w:cs="Arial"/>
@@ -1468,14 +1506,63 @@
           <w:color w:val="000000"/>
         </w:rPr>
         <w:lastRenderedPageBreak/>
-        <w:t xml:space="preserve">The </w:t>
-      </w:r>
-      <w:r>
-        <w:rPr>
-          <w:rFonts w:ascii="Arial" w:eastAsia="Times New Roman" w:hAnsi="Arial" w:cs="Arial"/>
-          <w:color w:val="000000"/>
-        </w:rPr>
-        <w:t xml:space="preserve">feature scores created by </w:t>
+        <w:t xml:space="preserve">Obviously, K=3 results in the best scores and this will be used in the final algorithm. In detail, the features used in the final algorithm is </w:t>
+      </w:r>
+      <w:r>
+        <w:rPr>
+          <w:rFonts w:ascii="Arial" w:eastAsia="Times New Roman" w:hAnsi="Arial" w:cs="Arial"/>
+          <w:color w:val="000000"/>
+        </w:rPr>
+        <w:t>['bonus', '</w:t>
+      </w:r>
+      <w:proofErr w:type="spellStart"/>
+      <w:r>
+        <w:rPr>
+          <w:rFonts w:ascii="Arial" w:eastAsia="Times New Roman" w:hAnsi="Arial" w:cs="Arial"/>
+          <w:color w:val="000000"/>
+        </w:rPr>
+        <w:t>total_stock_value</w:t>
+      </w:r>
+      <w:proofErr w:type="spellEnd"/>
+      <w:r>
+        <w:rPr>
+          <w:rFonts w:ascii="Arial" w:eastAsia="Times New Roman" w:hAnsi="Arial" w:cs="Arial"/>
+          <w:color w:val="000000"/>
+        </w:rPr>
+        <w:t>', '</w:t>
+      </w:r>
+      <w:proofErr w:type="spellStart"/>
+      <w:r>
+        <w:rPr>
+          <w:rFonts w:ascii="Arial" w:eastAsia="Times New Roman" w:hAnsi="Arial" w:cs="Arial"/>
+          <w:color w:val="000000"/>
+        </w:rPr>
+        <w:t>exercised_stock_options</w:t>
+      </w:r>
+      <w:proofErr w:type="spellEnd"/>
+      <w:r>
+        <w:rPr>
+          <w:rFonts w:ascii="Arial" w:eastAsia="Times New Roman" w:hAnsi="Arial" w:cs="Arial"/>
+          <w:color w:val="000000"/>
+        </w:rPr>
+        <w:t>']</w:t>
+      </w:r>
+    </w:p>
+    <w:p>
+      <w:pPr>
+        <w:spacing w:before="100" w:beforeAutospacing="1" w:after="100" w:afterAutospacing="1" w:line="240" w:lineRule="auto"/>
+        <w:jc w:val="both"/>
+        <w:rPr>
+          <w:rFonts w:ascii="Arial" w:eastAsia="Times New Roman" w:hAnsi="Arial" w:cs="Arial"/>
+          <w:color w:val="000000"/>
+        </w:rPr>
+      </w:pPr>
+      <w:r>
+        <w:rPr>
+          <w:rFonts w:ascii="Arial" w:eastAsia="Times New Roman" w:hAnsi="Arial" w:cs="Arial"/>
+          <w:color w:val="000000"/>
+        </w:rPr>
+        <w:t xml:space="preserve">The feature scores created by </w:t>
       </w:r>
       <w:proofErr w:type="spellStart"/>
       <w:proofErr w:type="gramStart"/>
@@ -1500,28 +1587,7 @@
           <w:rFonts w:ascii="Arial" w:eastAsia="Times New Roman" w:hAnsi="Arial" w:cs="Arial"/>
           <w:color w:val="000000"/>
         </w:rPr>
-        <w:t>) is showed as below table</w:t>
-      </w:r>
-      <w:r>
-        <w:rPr>
-          <w:rFonts w:ascii="Arial" w:eastAsia="Times New Roman" w:hAnsi="Arial" w:cs="Arial"/>
-          <w:color w:val="000000"/>
-        </w:rPr>
-        <w:t xml:space="preserve">. </w:t>
-      </w:r>
-      <w:r>
-        <w:rPr>
-          <w:rFonts w:ascii="Arial" w:eastAsia="Times New Roman" w:hAnsi="Arial" w:cs="Arial"/>
-          <w:color w:val="000000"/>
-        </w:rPr>
-        <w:t>Also</w:t>
-      </w:r>
-      <w:r>
-        <w:rPr>
-          <w:rFonts w:ascii="Arial" w:eastAsia="Times New Roman" w:hAnsi="Arial" w:cs="Arial"/>
-          <w:color w:val="000000"/>
-        </w:rPr>
-        <w:t xml:space="preserve"> please run poi_id.py and refer to the printed list.</w:t>
+        <w:t>) is showed as below table. Also please run poi_id.py and refer to the printed list.</w:t>
       </w:r>
     </w:p>
     <w:tbl>
@@ -3322,8 +3388,6 @@
         </w:rPr>
         <w:t>R</w:t>
       </w:r>
-      <w:bookmarkStart w:id="0" w:name="_GoBack"/>
-      <w:bookmarkEnd w:id="0"/>
       <w:r>
         <w:rPr>
           <w:rFonts w:ascii="Arial" w:eastAsia="Times New Roman" w:hAnsi="Arial" w:cs="Arial"/>
@@ -3489,6 +3553,13 @@
         </w:rPr>
         <w:t>No.1 criterion when selecting the best algorithm.</w:t>
       </w:r>
+      <w:r>
+        <w:rPr>
+          <w:rFonts w:ascii="Arial" w:eastAsia="Times New Roman" w:hAnsi="Arial" w:cs="Arial"/>
+          <w:color w:val="000000"/>
+        </w:rPr>
+        <w:t xml:space="preserve"> </w:t>
+      </w:r>
     </w:p>
     <w:p>
       <w:pPr>
@@ -3503,6 +3574,48 @@
           <w:rFonts w:ascii="Arial" w:eastAsia="Times New Roman" w:hAnsi="Arial" w:cs="Arial"/>
           <w:color w:val="000000"/>
         </w:rPr>
+        <w:t>[</w:t>
+      </w:r>
+      <w:bookmarkStart w:id="0" w:name="_GoBack"/>
+      <w:bookmarkEnd w:id="0"/>
+      <w:r>
+        <w:rPr>
+          <w:rFonts w:ascii="Arial" w:eastAsia="Times New Roman" w:hAnsi="Arial" w:cs="Arial"/>
+          <w:color w:val="000000"/>
+        </w:rPr>
+        <w:t xml:space="preserve">Note]: normally feature normalization can achieve a better performance when combined with PCA, but it’s not for this case. I have also included </w:t>
+      </w:r>
+      <w:proofErr w:type="spellStart"/>
+      <w:r>
+        <w:rPr>
+          <w:rFonts w:ascii="Arial" w:eastAsia="Times New Roman" w:hAnsi="Arial" w:cs="Arial"/>
+          <w:color w:val="000000"/>
+        </w:rPr>
+        <w:t>StandardScaler+PCA+Tree</w:t>
+      </w:r>
+      <w:proofErr w:type="spellEnd"/>
+      <w:r>
+        <w:rPr>
+          <w:rFonts w:ascii="Arial" w:eastAsia="Times New Roman" w:hAnsi="Arial" w:cs="Arial"/>
+          <w:color w:val="000000"/>
+        </w:rPr>
+        <w:t xml:space="preserve"> in poi_id.py but the best algorithm is achieved without this feature standardization.</w:t>
+      </w:r>
+    </w:p>
+    <w:p>
+      <w:pPr>
+        <w:spacing w:before="100" w:beforeAutospacing="1" w:after="100" w:afterAutospacing="1" w:line="240" w:lineRule="auto"/>
+        <w:rPr>
+          <w:rFonts w:ascii="Arial" w:eastAsia="Times New Roman" w:hAnsi="Arial" w:cs="Arial"/>
+          <w:color w:val="000000"/>
+        </w:rPr>
+      </w:pPr>
+      <w:r>
+        <w:rPr>
+          <w:rFonts w:ascii="Arial" w:eastAsia="Times New Roman" w:hAnsi="Arial" w:cs="Arial"/>
+          <w:color w:val="000000"/>
+        </w:rPr>
+        <w:lastRenderedPageBreak/>
         <w:t xml:space="preserve">Here is the best and final algorithm </w:t>
       </w:r>
       <w:r>
@@ -3558,7 +3671,7 @@
           <v:shape id="_x0000_i1025" type="#_x0000_t75" style="width:468pt;height:161.4pt" o:ole="" filled="t" fillcolor="#8db3e2 [1311]">
             <v:imagedata r:id="rId7" o:title=""/>
           </v:shape>
-          <o:OLEObject Type="Embed" ProgID="Word.OpenDocumentText.12" ShapeID="_x0000_i1025" DrawAspect="Content" ObjectID="_1507670226" r:id="rId8"/>
+          <o:OLEObject Type="Embed" ProgID="Word.OpenDocumentText.12" ShapeID="_x0000_i1025" DrawAspect="Content" ObjectID="_1507836065" r:id="rId8"/>
         </w:object>
       </w:r>
     </w:p>
@@ -5203,6 +5316,7 @@
           <w:rFonts w:ascii="Arial" w:eastAsia="Times New Roman" w:hAnsi="Arial" w:cs="Arial"/>
           <w:color w:val="000000"/>
         </w:rPr>
+        <w:lastRenderedPageBreak/>
         <w:t xml:space="preserve">The algorithm is only as good as the best tuned parameters. If </w:t>
       </w:r>
       <w:r>
@@ -5266,15 +5380,7 @@
           <w:rFonts w:ascii="Arial" w:eastAsia="Times New Roman" w:hAnsi="Arial" w:cs="Arial"/>
           <w:color w:val="000000"/>
         </w:rPr>
-        <w:t xml:space="preserve"> as the No.1 criterion for this particular project and other performances such </w:t>
-      </w:r>
-      <w:r>
-        <w:rPr>
-          <w:rFonts w:ascii="Arial" w:eastAsia="Times New Roman" w:hAnsi="Arial" w:cs="Arial"/>
-          <w:color w:val="000000"/>
-        </w:rPr>
-        <w:lastRenderedPageBreak/>
-        <w:t>as precision and F1 are also factored in. For my final algorithm Decision Tree Classifier, the main parameter</w:t>
+        <w:t xml:space="preserve"> as the No.1 criterion for this particular project and other performances such as precision and F1 are also factored in. For my final algorithm Decision Tree Classifier, the main parameter</w:t>
       </w:r>
       <w:r>
         <w:rPr>
@@ -5638,7 +5744,7 @@
           <v:shape id="_x0000_i1026" type="#_x0000_t75" style="width:468pt;height:161.4pt" o:ole="" filled="t" fillcolor="#8db3e2 [1311]">
             <v:imagedata r:id="rId7" o:title=""/>
           </v:shape>
-          <o:OLEObject Type="Embed" ProgID="Word.OpenDocumentText.12" ShapeID="_x0000_i1026" DrawAspect="Content" ObjectID="_1507670227" r:id="rId9"/>
+          <o:OLEObject Type="Embed" ProgID="Word.OpenDocumentText.12" ShapeID="_x0000_i1026" DrawAspect="Content" ObjectID="_1507836066" r:id="rId9"/>
         </w:object>
       </w:r>
     </w:p>
@@ -5666,6 +5772,7 @@
     </w:p>
     <w:p>
       <w:r>
+        <w:lastRenderedPageBreak/>
         <w:t>Precision: 0.41848</w:t>
       </w:r>
     </w:p>
@@ -5684,7 +5791,6 @@
     </w:p>
     <w:p>
       <w:r>
-        <w:lastRenderedPageBreak/>
         <w:t>Recall: 0.41450</w:t>
       </w:r>
     </w:p>
@@ -6902,6 +7008,36 @@
       </w:tblBorders>
     </w:tblPr>
   </w:style>
+  <w:style w:type="paragraph" w:styleId="BalloonText">
+    <w:name w:val="Balloon Text"/>
+    <w:basedOn w:val="Normal"/>
+    <w:link w:val="BalloonTextChar"/>
+    <w:uiPriority w:val="99"/>
+    <w:semiHidden/>
+    <w:unhideWhenUsed/>
+    <w:rsid w:val="00FE47DC"/>
+    <w:pPr>
+      <w:spacing w:after="0" w:line="240" w:lineRule="auto"/>
+    </w:pPr>
+    <w:rPr>
+      <w:rFonts w:ascii="Tahoma" w:hAnsi="Tahoma" w:cs="Tahoma"/>
+      <w:sz w:val="16"/>
+      <w:szCs w:val="16"/>
+    </w:rPr>
+  </w:style>
+  <w:style w:type="character" w:customStyle="1" w:styleId="BalloonTextChar">
+    <w:name w:val="Balloon Text Char"/>
+    <w:basedOn w:val="DefaultParagraphFont"/>
+    <w:link w:val="BalloonText"/>
+    <w:uiPriority w:val="99"/>
+    <w:semiHidden/>
+    <w:rsid w:val="00FE47DC"/>
+    <w:rPr>
+      <w:rFonts w:ascii="Tahoma" w:hAnsi="Tahoma" w:cs="Tahoma"/>
+      <w:sz w:val="16"/>
+      <w:szCs w:val="16"/>
+    </w:rPr>
+  </w:style>
 </w:styles>
 </file>
 

</xml_diff>

<commit_message>
Add feature standardization and Add parameters tuning and GridSearc
</commit_message>
<xml_diff>
--- a/QuestionForFinalProject.docx
+++ b/QuestionForFinalProject.docx
@@ -3574,16 +3574,7 @@
           <w:rFonts w:ascii="Arial" w:eastAsia="Times New Roman" w:hAnsi="Arial" w:cs="Arial"/>
           <w:color w:val="000000"/>
         </w:rPr>
-        <w:t>[</w:t>
-      </w:r>
-      <w:bookmarkStart w:id="0" w:name="_GoBack"/>
-      <w:bookmarkEnd w:id="0"/>
-      <w:r>
-        <w:rPr>
-          <w:rFonts w:ascii="Arial" w:eastAsia="Times New Roman" w:hAnsi="Arial" w:cs="Arial"/>
-          <w:color w:val="000000"/>
-        </w:rPr>
-        <w:t xml:space="preserve">Note]: normally feature normalization can achieve a better performance when combined with PCA, but it’s not for this case. I have also included </w:t>
+        <w:t xml:space="preserve">[Note]: normally feature normalization can achieve a better performance when combined with PCA, but it’s not for this case. I have also included </w:t>
       </w:r>
       <w:proofErr w:type="spellStart"/>
       <w:r>
@@ -3633,8 +3624,8 @@
         <w:t>that I use as well as the associated performance scores:</w:t>
       </w:r>
     </w:p>
-    <w:bookmarkStart w:id="1" w:name="_MON_1507018277"/>
-    <w:bookmarkEnd w:id="1"/>
+    <w:bookmarkStart w:id="0" w:name="_MON_1507018277"/>
+    <w:bookmarkEnd w:id="0"/>
     <w:p>
       <w:pPr>
         <w:spacing w:before="100" w:beforeAutospacing="1" w:after="100" w:afterAutospacing="1" w:line="240" w:lineRule="auto"/>
@@ -3671,7 +3662,7 @@
           <v:shape id="_x0000_i1025" type="#_x0000_t75" style="width:468pt;height:161.4pt" o:ole="" filled="t" fillcolor="#8db3e2 [1311]">
             <v:imagedata r:id="rId7" o:title=""/>
           </v:shape>
-          <o:OLEObject Type="Embed" ProgID="Word.OpenDocumentText.12" ShapeID="_x0000_i1025" DrawAspect="Content" ObjectID="_1507836065" r:id="rId8"/>
+          <o:OLEObject Type="Embed" ProgID="Word.OpenDocumentText.12" ShapeID="_x0000_i1025" DrawAspect="Content" ObjectID="_1507845625" r:id="rId8"/>
         </w:object>
       </w:r>
     </w:p>
@@ -3969,7 +3960,7 @@
                 <w:sz w:val="20"/>
                 <w:szCs w:val="20"/>
               </w:rPr>
-              <w:t>0.84879</w:t>
+              <w:t>0.84300</w:t>
             </w:r>
           </w:p>
         </w:tc>
@@ -3995,7 +3986,7 @@
                 <w:sz w:val="20"/>
                 <w:szCs w:val="20"/>
               </w:rPr>
-              <w:t>0.45558</w:t>
+              <w:t>0.48581</w:t>
             </w:r>
           </w:p>
         </w:tc>
@@ -4021,7 +4012,7 @@
                 <w:sz w:val="20"/>
                 <w:szCs w:val="20"/>
               </w:rPr>
-              <w:t>0.30000</w:t>
+              <w:t>0.35100</w:t>
             </w:r>
           </w:p>
         </w:tc>
@@ -4047,7 +4038,7 @@
                 <w:sz w:val="20"/>
                 <w:szCs w:val="20"/>
               </w:rPr>
-              <w:t>0.36177</w:t>
+              <w:t>0.40755</w:t>
             </w:r>
           </w:p>
         </w:tc>
@@ -4228,7 +4219,7 @@
                 <w:sz w:val="20"/>
                 <w:szCs w:val="20"/>
               </w:rPr>
-              <w:t>0.86464</w:t>
+              <w:t>0.85492</w:t>
             </w:r>
           </w:p>
         </w:tc>
@@ -4254,7 +4245,7 @@
                 <w:sz w:val="20"/>
                 <w:szCs w:val="20"/>
               </w:rPr>
-              <w:t>0.61438</w:t>
+              <w:t>0.80645</w:t>
             </w:r>
           </w:p>
         </w:tc>
@@ -4280,7 +4271,7 @@
                 <w:sz w:val="20"/>
                 <w:szCs w:val="20"/>
               </w:rPr>
-              <w:t>0.14100</w:t>
+              <w:t>0.07500</w:t>
             </w:r>
           </w:p>
         </w:tc>
@@ -4306,7 +4297,7 @@
                 <w:sz w:val="20"/>
                 <w:szCs w:val="20"/>
               </w:rPr>
-              <w:t>0.22936</w:t>
+              <w:t>0.13724</w:t>
             </w:r>
           </w:p>
         </w:tc>
@@ -4331,7 +4322,7 @@
                 <w:sz w:val="20"/>
                 <w:szCs w:val="20"/>
               </w:rPr>
-              <w:t>clf_KNeighbors</w:t>
+              <w:t>scaler_knn</w:t>
             </w:r>
             <w:proofErr w:type="spellEnd"/>
             <w:r>
@@ -4349,6 +4340,51 @@
                 <w:sz w:val="20"/>
                 <w:szCs w:val="20"/>
               </w:rPr>
+              <w:t>MinMaxScaler</w:t>
+            </w:r>
+            <w:proofErr w:type="spellEnd"/>
+            <w:r>
+              <w:rPr>
+                <w:rFonts w:eastAsia="Times New Roman" w:cstheme="minorHAnsi"/>
+                <w:sz w:val="20"/>
+                <w:szCs w:val="20"/>
+              </w:rPr>
+              <w:t>()</w:t>
+            </w:r>
+          </w:p>
+          <w:p>
+            <w:pPr>
+              <w:rPr>
+                <w:rFonts w:eastAsia="Times New Roman" w:cstheme="minorHAnsi"/>
+                <w:sz w:val="20"/>
+                <w:szCs w:val="20"/>
+              </w:rPr>
+            </w:pPr>
+            <w:proofErr w:type="spellStart"/>
+            <w:r>
+              <w:rPr>
+                <w:rFonts w:eastAsia="Times New Roman" w:cstheme="minorHAnsi"/>
+                <w:sz w:val="20"/>
+                <w:szCs w:val="20"/>
+              </w:rPr>
+              <w:t>knn</w:t>
+            </w:r>
+            <w:proofErr w:type="spellEnd"/>
+            <w:r>
+              <w:rPr>
+                <w:rFonts w:eastAsia="Times New Roman" w:cstheme="minorHAnsi"/>
+                <w:sz w:val="20"/>
+                <w:szCs w:val="20"/>
+              </w:rPr>
+              <w:t xml:space="preserve"> = </w:t>
+            </w:r>
+            <w:proofErr w:type="spellStart"/>
+            <w:r>
+              <w:rPr>
+                <w:rFonts w:eastAsia="Times New Roman" w:cstheme="minorHAnsi"/>
+                <w:sz w:val="20"/>
+                <w:szCs w:val="20"/>
+              </w:rPr>
               <w:t>neighbors.KNeighborsClassifier</w:t>
             </w:r>
             <w:proofErr w:type="spellEnd"/>
@@ -4361,6 +4397,138 @@
               <w:t>(3, weights = 'uniform')</w:t>
             </w:r>
           </w:p>
+          <w:p>
+            <w:pPr>
+              <w:rPr>
+                <w:rFonts w:eastAsia="Times New Roman" w:cstheme="minorHAnsi"/>
+                <w:sz w:val="20"/>
+                <w:szCs w:val="20"/>
+              </w:rPr>
+            </w:pPr>
+            <w:proofErr w:type="spellStart"/>
+            <w:r>
+              <w:rPr>
+                <w:rFonts w:eastAsia="Times New Roman" w:cstheme="minorHAnsi"/>
+                <w:sz w:val="20"/>
+                <w:szCs w:val="20"/>
+              </w:rPr>
+              <w:t>clf_pipe_knn</w:t>
+            </w:r>
+            <w:proofErr w:type="spellEnd"/>
+            <w:r>
+              <w:rPr>
+                <w:rFonts w:eastAsia="Times New Roman" w:cstheme="minorHAnsi"/>
+                <w:sz w:val="20"/>
+                <w:szCs w:val="20"/>
+              </w:rPr>
+              <w:t xml:space="preserve"> = Pipeline([('</w:t>
+            </w:r>
+            <w:proofErr w:type="spellStart"/>
+            <w:r>
+              <w:rPr>
+                <w:rFonts w:eastAsia="Times New Roman" w:cstheme="minorHAnsi"/>
+                <w:sz w:val="20"/>
+                <w:szCs w:val="20"/>
+              </w:rPr>
+              <w:t>scaler_knn</w:t>
+            </w:r>
+            <w:proofErr w:type="spellEnd"/>
+            <w:r>
+              <w:rPr>
+                <w:rFonts w:eastAsia="Times New Roman" w:cstheme="minorHAnsi"/>
+                <w:sz w:val="20"/>
+                <w:szCs w:val="20"/>
+              </w:rPr>
+              <w:t xml:space="preserve">', </w:t>
+            </w:r>
+            <w:proofErr w:type="spellStart"/>
+            <w:r>
+              <w:rPr>
+                <w:rFonts w:eastAsia="Times New Roman" w:cstheme="minorHAnsi"/>
+                <w:sz w:val="20"/>
+                <w:szCs w:val="20"/>
+              </w:rPr>
+              <w:t>scaler_knn</w:t>
+            </w:r>
+            <w:proofErr w:type="spellEnd"/>
+            <w:r>
+              <w:rPr>
+                <w:rFonts w:eastAsia="Times New Roman" w:cstheme="minorHAnsi"/>
+                <w:sz w:val="20"/>
+                <w:szCs w:val="20"/>
+              </w:rPr>
+              <w:t>),</w:t>
+            </w:r>
+          </w:p>
+          <w:p>
+            <w:pPr>
+              <w:rPr>
+                <w:rFonts w:eastAsia="Times New Roman" w:cstheme="minorHAnsi"/>
+                <w:sz w:val="20"/>
+                <w:szCs w:val="20"/>
+              </w:rPr>
+            </w:pPr>
+            <w:r>
+              <w:rPr>
+                <w:rFonts w:eastAsia="Times New Roman" w:cstheme="minorHAnsi"/>
+                <w:sz w:val="20"/>
+                <w:szCs w:val="20"/>
+              </w:rPr>
+              <w:t xml:space="preserve">                         </w:t>
+            </w:r>
+            <w:r>
+              <w:rPr>
+                <w:rFonts w:eastAsia="Times New Roman" w:cstheme="minorHAnsi"/>
+                <w:sz w:val="20"/>
+                <w:szCs w:val="20"/>
+              </w:rPr>
+              <w:t xml:space="preserve">                   </w:t>
+            </w:r>
+            <w:r>
+              <w:rPr>
+                <w:rFonts w:eastAsia="Times New Roman" w:cstheme="minorHAnsi"/>
+                <w:sz w:val="20"/>
+                <w:szCs w:val="20"/>
+              </w:rPr>
+              <w:t>('</w:t>
+            </w:r>
+            <w:proofErr w:type="spellStart"/>
+            <w:r>
+              <w:rPr>
+                <w:rFonts w:eastAsia="Times New Roman" w:cstheme="minorHAnsi"/>
+                <w:sz w:val="20"/>
+                <w:szCs w:val="20"/>
+              </w:rPr>
+              <w:t>knn</w:t>
+            </w:r>
+            <w:proofErr w:type="spellEnd"/>
+            <w:r>
+              <w:rPr>
+                <w:rFonts w:eastAsia="Times New Roman" w:cstheme="minorHAnsi"/>
+                <w:sz w:val="20"/>
+                <w:szCs w:val="20"/>
+              </w:rPr>
+              <w:t xml:space="preserve">', </w:t>
+            </w:r>
+            <w:proofErr w:type="spellStart"/>
+            <w:r>
+              <w:rPr>
+                <w:rFonts w:eastAsia="Times New Roman" w:cstheme="minorHAnsi"/>
+                <w:sz w:val="20"/>
+                <w:szCs w:val="20"/>
+              </w:rPr>
+              <w:t>knn</w:t>
+            </w:r>
+            <w:proofErr w:type="spellEnd"/>
+            <w:r>
+              <w:rPr>
+                <w:rFonts w:eastAsia="Times New Roman" w:cstheme="minorHAnsi"/>
+                <w:sz w:val="20"/>
+                <w:szCs w:val="20"/>
+              </w:rPr>
+              <w:t>)])</w:t>
+            </w:r>
+          </w:p>
         </w:tc>
         <w:tc>
           <w:tcPr>
@@ -4384,7 +4552,7 @@
                 <w:sz w:val="20"/>
                 <w:szCs w:val="20"/>
               </w:rPr>
-              <w:t>0.87429</w:t>
+              <w:t>0.85954</w:t>
             </w:r>
           </w:p>
         </w:tc>
@@ -4410,7 +4578,7 @@
                 <w:sz w:val="20"/>
                 <w:szCs w:val="20"/>
               </w:rPr>
-              <w:t>0.61928</w:t>
+              <w:t>0.58286</w:t>
             </w:r>
           </w:p>
         </w:tc>
@@ -4436,7 +4604,7 @@
                 <w:sz w:val="20"/>
                 <w:szCs w:val="20"/>
               </w:rPr>
-              <w:t>0.31150</w:t>
+              <w:t>0.30600</w:t>
             </w:r>
           </w:p>
         </w:tc>
@@ -4462,7 +4630,7 @@
                 <w:sz w:val="20"/>
                 <w:szCs w:val="20"/>
               </w:rPr>
-              <w:t>0.41450</w:t>
+              <w:t>0.40131</w:t>
             </w:r>
           </w:p>
         </w:tc>
@@ -4487,6 +4655,51 @@
                 <w:sz w:val="20"/>
                 <w:szCs w:val="20"/>
               </w:rPr>
+              <w:t>pca_RF</w:t>
+            </w:r>
+            <w:proofErr w:type="spellEnd"/>
+            <w:r>
+              <w:rPr>
+                <w:rFonts w:eastAsia="Times New Roman" w:cstheme="minorHAnsi"/>
+                <w:sz w:val="20"/>
+                <w:szCs w:val="20"/>
+              </w:rPr>
+              <w:t xml:space="preserve"> = PCA(</w:t>
+            </w:r>
+            <w:proofErr w:type="spellStart"/>
+            <w:r>
+              <w:rPr>
+                <w:rFonts w:eastAsia="Times New Roman" w:cstheme="minorHAnsi"/>
+                <w:sz w:val="20"/>
+                <w:szCs w:val="20"/>
+              </w:rPr>
+              <w:t>n_components</w:t>
+            </w:r>
+            <w:proofErr w:type="spellEnd"/>
+            <w:r>
+              <w:rPr>
+                <w:rFonts w:eastAsia="Times New Roman" w:cstheme="minorHAnsi"/>
+                <w:sz w:val="20"/>
+                <w:szCs w:val="20"/>
+              </w:rPr>
+              <w:t xml:space="preserve"> = 2)</w:t>
+            </w:r>
+          </w:p>
+          <w:p>
+            <w:pPr>
+              <w:rPr>
+                <w:rFonts w:eastAsia="Times New Roman" w:cstheme="minorHAnsi"/>
+                <w:sz w:val="20"/>
+                <w:szCs w:val="20"/>
+              </w:rPr>
+            </w:pPr>
+            <w:proofErr w:type="spellStart"/>
+            <w:r>
+              <w:rPr>
+                <w:rFonts w:eastAsia="Times New Roman" w:cstheme="minorHAnsi"/>
+                <w:sz w:val="20"/>
+                <w:szCs w:val="20"/>
+              </w:rPr>
               <w:t>random_forest</w:t>
             </w:r>
             <w:proofErr w:type="spellEnd"/>
@@ -4795,7 +5008,7 @@
                 <w:sz w:val="20"/>
                 <w:szCs w:val="20"/>
               </w:rPr>
-              <w:t>0.85850</w:t>
+              <w:t>0.84531</w:t>
             </w:r>
           </w:p>
         </w:tc>
@@ -4821,7 +5034,7 @@
                 <w:sz w:val="20"/>
                 <w:szCs w:val="20"/>
               </w:rPr>
-              <w:t>0.50806</w:t>
+              <w:t>0.49534</w:t>
             </w:r>
           </w:p>
         </w:tc>
@@ -4847,7 +5060,7 @@
                 <w:sz w:val="20"/>
                 <w:szCs w:val="20"/>
               </w:rPr>
-              <w:t>0.29950</w:t>
+              <w:t>0.29200</w:t>
             </w:r>
           </w:p>
         </w:tc>
@@ -4873,7 +5086,7 @@
                 <w:sz w:val="20"/>
                 <w:szCs w:val="20"/>
               </w:rPr>
-              <w:t>0.37685</w:t>
+              <w:t>0.36741</w:t>
             </w:r>
           </w:p>
         </w:tc>
@@ -4925,7 +5138,23 @@
                 <w:sz w:val="20"/>
                 <w:szCs w:val="20"/>
               </w:rPr>
-              <w:t xml:space="preserve"> = 5) </w:t>
+              <w:t xml:space="preserve"> = </w:t>
+            </w:r>
+            <w:r>
+              <w:rPr>
+                <w:rFonts w:eastAsia="Times New Roman" w:cstheme="minorHAnsi"/>
+                <w:sz w:val="20"/>
+                <w:szCs w:val="20"/>
+              </w:rPr>
+              <w:t>2</w:t>
+            </w:r>
+            <w:r>
+              <w:rPr>
+                <w:rFonts w:eastAsia="Times New Roman" w:cstheme="minorHAnsi"/>
+                <w:sz w:val="20"/>
+                <w:szCs w:val="20"/>
+              </w:rPr>
+              <w:t xml:space="preserve">) </w:t>
             </w:r>
           </w:p>
           <w:p>
@@ -5198,7 +5427,7 @@
                 <w:sz w:val="20"/>
                 <w:szCs w:val="20"/>
               </w:rPr>
-              <w:t>0.86086</w:t>
+              <w:t>0.84531</w:t>
             </w:r>
           </w:p>
         </w:tc>
@@ -5224,7 +5453,7 @@
                 <w:sz w:val="20"/>
                 <w:szCs w:val="20"/>
               </w:rPr>
-              <w:t>0.51917</w:t>
+              <w:t>0.49106</w:t>
             </w:r>
           </w:p>
         </w:tc>
@@ -5250,7 +5479,7 @@
                 <w:sz w:val="20"/>
                 <w:szCs w:val="20"/>
               </w:rPr>
-              <w:t>0.35200</w:t>
+              <w:t>0.15100</w:t>
             </w:r>
           </w:p>
         </w:tc>
@@ -5276,7 +5505,7 @@
                 <w:sz w:val="20"/>
                 <w:szCs w:val="20"/>
               </w:rPr>
-              <w:t>0.41955</w:t>
+              <w:t>0.23098</w:t>
             </w:r>
           </w:p>
         </w:tc>
@@ -5300,7 +5529,15 @@
           <w:rFonts w:ascii="Arial" w:eastAsia="Times New Roman" w:hAnsi="Arial" w:cs="Arial"/>
           <w:color w:val="000000"/>
         </w:rPr>
-        <w:t>What does it mean to tune the parameters of an algorithm, and what can happen if you don’t do this well?  How did you tune the parameters of your particular algorithm? (Some algorithms do not have parameters that you need to tune -- if this is the case for the one you picked, identify and briefly explain how you would have done it for the model that was not your final choice or a different model that does utilize parameter tuning, e.g. a decision tree classifier).  [relevant rubric item: “tune the algorithm”]</w:t>
+        <w:t xml:space="preserve">What does it mean to tune the parameters of an algorithm, and what can happen if you don’t do this well?  How did you tune the parameters of your particular algorithm? (Some algorithms do not have parameters that you need to tune -- if this is the case for the one you picked, identify and briefly explain how you would have done it for the model that was not your final choice or a </w:t>
+      </w:r>
+      <w:r>
+        <w:rPr>
+          <w:rFonts w:ascii="Arial" w:eastAsia="Times New Roman" w:hAnsi="Arial" w:cs="Arial"/>
+          <w:color w:val="000000"/>
+        </w:rPr>
+        <w:lastRenderedPageBreak/>
+        <w:t>different model that does utilize parameter tuning, e.g. a decision tree classifier).  [relevant rubric item: “tune the algorithm”]</w:t>
       </w:r>
     </w:p>
     <w:p>
@@ -5316,7 +5553,6 @@
           <w:rFonts w:ascii="Arial" w:eastAsia="Times New Roman" w:hAnsi="Arial" w:cs="Arial"/>
           <w:color w:val="000000"/>
         </w:rPr>
-        <w:lastRenderedPageBreak/>
         <w:t xml:space="preserve">The algorithm is only as good as the best tuned parameters. If </w:t>
       </w:r>
       <w:r>
@@ -5394,35 +5630,37 @@
           <w:rFonts w:ascii="Arial" w:eastAsia="Times New Roman" w:hAnsi="Arial" w:cs="Arial"/>
           <w:color w:val="000000"/>
         </w:rPr>
-        <w:t xml:space="preserve"> that affect the result is the </w:t>
-      </w:r>
-      <w:r>
-        <w:rPr>
-          <w:rFonts w:ascii="Arial" w:eastAsia="Times New Roman" w:hAnsi="Arial" w:cs="Arial"/>
-          <w:color w:val="000000"/>
-        </w:rPr>
-        <w:t>“</w:t>
-      </w:r>
-      <w:r>
-        <w:rPr>
-          <w:rFonts w:ascii="Arial" w:eastAsia="Times New Roman" w:hAnsi="Arial" w:cs="Arial"/>
-          <w:color w:val="000000"/>
-        </w:rPr>
-        <w:t>criterion</w:t>
-      </w:r>
-      <w:r>
-        <w:rPr>
-          <w:rFonts w:ascii="Arial" w:eastAsia="Times New Roman" w:hAnsi="Arial" w:cs="Arial"/>
-          <w:color w:val="000000"/>
-        </w:rPr>
-        <w:t>”</w:t>
-      </w:r>
-      <w:r>
-        <w:rPr>
-          <w:rFonts w:ascii="Arial" w:eastAsia="Times New Roman" w:hAnsi="Arial" w:cs="Arial"/>
-          <w:color w:val="000000"/>
-        </w:rPr>
-        <w:t xml:space="preserve"> including two </w:t>
+        <w:t xml:space="preserve"> that affect the result </w:t>
+      </w:r>
+      <w:r>
+        <w:rPr>
+          <w:rFonts w:ascii="Arial" w:eastAsia="Times New Roman" w:hAnsi="Arial" w:cs="Arial"/>
+          <w:color w:val="000000"/>
+        </w:rPr>
+        <w:t>include “criterion” and “</w:t>
+      </w:r>
+      <w:proofErr w:type="spellStart"/>
+      <w:r>
+        <w:rPr>
+          <w:rFonts w:ascii="Arial" w:eastAsia="Times New Roman" w:hAnsi="Arial" w:cs="Arial"/>
+          <w:color w:val="000000"/>
+        </w:rPr>
+        <w:t>min_samples_split</w:t>
+      </w:r>
+      <w:proofErr w:type="spellEnd"/>
+      <w:r>
+        <w:rPr>
+          <w:rFonts w:ascii="Arial" w:eastAsia="Times New Roman" w:hAnsi="Arial" w:cs="Arial"/>
+          <w:color w:val="000000"/>
+        </w:rPr>
+        <w:t>”. “Criterion” has</w:t>
+      </w:r>
+      <w:r>
+        <w:rPr>
+          <w:rFonts w:ascii="Arial" w:eastAsia="Times New Roman" w:hAnsi="Arial" w:cs="Arial"/>
+          <w:color w:val="000000"/>
+        </w:rPr>
+        <w:t xml:space="preserve"> two </w:t>
       </w:r>
       <w:r>
         <w:rPr>
@@ -5480,7 +5718,14 @@
           <w:rFonts w:ascii="Arial" w:eastAsia="Times New Roman" w:hAnsi="Arial" w:cs="Arial"/>
           <w:color w:val="000000"/>
         </w:rPr>
-        <w:t>and ‘entropy’ which is detailed in the lecture and uses information gain for decision cut. It ends up that ‘entropy’ is better when only decision tree is used while ‘</w:t>
+        <w:t>and ‘entropy’ which is detailed in the lecture and uses information gain for decision cut.</w:t>
+      </w:r>
+      <w:r>
+        <w:rPr>
+          <w:rFonts w:ascii="Arial" w:eastAsia="Times New Roman" w:hAnsi="Arial" w:cs="Arial"/>
+          <w:color w:val="000000"/>
+        </w:rPr>
+        <w:t xml:space="preserve"> The smaller the value of “</w:t>
       </w:r>
       <w:proofErr w:type="spellStart"/>
       <w:r>
@@ -5488,7 +5733,7 @@
           <w:rFonts w:ascii="Arial" w:eastAsia="Times New Roman" w:hAnsi="Arial" w:cs="Arial"/>
           <w:color w:val="000000"/>
         </w:rPr>
-        <w:t>gini</w:t>
+        <w:t>min_samples_split</w:t>
       </w:r>
       <w:proofErr w:type="spellEnd"/>
       <w:r>
@@ -5496,21 +5741,7 @@
           <w:rFonts w:ascii="Arial" w:eastAsia="Times New Roman" w:hAnsi="Arial" w:cs="Arial"/>
           <w:color w:val="000000"/>
         </w:rPr>
-        <w:t xml:space="preserve">’ is preferred one </w:t>
-      </w:r>
-      <w:r>
-        <w:rPr>
-          <w:rFonts w:ascii="Arial" w:eastAsia="Times New Roman" w:hAnsi="Arial" w:cs="Arial"/>
-          <w:color w:val="000000"/>
-        </w:rPr>
-        <w:t xml:space="preserve">when </w:t>
-      </w:r>
-      <w:r>
-        <w:rPr>
-          <w:rFonts w:ascii="Arial" w:eastAsia="Times New Roman" w:hAnsi="Arial" w:cs="Arial"/>
-          <w:color w:val="000000"/>
-        </w:rPr>
-        <w:t>it is pipelined with PCA</w:t>
+        <w:t>” is, the more accurate the prediction is but more time-consuming</w:t>
       </w:r>
       <w:r>
         <w:rPr>
@@ -5540,7 +5771,3012 @@
           <w:rFonts w:ascii="Arial" w:eastAsia="Times New Roman" w:hAnsi="Arial" w:cs="Arial"/>
           <w:color w:val="000000"/>
         </w:rPr>
-        <w:t xml:space="preserve">” for PCA is also tuned to the best value of “2”. </w:t>
+        <w:t xml:space="preserve">” for PCA is also </w:t>
+      </w:r>
+      <w:r>
+        <w:rPr>
+          <w:rFonts w:ascii="Arial" w:eastAsia="Times New Roman" w:hAnsi="Arial" w:cs="Arial"/>
+          <w:color w:val="000000"/>
+        </w:rPr>
+        <w:t>a main parameter during tuning process.</w:t>
+      </w:r>
+      <w:r>
+        <w:rPr>
+          <w:rFonts w:ascii="Arial" w:eastAsia="Times New Roman" w:hAnsi="Arial" w:cs="Arial"/>
+          <w:color w:val="000000"/>
+        </w:rPr>
+        <w:t xml:space="preserve"> </w:t>
+      </w:r>
+    </w:p>
+    <w:p>
+      <w:pPr>
+        <w:spacing w:before="100" w:beforeAutospacing="1" w:after="100" w:afterAutospacing="1" w:line="240" w:lineRule="auto"/>
+        <w:rPr>
+          <w:rFonts w:ascii="Arial" w:eastAsia="Times New Roman" w:hAnsi="Arial" w:cs="Arial"/>
+          <w:color w:val="000000"/>
+        </w:rPr>
+      </w:pPr>
+      <w:r>
+        <w:rPr>
+          <w:rFonts w:ascii="Arial" w:eastAsia="Times New Roman" w:hAnsi="Arial" w:cs="Arial"/>
+          <w:color w:val="000000"/>
+        </w:rPr>
+        <w:t xml:space="preserve">I’ll take my final algorithm (decision tree) as an example to show my way of parameters tuning and how I get my final parameters set. Note that the similar methodology is applied to all algorithm for parameters tuning. Below is the table to show all the parameters and values that I used during the tuning process and their associated performance scores. </w:t>
+      </w:r>
+    </w:p>
+    <w:tbl>
+      <w:tblPr>
+        <w:tblStyle w:val="TableGrid"/>
+        <w:tblW w:w="0" w:type="auto"/>
+        <w:tblLayout w:type="fixed"/>
+        <w:tblLook w:val="04A0" w:firstRow="1" w:lastRow="0" w:firstColumn="1" w:lastColumn="0" w:noHBand="0" w:noVBand="1"/>
+      </w:tblPr>
+      <w:tblGrid>
+        <w:gridCol w:w="5508"/>
+        <w:gridCol w:w="1080"/>
+        <w:gridCol w:w="990"/>
+        <w:gridCol w:w="990"/>
+        <w:gridCol w:w="1008"/>
+      </w:tblGrid>
+      <w:tr>
+        <w:tc>
+          <w:tcPr>
+            <w:tcW w:w="5508" w:type="dxa"/>
+          </w:tcPr>
+          <w:p>
+            <w:pPr>
+              <w:spacing w:before="100" w:beforeAutospacing="1" w:after="100" w:afterAutospacing="1"/>
+              <w:rPr>
+                <w:rFonts w:eastAsia="Times New Roman" w:cstheme="minorHAnsi"/>
+                <w:color w:val="000000"/>
+                <w:sz w:val="20"/>
+                <w:szCs w:val="20"/>
+              </w:rPr>
+            </w:pPr>
+            <w:r>
+              <w:rPr>
+                <w:rFonts w:eastAsia="Times New Roman" w:cstheme="minorHAnsi"/>
+                <w:color w:val="000000"/>
+                <w:sz w:val="20"/>
+                <w:szCs w:val="20"/>
+              </w:rPr>
+              <w:t>Algorithm</w:t>
+            </w:r>
+          </w:p>
+        </w:tc>
+        <w:tc>
+          <w:tcPr>
+            <w:tcW w:w="1080" w:type="dxa"/>
+          </w:tcPr>
+          <w:p>
+            <w:pPr>
+              <w:spacing w:before="100" w:beforeAutospacing="1" w:after="100" w:afterAutospacing="1"/>
+              <w:jc w:val="center"/>
+              <w:rPr>
+                <w:rFonts w:eastAsia="Times New Roman" w:cstheme="minorHAnsi"/>
+                <w:color w:val="000000"/>
+                <w:sz w:val="20"/>
+                <w:szCs w:val="20"/>
+              </w:rPr>
+            </w:pPr>
+            <w:r>
+              <w:rPr>
+                <w:rFonts w:eastAsia="Times New Roman" w:cstheme="minorHAnsi"/>
+                <w:color w:val="000000"/>
+                <w:sz w:val="20"/>
+                <w:szCs w:val="20"/>
+              </w:rPr>
+              <w:t>Accuracy</w:t>
+            </w:r>
+          </w:p>
+        </w:tc>
+        <w:tc>
+          <w:tcPr>
+            <w:tcW w:w="990" w:type="dxa"/>
+          </w:tcPr>
+          <w:p>
+            <w:pPr>
+              <w:spacing w:before="100" w:beforeAutospacing="1" w:after="100" w:afterAutospacing="1"/>
+              <w:jc w:val="center"/>
+              <w:rPr>
+                <w:rFonts w:eastAsia="Times New Roman" w:cstheme="minorHAnsi"/>
+                <w:color w:val="000000"/>
+                <w:sz w:val="20"/>
+                <w:szCs w:val="20"/>
+              </w:rPr>
+            </w:pPr>
+            <w:r>
+              <w:rPr>
+                <w:rFonts w:eastAsia="Times New Roman" w:cstheme="minorHAnsi"/>
+                <w:color w:val="000000"/>
+                <w:sz w:val="20"/>
+                <w:szCs w:val="20"/>
+              </w:rPr>
+              <w:t>Precision</w:t>
+            </w:r>
+          </w:p>
+        </w:tc>
+        <w:tc>
+          <w:tcPr>
+            <w:tcW w:w="990" w:type="dxa"/>
+          </w:tcPr>
+          <w:p>
+            <w:pPr>
+              <w:spacing w:before="100" w:beforeAutospacing="1" w:after="100" w:afterAutospacing="1"/>
+              <w:jc w:val="center"/>
+              <w:rPr>
+                <w:rFonts w:eastAsia="Times New Roman" w:cstheme="minorHAnsi"/>
+                <w:color w:val="000000"/>
+                <w:sz w:val="20"/>
+                <w:szCs w:val="20"/>
+              </w:rPr>
+            </w:pPr>
+            <w:r>
+              <w:rPr>
+                <w:rFonts w:eastAsia="Times New Roman" w:cstheme="minorHAnsi"/>
+                <w:color w:val="000000"/>
+                <w:sz w:val="20"/>
+                <w:szCs w:val="20"/>
+              </w:rPr>
+              <w:t>Recall</w:t>
+            </w:r>
+          </w:p>
+        </w:tc>
+        <w:tc>
+          <w:tcPr>
+            <w:tcW w:w="1008" w:type="dxa"/>
+          </w:tcPr>
+          <w:p>
+            <w:pPr>
+              <w:spacing w:before="100" w:beforeAutospacing="1" w:after="100" w:afterAutospacing="1"/>
+              <w:jc w:val="center"/>
+              <w:rPr>
+                <w:rFonts w:eastAsia="Times New Roman" w:cstheme="minorHAnsi"/>
+                <w:color w:val="000000"/>
+                <w:sz w:val="20"/>
+                <w:szCs w:val="20"/>
+              </w:rPr>
+            </w:pPr>
+            <w:r>
+              <w:rPr>
+                <w:rFonts w:eastAsia="Times New Roman" w:cstheme="minorHAnsi"/>
+                <w:color w:val="000000"/>
+                <w:sz w:val="20"/>
+                <w:szCs w:val="20"/>
+              </w:rPr>
+              <w:t>F1</w:t>
+            </w:r>
+          </w:p>
+        </w:tc>
+      </w:tr>
+      <w:tr>
+        <w:tc>
+          <w:tcPr>
+            <w:tcW w:w="5508" w:type="dxa"/>
+          </w:tcPr>
+          <w:p>
+            <w:pPr>
+              <w:rPr>
+                <w:rFonts w:eastAsia="Times New Roman" w:cstheme="minorHAnsi"/>
+                <w:sz w:val="20"/>
+                <w:szCs w:val="20"/>
+              </w:rPr>
+            </w:pPr>
+            <w:proofErr w:type="spellStart"/>
+            <w:r>
+              <w:rPr>
+                <w:rFonts w:eastAsia="Times New Roman" w:cstheme="minorHAnsi"/>
+                <w:sz w:val="20"/>
+                <w:szCs w:val="20"/>
+              </w:rPr>
+              <w:t>clf_tree</w:t>
+            </w:r>
+            <w:proofErr w:type="spellEnd"/>
+            <w:r>
+              <w:rPr>
+                <w:rFonts w:eastAsia="Times New Roman" w:cstheme="minorHAnsi"/>
+                <w:sz w:val="20"/>
+                <w:szCs w:val="20"/>
+              </w:rPr>
+              <w:t xml:space="preserve"> = </w:t>
+            </w:r>
+            <w:proofErr w:type="spellStart"/>
+            <w:r>
+              <w:rPr>
+                <w:rFonts w:eastAsia="Times New Roman" w:cstheme="minorHAnsi"/>
+                <w:sz w:val="20"/>
+                <w:szCs w:val="20"/>
+              </w:rPr>
+              <w:t>tree.DecisionTreeClassifier</w:t>
+            </w:r>
+            <w:proofErr w:type="spellEnd"/>
+            <w:r>
+              <w:rPr>
+                <w:rFonts w:eastAsia="Times New Roman" w:cstheme="minorHAnsi"/>
+                <w:sz w:val="20"/>
+                <w:szCs w:val="20"/>
+              </w:rPr>
+              <w:t xml:space="preserve">(criterion = 'entropy', </w:t>
+            </w:r>
+          </w:p>
+          <w:p>
+            <w:pPr>
+              <w:rPr>
+                <w:rFonts w:eastAsia="Times New Roman" w:cstheme="minorHAnsi"/>
+                <w:sz w:val="20"/>
+                <w:szCs w:val="20"/>
+              </w:rPr>
+            </w:pPr>
+            <w:r>
+              <w:rPr>
+                <w:rFonts w:eastAsia="Times New Roman" w:cstheme="minorHAnsi"/>
+                <w:sz w:val="20"/>
+                <w:szCs w:val="20"/>
+              </w:rPr>
+              <w:t xml:space="preserve">                                       </w:t>
+            </w:r>
+            <w:r>
+              <w:rPr>
+                <w:rFonts w:eastAsia="Times New Roman" w:cstheme="minorHAnsi"/>
+                <w:sz w:val="20"/>
+                <w:szCs w:val="20"/>
+              </w:rPr>
+              <w:t xml:space="preserve">                             </w:t>
+            </w:r>
+            <w:proofErr w:type="spellStart"/>
+            <w:r>
+              <w:rPr>
+                <w:rFonts w:eastAsia="Times New Roman" w:cstheme="minorHAnsi"/>
+                <w:sz w:val="20"/>
+                <w:szCs w:val="20"/>
+              </w:rPr>
+              <w:t>min_samples_split</w:t>
+            </w:r>
+            <w:proofErr w:type="spellEnd"/>
+            <w:r>
+              <w:rPr>
+                <w:rFonts w:eastAsia="Times New Roman" w:cstheme="minorHAnsi"/>
+                <w:sz w:val="20"/>
+                <w:szCs w:val="20"/>
+              </w:rPr>
+              <w:t xml:space="preserve"> = 2, </w:t>
+            </w:r>
+          </w:p>
+          <w:p>
+            <w:pPr>
+              <w:rPr>
+                <w:rFonts w:eastAsia="Times New Roman" w:cstheme="minorHAnsi"/>
+                <w:sz w:val="20"/>
+                <w:szCs w:val="20"/>
+              </w:rPr>
+            </w:pPr>
+            <w:r>
+              <w:rPr>
+                <w:rFonts w:eastAsia="Times New Roman" w:cstheme="minorHAnsi"/>
+                <w:sz w:val="20"/>
+                <w:szCs w:val="20"/>
+              </w:rPr>
+              <w:t xml:space="preserve">                                       </w:t>
+            </w:r>
+            <w:r>
+              <w:rPr>
+                <w:rFonts w:eastAsia="Times New Roman" w:cstheme="minorHAnsi"/>
+                <w:sz w:val="20"/>
+                <w:szCs w:val="20"/>
+              </w:rPr>
+              <w:t xml:space="preserve">                             </w:t>
+            </w:r>
+            <w:proofErr w:type="spellStart"/>
+            <w:r>
+              <w:rPr>
+                <w:rFonts w:eastAsia="Times New Roman" w:cstheme="minorHAnsi"/>
+                <w:sz w:val="20"/>
+                <w:szCs w:val="20"/>
+              </w:rPr>
+              <w:t>random_state</w:t>
+            </w:r>
+            <w:proofErr w:type="spellEnd"/>
+            <w:r>
+              <w:rPr>
+                <w:rFonts w:eastAsia="Times New Roman" w:cstheme="minorHAnsi"/>
+                <w:sz w:val="20"/>
+                <w:szCs w:val="20"/>
+              </w:rPr>
+              <w:t xml:space="preserve"> = 10)</w:t>
+            </w:r>
+          </w:p>
+        </w:tc>
+        <w:tc>
+          <w:tcPr>
+            <w:tcW w:w="1080" w:type="dxa"/>
+          </w:tcPr>
+          <w:p>
+            <w:pPr>
+              <w:spacing w:before="100" w:beforeAutospacing="1" w:after="100" w:afterAutospacing="1"/>
+              <w:jc w:val="center"/>
+              <w:rPr>
+                <w:rFonts w:eastAsia="Times New Roman" w:cstheme="minorHAnsi"/>
+                <w:color w:val="000000"/>
+                <w:sz w:val="20"/>
+                <w:szCs w:val="20"/>
+              </w:rPr>
+            </w:pPr>
+            <w:r>
+              <w:rPr>
+                <w:rFonts w:eastAsia="Times New Roman" w:cstheme="minorHAnsi"/>
+                <w:color w:val="000000"/>
+                <w:sz w:val="20"/>
+                <w:szCs w:val="20"/>
+              </w:rPr>
+              <w:t>0.80454</w:t>
+            </w:r>
+          </w:p>
+        </w:tc>
+        <w:tc>
+          <w:tcPr>
+            <w:tcW w:w="990" w:type="dxa"/>
+          </w:tcPr>
+          <w:p>
+            <w:pPr>
+              <w:spacing w:before="100" w:beforeAutospacing="1" w:after="100" w:afterAutospacing="1"/>
+              <w:jc w:val="center"/>
+              <w:rPr>
+                <w:rFonts w:eastAsia="Times New Roman" w:cstheme="minorHAnsi"/>
+                <w:color w:val="000000"/>
+                <w:sz w:val="20"/>
+                <w:szCs w:val="20"/>
+              </w:rPr>
+            </w:pPr>
+            <w:r>
+              <w:rPr>
+                <w:rFonts w:eastAsia="Times New Roman" w:cstheme="minorHAnsi"/>
+                <w:color w:val="000000"/>
+                <w:sz w:val="20"/>
+                <w:szCs w:val="20"/>
+              </w:rPr>
+              <w:t>0.37517</w:t>
+            </w:r>
+          </w:p>
+        </w:tc>
+        <w:tc>
+          <w:tcPr>
+            <w:tcW w:w="990" w:type="dxa"/>
+          </w:tcPr>
+          <w:p>
+            <w:pPr>
+              <w:spacing w:before="100" w:beforeAutospacing="1" w:after="100" w:afterAutospacing="1"/>
+              <w:jc w:val="center"/>
+              <w:rPr>
+                <w:rFonts w:eastAsia="Times New Roman" w:cstheme="minorHAnsi"/>
+                <w:color w:val="000000"/>
+                <w:sz w:val="20"/>
+                <w:szCs w:val="20"/>
+              </w:rPr>
+            </w:pPr>
+            <w:r>
+              <w:rPr>
+                <w:rFonts w:eastAsia="Times New Roman" w:cstheme="minorHAnsi"/>
+                <w:color w:val="000000"/>
+                <w:sz w:val="20"/>
+                <w:szCs w:val="20"/>
+              </w:rPr>
+              <w:t>0.40650</w:t>
+            </w:r>
+          </w:p>
+        </w:tc>
+        <w:tc>
+          <w:tcPr>
+            <w:tcW w:w="1008" w:type="dxa"/>
+          </w:tcPr>
+          <w:p>
+            <w:pPr>
+              <w:spacing w:before="100" w:beforeAutospacing="1" w:after="100" w:afterAutospacing="1"/>
+              <w:jc w:val="center"/>
+              <w:rPr>
+                <w:rFonts w:eastAsia="Times New Roman" w:cstheme="minorHAnsi"/>
+                <w:color w:val="000000"/>
+                <w:sz w:val="20"/>
+                <w:szCs w:val="20"/>
+              </w:rPr>
+            </w:pPr>
+            <w:r>
+              <w:rPr>
+                <w:rFonts w:eastAsia="Times New Roman" w:cstheme="minorHAnsi"/>
+                <w:color w:val="000000"/>
+                <w:sz w:val="20"/>
+                <w:szCs w:val="20"/>
+              </w:rPr>
+              <w:t>0.39021</w:t>
+            </w:r>
+          </w:p>
+        </w:tc>
+      </w:tr>
+      <w:tr>
+        <w:tc>
+          <w:tcPr>
+            <w:tcW w:w="5508" w:type="dxa"/>
+          </w:tcPr>
+          <w:p>
+            <w:pPr>
+              <w:rPr>
+                <w:rFonts w:eastAsia="Times New Roman" w:cstheme="minorHAnsi"/>
+                <w:sz w:val="20"/>
+                <w:szCs w:val="20"/>
+              </w:rPr>
+            </w:pPr>
+            <w:proofErr w:type="spellStart"/>
+            <w:r>
+              <w:rPr>
+                <w:rFonts w:eastAsia="Times New Roman" w:cstheme="minorHAnsi"/>
+                <w:sz w:val="20"/>
+                <w:szCs w:val="20"/>
+              </w:rPr>
+              <w:t>pca_tree</w:t>
+            </w:r>
+            <w:proofErr w:type="spellEnd"/>
+            <w:r>
+              <w:rPr>
+                <w:rFonts w:eastAsia="Times New Roman" w:cstheme="minorHAnsi"/>
+                <w:sz w:val="20"/>
+                <w:szCs w:val="20"/>
+              </w:rPr>
+              <w:t xml:space="preserve"> = PCA(</w:t>
+            </w:r>
+            <w:proofErr w:type="spellStart"/>
+            <w:r>
+              <w:rPr>
+                <w:rFonts w:eastAsia="Times New Roman" w:cstheme="minorHAnsi"/>
+                <w:sz w:val="20"/>
+                <w:szCs w:val="20"/>
+              </w:rPr>
+              <w:t>n_components</w:t>
+            </w:r>
+            <w:proofErr w:type="spellEnd"/>
+            <w:r>
+              <w:rPr>
+                <w:rFonts w:eastAsia="Times New Roman" w:cstheme="minorHAnsi"/>
+                <w:sz w:val="20"/>
+                <w:szCs w:val="20"/>
+              </w:rPr>
+              <w:t xml:space="preserve"> = 1)</w:t>
+            </w:r>
+          </w:p>
+          <w:p>
+            <w:pPr>
+              <w:rPr>
+                <w:rFonts w:eastAsia="Times New Roman" w:cstheme="minorHAnsi"/>
+                <w:sz w:val="20"/>
+                <w:szCs w:val="20"/>
+              </w:rPr>
+            </w:pPr>
+            <w:r>
+              <w:rPr>
+                <w:rFonts w:eastAsia="Times New Roman" w:cstheme="minorHAnsi"/>
+                <w:sz w:val="20"/>
+                <w:szCs w:val="20"/>
+              </w:rPr>
+              <w:t xml:space="preserve">tree_1 = </w:t>
+            </w:r>
+            <w:proofErr w:type="spellStart"/>
+            <w:r>
+              <w:rPr>
+                <w:rFonts w:eastAsia="Times New Roman" w:cstheme="minorHAnsi"/>
+                <w:sz w:val="20"/>
+                <w:szCs w:val="20"/>
+              </w:rPr>
+              <w:t>tree.DecisionTreeClassifier</w:t>
+            </w:r>
+            <w:proofErr w:type="spellEnd"/>
+            <w:r>
+              <w:rPr>
+                <w:rFonts w:eastAsia="Times New Roman" w:cstheme="minorHAnsi"/>
+                <w:sz w:val="20"/>
+                <w:szCs w:val="20"/>
+              </w:rPr>
+              <w:t>(criterion = '</w:t>
+            </w:r>
+            <w:proofErr w:type="spellStart"/>
+            <w:r>
+              <w:rPr>
+                <w:rFonts w:eastAsia="Times New Roman" w:cstheme="minorHAnsi"/>
+                <w:sz w:val="20"/>
+                <w:szCs w:val="20"/>
+              </w:rPr>
+              <w:t>gini</w:t>
+            </w:r>
+            <w:proofErr w:type="spellEnd"/>
+            <w:r>
+              <w:rPr>
+                <w:rFonts w:eastAsia="Times New Roman" w:cstheme="minorHAnsi"/>
+                <w:sz w:val="20"/>
+                <w:szCs w:val="20"/>
+              </w:rPr>
+              <w:t xml:space="preserve">', </w:t>
+            </w:r>
+          </w:p>
+          <w:p>
+            <w:pPr>
+              <w:rPr>
+                <w:rFonts w:eastAsia="Times New Roman" w:cstheme="minorHAnsi"/>
+                <w:sz w:val="20"/>
+                <w:szCs w:val="20"/>
+              </w:rPr>
+            </w:pPr>
+            <w:r>
+              <w:rPr>
+                <w:rFonts w:eastAsia="Times New Roman" w:cstheme="minorHAnsi"/>
+                <w:sz w:val="20"/>
+                <w:szCs w:val="20"/>
+              </w:rPr>
+              <w:t xml:space="preserve">                                     </w:t>
+            </w:r>
+            <w:r>
+              <w:rPr>
+                <w:rFonts w:eastAsia="Times New Roman" w:cstheme="minorHAnsi"/>
+                <w:sz w:val="20"/>
+                <w:szCs w:val="20"/>
+              </w:rPr>
+              <w:t xml:space="preserve">                             </w:t>
+            </w:r>
+            <w:proofErr w:type="spellStart"/>
+            <w:r>
+              <w:rPr>
+                <w:rFonts w:eastAsia="Times New Roman" w:cstheme="minorHAnsi"/>
+                <w:sz w:val="20"/>
+                <w:szCs w:val="20"/>
+              </w:rPr>
+              <w:t>min_samples_split</w:t>
+            </w:r>
+            <w:proofErr w:type="spellEnd"/>
+            <w:r>
+              <w:rPr>
+                <w:rFonts w:eastAsia="Times New Roman" w:cstheme="minorHAnsi"/>
+                <w:sz w:val="20"/>
+                <w:szCs w:val="20"/>
+              </w:rPr>
+              <w:t xml:space="preserve"> = 2, </w:t>
+            </w:r>
+          </w:p>
+          <w:p>
+            <w:pPr>
+              <w:rPr>
+                <w:rFonts w:eastAsia="Times New Roman" w:cstheme="minorHAnsi"/>
+                <w:sz w:val="20"/>
+                <w:szCs w:val="20"/>
+              </w:rPr>
+            </w:pPr>
+            <w:r>
+              <w:rPr>
+                <w:rFonts w:eastAsia="Times New Roman" w:cstheme="minorHAnsi"/>
+                <w:sz w:val="20"/>
+                <w:szCs w:val="20"/>
+              </w:rPr>
+              <w:t xml:space="preserve">                                     </w:t>
+            </w:r>
+            <w:r>
+              <w:rPr>
+                <w:rFonts w:eastAsia="Times New Roman" w:cstheme="minorHAnsi"/>
+                <w:sz w:val="20"/>
+                <w:szCs w:val="20"/>
+              </w:rPr>
+              <w:t xml:space="preserve">                             </w:t>
+            </w:r>
+            <w:proofErr w:type="spellStart"/>
+            <w:r>
+              <w:rPr>
+                <w:rFonts w:eastAsia="Times New Roman" w:cstheme="minorHAnsi"/>
+                <w:sz w:val="20"/>
+                <w:szCs w:val="20"/>
+              </w:rPr>
+              <w:t>random_state</w:t>
+            </w:r>
+            <w:proofErr w:type="spellEnd"/>
+            <w:r>
+              <w:rPr>
+                <w:rFonts w:eastAsia="Times New Roman" w:cstheme="minorHAnsi"/>
+                <w:sz w:val="20"/>
+                <w:szCs w:val="20"/>
+              </w:rPr>
+              <w:t xml:space="preserve"> = 10)</w:t>
+            </w:r>
+          </w:p>
+          <w:p>
+            <w:pPr>
+              <w:rPr>
+                <w:rFonts w:eastAsia="Times New Roman" w:cstheme="minorHAnsi"/>
+                <w:sz w:val="20"/>
+                <w:szCs w:val="20"/>
+              </w:rPr>
+            </w:pPr>
+            <w:proofErr w:type="spellStart"/>
+            <w:r>
+              <w:rPr>
+                <w:rFonts w:eastAsia="Times New Roman" w:cstheme="minorHAnsi"/>
+                <w:sz w:val="20"/>
+                <w:szCs w:val="20"/>
+              </w:rPr>
+              <w:t>clf_pipe_tree</w:t>
+            </w:r>
+            <w:proofErr w:type="spellEnd"/>
+            <w:r>
+              <w:rPr>
+                <w:rFonts w:eastAsia="Times New Roman" w:cstheme="minorHAnsi"/>
+                <w:sz w:val="20"/>
+                <w:szCs w:val="20"/>
+              </w:rPr>
+              <w:t xml:space="preserve"> = Pipeline([('</w:t>
+            </w:r>
+            <w:proofErr w:type="spellStart"/>
+            <w:r>
+              <w:rPr>
+                <w:rFonts w:eastAsia="Times New Roman" w:cstheme="minorHAnsi"/>
+                <w:sz w:val="20"/>
+                <w:szCs w:val="20"/>
+              </w:rPr>
+              <w:t>pca</w:t>
+            </w:r>
+            <w:proofErr w:type="spellEnd"/>
+            <w:r>
+              <w:rPr>
+                <w:rFonts w:eastAsia="Times New Roman" w:cstheme="minorHAnsi"/>
+                <w:sz w:val="20"/>
+                <w:szCs w:val="20"/>
+              </w:rPr>
+              <w:t xml:space="preserve">', </w:t>
+            </w:r>
+            <w:proofErr w:type="spellStart"/>
+            <w:r>
+              <w:rPr>
+                <w:rFonts w:eastAsia="Times New Roman" w:cstheme="minorHAnsi"/>
+                <w:sz w:val="20"/>
+                <w:szCs w:val="20"/>
+              </w:rPr>
+              <w:t>pca_tree</w:t>
+            </w:r>
+            <w:proofErr w:type="spellEnd"/>
+            <w:r>
+              <w:rPr>
+                <w:rFonts w:eastAsia="Times New Roman" w:cstheme="minorHAnsi"/>
+                <w:sz w:val="20"/>
+                <w:szCs w:val="20"/>
+              </w:rPr>
+              <w:t>),</w:t>
+            </w:r>
+          </w:p>
+          <w:p>
+            <w:pPr>
+              <w:rPr>
+                <w:rFonts w:eastAsia="Times New Roman" w:cstheme="minorHAnsi"/>
+                <w:sz w:val="20"/>
+                <w:szCs w:val="20"/>
+              </w:rPr>
+            </w:pPr>
+            <w:r>
+              <w:rPr>
+                <w:rFonts w:eastAsia="Times New Roman" w:cstheme="minorHAnsi"/>
+                <w:sz w:val="20"/>
+                <w:szCs w:val="20"/>
+              </w:rPr>
+              <w:t xml:space="preserve">                          </w:t>
+            </w:r>
+            <w:r>
+              <w:rPr>
+                <w:rFonts w:eastAsia="Times New Roman" w:cstheme="minorHAnsi"/>
+                <w:sz w:val="20"/>
+                <w:szCs w:val="20"/>
+              </w:rPr>
+              <w:t xml:space="preserve">                   </w:t>
+            </w:r>
+            <w:r>
+              <w:rPr>
+                <w:rFonts w:eastAsia="Times New Roman" w:cstheme="minorHAnsi"/>
+                <w:sz w:val="20"/>
+                <w:szCs w:val="20"/>
+              </w:rPr>
+              <w:t>('tree', tree_1)])</w:t>
+            </w:r>
+          </w:p>
+        </w:tc>
+        <w:tc>
+          <w:tcPr>
+            <w:tcW w:w="1080" w:type="dxa"/>
+          </w:tcPr>
+          <w:p>
+            <w:pPr>
+              <w:spacing w:before="100" w:beforeAutospacing="1" w:after="100" w:afterAutospacing="1"/>
+              <w:jc w:val="center"/>
+              <w:rPr>
+                <w:rFonts w:eastAsia="Times New Roman" w:cstheme="minorHAnsi"/>
+                <w:color w:val="000000"/>
+                <w:sz w:val="20"/>
+                <w:szCs w:val="20"/>
+              </w:rPr>
+            </w:pPr>
+            <w:r>
+              <w:rPr>
+                <w:rFonts w:eastAsia="Times New Roman" w:cstheme="minorHAnsi"/>
+                <w:color w:val="000000"/>
+                <w:sz w:val="20"/>
+                <w:szCs w:val="20"/>
+              </w:rPr>
+              <w:t>0.79054</w:t>
+            </w:r>
+          </w:p>
+        </w:tc>
+        <w:tc>
+          <w:tcPr>
+            <w:tcW w:w="990" w:type="dxa"/>
+          </w:tcPr>
+          <w:p>
+            <w:pPr>
+              <w:spacing w:before="100" w:beforeAutospacing="1" w:after="100" w:afterAutospacing="1"/>
+              <w:jc w:val="center"/>
+              <w:rPr>
+                <w:rFonts w:eastAsia="Times New Roman" w:cstheme="minorHAnsi"/>
+                <w:color w:val="000000"/>
+                <w:sz w:val="20"/>
+                <w:szCs w:val="20"/>
+              </w:rPr>
+            </w:pPr>
+            <w:r>
+              <w:rPr>
+                <w:rFonts w:eastAsia="Times New Roman" w:cstheme="minorHAnsi"/>
+                <w:color w:val="000000"/>
+                <w:sz w:val="20"/>
+                <w:szCs w:val="20"/>
+              </w:rPr>
+              <w:t>0.30658</w:t>
+            </w:r>
+          </w:p>
+        </w:tc>
+        <w:tc>
+          <w:tcPr>
+            <w:tcW w:w="990" w:type="dxa"/>
+          </w:tcPr>
+          <w:p>
+            <w:pPr>
+              <w:spacing w:before="100" w:beforeAutospacing="1" w:after="100" w:afterAutospacing="1"/>
+              <w:jc w:val="center"/>
+              <w:rPr>
+                <w:rFonts w:eastAsia="Times New Roman" w:cstheme="minorHAnsi"/>
+                <w:color w:val="000000"/>
+                <w:sz w:val="20"/>
+                <w:szCs w:val="20"/>
+              </w:rPr>
+            </w:pPr>
+            <w:r>
+              <w:rPr>
+                <w:rFonts w:eastAsia="Times New Roman" w:cstheme="minorHAnsi"/>
+                <w:color w:val="000000"/>
+                <w:sz w:val="20"/>
+                <w:szCs w:val="20"/>
+              </w:rPr>
+              <w:t>0.28650</w:t>
+            </w:r>
+          </w:p>
+        </w:tc>
+        <w:tc>
+          <w:tcPr>
+            <w:tcW w:w="1008" w:type="dxa"/>
+          </w:tcPr>
+          <w:p>
+            <w:pPr>
+              <w:spacing w:before="100" w:beforeAutospacing="1" w:after="100" w:afterAutospacing="1"/>
+              <w:jc w:val="center"/>
+              <w:rPr>
+                <w:rFonts w:eastAsia="Times New Roman" w:cstheme="minorHAnsi"/>
+                <w:color w:val="000000"/>
+                <w:sz w:val="20"/>
+                <w:szCs w:val="20"/>
+              </w:rPr>
+            </w:pPr>
+            <w:r>
+              <w:rPr>
+                <w:rFonts w:eastAsia="Times New Roman" w:cstheme="minorHAnsi"/>
+                <w:color w:val="000000"/>
+                <w:sz w:val="20"/>
+                <w:szCs w:val="20"/>
+              </w:rPr>
+              <w:t>0.29620</w:t>
+            </w:r>
+          </w:p>
+        </w:tc>
+      </w:tr>
+      <w:tr>
+        <w:tc>
+          <w:tcPr>
+            <w:tcW w:w="5508" w:type="dxa"/>
+          </w:tcPr>
+          <w:p>
+            <w:pPr>
+              <w:rPr>
+                <w:rFonts w:eastAsia="Times New Roman" w:cstheme="minorHAnsi"/>
+                <w:sz w:val="20"/>
+                <w:szCs w:val="20"/>
+              </w:rPr>
+            </w:pPr>
+            <w:proofErr w:type="spellStart"/>
+            <w:r>
+              <w:rPr>
+                <w:rFonts w:eastAsia="Times New Roman" w:cstheme="minorHAnsi"/>
+                <w:sz w:val="20"/>
+                <w:szCs w:val="20"/>
+              </w:rPr>
+              <w:t>pca_tree</w:t>
+            </w:r>
+            <w:proofErr w:type="spellEnd"/>
+            <w:r>
+              <w:rPr>
+                <w:rFonts w:eastAsia="Times New Roman" w:cstheme="minorHAnsi"/>
+                <w:sz w:val="20"/>
+                <w:szCs w:val="20"/>
+              </w:rPr>
+              <w:t xml:space="preserve"> = PCA(</w:t>
+            </w:r>
+            <w:proofErr w:type="spellStart"/>
+            <w:r>
+              <w:rPr>
+                <w:rFonts w:eastAsia="Times New Roman" w:cstheme="minorHAnsi"/>
+                <w:sz w:val="20"/>
+                <w:szCs w:val="20"/>
+              </w:rPr>
+              <w:t>n_components</w:t>
+            </w:r>
+            <w:proofErr w:type="spellEnd"/>
+            <w:r>
+              <w:rPr>
+                <w:rFonts w:eastAsia="Times New Roman" w:cstheme="minorHAnsi"/>
+                <w:sz w:val="20"/>
+                <w:szCs w:val="20"/>
+              </w:rPr>
+              <w:t xml:space="preserve"> = 3)</w:t>
+            </w:r>
+          </w:p>
+          <w:p>
+            <w:pPr>
+              <w:rPr>
+                <w:rFonts w:eastAsia="Times New Roman" w:cstheme="minorHAnsi"/>
+                <w:sz w:val="20"/>
+                <w:szCs w:val="20"/>
+              </w:rPr>
+            </w:pPr>
+            <w:r>
+              <w:rPr>
+                <w:rFonts w:eastAsia="Times New Roman" w:cstheme="minorHAnsi"/>
+                <w:sz w:val="20"/>
+                <w:szCs w:val="20"/>
+              </w:rPr>
+              <w:t xml:space="preserve">tree_1 = </w:t>
+            </w:r>
+            <w:proofErr w:type="spellStart"/>
+            <w:r>
+              <w:rPr>
+                <w:rFonts w:eastAsia="Times New Roman" w:cstheme="minorHAnsi"/>
+                <w:sz w:val="20"/>
+                <w:szCs w:val="20"/>
+              </w:rPr>
+              <w:t>tree.DecisionTreeClassifier</w:t>
+            </w:r>
+            <w:proofErr w:type="spellEnd"/>
+            <w:r>
+              <w:rPr>
+                <w:rFonts w:eastAsia="Times New Roman" w:cstheme="minorHAnsi"/>
+                <w:sz w:val="20"/>
+                <w:szCs w:val="20"/>
+              </w:rPr>
+              <w:t xml:space="preserve">(criterion = 'entropy', </w:t>
+            </w:r>
+          </w:p>
+          <w:p>
+            <w:pPr>
+              <w:rPr>
+                <w:rFonts w:eastAsia="Times New Roman" w:cstheme="minorHAnsi"/>
+                <w:sz w:val="20"/>
+                <w:szCs w:val="20"/>
+              </w:rPr>
+            </w:pPr>
+            <w:r>
+              <w:rPr>
+                <w:rFonts w:eastAsia="Times New Roman" w:cstheme="minorHAnsi"/>
+                <w:sz w:val="20"/>
+                <w:szCs w:val="20"/>
+              </w:rPr>
+              <w:t xml:space="preserve">                                     </w:t>
+            </w:r>
+            <w:r>
+              <w:rPr>
+                <w:rFonts w:eastAsia="Times New Roman" w:cstheme="minorHAnsi"/>
+                <w:sz w:val="20"/>
+                <w:szCs w:val="20"/>
+              </w:rPr>
+              <w:t xml:space="preserve">                            </w:t>
+            </w:r>
+            <w:proofErr w:type="spellStart"/>
+            <w:r>
+              <w:rPr>
+                <w:rFonts w:eastAsia="Times New Roman" w:cstheme="minorHAnsi"/>
+                <w:sz w:val="20"/>
+                <w:szCs w:val="20"/>
+              </w:rPr>
+              <w:t>min_samples_split</w:t>
+            </w:r>
+            <w:proofErr w:type="spellEnd"/>
+            <w:r>
+              <w:rPr>
+                <w:rFonts w:eastAsia="Times New Roman" w:cstheme="minorHAnsi"/>
+                <w:sz w:val="20"/>
+                <w:szCs w:val="20"/>
+              </w:rPr>
+              <w:t xml:space="preserve"> = 2, </w:t>
+            </w:r>
+          </w:p>
+          <w:p>
+            <w:pPr>
+              <w:rPr>
+                <w:rFonts w:eastAsia="Times New Roman" w:cstheme="minorHAnsi"/>
+                <w:sz w:val="20"/>
+                <w:szCs w:val="20"/>
+              </w:rPr>
+            </w:pPr>
+            <w:r>
+              <w:rPr>
+                <w:rFonts w:eastAsia="Times New Roman" w:cstheme="minorHAnsi"/>
+                <w:sz w:val="20"/>
+                <w:szCs w:val="20"/>
+              </w:rPr>
+              <w:t xml:space="preserve">                                     </w:t>
+            </w:r>
+            <w:r>
+              <w:rPr>
+                <w:rFonts w:eastAsia="Times New Roman" w:cstheme="minorHAnsi"/>
+                <w:sz w:val="20"/>
+                <w:szCs w:val="20"/>
+              </w:rPr>
+              <w:t xml:space="preserve">                            </w:t>
+            </w:r>
+            <w:proofErr w:type="spellStart"/>
+            <w:r>
+              <w:rPr>
+                <w:rFonts w:eastAsia="Times New Roman" w:cstheme="minorHAnsi"/>
+                <w:sz w:val="20"/>
+                <w:szCs w:val="20"/>
+              </w:rPr>
+              <w:t>random_state</w:t>
+            </w:r>
+            <w:proofErr w:type="spellEnd"/>
+            <w:r>
+              <w:rPr>
+                <w:rFonts w:eastAsia="Times New Roman" w:cstheme="minorHAnsi"/>
+                <w:sz w:val="20"/>
+                <w:szCs w:val="20"/>
+              </w:rPr>
+              <w:t xml:space="preserve"> = 10)</w:t>
+            </w:r>
+          </w:p>
+          <w:p>
+            <w:pPr>
+              <w:rPr>
+                <w:rFonts w:eastAsia="Times New Roman" w:cstheme="minorHAnsi"/>
+                <w:sz w:val="20"/>
+                <w:szCs w:val="20"/>
+              </w:rPr>
+            </w:pPr>
+            <w:proofErr w:type="spellStart"/>
+            <w:r>
+              <w:rPr>
+                <w:rFonts w:eastAsia="Times New Roman" w:cstheme="minorHAnsi"/>
+                <w:sz w:val="20"/>
+                <w:szCs w:val="20"/>
+              </w:rPr>
+              <w:t>clf_pipe_tree</w:t>
+            </w:r>
+            <w:proofErr w:type="spellEnd"/>
+            <w:r>
+              <w:rPr>
+                <w:rFonts w:eastAsia="Times New Roman" w:cstheme="minorHAnsi"/>
+                <w:sz w:val="20"/>
+                <w:szCs w:val="20"/>
+              </w:rPr>
+              <w:t xml:space="preserve"> = Pipeline([('</w:t>
+            </w:r>
+            <w:proofErr w:type="spellStart"/>
+            <w:r>
+              <w:rPr>
+                <w:rFonts w:eastAsia="Times New Roman" w:cstheme="minorHAnsi"/>
+                <w:sz w:val="20"/>
+                <w:szCs w:val="20"/>
+              </w:rPr>
+              <w:t>pca</w:t>
+            </w:r>
+            <w:proofErr w:type="spellEnd"/>
+            <w:r>
+              <w:rPr>
+                <w:rFonts w:eastAsia="Times New Roman" w:cstheme="minorHAnsi"/>
+                <w:sz w:val="20"/>
+                <w:szCs w:val="20"/>
+              </w:rPr>
+              <w:t xml:space="preserve">', </w:t>
+            </w:r>
+            <w:proofErr w:type="spellStart"/>
+            <w:r>
+              <w:rPr>
+                <w:rFonts w:eastAsia="Times New Roman" w:cstheme="minorHAnsi"/>
+                <w:sz w:val="20"/>
+                <w:szCs w:val="20"/>
+              </w:rPr>
+              <w:t>pca_tree</w:t>
+            </w:r>
+            <w:proofErr w:type="spellEnd"/>
+            <w:r>
+              <w:rPr>
+                <w:rFonts w:eastAsia="Times New Roman" w:cstheme="minorHAnsi"/>
+                <w:sz w:val="20"/>
+                <w:szCs w:val="20"/>
+              </w:rPr>
+              <w:t>),</w:t>
+            </w:r>
+          </w:p>
+          <w:p>
+            <w:pPr>
+              <w:rPr>
+                <w:rFonts w:eastAsia="Times New Roman" w:cstheme="minorHAnsi"/>
+                <w:sz w:val="20"/>
+                <w:szCs w:val="20"/>
+              </w:rPr>
+            </w:pPr>
+            <w:r>
+              <w:rPr>
+                <w:rFonts w:eastAsia="Times New Roman" w:cstheme="minorHAnsi"/>
+                <w:sz w:val="20"/>
+                <w:szCs w:val="20"/>
+              </w:rPr>
+              <w:t xml:space="preserve">                          </w:t>
+            </w:r>
+            <w:r>
+              <w:rPr>
+                <w:rFonts w:eastAsia="Times New Roman" w:cstheme="minorHAnsi"/>
+                <w:sz w:val="20"/>
+                <w:szCs w:val="20"/>
+              </w:rPr>
+              <w:t xml:space="preserve">                   </w:t>
+            </w:r>
+            <w:r>
+              <w:rPr>
+                <w:rFonts w:eastAsia="Times New Roman" w:cstheme="minorHAnsi"/>
+                <w:sz w:val="20"/>
+                <w:szCs w:val="20"/>
+              </w:rPr>
+              <w:t>('tree', tree_1)])</w:t>
+            </w:r>
+          </w:p>
+        </w:tc>
+        <w:tc>
+          <w:tcPr>
+            <w:tcW w:w="1080" w:type="dxa"/>
+          </w:tcPr>
+          <w:p>
+            <w:pPr>
+              <w:spacing w:before="100" w:beforeAutospacing="1" w:after="100" w:afterAutospacing="1"/>
+              <w:jc w:val="center"/>
+              <w:rPr>
+                <w:rFonts w:eastAsia="Times New Roman" w:cstheme="minorHAnsi"/>
+                <w:color w:val="000000"/>
+                <w:sz w:val="20"/>
+                <w:szCs w:val="20"/>
+              </w:rPr>
+            </w:pPr>
+            <w:r>
+              <w:rPr>
+                <w:rFonts w:eastAsia="Times New Roman" w:cstheme="minorHAnsi"/>
+                <w:color w:val="000000"/>
+                <w:sz w:val="20"/>
+                <w:szCs w:val="20"/>
+              </w:rPr>
+              <w:t>0.81900</w:t>
+            </w:r>
+          </w:p>
+        </w:tc>
+        <w:tc>
+          <w:tcPr>
+            <w:tcW w:w="990" w:type="dxa"/>
+          </w:tcPr>
+          <w:p>
+            <w:pPr>
+              <w:spacing w:before="100" w:beforeAutospacing="1" w:after="100" w:afterAutospacing="1"/>
+              <w:jc w:val="center"/>
+              <w:rPr>
+                <w:rFonts w:eastAsia="Times New Roman" w:cstheme="minorHAnsi"/>
+                <w:color w:val="000000"/>
+                <w:sz w:val="20"/>
+                <w:szCs w:val="20"/>
+              </w:rPr>
+            </w:pPr>
+            <w:r>
+              <w:rPr>
+                <w:rFonts w:eastAsia="Times New Roman" w:cstheme="minorHAnsi"/>
+                <w:color w:val="000000"/>
+                <w:sz w:val="20"/>
+                <w:szCs w:val="20"/>
+              </w:rPr>
+              <w:t>0.40045</w:t>
+            </w:r>
+          </w:p>
+        </w:tc>
+        <w:tc>
+          <w:tcPr>
+            <w:tcW w:w="990" w:type="dxa"/>
+          </w:tcPr>
+          <w:p>
+            <w:pPr>
+              <w:spacing w:before="100" w:beforeAutospacing="1" w:after="100" w:afterAutospacing="1"/>
+              <w:jc w:val="center"/>
+              <w:rPr>
+                <w:rFonts w:eastAsia="Times New Roman" w:cstheme="minorHAnsi"/>
+                <w:color w:val="000000"/>
+                <w:sz w:val="20"/>
+                <w:szCs w:val="20"/>
+              </w:rPr>
+            </w:pPr>
+            <w:r>
+              <w:rPr>
+                <w:rFonts w:eastAsia="Times New Roman" w:cstheme="minorHAnsi"/>
+                <w:color w:val="000000"/>
+                <w:sz w:val="20"/>
+                <w:szCs w:val="20"/>
+              </w:rPr>
+              <w:t>0.35500</w:t>
+            </w:r>
+          </w:p>
+        </w:tc>
+        <w:tc>
+          <w:tcPr>
+            <w:tcW w:w="1008" w:type="dxa"/>
+          </w:tcPr>
+          <w:p>
+            <w:pPr>
+              <w:spacing w:before="100" w:beforeAutospacing="1" w:after="100" w:afterAutospacing="1"/>
+              <w:jc w:val="center"/>
+              <w:rPr>
+                <w:rFonts w:eastAsia="Times New Roman" w:cstheme="minorHAnsi"/>
+                <w:color w:val="000000"/>
+                <w:sz w:val="20"/>
+                <w:szCs w:val="20"/>
+              </w:rPr>
+            </w:pPr>
+            <w:r>
+              <w:rPr>
+                <w:rFonts w:eastAsia="Times New Roman" w:cstheme="minorHAnsi"/>
+                <w:color w:val="000000"/>
+                <w:sz w:val="20"/>
+                <w:szCs w:val="20"/>
+              </w:rPr>
+              <w:t>0.37636</w:t>
+            </w:r>
+          </w:p>
+        </w:tc>
+      </w:tr>
+      <w:tr>
+        <w:tc>
+          <w:tcPr>
+            <w:tcW w:w="5508" w:type="dxa"/>
+          </w:tcPr>
+          <w:p>
+            <w:pPr>
+              <w:rPr>
+                <w:rFonts w:eastAsia="Times New Roman" w:cstheme="minorHAnsi"/>
+                <w:sz w:val="20"/>
+                <w:szCs w:val="20"/>
+              </w:rPr>
+            </w:pPr>
+            <w:proofErr w:type="spellStart"/>
+            <w:r>
+              <w:rPr>
+                <w:rFonts w:eastAsia="Times New Roman" w:cstheme="minorHAnsi"/>
+                <w:sz w:val="20"/>
+                <w:szCs w:val="20"/>
+              </w:rPr>
+              <w:t>pca_tree</w:t>
+            </w:r>
+            <w:proofErr w:type="spellEnd"/>
+            <w:r>
+              <w:rPr>
+                <w:rFonts w:eastAsia="Times New Roman" w:cstheme="minorHAnsi"/>
+                <w:sz w:val="20"/>
+                <w:szCs w:val="20"/>
+              </w:rPr>
+              <w:t xml:space="preserve"> = PCA(</w:t>
+            </w:r>
+            <w:proofErr w:type="spellStart"/>
+            <w:r>
+              <w:rPr>
+                <w:rFonts w:eastAsia="Times New Roman" w:cstheme="minorHAnsi"/>
+                <w:sz w:val="20"/>
+                <w:szCs w:val="20"/>
+              </w:rPr>
+              <w:t>n_components</w:t>
+            </w:r>
+            <w:proofErr w:type="spellEnd"/>
+            <w:r>
+              <w:rPr>
+                <w:rFonts w:eastAsia="Times New Roman" w:cstheme="minorHAnsi"/>
+                <w:sz w:val="20"/>
+                <w:szCs w:val="20"/>
+              </w:rPr>
+              <w:t xml:space="preserve"> = 3)</w:t>
+            </w:r>
+          </w:p>
+          <w:p>
+            <w:pPr>
+              <w:rPr>
+                <w:rFonts w:eastAsia="Times New Roman" w:cstheme="minorHAnsi"/>
+                <w:sz w:val="20"/>
+                <w:szCs w:val="20"/>
+              </w:rPr>
+            </w:pPr>
+            <w:r>
+              <w:rPr>
+                <w:rFonts w:eastAsia="Times New Roman" w:cstheme="minorHAnsi"/>
+                <w:sz w:val="20"/>
+                <w:szCs w:val="20"/>
+              </w:rPr>
+              <w:t xml:space="preserve">tree_1 = </w:t>
+            </w:r>
+            <w:proofErr w:type="spellStart"/>
+            <w:r>
+              <w:rPr>
+                <w:rFonts w:eastAsia="Times New Roman" w:cstheme="minorHAnsi"/>
+                <w:sz w:val="20"/>
+                <w:szCs w:val="20"/>
+              </w:rPr>
+              <w:t>tree.DecisionTreeClassifier</w:t>
+            </w:r>
+            <w:proofErr w:type="spellEnd"/>
+            <w:r>
+              <w:rPr>
+                <w:rFonts w:eastAsia="Times New Roman" w:cstheme="minorHAnsi"/>
+                <w:sz w:val="20"/>
+                <w:szCs w:val="20"/>
+              </w:rPr>
+              <w:t xml:space="preserve">(criterion = 'entropy', </w:t>
+            </w:r>
+          </w:p>
+          <w:p>
+            <w:pPr>
+              <w:rPr>
+                <w:rFonts w:eastAsia="Times New Roman" w:cstheme="minorHAnsi"/>
+                <w:sz w:val="20"/>
+                <w:szCs w:val="20"/>
+              </w:rPr>
+            </w:pPr>
+            <w:r>
+              <w:rPr>
+                <w:rFonts w:eastAsia="Times New Roman" w:cstheme="minorHAnsi"/>
+                <w:sz w:val="20"/>
+                <w:szCs w:val="20"/>
+              </w:rPr>
+              <w:t xml:space="preserve">                                     </w:t>
+            </w:r>
+            <w:r>
+              <w:rPr>
+                <w:rFonts w:eastAsia="Times New Roman" w:cstheme="minorHAnsi"/>
+                <w:sz w:val="20"/>
+                <w:szCs w:val="20"/>
+              </w:rPr>
+              <w:t xml:space="preserve">                             </w:t>
+            </w:r>
+            <w:proofErr w:type="spellStart"/>
+            <w:r>
+              <w:rPr>
+                <w:rFonts w:eastAsia="Times New Roman" w:cstheme="minorHAnsi"/>
+                <w:sz w:val="20"/>
+                <w:szCs w:val="20"/>
+              </w:rPr>
+              <w:t>min_samples_split</w:t>
+            </w:r>
+            <w:proofErr w:type="spellEnd"/>
+            <w:r>
+              <w:rPr>
+                <w:rFonts w:eastAsia="Times New Roman" w:cstheme="minorHAnsi"/>
+                <w:sz w:val="20"/>
+                <w:szCs w:val="20"/>
+              </w:rPr>
+              <w:t xml:space="preserve"> = 4, </w:t>
+            </w:r>
+          </w:p>
+          <w:p>
+            <w:pPr>
+              <w:rPr>
+                <w:rFonts w:eastAsia="Times New Roman" w:cstheme="minorHAnsi"/>
+                <w:sz w:val="20"/>
+                <w:szCs w:val="20"/>
+              </w:rPr>
+            </w:pPr>
+            <w:r>
+              <w:rPr>
+                <w:rFonts w:eastAsia="Times New Roman" w:cstheme="minorHAnsi"/>
+                <w:sz w:val="20"/>
+                <w:szCs w:val="20"/>
+              </w:rPr>
+              <w:t xml:space="preserve">                                     </w:t>
+            </w:r>
+            <w:r>
+              <w:rPr>
+                <w:rFonts w:eastAsia="Times New Roman" w:cstheme="minorHAnsi"/>
+                <w:sz w:val="20"/>
+                <w:szCs w:val="20"/>
+              </w:rPr>
+              <w:t xml:space="preserve">                             </w:t>
+            </w:r>
+            <w:proofErr w:type="spellStart"/>
+            <w:r>
+              <w:rPr>
+                <w:rFonts w:eastAsia="Times New Roman" w:cstheme="minorHAnsi"/>
+                <w:sz w:val="20"/>
+                <w:szCs w:val="20"/>
+              </w:rPr>
+              <w:t>random_state</w:t>
+            </w:r>
+            <w:proofErr w:type="spellEnd"/>
+            <w:r>
+              <w:rPr>
+                <w:rFonts w:eastAsia="Times New Roman" w:cstheme="minorHAnsi"/>
+                <w:sz w:val="20"/>
+                <w:szCs w:val="20"/>
+              </w:rPr>
+              <w:t xml:space="preserve"> = 10)</w:t>
+            </w:r>
+          </w:p>
+          <w:p>
+            <w:pPr>
+              <w:rPr>
+                <w:rFonts w:eastAsia="Times New Roman" w:cstheme="minorHAnsi"/>
+                <w:sz w:val="20"/>
+                <w:szCs w:val="20"/>
+              </w:rPr>
+            </w:pPr>
+            <w:proofErr w:type="spellStart"/>
+            <w:r>
+              <w:rPr>
+                <w:rFonts w:eastAsia="Times New Roman" w:cstheme="minorHAnsi"/>
+                <w:sz w:val="20"/>
+                <w:szCs w:val="20"/>
+              </w:rPr>
+              <w:t>clf_pipe_tree</w:t>
+            </w:r>
+            <w:proofErr w:type="spellEnd"/>
+            <w:r>
+              <w:rPr>
+                <w:rFonts w:eastAsia="Times New Roman" w:cstheme="minorHAnsi"/>
+                <w:sz w:val="20"/>
+                <w:szCs w:val="20"/>
+              </w:rPr>
+              <w:t xml:space="preserve"> = Pipeline([('</w:t>
+            </w:r>
+            <w:proofErr w:type="spellStart"/>
+            <w:r>
+              <w:rPr>
+                <w:rFonts w:eastAsia="Times New Roman" w:cstheme="minorHAnsi"/>
+                <w:sz w:val="20"/>
+                <w:szCs w:val="20"/>
+              </w:rPr>
+              <w:t>pca</w:t>
+            </w:r>
+            <w:proofErr w:type="spellEnd"/>
+            <w:r>
+              <w:rPr>
+                <w:rFonts w:eastAsia="Times New Roman" w:cstheme="minorHAnsi"/>
+                <w:sz w:val="20"/>
+                <w:szCs w:val="20"/>
+              </w:rPr>
+              <w:t xml:space="preserve">', </w:t>
+            </w:r>
+            <w:proofErr w:type="spellStart"/>
+            <w:r>
+              <w:rPr>
+                <w:rFonts w:eastAsia="Times New Roman" w:cstheme="minorHAnsi"/>
+                <w:sz w:val="20"/>
+                <w:szCs w:val="20"/>
+              </w:rPr>
+              <w:t>pca_tree</w:t>
+            </w:r>
+            <w:proofErr w:type="spellEnd"/>
+            <w:r>
+              <w:rPr>
+                <w:rFonts w:eastAsia="Times New Roman" w:cstheme="minorHAnsi"/>
+                <w:sz w:val="20"/>
+                <w:szCs w:val="20"/>
+              </w:rPr>
+              <w:t>),</w:t>
+            </w:r>
+          </w:p>
+          <w:p>
+            <w:pPr>
+              <w:rPr>
+                <w:rFonts w:eastAsia="Times New Roman" w:cstheme="minorHAnsi"/>
+                <w:sz w:val="20"/>
+                <w:szCs w:val="20"/>
+              </w:rPr>
+            </w:pPr>
+            <w:r>
+              <w:rPr>
+                <w:rFonts w:eastAsia="Times New Roman" w:cstheme="minorHAnsi"/>
+                <w:sz w:val="20"/>
+                <w:szCs w:val="20"/>
+              </w:rPr>
+              <w:t xml:space="preserve">                          </w:t>
+            </w:r>
+            <w:r>
+              <w:rPr>
+                <w:rFonts w:eastAsia="Times New Roman" w:cstheme="minorHAnsi"/>
+                <w:sz w:val="20"/>
+                <w:szCs w:val="20"/>
+              </w:rPr>
+              <w:t xml:space="preserve">                   </w:t>
+            </w:r>
+            <w:r>
+              <w:rPr>
+                <w:rFonts w:eastAsia="Times New Roman" w:cstheme="minorHAnsi"/>
+                <w:sz w:val="20"/>
+                <w:szCs w:val="20"/>
+              </w:rPr>
+              <w:t>('tree', tree_1)])</w:t>
+            </w:r>
+          </w:p>
+        </w:tc>
+        <w:tc>
+          <w:tcPr>
+            <w:tcW w:w="1080" w:type="dxa"/>
+          </w:tcPr>
+          <w:p>
+            <w:pPr>
+              <w:spacing w:before="100" w:beforeAutospacing="1" w:after="100" w:afterAutospacing="1"/>
+              <w:jc w:val="center"/>
+              <w:rPr>
+                <w:rFonts w:eastAsia="Times New Roman" w:cstheme="minorHAnsi"/>
+                <w:color w:val="000000"/>
+                <w:sz w:val="20"/>
+                <w:szCs w:val="20"/>
+              </w:rPr>
+            </w:pPr>
+            <w:r>
+              <w:rPr>
+                <w:rFonts w:eastAsia="Times New Roman" w:cstheme="minorHAnsi"/>
+                <w:color w:val="000000"/>
+                <w:sz w:val="20"/>
+                <w:szCs w:val="20"/>
+              </w:rPr>
+              <w:t>0.82292</w:t>
+            </w:r>
+          </w:p>
+        </w:tc>
+        <w:tc>
+          <w:tcPr>
+            <w:tcW w:w="990" w:type="dxa"/>
+          </w:tcPr>
+          <w:p>
+            <w:pPr>
+              <w:spacing w:before="100" w:beforeAutospacing="1" w:after="100" w:afterAutospacing="1"/>
+              <w:jc w:val="center"/>
+              <w:rPr>
+                <w:rFonts w:eastAsia="Times New Roman" w:cstheme="minorHAnsi"/>
+                <w:color w:val="000000"/>
+                <w:sz w:val="20"/>
+                <w:szCs w:val="20"/>
+              </w:rPr>
+            </w:pPr>
+            <w:r>
+              <w:rPr>
+                <w:rFonts w:eastAsia="Times New Roman" w:cstheme="minorHAnsi"/>
+                <w:color w:val="000000"/>
+                <w:sz w:val="20"/>
+                <w:szCs w:val="20"/>
+              </w:rPr>
+              <w:t>0.41450</w:t>
+            </w:r>
+          </w:p>
+        </w:tc>
+        <w:tc>
+          <w:tcPr>
+            <w:tcW w:w="990" w:type="dxa"/>
+          </w:tcPr>
+          <w:p>
+            <w:pPr>
+              <w:spacing w:before="100" w:beforeAutospacing="1" w:after="100" w:afterAutospacing="1"/>
+              <w:jc w:val="center"/>
+              <w:rPr>
+                <w:rFonts w:eastAsia="Times New Roman" w:cstheme="minorHAnsi"/>
+                <w:color w:val="000000"/>
+                <w:sz w:val="20"/>
+                <w:szCs w:val="20"/>
+              </w:rPr>
+            </w:pPr>
+            <w:r>
+              <w:rPr>
+                <w:rFonts w:eastAsia="Times New Roman" w:cstheme="minorHAnsi"/>
+                <w:color w:val="000000"/>
+                <w:sz w:val="20"/>
+                <w:szCs w:val="20"/>
+              </w:rPr>
+              <w:t>0.3660</w:t>
+            </w:r>
+          </w:p>
+        </w:tc>
+        <w:tc>
+          <w:tcPr>
+            <w:tcW w:w="1008" w:type="dxa"/>
+          </w:tcPr>
+          <w:p>
+            <w:pPr>
+              <w:spacing w:before="100" w:beforeAutospacing="1" w:after="100" w:afterAutospacing="1"/>
+              <w:jc w:val="center"/>
+              <w:rPr>
+                <w:rFonts w:eastAsia="Times New Roman" w:cstheme="minorHAnsi"/>
+                <w:color w:val="000000"/>
+                <w:sz w:val="20"/>
+                <w:szCs w:val="20"/>
+              </w:rPr>
+            </w:pPr>
+            <w:r>
+              <w:rPr>
+                <w:rFonts w:eastAsia="Times New Roman" w:cstheme="minorHAnsi"/>
+                <w:color w:val="000000"/>
+                <w:sz w:val="20"/>
+                <w:szCs w:val="20"/>
+              </w:rPr>
+              <w:t>0.38874</w:t>
+            </w:r>
+          </w:p>
+        </w:tc>
+      </w:tr>
+      <w:tr>
+        <w:tc>
+          <w:tcPr>
+            <w:tcW w:w="5508" w:type="dxa"/>
+          </w:tcPr>
+          <w:p>
+            <w:pPr>
+              <w:rPr>
+                <w:rFonts w:eastAsia="Times New Roman" w:cstheme="minorHAnsi"/>
+                <w:sz w:val="20"/>
+                <w:szCs w:val="20"/>
+              </w:rPr>
+            </w:pPr>
+            <w:proofErr w:type="spellStart"/>
+            <w:r>
+              <w:rPr>
+                <w:rFonts w:eastAsia="Times New Roman" w:cstheme="minorHAnsi"/>
+                <w:sz w:val="20"/>
+                <w:szCs w:val="20"/>
+              </w:rPr>
+              <w:t>pca_tree</w:t>
+            </w:r>
+            <w:proofErr w:type="spellEnd"/>
+            <w:r>
+              <w:rPr>
+                <w:rFonts w:eastAsia="Times New Roman" w:cstheme="minorHAnsi"/>
+                <w:sz w:val="20"/>
+                <w:szCs w:val="20"/>
+              </w:rPr>
+              <w:t xml:space="preserve"> = PCA(</w:t>
+            </w:r>
+            <w:proofErr w:type="spellStart"/>
+            <w:r>
+              <w:rPr>
+                <w:rFonts w:eastAsia="Times New Roman" w:cstheme="minorHAnsi"/>
+                <w:sz w:val="20"/>
+                <w:szCs w:val="20"/>
+              </w:rPr>
+              <w:t>n_components</w:t>
+            </w:r>
+            <w:proofErr w:type="spellEnd"/>
+            <w:r>
+              <w:rPr>
+                <w:rFonts w:eastAsia="Times New Roman" w:cstheme="minorHAnsi"/>
+                <w:sz w:val="20"/>
+                <w:szCs w:val="20"/>
+              </w:rPr>
+              <w:t xml:space="preserve"> = 3)</w:t>
+            </w:r>
+          </w:p>
+          <w:p>
+            <w:pPr>
+              <w:rPr>
+                <w:rFonts w:eastAsia="Times New Roman" w:cstheme="minorHAnsi"/>
+                <w:sz w:val="20"/>
+                <w:szCs w:val="20"/>
+              </w:rPr>
+            </w:pPr>
+            <w:r>
+              <w:rPr>
+                <w:rFonts w:eastAsia="Times New Roman" w:cstheme="minorHAnsi"/>
+                <w:sz w:val="20"/>
+                <w:szCs w:val="20"/>
+              </w:rPr>
+              <w:t xml:space="preserve">tree_1 = </w:t>
+            </w:r>
+            <w:proofErr w:type="spellStart"/>
+            <w:r>
+              <w:rPr>
+                <w:rFonts w:eastAsia="Times New Roman" w:cstheme="minorHAnsi"/>
+                <w:sz w:val="20"/>
+                <w:szCs w:val="20"/>
+              </w:rPr>
+              <w:t>tree.DecisionTreeClassifier</w:t>
+            </w:r>
+            <w:proofErr w:type="spellEnd"/>
+            <w:r>
+              <w:rPr>
+                <w:rFonts w:eastAsia="Times New Roman" w:cstheme="minorHAnsi"/>
+                <w:sz w:val="20"/>
+                <w:szCs w:val="20"/>
+              </w:rPr>
+              <w:t>(criterion = '</w:t>
+            </w:r>
+            <w:proofErr w:type="spellStart"/>
+            <w:r>
+              <w:rPr>
+                <w:rFonts w:eastAsia="Times New Roman" w:cstheme="minorHAnsi"/>
+                <w:sz w:val="20"/>
+                <w:szCs w:val="20"/>
+              </w:rPr>
+              <w:t>gini</w:t>
+            </w:r>
+            <w:proofErr w:type="spellEnd"/>
+            <w:r>
+              <w:rPr>
+                <w:rFonts w:eastAsia="Times New Roman" w:cstheme="minorHAnsi"/>
+                <w:sz w:val="20"/>
+                <w:szCs w:val="20"/>
+              </w:rPr>
+              <w:t xml:space="preserve">', </w:t>
+            </w:r>
+          </w:p>
+          <w:p>
+            <w:pPr>
+              <w:rPr>
+                <w:rFonts w:eastAsia="Times New Roman" w:cstheme="minorHAnsi"/>
+                <w:sz w:val="20"/>
+                <w:szCs w:val="20"/>
+              </w:rPr>
+            </w:pPr>
+            <w:r>
+              <w:rPr>
+                <w:rFonts w:eastAsia="Times New Roman" w:cstheme="minorHAnsi"/>
+                <w:sz w:val="20"/>
+                <w:szCs w:val="20"/>
+              </w:rPr>
+              <w:t xml:space="preserve">                                     </w:t>
+            </w:r>
+            <w:r>
+              <w:rPr>
+                <w:rFonts w:eastAsia="Times New Roman" w:cstheme="minorHAnsi"/>
+                <w:sz w:val="20"/>
+                <w:szCs w:val="20"/>
+              </w:rPr>
+              <w:t xml:space="preserve">                            </w:t>
+            </w:r>
+            <w:proofErr w:type="spellStart"/>
+            <w:r>
+              <w:rPr>
+                <w:rFonts w:eastAsia="Times New Roman" w:cstheme="minorHAnsi"/>
+                <w:sz w:val="20"/>
+                <w:szCs w:val="20"/>
+              </w:rPr>
+              <w:t>min_samples_split</w:t>
+            </w:r>
+            <w:proofErr w:type="spellEnd"/>
+            <w:r>
+              <w:rPr>
+                <w:rFonts w:eastAsia="Times New Roman" w:cstheme="minorHAnsi"/>
+                <w:sz w:val="20"/>
+                <w:szCs w:val="20"/>
+              </w:rPr>
+              <w:t xml:space="preserve"> = 2, </w:t>
+            </w:r>
+          </w:p>
+          <w:p>
+            <w:pPr>
+              <w:rPr>
+                <w:rFonts w:eastAsia="Times New Roman" w:cstheme="minorHAnsi"/>
+                <w:sz w:val="20"/>
+                <w:szCs w:val="20"/>
+              </w:rPr>
+            </w:pPr>
+            <w:r>
+              <w:rPr>
+                <w:rFonts w:eastAsia="Times New Roman" w:cstheme="minorHAnsi"/>
+                <w:sz w:val="20"/>
+                <w:szCs w:val="20"/>
+              </w:rPr>
+              <w:t xml:space="preserve">                                     </w:t>
+            </w:r>
+            <w:r>
+              <w:rPr>
+                <w:rFonts w:eastAsia="Times New Roman" w:cstheme="minorHAnsi"/>
+                <w:sz w:val="20"/>
+                <w:szCs w:val="20"/>
+              </w:rPr>
+              <w:t xml:space="preserve">                             </w:t>
+            </w:r>
+            <w:proofErr w:type="spellStart"/>
+            <w:r>
+              <w:rPr>
+                <w:rFonts w:eastAsia="Times New Roman" w:cstheme="minorHAnsi"/>
+                <w:sz w:val="20"/>
+                <w:szCs w:val="20"/>
+              </w:rPr>
+              <w:t>random_state</w:t>
+            </w:r>
+            <w:proofErr w:type="spellEnd"/>
+            <w:r>
+              <w:rPr>
+                <w:rFonts w:eastAsia="Times New Roman" w:cstheme="minorHAnsi"/>
+                <w:sz w:val="20"/>
+                <w:szCs w:val="20"/>
+              </w:rPr>
+              <w:t xml:space="preserve"> = 10)</w:t>
+            </w:r>
+          </w:p>
+          <w:p>
+            <w:pPr>
+              <w:rPr>
+                <w:rFonts w:eastAsia="Times New Roman" w:cstheme="minorHAnsi"/>
+                <w:sz w:val="20"/>
+                <w:szCs w:val="20"/>
+              </w:rPr>
+            </w:pPr>
+            <w:proofErr w:type="spellStart"/>
+            <w:r>
+              <w:rPr>
+                <w:rFonts w:eastAsia="Times New Roman" w:cstheme="minorHAnsi"/>
+                <w:sz w:val="20"/>
+                <w:szCs w:val="20"/>
+              </w:rPr>
+              <w:t>clf_pipe_tree</w:t>
+            </w:r>
+            <w:proofErr w:type="spellEnd"/>
+            <w:r>
+              <w:rPr>
+                <w:rFonts w:eastAsia="Times New Roman" w:cstheme="minorHAnsi"/>
+                <w:sz w:val="20"/>
+                <w:szCs w:val="20"/>
+              </w:rPr>
+              <w:t xml:space="preserve"> = Pipeline([('</w:t>
+            </w:r>
+            <w:proofErr w:type="spellStart"/>
+            <w:r>
+              <w:rPr>
+                <w:rFonts w:eastAsia="Times New Roman" w:cstheme="minorHAnsi"/>
+                <w:sz w:val="20"/>
+                <w:szCs w:val="20"/>
+              </w:rPr>
+              <w:t>pca</w:t>
+            </w:r>
+            <w:proofErr w:type="spellEnd"/>
+            <w:r>
+              <w:rPr>
+                <w:rFonts w:eastAsia="Times New Roman" w:cstheme="minorHAnsi"/>
+                <w:sz w:val="20"/>
+                <w:szCs w:val="20"/>
+              </w:rPr>
+              <w:t xml:space="preserve">', </w:t>
+            </w:r>
+            <w:proofErr w:type="spellStart"/>
+            <w:r>
+              <w:rPr>
+                <w:rFonts w:eastAsia="Times New Roman" w:cstheme="minorHAnsi"/>
+                <w:sz w:val="20"/>
+                <w:szCs w:val="20"/>
+              </w:rPr>
+              <w:t>pca_tree</w:t>
+            </w:r>
+            <w:proofErr w:type="spellEnd"/>
+            <w:r>
+              <w:rPr>
+                <w:rFonts w:eastAsia="Times New Roman" w:cstheme="minorHAnsi"/>
+                <w:sz w:val="20"/>
+                <w:szCs w:val="20"/>
+              </w:rPr>
+              <w:t>),</w:t>
+            </w:r>
+          </w:p>
+          <w:p>
+            <w:pPr>
+              <w:rPr>
+                <w:rFonts w:eastAsia="Times New Roman" w:cstheme="minorHAnsi"/>
+                <w:sz w:val="20"/>
+                <w:szCs w:val="20"/>
+              </w:rPr>
+            </w:pPr>
+            <w:r>
+              <w:rPr>
+                <w:rFonts w:eastAsia="Times New Roman" w:cstheme="minorHAnsi"/>
+                <w:sz w:val="20"/>
+                <w:szCs w:val="20"/>
+              </w:rPr>
+              <w:t xml:space="preserve">                          </w:t>
+            </w:r>
+            <w:r>
+              <w:rPr>
+                <w:rFonts w:eastAsia="Times New Roman" w:cstheme="minorHAnsi"/>
+                <w:sz w:val="20"/>
+                <w:szCs w:val="20"/>
+              </w:rPr>
+              <w:t xml:space="preserve">                   </w:t>
+            </w:r>
+            <w:r>
+              <w:rPr>
+                <w:rFonts w:eastAsia="Times New Roman" w:cstheme="minorHAnsi"/>
+                <w:sz w:val="20"/>
+                <w:szCs w:val="20"/>
+              </w:rPr>
+              <w:t>('tree', tree_1)])</w:t>
+            </w:r>
+          </w:p>
+        </w:tc>
+        <w:tc>
+          <w:tcPr>
+            <w:tcW w:w="1080" w:type="dxa"/>
+          </w:tcPr>
+          <w:p>
+            <w:pPr>
+              <w:spacing w:before="100" w:beforeAutospacing="1" w:after="100" w:afterAutospacing="1"/>
+              <w:jc w:val="center"/>
+              <w:rPr>
+                <w:rFonts w:eastAsia="Times New Roman" w:cstheme="minorHAnsi"/>
+                <w:color w:val="000000"/>
+                <w:sz w:val="20"/>
+                <w:szCs w:val="20"/>
+              </w:rPr>
+            </w:pPr>
+            <w:r>
+              <w:rPr>
+                <w:rFonts w:eastAsia="Times New Roman" w:cstheme="minorHAnsi"/>
+                <w:color w:val="000000"/>
+                <w:sz w:val="20"/>
+                <w:szCs w:val="20"/>
+              </w:rPr>
+              <w:t>0.82654</w:t>
+            </w:r>
+          </w:p>
+        </w:tc>
+        <w:tc>
+          <w:tcPr>
+            <w:tcW w:w="990" w:type="dxa"/>
+          </w:tcPr>
+          <w:p>
+            <w:pPr>
+              <w:spacing w:before="100" w:beforeAutospacing="1" w:after="100" w:afterAutospacing="1"/>
+              <w:jc w:val="center"/>
+              <w:rPr>
+                <w:rFonts w:eastAsia="Times New Roman" w:cstheme="minorHAnsi"/>
+                <w:color w:val="000000"/>
+                <w:sz w:val="20"/>
+                <w:szCs w:val="20"/>
+              </w:rPr>
+            </w:pPr>
+            <w:r>
+              <w:rPr>
+                <w:rFonts w:eastAsia="Times New Roman" w:cstheme="minorHAnsi"/>
+                <w:color w:val="000000"/>
+                <w:sz w:val="20"/>
+                <w:szCs w:val="20"/>
+              </w:rPr>
+              <w:t>0.43021</w:t>
+            </w:r>
+          </w:p>
+        </w:tc>
+        <w:tc>
+          <w:tcPr>
+            <w:tcW w:w="990" w:type="dxa"/>
+          </w:tcPr>
+          <w:p>
+            <w:pPr>
+              <w:spacing w:before="100" w:beforeAutospacing="1" w:after="100" w:afterAutospacing="1"/>
+              <w:jc w:val="center"/>
+              <w:rPr>
+                <w:rFonts w:eastAsia="Times New Roman" w:cstheme="minorHAnsi"/>
+                <w:color w:val="000000"/>
+                <w:sz w:val="20"/>
+                <w:szCs w:val="20"/>
+              </w:rPr>
+            </w:pPr>
+            <w:r>
+              <w:rPr>
+                <w:rFonts w:eastAsia="Times New Roman" w:cstheme="minorHAnsi"/>
+                <w:color w:val="000000"/>
+                <w:sz w:val="20"/>
+                <w:szCs w:val="20"/>
+              </w:rPr>
+              <w:t>0.39300</w:t>
+            </w:r>
+          </w:p>
+        </w:tc>
+        <w:tc>
+          <w:tcPr>
+            <w:tcW w:w="1008" w:type="dxa"/>
+          </w:tcPr>
+          <w:p>
+            <w:pPr>
+              <w:spacing w:before="100" w:beforeAutospacing="1" w:after="100" w:afterAutospacing="1"/>
+              <w:jc w:val="center"/>
+              <w:rPr>
+                <w:rFonts w:eastAsia="Times New Roman" w:cstheme="minorHAnsi"/>
+                <w:color w:val="000000"/>
+                <w:sz w:val="20"/>
+                <w:szCs w:val="20"/>
+              </w:rPr>
+            </w:pPr>
+            <w:r>
+              <w:rPr>
+                <w:rFonts w:eastAsia="Times New Roman" w:cstheme="minorHAnsi"/>
+                <w:color w:val="000000"/>
+                <w:sz w:val="20"/>
+                <w:szCs w:val="20"/>
+              </w:rPr>
+              <w:t>0.41077</w:t>
+            </w:r>
+          </w:p>
+        </w:tc>
+      </w:tr>
+      <w:tr>
+        <w:tc>
+          <w:tcPr>
+            <w:tcW w:w="5508" w:type="dxa"/>
+            <w:shd w:val="clear" w:color="auto" w:fill="FFC000"/>
+          </w:tcPr>
+          <w:p>
+            <w:pPr>
+              <w:rPr>
+                <w:rFonts w:eastAsia="Times New Roman" w:cstheme="minorHAnsi"/>
+                <w:sz w:val="20"/>
+                <w:szCs w:val="20"/>
+              </w:rPr>
+            </w:pPr>
+            <w:proofErr w:type="spellStart"/>
+            <w:r>
+              <w:rPr>
+                <w:rFonts w:eastAsia="Times New Roman" w:cstheme="minorHAnsi"/>
+                <w:sz w:val="20"/>
+                <w:szCs w:val="20"/>
+              </w:rPr>
+              <w:t>pca_tree</w:t>
+            </w:r>
+            <w:proofErr w:type="spellEnd"/>
+            <w:r>
+              <w:rPr>
+                <w:rFonts w:eastAsia="Times New Roman" w:cstheme="minorHAnsi"/>
+                <w:sz w:val="20"/>
+                <w:szCs w:val="20"/>
+              </w:rPr>
+              <w:t xml:space="preserve"> = PCA(</w:t>
+            </w:r>
+            <w:proofErr w:type="spellStart"/>
+            <w:r>
+              <w:rPr>
+                <w:rFonts w:eastAsia="Times New Roman" w:cstheme="minorHAnsi"/>
+                <w:sz w:val="20"/>
+                <w:szCs w:val="20"/>
+              </w:rPr>
+              <w:t>n_components</w:t>
+            </w:r>
+            <w:proofErr w:type="spellEnd"/>
+            <w:r>
+              <w:rPr>
+                <w:rFonts w:eastAsia="Times New Roman" w:cstheme="minorHAnsi"/>
+                <w:sz w:val="20"/>
+                <w:szCs w:val="20"/>
+              </w:rPr>
+              <w:t xml:space="preserve"> = 2)</w:t>
+            </w:r>
+          </w:p>
+          <w:p>
+            <w:pPr>
+              <w:rPr>
+                <w:rFonts w:eastAsia="Times New Roman" w:cstheme="minorHAnsi"/>
+                <w:sz w:val="20"/>
+                <w:szCs w:val="20"/>
+              </w:rPr>
+            </w:pPr>
+            <w:r>
+              <w:rPr>
+                <w:rFonts w:eastAsia="Times New Roman" w:cstheme="minorHAnsi"/>
+                <w:sz w:val="20"/>
+                <w:szCs w:val="20"/>
+              </w:rPr>
+              <w:t xml:space="preserve">tree_1 = </w:t>
+            </w:r>
+            <w:proofErr w:type="spellStart"/>
+            <w:r>
+              <w:rPr>
+                <w:rFonts w:eastAsia="Times New Roman" w:cstheme="minorHAnsi"/>
+                <w:sz w:val="20"/>
+                <w:szCs w:val="20"/>
+              </w:rPr>
+              <w:t>tree.DecisionTreeClassifier</w:t>
+            </w:r>
+            <w:proofErr w:type="spellEnd"/>
+            <w:r>
+              <w:rPr>
+                <w:rFonts w:eastAsia="Times New Roman" w:cstheme="minorHAnsi"/>
+                <w:sz w:val="20"/>
+                <w:szCs w:val="20"/>
+              </w:rPr>
+              <w:t>(criterion = '</w:t>
+            </w:r>
+            <w:proofErr w:type="spellStart"/>
+            <w:r>
+              <w:rPr>
+                <w:rFonts w:eastAsia="Times New Roman" w:cstheme="minorHAnsi"/>
+                <w:sz w:val="20"/>
+                <w:szCs w:val="20"/>
+              </w:rPr>
+              <w:t>gini</w:t>
+            </w:r>
+            <w:proofErr w:type="spellEnd"/>
+            <w:r>
+              <w:rPr>
+                <w:rFonts w:eastAsia="Times New Roman" w:cstheme="minorHAnsi"/>
+                <w:sz w:val="20"/>
+                <w:szCs w:val="20"/>
+              </w:rPr>
+              <w:t xml:space="preserve">', </w:t>
+            </w:r>
+          </w:p>
+          <w:p>
+            <w:pPr>
+              <w:rPr>
+                <w:rFonts w:eastAsia="Times New Roman" w:cstheme="minorHAnsi"/>
+                <w:sz w:val="20"/>
+                <w:szCs w:val="20"/>
+              </w:rPr>
+            </w:pPr>
+            <w:r>
+              <w:rPr>
+                <w:rFonts w:eastAsia="Times New Roman" w:cstheme="minorHAnsi"/>
+                <w:sz w:val="20"/>
+                <w:szCs w:val="20"/>
+              </w:rPr>
+              <w:t xml:space="preserve">                                     </w:t>
+            </w:r>
+            <w:r>
+              <w:rPr>
+                <w:rFonts w:eastAsia="Times New Roman" w:cstheme="minorHAnsi"/>
+                <w:sz w:val="20"/>
+                <w:szCs w:val="20"/>
+              </w:rPr>
+              <w:t xml:space="preserve">                            </w:t>
+            </w:r>
+            <w:proofErr w:type="spellStart"/>
+            <w:r>
+              <w:rPr>
+                <w:rFonts w:eastAsia="Times New Roman" w:cstheme="minorHAnsi"/>
+                <w:sz w:val="20"/>
+                <w:szCs w:val="20"/>
+              </w:rPr>
+              <w:t>min_samples_split</w:t>
+            </w:r>
+            <w:proofErr w:type="spellEnd"/>
+            <w:r>
+              <w:rPr>
+                <w:rFonts w:eastAsia="Times New Roman" w:cstheme="minorHAnsi"/>
+                <w:sz w:val="20"/>
+                <w:szCs w:val="20"/>
+              </w:rPr>
+              <w:t xml:space="preserve"> = 2, </w:t>
+            </w:r>
+          </w:p>
+          <w:p>
+            <w:pPr>
+              <w:rPr>
+                <w:rFonts w:eastAsia="Times New Roman" w:cstheme="minorHAnsi"/>
+                <w:sz w:val="20"/>
+                <w:szCs w:val="20"/>
+              </w:rPr>
+            </w:pPr>
+            <w:r>
+              <w:rPr>
+                <w:rFonts w:eastAsia="Times New Roman" w:cstheme="minorHAnsi"/>
+                <w:sz w:val="20"/>
+                <w:szCs w:val="20"/>
+              </w:rPr>
+              <w:t xml:space="preserve">                                     </w:t>
+            </w:r>
+            <w:r>
+              <w:rPr>
+                <w:rFonts w:eastAsia="Times New Roman" w:cstheme="minorHAnsi"/>
+                <w:sz w:val="20"/>
+                <w:szCs w:val="20"/>
+              </w:rPr>
+              <w:t xml:space="preserve">                            </w:t>
+            </w:r>
+            <w:proofErr w:type="spellStart"/>
+            <w:r>
+              <w:rPr>
+                <w:rFonts w:eastAsia="Times New Roman" w:cstheme="minorHAnsi"/>
+                <w:sz w:val="20"/>
+                <w:szCs w:val="20"/>
+              </w:rPr>
+              <w:t>random_state</w:t>
+            </w:r>
+            <w:proofErr w:type="spellEnd"/>
+            <w:r>
+              <w:rPr>
+                <w:rFonts w:eastAsia="Times New Roman" w:cstheme="minorHAnsi"/>
+                <w:sz w:val="20"/>
+                <w:szCs w:val="20"/>
+              </w:rPr>
+              <w:t xml:space="preserve"> = 10)</w:t>
+            </w:r>
+          </w:p>
+          <w:p>
+            <w:pPr>
+              <w:rPr>
+                <w:rFonts w:eastAsia="Times New Roman" w:cstheme="minorHAnsi"/>
+                <w:sz w:val="20"/>
+                <w:szCs w:val="20"/>
+              </w:rPr>
+            </w:pPr>
+            <w:proofErr w:type="spellStart"/>
+            <w:r>
+              <w:rPr>
+                <w:rFonts w:eastAsia="Times New Roman" w:cstheme="minorHAnsi"/>
+                <w:sz w:val="20"/>
+                <w:szCs w:val="20"/>
+              </w:rPr>
+              <w:lastRenderedPageBreak/>
+              <w:t>clf_pipe_tree</w:t>
+            </w:r>
+            <w:proofErr w:type="spellEnd"/>
+            <w:r>
+              <w:rPr>
+                <w:rFonts w:eastAsia="Times New Roman" w:cstheme="minorHAnsi"/>
+                <w:sz w:val="20"/>
+                <w:szCs w:val="20"/>
+              </w:rPr>
+              <w:t xml:space="preserve"> = Pipeline([('</w:t>
+            </w:r>
+            <w:proofErr w:type="spellStart"/>
+            <w:r>
+              <w:rPr>
+                <w:rFonts w:eastAsia="Times New Roman" w:cstheme="minorHAnsi"/>
+                <w:sz w:val="20"/>
+                <w:szCs w:val="20"/>
+              </w:rPr>
+              <w:t>pca</w:t>
+            </w:r>
+            <w:proofErr w:type="spellEnd"/>
+            <w:r>
+              <w:rPr>
+                <w:rFonts w:eastAsia="Times New Roman" w:cstheme="minorHAnsi"/>
+                <w:sz w:val="20"/>
+                <w:szCs w:val="20"/>
+              </w:rPr>
+              <w:t xml:space="preserve">', </w:t>
+            </w:r>
+            <w:proofErr w:type="spellStart"/>
+            <w:r>
+              <w:rPr>
+                <w:rFonts w:eastAsia="Times New Roman" w:cstheme="minorHAnsi"/>
+                <w:sz w:val="20"/>
+                <w:szCs w:val="20"/>
+              </w:rPr>
+              <w:t>pca_tree</w:t>
+            </w:r>
+            <w:proofErr w:type="spellEnd"/>
+            <w:r>
+              <w:rPr>
+                <w:rFonts w:eastAsia="Times New Roman" w:cstheme="minorHAnsi"/>
+                <w:sz w:val="20"/>
+                <w:szCs w:val="20"/>
+              </w:rPr>
+              <w:t>),</w:t>
+            </w:r>
+          </w:p>
+          <w:p>
+            <w:pPr>
+              <w:rPr>
+                <w:rFonts w:eastAsia="Times New Roman" w:cstheme="minorHAnsi"/>
+                <w:sz w:val="20"/>
+                <w:szCs w:val="20"/>
+              </w:rPr>
+            </w:pPr>
+            <w:r>
+              <w:rPr>
+                <w:rFonts w:eastAsia="Times New Roman" w:cstheme="minorHAnsi"/>
+                <w:sz w:val="20"/>
+                <w:szCs w:val="20"/>
+              </w:rPr>
+              <w:t xml:space="preserve">                          </w:t>
+            </w:r>
+            <w:r>
+              <w:rPr>
+                <w:rFonts w:eastAsia="Times New Roman" w:cstheme="minorHAnsi"/>
+                <w:sz w:val="20"/>
+                <w:szCs w:val="20"/>
+              </w:rPr>
+              <w:t xml:space="preserve">                   </w:t>
+            </w:r>
+            <w:r>
+              <w:rPr>
+                <w:rFonts w:eastAsia="Times New Roman" w:cstheme="minorHAnsi"/>
+                <w:sz w:val="20"/>
+                <w:szCs w:val="20"/>
+              </w:rPr>
+              <w:t>('tree', tree_1)])</w:t>
+            </w:r>
+          </w:p>
+        </w:tc>
+        <w:tc>
+          <w:tcPr>
+            <w:tcW w:w="1080" w:type="dxa"/>
+            <w:shd w:val="clear" w:color="auto" w:fill="FFC000"/>
+          </w:tcPr>
+          <w:p>
+            <w:pPr>
+              <w:spacing w:before="100" w:beforeAutospacing="1" w:after="100" w:afterAutospacing="1"/>
+              <w:jc w:val="center"/>
+              <w:rPr>
+                <w:rFonts w:eastAsia="Times New Roman" w:cstheme="minorHAnsi"/>
+                <w:color w:val="000000"/>
+                <w:sz w:val="20"/>
+                <w:szCs w:val="20"/>
+              </w:rPr>
+            </w:pPr>
+            <w:r>
+              <w:rPr>
+                <w:rFonts w:eastAsia="Times New Roman" w:cstheme="minorHAnsi"/>
+                <w:color w:val="000000"/>
+                <w:sz w:val="20"/>
+                <w:szCs w:val="20"/>
+              </w:rPr>
+              <w:lastRenderedPageBreak/>
+              <w:t>0.82469</w:t>
+            </w:r>
+          </w:p>
+        </w:tc>
+        <w:tc>
+          <w:tcPr>
+            <w:tcW w:w="990" w:type="dxa"/>
+            <w:shd w:val="clear" w:color="auto" w:fill="FFC000"/>
+          </w:tcPr>
+          <w:p>
+            <w:pPr>
+              <w:spacing w:before="100" w:beforeAutospacing="1" w:after="100" w:afterAutospacing="1"/>
+              <w:jc w:val="center"/>
+              <w:rPr>
+                <w:rFonts w:eastAsia="Times New Roman" w:cstheme="minorHAnsi"/>
+                <w:color w:val="000000"/>
+                <w:sz w:val="20"/>
+                <w:szCs w:val="20"/>
+              </w:rPr>
+            </w:pPr>
+            <w:r>
+              <w:rPr>
+                <w:rFonts w:eastAsia="Times New Roman" w:cstheme="minorHAnsi"/>
+                <w:color w:val="000000"/>
+                <w:sz w:val="20"/>
+                <w:szCs w:val="20"/>
+              </w:rPr>
+              <w:t>0.42930</w:t>
+            </w:r>
+          </w:p>
+        </w:tc>
+        <w:tc>
+          <w:tcPr>
+            <w:tcW w:w="990" w:type="dxa"/>
+            <w:shd w:val="clear" w:color="auto" w:fill="FFC000"/>
+          </w:tcPr>
+          <w:p>
+            <w:pPr>
+              <w:spacing w:before="100" w:beforeAutospacing="1" w:after="100" w:afterAutospacing="1"/>
+              <w:jc w:val="center"/>
+              <w:rPr>
+                <w:rFonts w:eastAsia="Times New Roman" w:cstheme="minorHAnsi"/>
+                <w:color w:val="000000"/>
+                <w:sz w:val="20"/>
+                <w:szCs w:val="20"/>
+              </w:rPr>
+            </w:pPr>
+            <w:r>
+              <w:rPr>
+                <w:rFonts w:eastAsia="Times New Roman" w:cstheme="minorHAnsi"/>
+                <w:color w:val="000000"/>
+                <w:sz w:val="20"/>
+                <w:szCs w:val="20"/>
+              </w:rPr>
+              <w:t>0.42350</w:t>
+            </w:r>
+          </w:p>
+        </w:tc>
+        <w:tc>
+          <w:tcPr>
+            <w:tcW w:w="1008" w:type="dxa"/>
+            <w:shd w:val="clear" w:color="auto" w:fill="FFC000"/>
+          </w:tcPr>
+          <w:p>
+            <w:pPr>
+              <w:spacing w:before="100" w:beforeAutospacing="1" w:after="100" w:afterAutospacing="1"/>
+              <w:jc w:val="center"/>
+              <w:rPr>
+                <w:rFonts w:eastAsia="Times New Roman" w:cstheme="minorHAnsi"/>
+                <w:color w:val="000000"/>
+                <w:sz w:val="20"/>
+                <w:szCs w:val="20"/>
+              </w:rPr>
+            </w:pPr>
+            <w:r>
+              <w:rPr>
+                <w:rFonts w:eastAsia="Times New Roman" w:cstheme="minorHAnsi"/>
+                <w:color w:val="000000"/>
+                <w:sz w:val="20"/>
+                <w:szCs w:val="20"/>
+              </w:rPr>
+              <w:t>0.42638</w:t>
+            </w:r>
+          </w:p>
+        </w:tc>
+      </w:tr>
+      <w:tr>
+        <w:tc>
+          <w:tcPr>
+            <w:tcW w:w="5508" w:type="dxa"/>
+          </w:tcPr>
+          <w:p>
+            <w:pPr>
+              <w:rPr>
+                <w:rFonts w:eastAsia="Times New Roman" w:cstheme="minorHAnsi"/>
+                <w:sz w:val="20"/>
+                <w:szCs w:val="20"/>
+              </w:rPr>
+            </w:pPr>
+            <w:proofErr w:type="spellStart"/>
+            <w:r>
+              <w:rPr>
+                <w:rFonts w:eastAsia="Times New Roman" w:cstheme="minorHAnsi"/>
+                <w:sz w:val="20"/>
+                <w:szCs w:val="20"/>
+              </w:rPr>
+              <w:lastRenderedPageBreak/>
+              <w:t>pca_gs</w:t>
+            </w:r>
+            <w:proofErr w:type="spellEnd"/>
+            <w:r>
+              <w:rPr>
+                <w:rFonts w:eastAsia="Times New Roman" w:cstheme="minorHAnsi"/>
+                <w:sz w:val="20"/>
+                <w:szCs w:val="20"/>
+              </w:rPr>
+              <w:t xml:space="preserve"> = PCA()</w:t>
+            </w:r>
+          </w:p>
+          <w:p>
+            <w:pPr>
+              <w:rPr>
+                <w:rFonts w:eastAsia="Times New Roman" w:cstheme="minorHAnsi"/>
+                <w:sz w:val="20"/>
+                <w:szCs w:val="20"/>
+              </w:rPr>
+            </w:pPr>
+            <w:r>
+              <w:rPr>
+                <w:rFonts w:eastAsia="Times New Roman" w:cstheme="minorHAnsi"/>
+                <w:sz w:val="20"/>
+                <w:szCs w:val="20"/>
+              </w:rPr>
+              <w:t xml:space="preserve">tree_3 = </w:t>
+            </w:r>
+            <w:proofErr w:type="spellStart"/>
+            <w:r>
+              <w:rPr>
+                <w:rFonts w:eastAsia="Times New Roman" w:cstheme="minorHAnsi"/>
+                <w:sz w:val="20"/>
+                <w:szCs w:val="20"/>
+              </w:rPr>
+              <w:t>tree.DecisionTreeClassifier</w:t>
+            </w:r>
+            <w:proofErr w:type="spellEnd"/>
+            <w:r>
+              <w:rPr>
+                <w:rFonts w:eastAsia="Times New Roman" w:cstheme="minorHAnsi"/>
+                <w:sz w:val="20"/>
+                <w:szCs w:val="20"/>
+              </w:rPr>
+              <w:t>(</w:t>
+            </w:r>
+            <w:proofErr w:type="spellStart"/>
+            <w:r>
+              <w:rPr>
+                <w:rFonts w:eastAsia="Times New Roman" w:cstheme="minorHAnsi"/>
+                <w:sz w:val="20"/>
+                <w:szCs w:val="20"/>
+              </w:rPr>
+              <w:t>random_state</w:t>
+            </w:r>
+            <w:proofErr w:type="spellEnd"/>
+            <w:r>
+              <w:rPr>
+                <w:rFonts w:eastAsia="Times New Roman" w:cstheme="minorHAnsi"/>
+                <w:sz w:val="20"/>
+                <w:szCs w:val="20"/>
+              </w:rPr>
+              <w:t xml:space="preserve"> = 10)</w:t>
+            </w:r>
+          </w:p>
+          <w:p>
+            <w:pPr>
+              <w:rPr>
+                <w:rFonts w:eastAsia="Times New Roman" w:cstheme="minorHAnsi"/>
+                <w:sz w:val="20"/>
+                <w:szCs w:val="20"/>
+              </w:rPr>
+            </w:pPr>
+            <w:proofErr w:type="spellStart"/>
+            <w:r>
+              <w:rPr>
+                <w:rFonts w:eastAsia="Times New Roman" w:cstheme="minorHAnsi"/>
+                <w:sz w:val="20"/>
+                <w:szCs w:val="20"/>
+              </w:rPr>
+              <w:t>pipe_tree_gs</w:t>
+            </w:r>
+            <w:proofErr w:type="spellEnd"/>
+            <w:r>
+              <w:rPr>
+                <w:rFonts w:eastAsia="Times New Roman" w:cstheme="minorHAnsi"/>
+                <w:sz w:val="20"/>
+                <w:szCs w:val="20"/>
+              </w:rPr>
+              <w:t xml:space="preserve"> = Pipeline([('</w:t>
+            </w:r>
+            <w:proofErr w:type="spellStart"/>
+            <w:r>
+              <w:rPr>
+                <w:rFonts w:eastAsia="Times New Roman" w:cstheme="minorHAnsi"/>
+                <w:sz w:val="20"/>
+                <w:szCs w:val="20"/>
+              </w:rPr>
+              <w:t>pca_gs</w:t>
+            </w:r>
+            <w:proofErr w:type="spellEnd"/>
+            <w:r>
+              <w:rPr>
+                <w:rFonts w:eastAsia="Times New Roman" w:cstheme="minorHAnsi"/>
+                <w:sz w:val="20"/>
+                <w:szCs w:val="20"/>
+              </w:rPr>
+              <w:t xml:space="preserve">', </w:t>
+            </w:r>
+            <w:proofErr w:type="spellStart"/>
+            <w:r>
+              <w:rPr>
+                <w:rFonts w:eastAsia="Times New Roman" w:cstheme="minorHAnsi"/>
+                <w:sz w:val="20"/>
+                <w:szCs w:val="20"/>
+              </w:rPr>
+              <w:t>pca_gs</w:t>
+            </w:r>
+            <w:proofErr w:type="spellEnd"/>
+            <w:r>
+              <w:rPr>
+                <w:rFonts w:eastAsia="Times New Roman" w:cstheme="minorHAnsi"/>
+                <w:sz w:val="20"/>
+                <w:szCs w:val="20"/>
+              </w:rPr>
+              <w:t>),</w:t>
+            </w:r>
+          </w:p>
+          <w:p>
+            <w:pPr>
+              <w:rPr>
+                <w:rFonts w:eastAsia="Times New Roman" w:cstheme="minorHAnsi"/>
+                <w:sz w:val="20"/>
+                <w:szCs w:val="20"/>
+              </w:rPr>
+            </w:pPr>
+            <w:r>
+              <w:rPr>
+                <w:rFonts w:eastAsia="Times New Roman" w:cstheme="minorHAnsi"/>
+                <w:sz w:val="20"/>
+                <w:szCs w:val="20"/>
+              </w:rPr>
+              <w:t xml:space="preserve">                         </w:t>
+            </w:r>
+            <w:r>
+              <w:rPr>
+                <w:rFonts w:eastAsia="Times New Roman" w:cstheme="minorHAnsi"/>
+                <w:sz w:val="20"/>
+                <w:szCs w:val="20"/>
+              </w:rPr>
+              <w:t xml:space="preserve">                    </w:t>
+            </w:r>
+            <w:r>
+              <w:rPr>
+                <w:rFonts w:eastAsia="Times New Roman" w:cstheme="minorHAnsi"/>
+                <w:sz w:val="20"/>
+                <w:szCs w:val="20"/>
+              </w:rPr>
+              <w:t>('tree', tree_3)])</w:t>
+            </w:r>
+          </w:p>
+          <w:p>
+            <w:pPr>
+              <w:rPr>
+                <w:rFonts w:eastAsia="Times New Roman" w:cstheme="minorHAnsi"/>
+                <w:sz w:val="20"/>
+                <w:szCs w:val="20"/>
+              </w:rPr>
+            </w:pPr>
+            <w:r>
+              <w:rPr>
+                <w:rFonts w:eastAsia="Times New Roman" w:cstheme="minorHAnsi"/>
+                <w:sz w:val="20"/>
+                <w:szCs w:val="20"/>
+              </w:rPr>
+              <w:t>parameters = {'pca_</w:t>
+            </w:r>
+            <w:proofErr w:type="spellStart"/>
+            <w:r>
+              <w:rPr>
+                <w:rFonts w:eastAsia="Times New Roman" w:cstheme="minorHAnsi"/>
+                <w:sz w:val="20"/>
+                <w:szCs w:val="20"/>
+              </w:rPr>
+              <w:t>gs</w:t>
+            </w:r>
+            <w:proofErr w:type="spellEnd"/>
+            <w:r>
+              <w:rPr>
+                <w:rFonts w:eastAsia="Times New Roman" w:cstheme="minorHAnsi"/>
+                <w:sz w:val="20"/>
+                <w:szCs w:val="20"/>
+              </w:rPr>
+              <w:t>__</w:t>
+            </w:r>
+            <w:proofErr w:type="spellStart"/>
+            <w:r>
+              <w:rPr>
+                <w:rFonts w:eastAsia="Times New Roman" w:cstheme="minorHAnsi"/>
+                <w:sz w:val="20"/>
+                <w:szCs w:val="20"/>
+              </w:rPr>
+              <w:t>n_components</w:t>
+            </w:r>
+            <w:proofErr w:type="spellEnd"/>
+            <w:r>
+              <w:rPr>
+                <w:rFonts w:eastAsia="Times New Roman" w:cstheme="minorHAnsi"/>
+                <w:sz w:val="20"/>
+                <w:szCs w:val="20"/>
+              </w:rPr>
+              <w:t>':[1, 2, 3],</w:t>
+            </w:r>
+          </w:p>
+          <w:p>
+            <w:pPr>
+              <w:rPr>
+                <w:rFonts w:eastAsia="Times New Roman" w:cstheme="minorHAnsi"/>
+                <w:sz w:val="20"/>
+                <w:szCs w:val="20"/>
+              </w:rPr>
+            </w:pPr>
+            <w:r>
+              <w:rPr>
+                <w:rFonts w:eastAsia="Times New Roman" w:cstheme="minorHAnsi"/>
+                <w:sz w:val="20"/>
+                <w:szCs w:val="20"/>
+              </w:rPr>
+              <w:t xml:space="preserve">              </w:t>
+            </w:r>
+            <w:r>
+              <w:rPr>
+                <w:rFonts w:eastAsia="Times New Roman" w:cstheme="minorHAnsi"/>
+                <w:sz w:val="20"/>
+                <w:szCs w:val="20"/>
+              </w:rPr>
+              <w:t xml:space="preserve">             </w:t>
+            </w:r>
+            <w:r>
+              <w:rPr>
+                <w:rFonts w:eastAsia="Times New Roman" w:cstheme="minorHAnsi"/>
+                <w:sz w:val="20"/>
+                <w:szCs w:val="20"/>
+              </w:rPr>
+              <w:t>'</w:t>
+            </w:r>
+            <w:proofErr w:type="spellStart"/>
+            <w:r>
+              <w:rPr>
+                <w:rFonts w:eastAsia="Times New Roman" w:cstheme="minorHAnsi"/>
+                <w:sz w:val="20"/>
+                <w:szCs w:val="20"/>
+              </w:rPr>
+              <w:t>tree__criterion</w:t>
+            </w:r>
+            <w:proofErr w:type="spellEnd"/>
+            <w:r>
+              <w:rPr>
+                <w:rFonts w:eastAsia="Times New Roman" w:cstheme="minorHAnsi"/>
+                <w:sz w:val="20"/>
+                <w:szCs w:val="20"/>
+              </w:rPr>
+              <w:t>': ['</w:t>
+            </w:r>
+            <w:proofErr w:type="spellStart"/>
+            <w:r>
+              <w:rPr>
+                <w:rFonts w:eastAsia="Times New Roman" w:cstheme="minorHAnsi"/>
+                <w:sz w:val="20"/>
+                <w:szCs w:val="20"/>
+              </w:rPr>
+              <w:t>gini</w:t>
+            </w:r>
+            <w:proofErr w:type="spellEnd"/>
+            <w:r>
+              <w:rPr>
+                <w:rFonts w:eastAsia="Times New Roman" w:cstheme="minorHAnsi"/>
+                <w:sz w:val="20"/>
+                <w:szCs w:val="20"/>
+              </w:rPr>
+              <w:t>', 'entropy'],</w:t>
+            </w:r>
+          </w:p>
+          <w:p>
+            <w:pPr>
+              <w:rPr>
+                <w:rFonts w:eastAsia="Times New Roman" w:cstheme="minorHAnsi"/>
+                <w:sz w:val="20"/>
+                <w:szCs w:val="20"/>
+              </w:rPr>
+            </w:pPr>
+            <w:r>
+              <w:rPr>
+                <w:rFonts w:eastAsia="Times New Roman" w:cstheme="minorHAnsi"/>
+                <w:sz w:val="20"/>
+                <w:szCs w:val="20"/>
+              </w:rPr>
+              <w:t xml:space="preserve">              </w:t>
+            </w:r>
+            <w:r>
+              <w:rPr>
+                <w:rFonts w:eastAsia="Times New Roman" w:cstheme="minorHAnsi"/>
+                <w:sz w:val="20"/>
+                <w:szCs w:val="20"/>
+              </w:rPr>
+              <w:t xml:space="preserve">             </w:t>
+            </w:r>
+            <w:r>
+              <w:rPr>
+                <w:rFonts w:eastAsia="Times New Roman" w:cstheme="minorHAnsi"/>
+                <w:sz w:val="20"/>
+                <w:szCs w:val="20"/>
+              </w:rPr>
+              <w:t>'tree__</w:t>
+            </w:r>
+            <w:proofErr w:type="spellStart"/>
+            <w:r>
+              <w:rPr>
+                <w:rFonts w:eastAsia="Times New Roman" w:cstheme="minorHAnsi"/>
+                <w:sz w:val="20"/>
+                <w:szCs w:val="20"/>
+              </w:rPr>
+              <w:t>min_samples_split</w:t>
+            </w:r>
+            <w:proofErr w:type="spellEnd"/>
+            <w:r>
+              <w:rPr>
+                <w:rFonts w:eastAsia="Times New Roman" w:cstheme="minorHAnsi"/>
+                <w:sz w:val="20"/>
+                <w:szCs w:val="20"/>
+              </w:rPr>
+              <w:t>': [2, 3, 4]}</w:t>
+            </w:r>
+          </w:p>
+          <w:p>
+            <w:pPr>
+              <w:rPr>
+                <w:rFonts w:eastAsia="Times New Roman" w:cstheme="minorHAnsi"/>
+                <w:sz w:val="20"/>
+                <w:szCs w:val="20"/>
+              </w:rPr>
+            </w:pPr>
+            <w:proofErr w:type="spellStart"/>
+            <w:r>
+              <w:rPr>
+                <w:rFonts w:eastAsia="Times New Roman" w:cstheme="minorHAnsi"/>
+                <w:sz w:val="20"/>
+                <w:szCs w:val="20"/>
+              </w:rPr>
+              <w:t>clf_pipe_tree_gs</w:t>
+            </w:r>
+            <w:proofErr w:type="spellEnd"/>
+            <w:r>
+              <w:rPr>
+                <w:rFonts w:eastAsia="Times New Roman" w:cstheme="minorHAnsi"/>
+                <w:sz w:val="20"/>
+                <w:szCs w:val="20"/>
+              </w:rPr>
+              <w:t xml:space="preserve"> = </w:t>
+            </w:r>
+            <w:proofErr w:type="spellStart"/>
+            <w:r>
+              <w:rPr>
+                <w:rFonts w:eastAsia="Times New Roman" w:cstheme="minorHAnsi"/>
+                <w:sz w:val="20"/>
+                <w:szCs w:val="20"/>
+              </w:rPr>
+              <w:t>GridSearchCV</w:t>
+            </w:r>
+            <w:proofErr w:type="spellEnd"/>
+            <w:r>
+              <w:rPr>
+                <w:rFonts w:eastAsia="Times New Roman" w:cstheme="minorHAnsi"/>
+                <w:sz w:val="20"/>
+                <w:szCs w:val="20"/>
+              </w:rPr>
+              <w:t>(</w:t>
+            </w:r>
+            <w:proofErr w:type="spellStart"/>
+            <w:r>
+              <w:rPr>
+                <w:rFonts w:eastAsia="Times New Roman" w:cstheme="minorHAnsi"/>
+                <w:sz w:val="20"/>
+                <w:szCs w:val="20"/>
+              </w:rPr>
+              <w:t>pipe_tree_gs</w:t>
+            </w:r>
+            <w:proofErr w:type="spellEnd"/>
+            <w:r>
+              <w:rPr>
+                <w:rFonts w:eastAsia="Times New Roman" w:cstheme="minorHAnsi"/>
+                <w:sz w:val="20"/>
+                <w:szCs w:val="20"/>
+              </w:rPr>
+              <w:t>,</w:t>
+            </w:r>
+          </w:p>
+          <w:p>
+            <w:pPr>
+              <w:rPr>
+                <w:rFonts w:eastAsia="Times New Roman" w:cstheme="minorHAnsi"/>
+                <w:sz w:val="20"/>
+                <w:szCs w:val="20"/>
+              </w:rPr>
+            </w:pPr>
+            <w:r>
+              <w:rPr>
+                <w:rFonts w:eastAsia="Times New Roman" w:cstheme="minorHAnsi"/>
+                <w:sz w:val="20"/>
+                <w:szCs w:val="20"/>
+              </w:rPr>
+              <w:t xml:space="preserve">                               </w:t>
+            </w:r>
+            <w:r>
+              <w:rPr>
+                <w:rFonts w:eastAsia="Times New Roman" w:cstheme="minorHAnsi"/>
+                <w:sz w:val="20"/>
+                <w:szCs w:val="20"/>
+              </w:rPr>
+              <w:t xml:space="preserve">                             </w:t>
+            </w:r>
+            <w:r>
+              <w:rPr>
+                <w:rFonts w:eastAsia="Times New Roman" w:cstheme="minorHAnsi"/>
+                <w:sz w:val="20"/>
+                <w:szCs w:val="20"/>
+              </w:rPr>
+              <w:t>parameters,</w:t>
+            </w:r>
+          </w:p>
+          <w:p>
+            <w:pPr>
+              <w:rPr>
+                <w:rFonts w:eastAsia="Times New Roman" w:cstheme="minorHAnsi"/>
+                <w:sz w:val="20"/>
+                <w:szCs w:val="20"/>
+              </w:rPr>
+            </w:pPr>
+            <w:r>
+              <w:rPr>
+                <w:rFonts w:eastAsia="Times New Roman" w:cstheme="minorHAnsi"/>
+                <w:sz w:val="20"/>
+                <w:szCs w:val="20"/>
+              </w:rPr>
+              <w:t xml:space="preserve">                                </w:t>
+            </w:r>
+            <w:r>
+              <w:rPr>
+                <w:rFonts w:eastAsia="Times New Roman" w:cstheme="minorHAnsi"/>
+                <w:sz w:val="20"/>
+                <w:szCs w:val="20"/>
+              </w:rPr>
+              <w:t xml:space="preserve">                            </w:t>
+            </w:r>
+            <w:r>
+              <w:rPr>
+                <w:rFonts w:eastAsia="Times New Roman" w:cstheme="minorHAnsi"/>
+                <w:sz w:val="20"/>
+                <w:szCs w:val="20"/>
+              </w:rPr>
+              <w:t>scoring = 'recall')</w:t>
+            </w:r>
+          </w:p>
+        </w:tc>
+        <w:tc>
+          <w:tcPr>
+            <w:tcW w:w="1080" w:type="dxa"/>
+          </w:tcPr>
+          <w:p>
+            <w:pPr>
+              <w:spacing w:before="100" w:beforeAutospacing="1" w:after="100" w:afterAutospacing="1"/>
+              <w:jc w:val="center"/>
+              <w:rPr>
+                <w:rFonts w:eastAsia="Times New Roman" w:cstheme="minorHAnsi"/>
+                <w:color w:val="000000"/>
+                <w:sz w:val="20"/>
+                <w:szCs w:val="20"/>
+              </w:rPr>
+            </w:pPr>
+            <w:r>
+              <w:rPr>
+                <w:rFonts w:eastAsia="Times New Roman" w:cstheme="minorHAnsi"/>
+                <w:color w:val="000000"/>
+                <w:sz w:val="20"/>
+                <w:szCs w:val="20"/>
+              </w:rPr>
+              <w:t>0.81592</w:t>
+            </w:r>
+          </w:p>
+        </w:tc>
+        <w:tc>
+          <w:tcPr>
+            <w:tcW w:w="990" w:type="dxa"/>
+          </w:tcPr>
+          <w:p>
+            <w:pPr>
+              <w:spacing w:before="100" w:beforeAutospacing="1" w:after="100" w:afterAutospacing="1"/>
+              <w:jc w:val="center"/>
+              <w:rPr>
+                <w:rFonts w:eastAsia="Times New Roman" w:cstheme="minorHAnsi"/>
+                <w:color w:val="000000"/>
+                <w:sz w:val="20"/>
+                <w:szCs w:val="20"/>
+              </w:rPr>
+            </w:pPr>
+            <w:r>
+              <w:rPr>
+                <w:rFonts w:eastAsia="Times New Roman" w:cstheme="minorHAnsi"/>
+                <w:color w:val="000000"/>
+                <w:sz w:val="20"/>
+                <w:szCs w:val="20"/>
+              </w:rPr>
+              <w:t>0.39384</w:t>
+            </w:r>
+          </w:p>
+        </w:tc>
+        <w:tc>
+          <w:tcPr>
+            <w:tcW w:w="990" w:type="dxa"/>
+          </w:tcPr>
+          <w:p>
+            <w:pPr>
+              <w:spacing w:before="100" w:beforeAutospacing="1" w:after="100" w:afterAutospacing="1"/>
+              <w:jc w:val="center"/>
+              <w:rPr>
+                <w:rFonts w:eastAsia="Times New Roman" w:cstheme="minorHAnsi"/>
+                <w:color w:val="000000"/>
+                <w:sz w:val="20"/>
+                <w:szCs w:val="20"/>
+              </w:rPr>
+            </w:pPr>
+            <w:r>
+              <w:rPr>
+                <w:rFonts w:eastAsia="Times New Roman" w:cstheme="minorHAnsi"/>
+                <w:color w:val="000000"/>
+                <w:sz w:val="20"/>
+                <w:szCs w:val="20"/>
+              </w:rPr>
+              <w:t>0.36450</w:t>
+            </w:r>
+          </w:p>
+        </w:tc>
+        <w:tc>
+          <w:tcPr>
+            <w:tcW w:w="1008" w:type="dxa"/>
+          </w:tcPr>
+          <w:p>
+            <w:pPr>
+              <w:spacing w:before="100" w:beforeAutospacing="1" w:after="100" w:afterAutospacing="1"/>
+              <w:jc w:val="center"/>
+              <w:rPr>
+                <w:rFonts w:eastAsia="Times New Roman" w:cstheme="minorHAnsi"/>
+                <w:color w:val="000000"/>
+                <w:sz w:val="20"/>
+                <w:szCs w:val="20"/>
+              </w:rPr>
+            </w:pPr>
+            <w:r>
+              <w:rPr>
+                <w:rFonts w:eastAsia="Times New Roman" w:cstheme="minorHAnsi"/>
+                <w:color w:val="000000"/>
+                <w:sz w:val="20"/>
+                <w:szCs w:val="20"/>
+              </w:rPr>
+              <w:t>0.37860</w:t>
+            </w:r>
+          </w:p>
+        </w:tc>
+      </w:tr>
+    </w:tbl>
+    <w:p>
+      <w:pPr>
+        <w:spacing w:before="100" w:beforeAutospacing="1" w:after="100" w:afterAutospacing="1" w:line="240" w:lineRule="auto"/>
+        <w:rPr>
+          <w:rFonts w:ascii="Arial" w:eastAsia="Times New Roman" w:hAnsi="Arial" w:cs="Arial"/>
+          <w:color w:val="000000"/>
+        </w:rPr>
+      </w:pPr>
+      <w:r>
+        <w:rPr>
+          <w:rFonts w:ascii="Arial" w:eastAsia="Times New Roman" w:hAnsi="Arial" w:cs="Arial"/>
+          <w:color w:val="000000"/>
+        </w:rPr>
+        <w:t xml:space="preserve">The best performance score with the best parameters is highlighted in orange. Note that all parameters are manually tuned except the last one </w:t>
+      </w:r>
+      <w:r>
+        <w:rPr>
+          <w:rFonts w:ascii="Arial" w:eastAsia="Times New Roman" w:hAnsi="Arial" w:cs="Arial"/>
+          <w:color w:val="000000"/>
+        </w:rPr>
+        <w:t>tuned by</w:t>
+      </w:r>
+      <w:bookmarkStart w:id="1" w:name="_GoBack"/>
+      <w:bookmarkEnd w:id="1"/>
+      <w:r>
+        <w:rPr>
+          <w:rFonts w:ascii="Arial" w:eastAsia="Times New Roman" w:hAnsi="Arial" w:cs="Arial"/>
+          <w:color w:val="000000"/>
+        </w:rPr>
+        <w:t xml:space="preserve"> </w:t>
+      </w:r>
+      <w:proofErr w:type="spellStart"/>
+      <w:r>
+        <w:rPr>
+          <w:rFonts w:ascii="Arial" w:eastAsia="Times New Roman" w:hAnsi="Arial" w:cs="Arial"/>
+          <w:color w:val="000000"/>
+        </w:rPr>
+        <w:t>GridSearchCV</w:t>
+      </w:r>
+      <w:proofErr w:type="spellEnd"/>
+      <w:r>
+        <w:rPr>
+          <w:rFonts w:ascii="Arial" w:eastAsia="Times New Roman" w:hAnsi="Arial" w:cs="Arial"/>
+          <w:color w:val="000000"/>
+        </w:rPr>
+        <w:t xml:space="preserve"> with “scoring” equal to ‘recall’. Since the data is split by stratified shuffle split with 1000 folding, </w:t>
+      </w:r>
+      <w:r>
+        <w:rPr>
+          <w:rFonts w:ascii="Arial" w:eastAsia="Times New Roman" w:hAnsi="Arial" w:cs="Arial"/>
+          <w:color w:val="000000"/>
+        </w:rPr>
+        <w:t xml:space="preserve">using </w:t>
+      </w:r>
+      <w:proofErr w:type="spellStart"/>
+      <w:r>
+        <w:rPr>
+          <w:rFonts w:ascii="Arial" w:eastAsia="Times New Roman" w:hAnsi="Arial" w:cs="Arial"/>
+          <w:color w:val="000000"/>
+        </w:rPr>
+        <w:t>GridSearchCV</w:t>
+      </w:r>
+      <w:proofErr w:type="spellEnd"/>
+      <w:r>
+        <w:rPr>
+          <w:rFonts w:ascii="Arial" w:eastAsia="Times New Roman" w:hAnsi="Arial" w:cs="Arial"/>
+          <w:color w:val="000000"/>
+        </w:rPr>
+        <w:t xml:space="preserve"> in each folding is complicated, time consuming and doesn’t warrant best performance score.</w:t>
       </w:r>
     </w:p>
     <w:p>
@@ -5744,7 +8980,7 @@
           <v:shape id="_x0000_i1026" type="#_x0000_t75" style="width:468pt;height:161.4pt" o:ole="" filled="t" fillcolor="#8db3e2 [1311]">
             <v:imagedata r:id="rId7" o:title=""/>
           </v:shape>
-          <o:OLEObject Type="Embed" ProgID="Word.OpenDocumentText.12" ShapeID="_x0000_i1026" DrawAspect="Content" ObjectID="_1507836066" r:id="rId9"/>
+          <o:OLEObject Type="Embed" ProgID="Word.OpenDocumentText.12" ShapeID="_x0000_i1026" DrawAspect="Content" ObjectID="_1507845626" r:id="rId9"/>
         </w:object>
       </w:r>
     </w:p>
@@ -5753,7 +8989,10 @@
         <w:t xml:space="preserve">Accuracy: </w:t>
       </w:r>
       <w:r>
-        <w:t>0.83407.</w:t>
+        <w:t>0.82469</w:t>
+      </w:r>
+      <w:r>
+        <w:t>.</w:t>
       </w:r>
     </w:p>
     <w:p>
@@ -5764,7 +9003,13 @@
         <w:t xml:space="preserve">a </w:t>
       </w:r>
       <w:r>
-        <w:t>POI is 83.407%</w:t>
+        <w:t xml:space="preserve">POI is </w:t>
+      </w:r>
+      <w:r>
+        <w:t>82.469</w:t>
+      </w:r>
+      <w:r>
+        <w:t>%</w:t>
       </w:r>
       <w:r>
         <w:t xml:space="preserve">. </w:t>
@@ -5772,8 +9017,10 @@
     </w:p>
     <w:p>
       <w:r>
-        <w:lastRenderedPageBreak/>
-        <w:t>Precision: 0.41848</w:t>
+        <w:t xml:space="preserve">Precision: </w:t>
+      </w:r>
+      <w:r>
+        <w:t>0.42930</w:t>
       </w:r>
     </w:p>
     <w:p>
@@ -5786,17 +9033,32 @@
       </w:r>
       <w:proofErr w:type="gramEnd"/>
       <w:r>
-        <w:t xml:space="preserve"> 41.848% possibility that she/he is really a POI. </w:t>
+        <w:t xml:space="preserve"> </w:t>
+      </w:r>
+      <w:r>
+        <w:t>42.93</w:t>
+      </w:r>
+      <w:r>
+        <w:t xml:space="preserve">% possibility that she/he is really a POI. </w:t>
       </w:r>
     </w:p>
     <w:p>
       <w:r>
-        <w:t>Recall: 0.41450</w:t>
+        <w:t xml:space="preserve">Recall: </w:t>
+      </w:r>
+      <w:r>
+        <w:t>0.4235</w:t>
       </w:r>
     </w:p>
     <w:p>
       <w:r>
-        <w:t>When a real POI is given to the predictor, the probability that this predictor can successfully predict she/he is a POI is 41.45%</w:t>
+        <w:t xml:space="preserve">When a real POI is given to the predictor, the probability that this predictor can successfully predict she/he is a POI is </w:t>
+      </w:r>
+      <w:r>
+        <w:t>42.35</w:t>
+      </w:r>
+      <w:r>
+        <w:t>%</w:t>
       </w:r>
     </w:p>
     <w:p/>

</xml_diff>

<commit_message>
Final update and verification
</commit_message>
<xml_diff>
--- a/QuestionForFinalProject.docx
+++ b/QuestionForFinalProject.docx
@@ -66,7 +66,23 @@
           <w:rFonts w:ascii="Arial" w:eastAsia="Times New Roman" w:hAnsi="Arial" w:cs="Arial"/>
           <w:color w:val="000000"/>
         </w:rPr>
-        <w:t> Each question has one or more specific rubric items associated with it, so before you submit an answer, take a look at that part of the rubric. If your response does not meet expectations for all rubric points, you will be asked to revise and resubmit your project. Make sure that your responses are detailed enough that the evaluator will be able to understand the steps you took and your thought processes as you went through the data analysis.</w:t>
+        <w:t> </w:t>
+      </w:r>
+      <w:proofErr w:type="gramStart"/>
+      <w:r>
+        <w:rPr>
+          <w:rFonts w:ascii="Arial" w:eastAsia="Times New Roman" w:hAnsi="Arial" w:cs="Arial"/>
+          <w:color w:val="000000"/>
+        </w:rPr>
+        <w:t>Each</w:t>
+      </w:r>
+      <w:proofErr w:type="gramEnd"/>
+      <w:r>
+        <w:rPr>
+          <w:rFonts w:ascii="Arial" w:eastAsia="Times New Roman" w:hAnsi="Arial" w:cs="Arial"/>
+          <w:color w:val="000000"/>
+        </w:rPr>
+        <w:t xml:space="preserve"> question has one or more specific rubric items associated with it, so before you submit an answer, take a look at that part of the rubric. If your response does not meet expectations for all rubric points, you will be asked to revise and resubmit your project. Make sure that your responses are detailed enough that the evaluator will be able to understand the steps you took and your thought processes as you went through the data analysis.</w:t>
       </w:r>
     </w:p>
     <w:p>
@@ -136,7 +152,23 @@
           <w:rFonts w:ascii="Arial" w:eastAsia="Times New Roman" w:hAnsi="Arial" w:cs="Arial"/>
           <w:color w:val="000000"/>
         </w:rPr>
-        <w:t>In this project I’ll play the role of a detective and use Machine Learning skills learned in the class to select/create best fit features and build reliable and accurate algorithm to identify Enron POIs who may have committed fraud based on the public Enron financial and email dataset.</w:t>
+        <w:t xml:space="preserve">In this project I’ll play the role of a detective and use Machine Learning skills learned in the class to select/create best fit features and build reliable and accurate algorithm to identify Enron POIs </w:t>
+      </w:r>
+      <w:proofErr w:type="gramStart"/>
+      <w:r>
+        <w:rPr>
+          <w:rFonts w:ascii="Arial" w:eastAsia="Times New Roman" w:hAnsi="Arial" w:cs="Arial"/>
+          <w:color w:val="000000"/>
+        </w:rPr>
+        <w:t>who</w:t>
+      </w:r>
+      <w:proofErr w:type="gramEnd"/>
+      <w:r>
+        <w:rPr>
+          <w:rFonts w:ascii="Arial" w:eastAsia="Times New Roman" w:hAnsi="Arial" w:cs="Arial"/>
+          <w:color w:val="000000"/>
+        </w:rPr>
+        <w:t xml:space="preserve"> may have committed fraud based on the public Enron financial and email dataset.</w:t>
       </w:r>
     </w:p>
     <w:p>
@@ -153,7 +185,39 @@
           <w:rFonts w:ascii="Arial" w:eastAsia="Times New Roman" w:hAnsi="Arial" w:cs="Arial"/>
           <w:color w:val="000000"/>
         </w:rPr>
-        <w:t>There are total 145 records (145 persons in question) in given dataset, of which 18 are POIs and the rest 127 are non_POIs. Obviously this is an unbalanced dataset where the number of non_POI is much more than the one of POIs.</w:t>
+        <w:t xml:space="preserve">There are total 145 records (145 persons in question) in given dataset, of which 18 are POIs and the rest 127 are </w:t>
+      </w:r>
+      <w:proofErr w:type="spellStart"/>
+      <w:r>
+        <w:rPr>
+          <w:rFonts w:ascii="Arial" w:eastAsia="Times New Roman" w:hAnsi="Arial" w:cs="Arial"/>
+          <w:color w:val="000000"/>
+        </w:rPr>
+        <w:t>non_POIs</w:t>
+      </w:r>
+      <w:proofErr w:type="spellEnd"/>
+      <w:r>
+        <w:rPr>
+          <w:rFonts w:ascii="Arial" w:eastAsia="Times New Roman" w:hAnsi="Arial" w:cs="Arial"/>
+          <w:color w:val="000000"/>
+        </w:rPr>
+        <w:t xml:space="preserve">. Obviously this is an unbalanced dataset where the number of </w:t>
+      </w:r>
+      <w:proofErr w:type="spellStart"/>
+      <w:r>
+        <w:rPr>
+          <w:rFonts w:ascii="Arial" w:eastAsia="Times New Roman" w:hAnsi="Arial" w:cs="Arial"/>
+          <w:color w:val="000000"/>
+        </w:rPr>
+        <w:t>non_POI</w:t>
+      </w:r>
+      <w:proofErr w:type="spellEnd"/>
+      <w:r>
+        <w:rPr>
+          <w:rFonts w:ascii="Arial" w:eastAsia="Times New Roman" w:hAnsi="Arial" w:cs="Arial"/>
+          <w:color w:val="000000"/>
+        </w:rPr>
+        <w:t xml:space="preserve"> is much more than the one of POIs.</w:t>
       </w:r>
     </w:p>
     <w:p>
@@ -184,7 +248,39 @@
           <w:rFonts w:ascii="Arial" w:eastAsia="Times New Roman" w:hAnsi="Arial" w:cs="Arial"/>
           <w:color w:val="000000"/>
         </w:rPr>
-        <w:t xml:space="preserve"> fall into three major categories, specifically financial features including salary, bonus, stock, etc, email features comprising all emails to/from this person and also the ones to/from any POI, and the POI label which is Boolean represented as integer (0 means NonPOI and 1 means POI)</w:t>
+        <w:t xml:space="preserve"> fall into three major categories, specifically financial features including salary, bonus, stock, </w:t>
+      </w:r>
+      <w:proofErr w:type="spellStart"/>
+      <w:r>
+        <w:rPr>
+          <w:rFonts w:ascii="Arial" w:eastAsia="Times New Roman" w:hAnsi="Arial" w:cs="Arial"/>
+          <w:color w:val="000000"/>
+        </w:rPr>
+        <w:t>etc</w:t>
+      </w:r>
+      <w:proofErr w:type="spellEnd"/>
+      <w:r>
+        <w:rPr>
+          <w:rFonts w:ascii="Arial" w:eastAsia="Times New Roman" w:hAnsi="Arial" w:cs="Arial"/>
+          <w:color w:val="000000"/>
+        </w:rPr>
+        <w:t xml:space="preserve">, email features comprising all emails to/from this person and also the ones to/from any POI, and the POI label which is Boolean represented as integer (0 means </w:t>
+      </w:r>
+      <w:proofErr w:type="spellStart"/>
+      <w:r>
+        <w:rPr>
+          <w:rFonts w:ascii="Arial" w:eastAsia="Times New Roman" w:hAnsi="Arial" w:cs="Arial"/>
+          <w:color w:val="000000"/>
+        </w:rPr>
+        <w:t>NonPOI</w:t>
+      </w:r>
+      <w:proofErr w:type="spellEnd"/>
+      <w:r>
+        <w:rPr>
+          <w:rFonts w:ascii="Arial" w:eastAsia="Times New Roman" w:hAnsi="Arial" w:cs="Arial"/>
+          <w:color w:val="000000"/>
+        </w:rPr>
+        <w:t xml:space="preserve"> and 1 means POI)</w:t>
       </w:r>
       <w:r>
         <w:rPr>
@@ -198,7 +294,23 @@
           <w:rFonts w:ascii="Arial" w:eastAsia="Times New Roman" w:hAnsi="Arial" w:cs="Arial"/>
           <w:color w:val="000000"/>
         </w:rPr>
-        <w:t>All features except ‘poi’ have a number of missing values (“NaN’) ranging from 20 to 142; among them, these with highest missing values are</w:t>
+        <w:t>All features except ‘poi’ have a number of missing values (“</w:t>
+      </w:r>
+      <w:proofErr w:type="spellStart"/>
+      <w:r>
+        <w:rPr>
+          <w:rFonts w:ascii="Arial" w:eastAsia="Times New Roman" w:hAnsi="Arial" w:cs="Arial"/>
+          <w:color w:val="000000"/>
+        </w:rPr>
+        <w:t>NaN</w:t>
+      </w:r>
+      <w:proofErr w:type="spellEnd"/>
+      <w:r>
+        <w:rPr>
+          <w:rFonts w:ascii="Arial" w:eastAsia="Times New Roman" w:hAnsi="Arial" w:cs="Arial"/>
+          <w:color w:val="000000"/>
+        </w:rPr>
+        <w:t>’) ranging from 20 to 142; among them, these with highest missing values are</w:t>
       </w:r>
       <w:r>
         <w:rPr>
@@ -236,7 +348,103 @@
           <w:rFonts w:ascii="Arial" w:eastAsia="Times New Roman" w:hAnsi="Arial" w:cs="Arial"/>
           <w:color w:val="000000"/>
         </w:rPr>
-        <w:t>('long_term_incentive', 80), ('deferred_income', 97), ('deferral_payments', 107), ('restricted_stock_deferred', 128), ('director_fees', 129), ('loan_advances', 142)]</w:t>
+        <w:t>('</w:t>
+      </w:r>
+      <w:proofErr w:type="spellStart"/>
+      <w:r>
+        <w:rPr>
+          <w:rFonts w:ascii="Arial" w:eastAsia="Times New Roman" w:hAnsi="Arial" w:cs="Arial"/>
+          <w:color w:val="000000"/>
+        </w:rPr>
+        <w:t>long_term_incentive</w:t>
+      </w:r>
+      <w:proofErr w:type="spellEnd"/>
+      <w:r>
+        <w:rPr>
+          <w:rFonts w:ascii="Arial" w:eastAsia="Times New Roman" w:hAnsi="Arial" w:cs="Arial"/>
+          <w:color w:val="000000"/>
+        </w:rPr>
+        <w:t>', 80), ('</w:t>
+      </w:r>
+      <w:proofErr w:type="spellStart"/>
+      <w:r>
+        <w:rPr>
+          <w:rFonts w:ascii="Arial" w:eastAsia="Times New Roman" w:hAnsi="Arial" w:cs="Arial"/>
+          <w:color w:val="000000"/>
+        </w:rPr>
+        <w:t>deferred_income</w:t>
+      </w:r>
+      <w:proofErr w:type="spellEnd"/>
+      <w:r>
+        <w:rPr>
+          <w:rFonts w:ascii="Arial" w:eastAsia="Times New Roman" w:hAnsi="Arial" w:cs="Arial"/>
+          <w:color w:val="000000"/>
+        </w:rPr>
+        <w:t>', 97), ('</w:t>
+      </w:r>
+      <w:proofErr w:type="spellStart"/>
+      <w:r>
+        <w:rPr>
+          <w:rFonts w:ascii="Arial" w:eastAsia="Times New Roman" w:hAnsi="Arial" w:cs="Arial"/>
+          <w:color w:val="000000"/>
+        </w:rPr>
+        <w:t>deferral_payments</w:t>
+      </w:r>
+      <w:proofErr w:type="spellEnd"/>
+      <w:r>
+        <w:rPr>
+          <w:rFonts w:ascii="Arial" w:eastAsia="Times New Roman" w:hAnsi="Arial" w:cs="Arial"/>
+          <w:color w:val="000000"/>
+        </w:rPr>
+        <w:t>', 107), ('</w:t>
+      </w:r>
+      <w:proofErr w:type="spellStart"/>
+      <w:r>
+        <w:rPr>
+          <w:rFonts w:ascii="Arial" w:eastAsia="Times New Roman" w:hAnsi="Arial" w:cs="Arial"/>
+          <w:color w:val="000000"/>
+        </w:rPr>
+        <w:t>restricted_stock_deferred</w:t>
+      </w:r>
+      <w:proofErr w:type="spellEnd"/>
+      <w:r>
+        <w:rPr>
+          <w:rFonts w:ascii="Arial" w:eastAsia="Times New Roman" w:hAnsi="Arial" w:cs="Arial"/>
+          <w:color w:val="000000"/>
+        </w:rPr>
+        <w:t>', 128), ('</w:t>
+      </w:r>
+      <w:proofErr w:type="spellStart"/>
+      <w:r>
+        <w:rPr>
+          <w:rFonts w:ascii="Arial" w:eastAsia="Times New Roman" w:hAnsi="Arial" w:cs="Arial"/>
+          <w:color w:val="000000"/>
+        </w:rPr>
+        <w:t>director_fees</w:t>
+      </w:r>
+      <w:proofErr w:type="spellEnd"/>
+      <w:r>
+        <w:rPr>
+          <w:rFonts w:ascii="Arial" w:eastAsia="Times New Roman" w:hAnsi="Arial" w:cs="Arial"/>
+          <w:color w:val="000000"/>
+        </w:rPr>
+        <w:t>', 129), ('</w:t>
+      </w:r>
+      <w:proofErr w:type="spellStart"/>
+      <w:r>
+        <w:rPr>
+          <w:rFonts w:ascii="Arial" w:eastAsia="Times New Roman" w:hAnsi="Arial" w:cs="Arial"/>
+          <w:color w:val="000000"/>
+        </w:rPr>
+        <w:t>loan_advances</w:t>
+      </w:r>
+      <w:proofErr w:type="spellEnd"/>
+      <w:r>
+        <w:rPr>
+          <w:rFonts w:ascii="Arial" w:eastAsia="Times New Roman" w:hAnsi="Arial" w:cs="Arial"/>
+          <w:color w:val="000000"/>
+        </w:rPr>
+        <w:t>', 142)]</w:t>
       </w:r>
     </w:p>
     <w:p>
@@ -253,7 +461,23 @@
           <w:rFonts w:ascii="Arial" w:eastAsia="Times New Roman" w:hAnsi="Arial" w:cs="Arial"/>
           <w:color w:val="000000"/>
         </w:rPr>
-        <w:t>Notice that all ‘NaN’ values will be replaced by 0 before fed into cross validation.</w:t>
+        <w:t>Notice that all ‘</w:t>
+      </w:r>
+      <w:proofErr w:type="spellStart"/>
+      <w:r>
+        <w:rPr>
+          <w:rFonts w:ascii="Arial" w:eastAsia="Times New Roman" w:hAnsi="Arial" w:cs="Arial"/>
+          <w:color w:val="000000"/>
+        </w:rPr>
+        <w:t>NaN</w:t>
+      </w:r>
+      <w:proofErr w:type="spellEnd"/>
+      <w:r>
+        <w:rPr>
+          <w:rFonts w:ascii="Arial" w:eastAsia="Times New Roman" w:hAnsi="Arial" w:cs="Arial"/>
+          <w:color w:val="000000"/>
+        </w:rPr>
+        <w:t>’ values will be replaced by 0 before fed into cross validation.</w:t>
       </w:r>
     </w:p>
     <w:p>
@@ -320,7 +544,39 @@
           <w:color w:val="000000"/>
         </w:rPr>
         <w:lastRenderedPageBreak/>
-        <w:t>-- explain what feature you tried to make, and the rationale behind it. (You do not necessarily have to use it in the final analysis, only engineer and test it.) In your feature selection step, if you used an algorithm like a decision tree, please also give the feature importances of the features that you use, and if you used an automated feature selection function like SelectKBest, please report the feature scores and reasons for your choice of parameter values.  [relevant rubric items: “create new features”, “properly scale features”, “intelligently select feature”]</w:t>
+        <w:t xml:space="preserve">-- explain what feature you tried to make, and the rationale behind it. (You do not necessarily have to use it in the final analysis, only engineer and test it.) In your feature selection step, if you used an algorithm like a decision tree, please also give the feature </w:t>
+      </w:r>
+      <w:proofErr w:type="spellStart"/>
+      <w:r>
+        <w:rPr>
+          <w:rFonts w:ascii="Arial" w:eastAsia="Times New Roman" w:hAnsi="Arial" w:cs="Arial"/>
+          <w:color w:val="000000"/>
+        </w:rPr>
+        <w:t>importances</w:t>
+      </w:r>
+      <w:proofErr w:type="spellEnd"/>
+      <w:r>
+        <w:rPr>
+          <w:rFonts w:ascii="Arial" w:eastAsia="Times New Roman" w:hAnsi="Arial" w:cs="Arial"/>
+          <w:color w:val="000000"/>
+        </w:rPr>
+        <w:t xml:space="preserve"> of the features that you use, and if you used an automated feature selection function like </w:t>
+      </w:r>
+      <w:proofErr w:type="spellStart"/>
+      <w:r>
+        <w:rPr>
+          <w:rFonts w:ascii="Arial" w:eastAsia="Times New Roman" w:hAnsi="Arial" w:cs="Arial"/>
+          <w:color w:val="000000"/>
+        </w:rPr>
+        <w:t>SelectKBest</w:t>
+      </w:r>
+      <w:proofErr w:type="spellEnd"/>
+      <w:r>
+        <w:rPr>
+          <w:rFonts w:ascii="Arial" w:eastAsia="Times New Roman" w:hAnsi="Arial" w:cs="Arial"/>
+          <w:color w:val="000000"/>
+        </w:rPr>
+        <w:t>, please report the feature scores and reasons for your choice of parameter values.  [relevant rubric items: “create new features”, “properly scale features”, “intelligently select feature”]</w:t>
       </w:r>
     </w:p>
     <w:p>
@@ -339,12 +595,37 @@
         </w:rPr>
         <w:t xml:space="preserve">I create two new features, namely </w:t>
       </w:r>
-      <w:r>
-        <w:rPr>
-          <w:rFonts w:ascii="Arial" w:eastAsia="Times New Roman" w:hAnsi="Arial" w:cs="Arial"/>
-          <w:color w:val="000000"/>
-        </w:rPr>
-        <w:t>ratio_to_poi which is the ratio of the emails sent from this person to any poi against the total emails sent from this person and ratio_from_poi which is the ratio of the emails from any poi to this person against the total emails received by this person.</w:t>
+      <w:proofErr w:type="spellStart"/>
+      <w:r>
+        <w:rPr>
+          <w:rFonts w:ascii="Arial" w:eastAsia="Times New Roman" w:hAnsi="Arial" w:cs="Arial"/>
+          <w:color w:val="000000"/>
+        </w:rPr>
+        <w:t>ratio_to_poi</w:t>
+      </w:r>
+      <w:proofErr w:type="spellEnd"/>
+      <w:r>
+        <w:rPr>
+          <w:rFonts w:ascii="Arial" w:eastAsia="Times New Roman" w:hAnsi="Arial" w:cs="Arial"/>
+          <w:color w:val="000000"/>
+        </w:rPr>
+        <w:t xml:space="preserve"> which is the ratio of the emails sent from this person to any poi against the total emails sent from this person and </w:t>
+      </w:r>
+      <w:proofErr w:type="spellStart"/>
+      <w:r>
+        <w:rPr>
+          <w:rFonts w:ascii="Arial" w:eastAsia="Times New Roman" w:hAnsi="Arial" w:cs="Arial"/>
+          <w:color w:val="000000"/>
+        </w:rPr>
+        <w:t>ratio_from_poi</w:t>
+      </w:r>
+      <w:proofErr w:type="spellEnd"/>
+      <w:r>
+        <w:rPr>
+          <w:rFonts w:ascii="Arial" w:eastAsia="Times New Roman" w:hAnsi="Arial" w:cs="Arial"/>
+          <w:color w:val="000000"/>
+        </w:rPr>
+        <w:t xml:space="preserve"> which is the ratio of the emails from any poi to this person against the total emails received by this person.</w:t>
       </w:r>
       <w:r>
         <w:rPr>
@@ -358,21 +639,126 @@
           <w:rFonts w:ascii="Arial" w:eastAsia="Times New Roman" w:hAnsi="Arial" w:cs="Arial"/>
           <w:color w:val="000000"/>
         </w:rPr>
-        <w:t>It’s approved that “ratio_to_poi” is ranked No.5 of best fitted features s</w:t>
-      </w:r>
-      <w:r>
-        <w:rPr>
-          <w:rFonts w:ascii="Arial" w:eastAsia="Times New Roman" w:hAnsi="Arial" w:cs="Arial"/>
-          <w:color w:val="000000"/>
-        </w:rPr>
-        <w:t xml:space="preserve">elected by SelectKBest function and “ration_from_poi” is No.15. </w:t>
-      </w:r>
-      <w:r>
-        <w:rPr>
-          <w:rFonts w:ascii="Arial" w:eastAsia="Times New Roman" w:hAnsi="Arial" w:cs="Arial"/>
-          <w:color w:val="000000"/>
-        </w:rPr>
-        <w:t>The following table shows the performance improvement with the new features added into a common algorithm (PCA(n_components=2) + DecesionTree(random_state=10)):</w:t>
+        <w:t>It’s approved that “</w:t>
+      </w:r>
+      <w:proofErr w:type="spellStart"/>
+      <w:r>
+        <w:rPr>
+          <w:rFonts w:ascii="Arial" w:eastAsia="Times New Roman" w:hAnsi="Arial" w:cs="Arial"/>
+          <w:color w:val="000000"/>
+        </w:rPr>
+        <w:t>ratio_to_poi</w:t>
+      </w:r>
+      <w:proofErr w:type="spellEnd"/>
+      <w:r>
+        <w:rPr>
+          <w:rFonts w:ascii="Arial" w:eastAsia="Times New Roman" w:hAnsi="Arial" w:cs="Arial"/>
+          <w:color w:val="000000"/>
+        </w:rPr>
+        <w:t>” is ranked No.5 of best fitted features s</w:t>
+      </w:r>
+      <w:r>
+        <w:rPr>
+          <w:rFonts w:ascii="Arial" w:eastAsia="Times New Roman" w:hAnsi="Arial" w:cs="Arial"/>
+          <w:color w:val="000000"/>
+        </w:rPr>
+        <w:t xml:space="preserve">elected by </w:t>
+      </w:r>
+      <w:proofErr w:type="spellStart"/>
+      <w:r>
+        <w:rPr>
+          <w:rFonts w:ascii="Arial" w:eastAsia="Times New Roman" w:hAnsi="Arial" w:cs="Arial"/>
+          <w:color w:val="000000"/>
+        </w:rPr>
+        <w:t>SelectKBest</w:t>
+      </w:r>
+      <w:proofErr w:type="spellEnd"/>
+      <w:r>
+        <w:rPr>
+          <w:rFonts w:ascii="Arial" w:eastAsia="Times New Roman" w:hAnsi="Arial" w:cs="Arial"/>
+          <w:color w:val="000000"/>
+        </w:rPr>
+        <w:t xml:space="preserve"> function and “</w:t>
+      </w:r>
+      <w:proofErr w:type="spellStart"/>
+      <w:r>
+        <w:rPr>
+          <w:rFonts w:ascii="Arial" w:eastAsia="Times New Roman" w:hAnsi="Arial" w:cs="Arial"/>
+          <w:color w:val="000000"/>
+        </w:rPr>
+        <w:t>ration_from_poi</w:t>
+      </w:r>
+      <w:proofErr w:type="spellEnd"/>
+      <w:r>
+        <w:rPr>
+          <w:rFonts w:ascii="Arial" w:eastAsia="Times New Roman" w:hAnsi="Arial" w:cs="Arial"/>
+          <w:color w:val="000000"/>
+        </w:rPr>
+        <w:t xml:space="preserve">” is No.15. </w:t>
+      </w:r>
+      <w:r>
+        <w:rPr>
+          <w:rFonts w:ascii="Arial" w:eastAsia="Times New Roman" w:hAnsi="Arial" w:cs="Arial"/>
+          <w:color w:val="000000"/>
+        </w:rPr>
+        <w:t>The following table shows the performance improvement with the new features added into a common algorithm (</w:t>
+      </w:r>
+      <w:proofErr w:type="gramStart"/>
+      <w:r>
+        <w:rPr>
+          <w:rFonts w:ascii="Arial" w:eastAsia="Times New Roman" w:hAnsi="Arial" w:cs="Arial"/>
+          <w:color w:val="000000"/>
+        </w:rPr>
+        <w:t>PCA(</w:t>
+      </w:r>
+      <w:proofErr w:type="spellStart"/>
+      <w:proofErr w:type="gramEnd"/>
+      <w:r>
+        <w:rPr>
+          <w:rFonts w:ascii="Arial" w:eastAsia="Times New Roman" w:hAnsi="Arial" w:cs="Arial"/>
+          <w:color w:val="000000"/>
+        </w:rPr>
+        <w:t>n_components</w:t>
+      </w:r>
+      <w:proofErr w:type="spellEnd"/>
+      <w:r>
+        <w:rPr>
+          <w:rFonts w:ascii="Arial" w:eastAsia="Times New Roman" w:hAnsi="Arial" w:cs="Arial"/>
+          <w:color w:val="000000"/>
+        </w:rPr>
+        <w:t xml:space="preserve">=2) + </w:t>
+      </w:r>
+      <w:proofErr w:type="spellStart"/>
+      <w:r>
+        <w:rPr>
+          <w:rFonts w:ascii="Arial" w:eastAsia="Times New Roman" w:hAnsi="Arial" w:cs="Arial"/>
+          <w:color w:val="000000"/>
+        </w:rPr>
+        <w:t>DecesionTree</w:t>
+      </w:r>
+      <w:proofErr w:type="spellEnd"/>
+      <w:r>
+        <w:rPr>
+          <w:rFonts w:ascii="Arial" w:eastAsia="Times New Roman" w:hAnsi="Arial" w:cs="Arial"/>
+          <w:color w:val="000000"/>
+        </w:rPr>
+        <w:t>(</w:t>
+      </w:r>
+      <w:proofErr w:type="spellStart"/>
+      <w:r>
+        <w:rPr>
+          <w:rFonts w:ascii="Arial" w:eastAsia="Times New Roman" w:hAnsi="Arial" w:cs="Arial"/>
+          <w:color w:val="000000"/>
+        </w:rPr>
+        <w:t>random_state</w:t>
+      </w:r>
+      <w:proofErr w:type="spellEnd"/>
+      <w:r>
+        <w:rPr>
+          <w:rFonts w:ascii="Arial" w:eastAsia="Times New Roman" w:hAnsi="Arial" w:cs="Arial"/>
+          <w:color w:val="000000"/>
+        </w:rPr>
+        <w:t>=10)):</w:t>
       </w:r>
     </w:p>
     <w:tbl>
@@ -402,6 +788,7 @@
                 <w:color w:val="000000"/>
               </w:rPr>
             </w:pPr>
+            <w:proofErr w:type="spellStart"/>
             <w:r>
               <w:rPr>
                 <w:rFonts w:ascii="Arial" w:eastAsia="Times New Roman" w:hAnsi="Arial" w:cs="Arial"/>
@@ -409,6 +796,7 @@
               </w:rPr>
               <w:t>Features_list</w:t>
             </w:r>
+            <w:proofErr w:type="spellEnd"/>
           </w:p>
         </w:tc>
         <w:tc>
@@ -519,7 +907,39 @@
                 <w:rFonts w:ascii="Arial" w:eastAsia="Times New Roman" w:hAnsi="Arial" w:cs="Arial"/>
                 <w:color w:val="000000"/>
               </w:rPr>
-              <w:t>'bonus', 'total_stock_value', 'salary', 'exercised_stock_options'</w:t>
+              <w:t>'bonus', '</w:t>
+            </w:r>
+            <w:proofErr w:type="spellStart"/>
+            <w:r>
+              <w:rPr>
+                <w:rFonts w:ascii="Arial" w:eastAsia="Times New Roman" w:hAnsi="Arial" w:cs="Arial"/>
+                <w:color w:val="000000"/>
+              </w:rPr>
+              <w:t>total_stock_value</w:t>
+            </w:r>
+            <w:proofErr w:type="spellEnd"/>
+            <w:r>
+              <w:rPr>
+                <w:rFonts w:ascii="Arial" w:eastAsia="Times New Roman" w:hAnsi="Arial" w:cs="Arial"/>
+                <w:color w:val="000000"/>
+              </w:rPr>
+              <w:t>', 'salary', '</w:t>
+            </w:r>
+            <w:proofErr w:type="spellStart"/>
+            <w:r>
+              <w:rPr>
+                <w:rFonts w:ascii="Arial" w:eastAsia="Times New Roman" w:hAnsi="Arial" w:cs="Arial"/>
+                <w:color w:val="000000"/>
+              </w:rPr>
+              <w:t>exercised_stock_options</w:t>
+            </w:r>
+            <w:proofErr w:type="spellEnd"/>
+            <w:r>
+              <w:rPr>
+                <w:rFonts w:ascii="Arial" w:eastAsia="Times New Roman" w:hAnsi="Arial" w:cs="Arial"/>
+                <w:color w:val="000000"/>
+              </w:rPr>
+              <w:t>'</w:t>
             </w:r>
           </w:p>
         </w:tc>
@@ -638,7 +1058,23 @@
                 <w:rFonts w:ascii="Arial" w:eastAsia="Times New Roman" w:hAnsi="Arial" w:cs="Arial"/>
                 <w:color w:val="000000"/>
               </w:rPr>
-              <w:t>'ratio_to_poi'</w:t>
+              <w:t>'</w:t>
+            </w:r>
+            <w:proofErr w:type="spellStart"/>
+            <w:r>
+              <w:rPr>
+                <w:rFonts w:ascii="Arial" w:eastAsia="Times New Roman" w:hAnsi="Arial" w:cs="Arial"/>
+                <w:color w:val="000000"/>
+              </w:rPr>
+              <w:t>ratio_to_poi</w:t>
+            </w:r>
+            <w:proofErr w:type="spellEnd"/>
+            <w:r>
+              <w:rPr>
+                <w:rFonts w:ascii="Arial" w:eastAsia="Times New Roman" w:hAnsi="Arial" w:cs="Arial"/>
+                <w:color w:val="000000"/>
+              </w:rPr>
+              <w:t>'</w:t>
             </w:r>
           </w:p>
         </w:tc>
@@ -757,7 +1193,23 @@
                 <w:rFonts w:ascii="Arial" w:eastAsia="Times New Roman" w:hAnsi="Arial" w:cs="Arial"/>
                 <w:color w:val="000000"/>
               </w:rPr>
-              <w:t>'ratio_from_poi'</w:t>
+              <w:t>'</w:t>
+            </w:r>
+            <w:proofErr w:type="spellStart"/>
+            <w:r>
+              <w:rPr>
+                <w:rFonts w:ascii="Arial" w:eastAsia="Times New Roman" w:hAnsi="Arial" w:cs="Arial"/>
+                <w:color w:val="000000"/>
+              </w:rPr>
+              <w:t>ratio_from_poi</w:t>
+            </w:r>
+            <w:proofErr w:type="spellEnd"/>
+            <w:r>
+              <w:rPr>
+                <w:rFonts w:ascii="Arial" w:eastAsia="Times New Roman" w:hAnsi="Arial" w:cs="Arial"/>
+                <w:color w:val="000000"/>
+              </w:rPr>
+              <w:t>'</w:t>
             </w:r>
           </w:p>
         </w:tc>
@@ -865,7 +1317,32 @@
           <w:rFonts w:ascii="Arial" w:eastAsia="Times New Roman" w:hAnsi="Arial" w:cs="Arial"/>
           <w:color w:val="000000"/>
         </w:rPr>
-        <w:t xml:space="preserve">I use SelectKBest() to select the best ranked features. </w:t>
+        <w:t xml:space="preserve">I use </w:t>
+      </w:r>
+      <w:proofErr w:type="spellStart"/>
+      <w:proofErr w:type="gramStart"/>
+      <w:r>
+        <w:rPr>
+          <w:rFonts w:ascii="Arial" w:eastAsia="Times New Roman" w:hAnsi="Arial" w:cs="Arial"/>
+          <w:color w:val="000000"/>
+        </w:rPr>
+        <w:t>SelectKBest</w:t>
+      </w:r>
+      <w:proofErr w:type="spellEnd"/>
+      <w:r>
+        <w:rPr>
+          <w:rFonts w:ascii="Arial" w:eastAsia="Times New Roman" w:hAnsi="Arial" w:cs="Arial"/>
+          <w:color w:val="000000"/>
+        </w:rPr>
+        <w:t>(</w:t>
+      </w:r>
+      <w:proofErr w:type="gramEnd"/>
+      <w:r>
+        <w:rPr>
+          <w:rFonts w:ascii="Arial" w:eastAsia="Times New Roman" w:hAnsi="Arial" w:cs="Arial"/>
+          <w:color w:val="000000"/>
+        </w:rPr>
+        <w:t xml:space="preserve">) to select the best ranked features. </w:t>
       </w:r>
       <w:r>
         <w:rPr>
@@ -902,6 +1379,7 @@
         </w:rPr>
         <w:t xml:space="preserve"> </w:t>
       </w:r>
+      <w:proofErr w:type="spellStart"/>
       <w:r>
         <w:rPr>
           <w:rFonts w:ascii="Arial" w:eastAsia="Times New Roman" w:hAnsi="Arial" w:cs="Arial"/>
@@ -916,6 +1394,7 @@
         </w:rPr>
         <w:t>ionTree</w:t>
       </w:r>
+      <w:proofErr w:type="spellEnd"/>
       <w:r>
         <w:rPr>
           <w:rFonts w:ascii="Arial" w:eastAsia="Times New Roman" w:hAnsi="Arial" w:cs="Arial"/>
@@ -923,6 +1402,7 @@
         </w:rPr>
         <w:t xml:space="preserve"> </w:t>
       </w:r>
+      <w:proofErr w:type="spellStart"/>
       <w:r>
         <w:rPr>
           <w:rFonts w:ascii="Arial" w:eastAsia="Times New Roman" w:hAnsi="Arial" w:cs="Arial"/>
@@ -930,6 +1410,7 @@
         </w:rPr>
         <w:t>Classifiler</w:t>
       </w:r>
+      <w:proofErr w:type="spellEnd"/>
       <w:r>
         <w:rPr>
           <w:rFonts w:ascii="Arial" w:eastAsia="Times New Roman" w:hAnsi="Arial" w:cs="Arial"/>
@@ -937,6 +1418,7 @@
         </w:rPr>
         <w:t xml:space="preserve"> with </w:t>
       </w:r>
+      <w:proofErr w:type="spellStart"/>
       <w:r>
         <w:rPr>
           <w:rFonts w:ascii="Arial" w:eastAsia="Times New Roman" w:hAnsi="Arial" w:cs="Arial"/>
@@ -944,6 +1426,7 @@
         </w:rPr>
         <w:t>random_state</w:t>
       </w:r>
+      <w:proofErr w:type="spellEnd"/>
       <w:r>
         <w:rPr>
           <w:rFonts w:ascii="Arial" w:eastAsia="Times New Roman" w:hAnsi="Arial" w:cs="Arial"/>
@@ -1053,7 +1536,39 @@
           <w:rFonts w:ascii="Arial" w:eastAsia="Times New Roman" w:hAnsi="Arial" w:cs="Arial"/>
           <w:color w:val="000000"/>
         </w:rPr>
-        <w:t>['bonus', 'total_stock_value', 'exercised_stock_options']</w:t>
+        <w:t>['bonus', '</w:t>
+      </w:r>
+      <w:proofErr w:type="spellStart"/>
+      <w:r>
+        <w:rPr>
+          <w:rFonts w:ascii="Arial" w:eastAsia="Times New Roman" w:hAnsi="Arial" w:cs="Arial"/>
+          <w:color w:val="000000"/>
+        </w:rPr>
+        <w:t>total_stock_value</w:t>
+      </w:r>
+      <w:proofErr w:type="spellEnd"/>
+      <w:r>
+        <w:rPr>
+          <w:rFonts w:ascii="Arial" w:eastAsia="Times New Roman" w:hAnsi="Arial" w:cs="Arial"/>
+          <w:color w:val="000000"/>
+        </w:rPr>
+        <w:t>', '</w:t>
+      </w:r>
+      <w:proofErr w:type="spellStart"/>
+      <w:r>
+        <w:rPr>
+          <w:rFonts w:ascii="Arial" w:eastAsia="Times New Roman" w:hAnsi="Arial" w:cs="Arial"/>
+          <w:color w:val="000000"/>
+        </w:rPr>
+        <w:t>exercised_stock_options</w:t>
+      </w:r>
+      <w:proofErr w:type="spellEnd"/>
+      <w:r>
+        <w:rPr>
+          <w:rFonts w:ascii="Arial" w:eastAsia="Times New Roman" w:hAnsi="Arial" w:cs="Arial"/>
+          <w:color w:val="000000"/>
+        </w:rPr>
+        <w:t>']</w:t>
       </w:r>
     </w:p>
     <w:p>
@@ -1070,7 +1585,32 @@
           <w:rFonts w:ascii="Arial" w:eastAsia="Times New Roman" w:hAnsi="Arial" w:cs="Arial"/>
           <w:color w:val="000000"/>
         </w:rPr>
-        <w:t xml:space="preserve">The feature scores created by SelectKBest() is showed </w:t>
+        <w:t xml:space="preserve">The feature scores created by </w:t>
+      </w:r>
+      <w:proofErr w:type="spellStart"/>
+      <w:proofErr w:type="gramStart"/>
+      <w:r>
+        <w:rPr>
+          <w:rFonts w:ascii="Arial" w:eastAsia="Times New Roman" w:hAnsi="Arial" w:cs="Arial"/>
+          <w:color w:val="000000"/>
+        </w:rPr>
+        <w:t>SelectKBest</w:t>
+      </w:r>
+      <w:proofErr w:type="spellEnd"/>
+      <w:r>
+        <w:rPr>
+          <w:rFonts w:ascii="Arial" w:eastAsia="Times New Roman" w:hAnsi="Arial" w:cs="Arial"/>
+          <w:color w:val="000000"/>
+        </w:rPr>
+        <w:t>(</w:t>
+      </w:r>
+      <w:proofErr w:type="gramEnd"/>
+      <w:r>
+        <w:rPr>
+          <w:rFonts w:ascii="Arial" w:eastAsia="Times New Roman" w:hAnsi="Arial" w:cs="Arial"/>
+          <w:color w:val="000000"/>
+        </w:rPr>
+        <w:t xml:space="preserve">) is showed </w:t>
       </w:r>
       <w:r>
         <w:rPr>
@@ -1084,7 +1624,23 @@
           <w:rFonts w:ascii="Arial" w:eastAsia="Times New Roman" w:hAnsi="Arial" w:cs="Arial"/>
           <w:color w:val="000000"/>
         </w:rPr>
-        <w:t xml:space="preserve"> below table. Also please run poi_id.py and refer to the printed list.</w:t>
+        <w:t xml:space="preserve"> below table. Also please run poi_id.py </w:t>
+      </w:r>
+      <w:r>
+        <w:rPr>
+          <w:rFonts w:ascii="Arial" w:eastAsia="Times New Roman" w:hAnsi="Arial" w:cs="Arial"/>
+          <w:color w:val="000000"/>
+        </w:rPr>
+        <w:t xml:space="preserve">or data_discovery.py </w:t>
+      </w:r>
+      <w:bookmarkStart w:id="0" w:name="_GoBack"/>
+      <w:bookmarkEnd w:id="0"/>
+      <w:r>
+        <w:rPr>
+          <w:rFonts w:ascii="Arial" w:eastAsia="Times New Roman" w:hAnsi="Arial" w:cs="Arial"/>
+          <w:color w:val="000000"/>
+        </w:rPr>
+        <w:t>and refer to the printed list.</w:t>
       </w:r>
     </w:p>
     <w:tbl>
@@ -1161,7 +1717,23 @@
                 <w:rFonts w:ascii="Arial" w:eastAsia="Times New Roman" w:hAnsi="Arial" w:cs="Arial"/>
                 <w:color w:val="000000"/>
               </w:rPr>
-              <w:t>Score by SelectKBest()</w:t>
+              <w:t xml:space="preserve">Score by </w:t>
+            </w:r>
+            <w:proofErr w:type="spellStart"/>
+            <w:r>
+              <w:rPr>
+                <w:rFonts w:ascii="Arial" w:eastAsia="Times New Roman" w:hAnsi="Arial" w:cs="Arial"/>
+                <w:color w:val="000000"/>
+              </w:rPr>
+              <w:t>SelectKBest</w:t>
+            </w:r>
+            <w:proofErr w:type="spellEnd"/>
+            <w:r>
+              <w:rPr>
+                <w:rFonts w:ascii="Arial" w:eastAsia="Times New Roman" w:hAnsi="Arial" w:cs="Arial"/>
+                <w:color w:val="000000"/>
+              </w:rPr>
+              <w:t>()</w:t>
             </w:r>
           </w:p>
         </w:tc>
@@ -1207,7 +1779,23 @@
                 <w:rFonts w:ascii="Arial" w:eastAsia="Times New Roman" w:hAnsi="Arial" w:cs="Arial"/>
                 <w:color w:val="000000"/>
               </w:rPr>
-              <w:t>'exercised_stock_options'</w:t>
+              <w:t>'</w:t>
+            </w:r>
+            <w:proofErr w:type="spellStart"/>
+            <w:r>
+              <w:rPr>
+                <w:rFonts w:ascii="Arial" w:eastAsia="Times New Roman" w:hAnsi="Arial" w:cs="Arial"/>
+                <w:color w:val="000000"/>
+              </w:rPr>
+              <w:t>exercised_stock_options</w:t>
+            </w:r>
+            <w:proofErr w:type="spellEnd"/>
+            <w:r>
+              <w:rPr>
+                <w:rFonts w:ascii="Arial" w:eastAsia="Times New Roman" w:hAnsi="Arial" w:cs="Arial"/>
+                <w:color w:val="000000"/>
+              </w:rPr>
+              <w:t>'</w:t>
             </w:r>
           </w:p>
         </w:tc>
@@ -1275,7 +1863,23 @@
                 <w:rFonts w:ascii="Arial" w:eastAsia="Times New Roman" w:hAnsi="Arial" w:cs="Arial"/>
                 <w:color w:val="000000"/>
               </w:rPr>
-              <w:t>'total_stock_value'</w:t>
+              <w:t>'</w:t>
+            </w:r>
+            <w:proofErr w:type="spellStart"/>
+            <w:r>
+              <w:rPr>
+                <w:rFonts w:ascii="Arial" w:eastAsia="Times New Roman" w:hAnsi="Arial" w:cs="Arial"/>
+                <w:color w:val="000000"/>
+              </w:rPr>
+              <w:t>total_stock_value</w:t>
+            </w:r>
+            <w:proofErr w:type="spellEnd"/>
+            <w:r>
+              <w:rPr>
+                <w:rFonts w:ascii="Arial" w:eastAsia="Times New Roman" w:hAnsi="Arial" w:cs="Arial"/>
+                <w:color w:val="000000"/>
+              </w:rPr>
+              <w:t>'</w:t>
             </w:r>
           </w:p>
         </w:tc>
@@ -1479,7 +2083,23 @@
                 <w:rFonts w:ascii="Arial" w:eastAsia="Times New Roman" w:hAnsi="Arial" w:cs="Arial"/>
                 <w:color w:val="000000"/>
               </w:rPr>
-              <w:t>'ratio_to_poi'</w:t>
+              <w:t>'</w:t>
+            </w:r>
+            <w:proofErr w:type="spellStart"/>
+            <w:r>
+              <w:rPr>
+                <w:rFonts w:ascii="Arial" w:eastAsia="Times New Roman" w:hAnsi="Arial" w:cs="Arial"/>
+                <w:color w:val="000000"/>
+              </w:rPr>
+              <w:t>ratio_to_poi</w:t>
+            </w:r>
+            <w:proofErr w:type="spellEnd"/>
+            <w:r>
+              <w:rPr>
+                <w:rFonts w:ascii="Arial" w:eastAsia="Times New Roman" w:hAnsi="Arial" w:cs="Arial"/>
+                <w:color w:val="000000"/>
+              </w:rPr>
+              <w:t>'</w:t>
             </w:r>
           </w:p>
         </w:tc>
@@ -1547,7 +2167,23 @@
                 <w:rFonts w:ascii="Arial" w:eastAsia="Times New Roman" w:hAnsi="Arial" w:cs="Arial"/>
                 <w:color w:val="000000"/>
               </w:rPr>
-              <w:t>'deferred_income'</w:t>
+              <w:t>'</w:t>
+            </w:r>
+            <w:proofErr w:type="spellStart"/>
+            <w:r>
+              <w:rPr>
+                <w:rFonts w:ascii="Arial" w:eastAsia="Times New Roman" w:hAnsi="Arial" w:cs="Arial"/>
+                <w:color w:val="000000"/>
+              </w:rPr>
+              <w:t>deferred_income</w:t>
+            </w:r>
+            <w:proofErr w:type="spellEnd"/>
+            <w:r>
+              <w:rPr>
+                <w:rFonts w:ascii="Arial" w:eastAsia="Times New Roman" w:hAnsi="Arial" w:cs="Arial"/>
+                <w:color w:val="000000"/>
+              </w:rPr>
+              <w:t>'</w:t>
             </w:r>
           </w:p>
         </w:tc>
@@ -1615,7 +2251,23 @@
                 <w:rFonts w:ascii="Arial" w:eastAsia="Times New Roman" w:hAnsi="Arial" w:cs="Arial"/>
                 <w:color w:val="000000"/>
               </w:rPr>
-              <w:t>'long_term_incentive'</w:t>
+              <w:t>'</w:t>
+            </w:r>
+            <w:proofErr w:type="spellStart"/>
+            <w:r>
+              <w:rPr>
+                <w:rFonts w:ascii="Arial" w:eastAsia="Times New Roman" w:hAnsi="Arial" w:cs="Arial"/>
+                <w:color w:val="000000"/>
+              </w:rPr>
+              <w:t>long_term_incentive</w:t>
+            </w:r>
+            <w:proofErr w:type="spellEnd"/>
+            <w:r>
+              <w:rPr>
+                <w:rFonts w:ascii="Arial" w:eastAsia="Times New Roman" w:hAnsi="Arial" w:cs="Arial"/>
+                <w:color w:val="000000"/>
+              </w:rPr>
+              <w:t>'</w:t>
             </w:r>
           </w:p>
         </w:tc>
@@ -1683,7 +2335,23 @@
                 <w:rFonts w:ascii="Arial" w:eastAsia="Times New Roman" w:hAnsi="Arial" w:cs="Arial"/>
                 <w:color w:val="000000"/>
               </w:rPr>
-              <w:t>'restricted_stock'</w:t>
+              <w:t>'</w:t>
+            </w:r>
+            <w:proofErr w:type="spellStart"/>
+            <w:r>
+              <w:rPr>
+                <w:rFonts w:ascii="Arial" w:eastAsia="Times New Roman" w:hAnsi="Arial" w:cs="Arial"/>
+                <w:color w:val="000000"/>
+              </w:rPr>
+              <w:t>restricted_stock</w:t>
+            </w:r>
+            <w:proofErr w:type="spellEnd"/>
+            <w:r>
+              <w:rPr>
+                <w:rFonts w:ascii="Arial" w:eastAsia="Times New Roman" w:hAnsi="Arial" w:cs="Arial"/>
+                <w:color w:val="000000"/>
+              </w:rPr>
+              <w:t>'</w:t>
             </w:r>
           </w:p>
         </w:tc>
@@ -1751,7 +2419,23 @@
                 <w:rFonts w:ascii="Arial" w:eastAsia="Times New Roman" w:hAnsi="Arial" w:cs="Arial"/>
                 <w:color w:val="000000"/>
               </w:rPr>
-              <w:t>'total_payments'</w:t>
+              <w:t>'</w:t>
+            </w:r>
+            <w:proofErr w:type="spellStart"/>
+            <w:r>
+              <w:rPr>
+                <w:rFonts w:ascii="Arial" w:eastAsia="Times New Roman" w:hAnsi="Arial" w:cs="Arial"/>
+                <w:color w:val="000000"/>
+              </w:rPr>
+              <w:t>total_payments</w:t>
+            </w:r>
+            <w:proofErr w:type="spellEnd"/>
+            <w:r>
+              <w:rPr>
+                <w:rFonts w:ascii="Arial" w:eastAsia="Times New Roman" w:hAnsi="Arial" w:cs="Arial"/>
+                <w:color w:val="000000"/>
+              </w:rPr>
+              <w:t>'</w:t>
             </w:r>
           </w:p>
         </w:tc>
@@ -1819,7 +2503,23 @@
                 <w:rFonts w:ascii="Arial" w:eastAsia="Times New Roman" w:hAnsi="Arial" w:cs="Arial"/>
                 <w:color w:val="000000"/>
               </w:rPr>
-              <w:t>'shared_receipt_with_poi'</w:t>
+              <w:t>'</w:t>
+            </w:r>
+            <w:proofErr w:type="spellStart"/>
+            <w:r>
+              <w:rPr>
+                <w:rFonts w:ascii="Arial" w:eastAsia="Times New Roman" w:hAnsi="Arial" w:cs="Arial"/>
+                <w:color w:val="000000"/>
+              </w:rPr>
+              <w:t>shared_receipt_with_poi</w:t>
+            </w:r>
+            <w:proofErr w:type="spellEnd"/>
+            <w:r>
+              <w:rPr>
+                <w:rFonts w:ascii="Arial" w:eastAsia="Times New Roman" w:hAnsi="Arial" w:cs="Arial"/>
+                <w:color w:val="000000"/>
+              </w:rPr>
+              <w:t>'</w:t>
             </w:r>
           </w:p>
         </w:tc>
@@ -1887,7 +2587,23 @@
                 <w:rFonts w:ascii="Arial" w:eastAsia="Times New Roman" w:hAnsi="Arial" w:cs="Arial"/>
                 <w:color w:val="000000"/>
               </w:rPr>
-              <w:t>'loan_advances'</w:t>
+              <w:t>'</w:t>
+            </w:r>
+            <w:proofErr w:type="spellStart"/>
+            <w:r>
+              <w:rPr>
+                <w:rFonts w:ascii="Arial" w:eastAsia="Times New Roman" w:hAnsi="Arial" w:cs="Arial"/>
+                <w:color w:val="000000"/>
+              </w:rPr>
+              <w:t>loan_advances</w:t>
+            </w:r>
+            <w:proofErr w:type="spellEnd"/>
+            <w:r>
+              <w:rPr>
+                <w:rFonts w:ascii="Arial" w:eastAsia="Times New Roman" w:hAnsi="Arial" w:cs="Arial"/>
+                <w:color w:val="000000"/>
+              </w:rPr>
+              <w:t>'</w:t>
             </w:r>
           </w:p>
         </w:tc>
@@ -2023,8 +2739,17 @@
                 <w:rFonts w:ascii="Arial" w:eastAsia="Times New Roman" w:hAnsi="Arial" w:cs="Arial"/>
                 <w:color w:val="000000"/>
               </w:rPr>
-              <w:t>'from_poi_to_this_person</w:t>
-            </w:r>
+              <w:t>'</w:t>
+            </w:r>
+            <w:proofErr w:type="spellStart"/>
+            <w:r>
+              <w:rPr>
+                <w:rFonts w:ascii="Arial" w:eastAsia="Times New Roman" w:hAnsi="Arial" w:cs="Arial"/>
+                <w:color w:val="000000"/>
+              </w:rPr>
+              <w:t>from_poi_to_this_person</w:t>
+            </w:r>
+            <w:proofErr w:type="spellEnd"/>
           </w:p>
         </w:tc>
         <w:tc>
@@ -2166,8 +2891,17 @@
                 <w:rFonts w:ascii="Arial" w:eastAsia="Times New Roman" w:hAnsi="Arial" w:cs="Arial"/>
                 <w:color w:val="000000"/>
               </w:rPr>
-              <w:t>'ratio_from_poi</w:t>
-            </w:r>
+              <w:t>'</w:t>
+            </w:r>
+            <w:proofErr w:type="spellStart"/>
+            <w:r>
+              <w:rPr>
+                <w:rFonts w:ascii="Arial" w:eastAsia="Times New Roman" w:hAnsi="Arial" w:cs="Arial"/>
+                <w:color w:val="000000"/>
+              </w:rPr>
+              <w:t>ratio_from_poi</w:t>
+            </w:r>
+            <w:proofErr w:type="spellEnd"/>
           </w:p>
         </w:tc>
         <w:tc>
@@ -2234,7 +2968,23 @@
                 <w:rFonts w:ascii="Arial" w:eastAsia="Times New Roman" w:hAnsi="Arial" w:cs="Arial"/>
                 <w:color w:val="000000"/>
               </w:rPr>
-              <w:t>'from_this_person_to_poi'</w:t>
+              <w:t>'</w:t>
+            </w:r>
+            <w:proofErr w:type="spellStart"/>
+            <w:r>
+              <w:rPr>
+                <w:rFonts w:ascii="Arial" w:eastAsia="Times New Roman" w:hAnsi="Arial" w:cs="Arial"/>
+                <w:color w:val="000000"/>
+              </w:rPr>
+              <w:t>from_this_person_to_poi</w:t>
+            </w:r>
+            <w:proofErr w:type="spellEnd"/>
+            <w:r>
+              <w:rPr>
+                <w:rFonts w:ascii="Arial" w:eastAsia="Times New Roman" w:hAnsi="Arial" w:cs="Arial"/>
+                <w:color w:val="000000"/>
+              </w:rPr>
+              <w:t>'</w:t>
             </w:r>
           </w:p>
         </w:tc>
@@ -2302,8 +3052,17 @@
                 <w:rFonts w:ascii="Arial" w:eastAsia="Times New Roman" w:hAnsi="Arial" w:cs="Arial"/>
                 <w:color w:val="000000"/>
               </w:rPr>
-              <w:t>'director_fees</w:t>
-            </w:r>
+              <w:t>'</w:t>
+            </w:r>
+            <w:proofErr w:type="spellStart"/>
+            <w:r>
+              <w:rPr>
+                <w:rFonts w:ascii="Arial" w:eastAsia="Times New Roman" w:hAnsi="Arial" w:cs="Arial"/>
+                <w:color w:val="000000"/>
+              </w:rPr>
+              <w:t>director_fees</w:t>
+            </w:r>
+            <w:proofErr w:type="spellEnd"/>
           </w:p>
         </w:tc>
         <w:tc>
@@ -2370,7 +3129,23 @@
                 <w:rFonts w:ascii="Arial" w:eastAsia="Times New Roman" w:hAnsi="Arial" w:cs="Arial"/>
                 <w:color w:val="000000"/>
               </w:rPr>
-              <w:t>'to_messages'</w:t>
+              <w:t>'</w:t>
+            </w:r>
+            <w:proofErr w:type="spellStart"/>
+            <w:r>
+              <w:rPr>
+                <w:rFonts w:ascii="Arial" w:eastAsia="Times New Roman" w:hAnsi="Arial" w:cs="Arial"/>
+                <w:color w:val="000000"/>
+              </w:rPr>
+              <w:t>to_messages</w:t>
+            </w:r>
+            <w:proofErr w:type="spellEnd"/>
+            <w:r>
+              <w:rPr>
+                <w:rFonts w:ascii="Arial" w:eastAsia="Times New Roman" w:hAnsi="Arial" w:cs="Arial"/>
+                <w:color w:val="000000"/>
+              </w:rPr>
+              <w:t>'</w:t>
             </w:r>
           </w:p>
         </w:tc>
@@ -2438,7 +3213,23 @@
                 <w:rFonts w:ascii="Arial" w:eastAsia="Times New Roman" w:hAnsi="Arial" w:cs="Arial"/>
                 <w:color w:val="000000"/>
               </w:rPr>
-              <w:t>'deferral_payments'</w:t>
+              <w:t>'</w:t>
+            </w:r>
+            <w:proofErr w:type="spellStart"/>
+            <w:r>
+              <w:rPr>
+                <w:rFonts w:ascii="Arial" w:eastAsia="Times New Roman" w:hAnsi="Arial" w:cs="Arial"/>
+                <w:color w:val="000000"/>
+              </w:rPr>
+              <w:t>deferral_payments</w:t>
+            </w:r>
+            <w:proofErr w:type="spellEnd"/>
+            <w:r>
+              <w:rPr>
+                <w:rFonts w:ascii="Arial" w:eastAsia="Times New Roman" w:hAnsi="Arial" w:cs="Arial"/>
+                <w:color w:val="000000"/>
+              </w:rPr>
+              <w:t>'</w:t>
             </w:r>
           </w:p>
         </w:tc>
@@ -2506,7 +3297,23 @@
                 <w:rFonts w:ascii="Arial" w:eastAsia="Times New Roman" w:hAnsi="Arial" w:cs="Arial"/>
                 <w:color w:val="000000"/>
               </w:rPr>
-              <w:t>'from_messages'</w:t>
+              <w:t>'</w:t>
+            </w:r>
+            <w:proofErr w:type="spellStart"/>
+            <w:r>
+              <w:rPr>
+                <w:rFonts w:ascii="Arial" w:eastAsia="Times New Roman" w:hAnsi="Arial" w:cs="Arial"/>
+                <w:color w:val="000000"/>
+              </w:rPr>
+              <w:t>from_messages</w:t>
+            </w:r>
+            <w:proofErr w:type="spellEnd"/>
+            <w:r>
+              <w:rPr>
+                <w:rFonts w:ascii="Arial" w:eastAsia="Times New Roman" w:hAnsi="Arial" w:cs="Arial"/>
+                <w:color w:val="000000"/>
+              </w:rPr>
+              <w:t>'</w:t>
             </w:r>
           </w:p>
         </w:tc>
@@ -2574,7 +3381,23 @@
                 <w:rFonts w:ascii="Arial" w:eastAsia="Times New Roman" w:hAnsi="Arial" w:cs="Arial"/>
                 <w:color w:val="000000"/>
               </w:rPr>
-              <w:t>'restricted_stock_deferred'</w:t>
+              <w:t>'</w:t>
+            </w:r>
+            <w:proofErr w:type="spellStart"/>
+            <w:r>
+              <w:rPr>
+                <w:rFonts w:ascii="Arial" w:eastAsia="Times New Roman" w:hAnsi="Arial" w:cs="Arial"/>
+                <w:color w:val="000000"/>
+              </w:rPr>
+              <w:t>restricted_stock_deferred</w:t>
+            </w:r>
+            <w:proofErr w:type="spellEnd"/>
+            <w:r>
+              <w:rPr>
+                <w:rFonts w:ascii="Arial" w:eastAsia="Times New Roman" w:hAnsi="Arial" w:cs="Arial"/>
+                <w:color w:val="000000"/>
+              </w:rPr>
+              <w:t>'</w:t>
             </w:r>
           </w:p>
         </w:tc>
@@ -2717,7 +3540,23 @@
           <w:rFonts w:ascii="Arial" w:eastAsia="Times New Roman" w:hAnsi="Arial" w:cs="Arial"/>
           <w:color w:val="000000"/>
         </w:rPr>
-        <w:t xml:space="preserve">I have tried 5 algorithms as well as some pipelines of combining PCA with algorithms, and my final algorithm is the pipeline of PCA and DecisionTree with tuned up parameters based on the recall/precision/F1 scores. </w:t>
+        <w:t xml:space="preserve">I have tried 5 algorithms as well as some pipelines of combining PCA with algorithms, and my final algorithm is the pipeline of PCA and </w:t>
+      </w:r>
+      <w:proofErr w:type="spellStart"/>
+      <w:r>
+        <w:rPr>
+          <w:rFonts w:ascii="Arial" w:eastAsia="Times New Roman" w:hAnsi="Arial" w:cs="Arial"/>
+          <w:color w:val="000000"/>
+        </w:rPr>
+        <w:t>DecisionTree</w:t>
+      </w:r>
+      <w:proofErr w:type="spellEnd"/>
+      <w:r>
+        <w:rPr>
+          <w:rFonts w:ascii="Arial" w:eastAsia="Times New Roman" w:hAnsi="Arial" w:cs="Arial"/>
+          <w:color w:val="000000"/>
+        </w:rPr>
+        <w:t xml:space="preserve"> with tuned up parameters based on the recall/precision/F1 scores. </w:t>
       </w:r>
       <w:r>
         <w:rPr>
@@ -2818,7 +3657,23 @@
           <w:rFonts w:ascii="Arial" w:eastAsia="Times New Roman" w:hAnsi="Arial" w:cs="Arial"/>
           <w:color w:val="000000"/>
         </w:rPr>
-        <w:t>PCA, but it’s not for this case. I have included StandardScaler+PCA+Tree in poi_id.py but the best algorithm is achieved without this feature standardization.</w:t>
+        <w:t xml:space="preserve">PCA, but it’s not for this case. I have included </w:t>
+      </w:r>
+      <w:proofErr w:type="spellStart"/>
+      <w:r>
+        <w:rPr>
+          <w:rFonts w:ascii="Arial" w:eastAsia="Times New Roman" w:hAnsi="Arial" w:cs="Arial"/>
+          <w:color w:val="000000"/>
+        </w:rPr>
+        <w:t>StandardScaler+PCA+Tree</w:t>
+      </w:r>
+      <w:proofErr w:type="spellEnd"/>
+      <w:r>
+        <w:rPr>
+          <w:rFonts w:ascii="Arial" w:eastAsia="Times New Roman" w:hAnsi="Arial" w:cs="Arial"/>
+          <w:color w:val="000000"/>
+        </w:rPr>
+        <w:t xml:space="preserve"> in poi_id.py but the best algorithm is achieved without this feature standardization.</w:t>
       </w:r>
     </w:p>
     <w:p>
@@ -2852,8 +3707,8 @@
         <w:t>that I use as well as the associated performance scores:</w:t>
       </w:r>
     </w:p>
-    <w:bookmarkStart w:id="0" w:name="_MON_1507018277"/>
-    <w:bookmarkEnd w:id="0"/>
+    <w:bookmarkStart w:id="1" w:name="_MON_1507018277"/>
+    <w:bookmarkEnd w:id="1"/>
     <w:p>
       <w:pPr>
         <w:spacing w:before="100" w:beforeAutospacing="1" w:after="100" w:afterAutospacing="1" w:line="240" w:lineRule="auto"/>
@@ -2887,10 +3742,10 @@
             <v:path o:extrusionok="f" gradientshapeok="t" o:connecttype="rect"/>
             <o:lock v:ext="edit" aspectratio="t"/>
           </v:shapetype>
-          <v:shape id="_x0000_i1025" type="#_x0000_t75" style="width:468pt;height:161.4pt" o:ole="" filled="t" fillcolor="#8db3e2 [1311]">
+          <v:shape id="_x0000_i1025" type="#_x0000_t75" style="width:468pt;height:161.2pt" o:ole="" filled="t" fillcolor="#8db3e2 [1311]">
             <v:imagedata r:id="rId7" o:title=""/>
           </v:shape>
-          <o:OLEObject Type="Embed" ProgID="Word.OpenDocumentText.12" ShapeID="_x0000_i1025" DrawAspect="Content" ObjectID="_1507884805" r:id="rId8"/>
+          <o:OLEObject Type="Embed" ProgID="Word.OpenDocumentText.12" ShapeID="_x0000_i1025" DrawAspect="Content" ObjectID="_1507887304" r:id="rId8"/>
         </w:object>
       </w:r>
     </w:p>
@@ -3128,13 +3983,41 @@
                 <w:szCs w:val="20"/>
               </w:rPr>
             </w:pPr>
+            <w:proofErr w:type="spellStart"/>
             <w:r>
               <w:rPr>
                 <w:rFonts w:cstheme="minorHAnsi"/>
                 <w:sz w:val="20"/>
                 <w:szCs w:val="20"/>
               </w:rPr>
-              <w:t>clf_NB = GaussianNB()</w:t>
+              <w:t>clf_NB</w:t>
+            </w:r>
+            <w:proofErr w:type="spellEnd"/>
+            <w:r>
+              <w:rPr>
+                <w:rFonts w:cstheme="minorHAnsi"/>
+                <w:sz w:val="20"/>
+                <w:szCs w:val="20"/>
+              </w:rPr>
+              <w:t xml:space="preserve"> = </w:t>
+            </w:r>
+            <w:proofErr w:type="spellStart"/>
+            <w:r>
+              <w:rPr>
+                <w:rFonts w:cstheme="minorHAnsi"/>
+                <w:sz w:val="20"/>
+                <w:szCs w:val="20"/>
+              </w:rPr>
+              <w:t>GaussianNB</w:t>
+            </w:r>
+            <w:proofErr w:type="spellEnd"/>
+            <w:r>
+              <w:rPr>
+                <w:rFonts w:cstheme="minorHAnsi"/>
+                <w:sz w:val="20"/>
+                <w:szCs w:val="20"/>
+              </w:rPr>
+              <w:t>()</w:t>
             </w:r>
           </w:p>
         </w:tc>
@@ -3262,41 +4145,105 @@
                 <w:sz w:val="20"/>
                 <w:szCs w:val="20"/>
               </w:rPr>
-              <w:t>scaler = MinMaxScaler()</w:t>
-            </w:r>
-          </w:p>
-          <w:p>
-            <w:pPr>
-              <w:rPr>
-                <w:rFonts w:eastAsia="Times New Roman" w:cstheme="minorHAnsi"/>
-                <w:sz w:val="20"/>
-                <w:szCs w:val="20"/>
-              </w:rPr>
-            </w:pPr>
-            <w:r>
-              <w:rPr>
-                <w:rFonts w:eastAsia="Times New Roman" w:cstheme="minorHAnsi"/>
-                <w:sz w:val="20"/>
-                <w:szCs w:val="20"/>
-              </w:rPr>
-              <w:t>svc = svm.SVC(kernel = 'sigmoid',C = 16, gamma = 0.2)</w:t>
-            </w:r>
-          </w:p>
-          <w:p>
-            <w:pPr>
-              <w:rPr>
-                <w:rFonts w:eastAsia="Times New Roman" w:cstheme="minorHAnsi"/>
-                <w:sz w:val="20"/>
-                <w:szCs w:val="20"/>
-              </w:rPr>
-            </w:pPr>
-            <w:r>
-              <w:rPr>
-                <w:rFonts w:eastAsia="Times New Roman" w:cstheme="minorHAnsi"/>
-                <w:sz w:val="20"/>
-                <w:szCs w:val="20"/>
-              </w:rPr>
-              <w:t>clf_pipe_SVM = Pipeline([('scaler', scaler),</w:t>
+              <w:t xml:space="preserve">scaler = </w:t>
+            </w:r>
+            <w:proofErr w:type="spellStart"/>
+            <w:r>
+              <w:rPr>
+                <w:rFonts w:eastAsia="Times New Roman" w:cstheme="minorHAnsi"/>
+                <w:sz w:val="20"/>
+                <w:szCs w:val="20"/>
+              </w:rPr>
+              <w:t>MinMaxScaler</w:t>
+            </w:r>
+            <w:proofErr w:type="spellEnd"/>
+            <w:r>
+              <w:rPr>
+                <w:rFonts w:eastAsia="Times New Roman" w:cstheme="minorHAnsi"/>
+                <w:sz w:val="20"/>
+                <w:szCs w:val="20"/>
+              </w:rPr>
+              <w:t>()</w:t>
+            </w:r>
+          </w:p>
+          <w:p>
+            <w:pPr>
+              <w:rPr>
+                <w:rFonts w:eastAsia="Times New Roman" w:cstheme="minorHAnsi"/>
+                <w:sz w:val="20"/>
+                <w:szCs w:val="20"/>
+              </w:rPr>
+            </w:pPr>
+            <w:r>
+              <w:rPr>
+                <w:rFonts w:eastAsia="Times New Roman" w:cstheme="minorHAnsi"/>
+                <w:sz w:val="20"/>
+                <w:szCs w:val="20"/>
+              </w:rPr>
+              <w:t xml:space="preserve">svc = </w:t>
+            </w:r>
+            <w:proofErr w:type="spellStart"/>
+            <w:r>
+              <w:rPr>
+                <w:rFonts w:eastAsia="Times New Roman" w:cstheme="minorHAnsi"/>
+                <w:sz w:val="20"/>
+                <w:szCs w:val="20"/>
+              </w:rPr>
+              <w:t>svm.SVC</w:t>
+            </w:r>
+            <w:proofErr w:type="spellEnd"/>
+            <w:r>
+              <w:rPr>
+                <w:rFonts w:eastAsia="Times New Roman" w:cstheme="minorHAnsi"/>
+                <w:sz w:val="20"/>
+                <w:szCs w:val="20"/>
+              </w:rPr>
+              <w:t>(kernel = '</w:t>
+            </w:r>
+            <w:proofErr w:type="spellStart"/>
+            <w:r>
+              <w:rPr>
+                <w:rFonts w:eastAsia="Times New Roman" w:cstheme="minorHAnsi"/>
+                <w:sz w:val="20"/>
+                <w:szCs w:val="20"/>
+              </w:rPr>
+              <w:t>sigmoid',C</w:t>
+            </w:r>
+            <w:proofErr w:type="spellEnd"/>
+            <w:r>
+              <w:rPr>
+                <w:rFonts w:eastAsia="Times New Roman" w:cstheme="minorHAnsi"/>
+                <w:sz w:val="20"/>
+                <w:szCs w:val="20"/>
+              </w:rPr>
+              <w:t xml:space="preserve"> = 16, gamma = 0.2)</w:t>
+            </w:r>
+          </w:p>
+          <w:p>
+            <w:pPr>
+              <w:rPr>
+                <w:rFonts w:eastAsia="Times New Roman" w:cstheme="minorHAnsi"/>
+                <w:sz w:val="20"/>
+                <w:szCs w:val="20"/>
+              </w:rPr>
+            </w:pPr>
+            <w:proofErr w:type="spellStart"/>
+            <w:r>
+              <w:rPr>
+                <w:rFonts w:eastAsia="Times New Roman" w:cstheme="minorHAnsi"/>
+                <w:sz w:val="20"/>
+                <w:szCs w:val="20"/>
+              </w:rPr>
+              <w:t>clf_pipe_SVM</w:t>
+            </w:r>
+            <w:proofErr w:type="spellEnd"/>
+            <w:r>
+              <w:rPr>
+                <w:rFonts w:eastAsia="Times New Roman" w:cstheme="minorHAnsi"/>
+                <w:sz w:val="20"/>
+                <w:szCs w:val="20"/>
+              </w:rPr>
+              <w:t xml:space="preserve"> = Pipeline([('scaler', scaler),</w:t>
             </w:r>
           </w:p>
           <w:p>
@@ -3451,47 +4398,149 @@
                 <w:szCs w:val="20"/>
               </w:rPr>
             </w:pPr>
-            <w:r>
-              <w:rPr>
-                <w:rFonts w:eastAsia="Times New Roman" w:cstheme="minorHAnsi"/>
-                <w:sz w:val="20"/>
-                <w:szCs w:val="20"/>
-              </w:rPr>
-              <w:t>scaler_knn = MinMaxScaler()</w:t>
-            </w:r>
-          </w:p>
-          <w:p>
-            <w:pPr>
-              <w:rPr>
-                <w:rFonts w:eastAsia="Times New Roman" w:cstheme="minorHAnsi"/>
-                <w:sz w:val="20"/>
-                <w:szCs w:val="20"/>
-              </w:rPr>
-            </w:pPr>
-            <w:r>
-              <w:rPr>
-                <w:rFonts w:eastAsia="Times New Roman" w:cstheme="minorHAnsi"/>
-                <w:sz w:val="20"/>
-                <w:szCs w:val="20"/>
-              </w:rPr>
-              <w:t>knn = neighbors.KNeighborsClassifier(3, weights = 'uniform')</w:t>
-            </w:r>
-          </w:p>
-          <w:p>
-            <w:pPr>
-              <w:rPr>
-                <w:rFonts w:eastAsia="Times New Roman" w:cstheme="minorHAnsi"/>
-                <w:sz w:val="20"/>
-                <w:szCs w:val="20"/>
-              </w:rPr>
-            </w:pPr>
-            <w:r>
-              <w:rPr>
-                <w:rFonts w:eastAsia="Times New Roman" w:cstheme="minorHAnsi"/>
-                <w:sz w:val="20"/>
-                <w:szCs w:val="20"/>
-              </w:rPr>
-              <w:t>clf_pipe_knn = Pipeline([('scaler_knn', scaler_knn),</w:t>
+            <w:proofErr w:type="spellStart"/>
+            <w:r>
+              <w:rPr>
+                <w:rFonts w:eastAsia="Times New Roman" w:cstheme="minorHAnsi"/>
+                <w:sz w:val="20"/>
+                <w:szCs w:val="20"/>
+              </w:rPr>
+              <w:t>scaler_knn</w:t>
+            </w:r>
+            <w:proofErr w:type="spellEnd"/>
+            <w:r>
+              <w:rPr>
+                <w:rFonts w:eastAsia="Times New Roman" w:cstheme="minorHAnsi"/>
+                <w:sz w:val="20"/>
+                <w:szCs w:val="20"/>
+              </w:rPr>
+              <w:t xml:space="preserve"> = </w:t>
+            </w:r>
+            <w:proofErr w:type="spellStart"/>
+            <w:r>
+              <w:rPr>
+                <w:rFonts w:eastAsia="Times New Roman" w:cstheme="minorHAnsi"/>
+                <w:sz w:val="20"/>
+                <w:szCs w:val="20"/>
+              </w:rPr>
+              <w:t>MinMaxScaler</w:t>
+            </w:r>
+            <w:proofErr w:type="spellEnd"/>
+            <w:r>
+              <w:rPr>
+                <w:rFonts w:eastAsia="Times New Roman" w:cstheme="minorHAnsi"/>
+                <w:sz w:val="20"/>
+                <w:szCs w:val="20"/>
+              </w:rPr>
+              <w:t>()</w:t>
+            </w:r>
+          </w:p>
+          <w:p>
+            <w:pPr>
+              <w:rPr>
+                <w:rFonts w:eastAsia="Times New Roman" w:cstheme="minorHAnsi"/>
+                <w:sz w:val="20"/>
+                <w:szCs w:val="20"/>
+              </w:rPr>
+            </w:pPr>
+            <w:proofErr w:type="spellStart"/>
+            <w:r>
+              <w:rPr>
+                <w:rFonts w:eastAsia="Times New Roman" w:cstheme="minorHAnsi"/>
+                <w:sz w:val="20"/>
+                <w:szCs w:val="20"/>
+              </w:rPr>
+              <w:t>knn</w:t>
+            </w:r>
+            <w:proofErr w:type="spellEnd"/>
+            <w:r>
+              <w:rPr>
+                <w:rFonts w:eastAsia="Times New Roman" w:cstheme="minorHAnsi"/>
+                <w:sz w:val="20"/>
+                <w:szCs w:val="20"/>
+              </w:rPr>
+              <w:t xml:space="preserve"> = </w:t>
+            </w:r>
+            <w:proofErr w:type="spellStart"/>
+            <w:r>
+              <w:rPr>
+                <w:rFonts w:eastAsia="Times New Roman" w:cstheme="minorHAnsi"/>
+                <w:sz w:val="20"/>
+                <w:szCs w:val="20"/>
+              </w:rPr>
+              <w:t>neighbors.KNeighborsClassifier</w:t>
+            </w:r>
+            <w:proofErr w:type="spellEnd"/>
+            <w:r>
+              <w:rPr>
+                <w:rFonts w:eastAsia="Times New Roman" w:cstheme="minorHAnsi"/>
+                <w:sz w:val="20"/>
+                <w:szCs w:val="20"/>
+              </w:rPr>
+              <w:t>(3, weights = 'uniform')</w:t>
+            </w:r>
+          </w:p>
+          <w:p>
+            <w:pPr>
+              <w:rPr>
+                <w:rFonts w:eastAsia="Times New Roman" w:cstheme="minorHAnsi"/>
+                <w:sz w:val="20"/>
+                <w:szCs w:val="20"/>
+              </w:rPr>
+            </w:pPr>
+            <w:proofErr w:type="spellStart"/>
+            <w:r>
+              <w:rPr>
+                <w:rFonts w:eastAsia="Times New Roman" w:cstheme="minorHAnsi"/>
+                <w:sz w:val="20"/>
+                <w:szCs w:val="20"/>
+              </w:rPr>
+              <w:t>clf_pipe_knn</w:t>
+            </w:r>
+            <w:proofErr w:type="spellEnd"/>
+            <w:r>
+              <w:rPr>
+                <w:rFonts w:eastAsia="Times New Roman" w:cstheme="minorHAnsi"/>
+                <w:sz w:val="20"/>
+                <w:szCs w:val="20"/>
+              </w:rPr>
+              <w:t xml:space="preserve"> = Pipeline([('</w:t>
+            </w:r>
+            <w:proofErr w:type="spellStart"/>
+            <w:r>
+              <w:rPr>
+                <w:rFonts w:eastAsia="Times New Roman" w:cstheme="minorHAnsi"/>
+                <w:sz w:val="20"/>
+                <w:szCs w:val="20"/>
+              </w:rPr>
+              <w:t>scaler_knn</w:t>
+            </w:r>
+            <w:proofErr w:type="spellEnd"/>
+            <w:r>
+              <w:rPr>
+                <w:rFonts w:eastAsia="Times New Roman" w:cstheme="minorHAnsi"/>
+                <w:sz w:val="20"/>
+                <w:szCs w:val="20"/>
+              </w:rPr>
+              <w:t xml:space="preserve">', </w:t>
+            </w:r>
+            <w:proofErr w:type="spellStart"/>
+            <w:r>
+              <w:rPr>
+                <w:rFonts w:eastAsia="Times New Roman" w:cstheme="minorHAnsi"/>
+                <w:sz w:val="20"/>
+                <w:szCs w:val="20"/>
+              </w:rPr>
+              <w:t>scaler_knn</w:t>
+            </w:r>
+            <w:proofErr w:type="spellEnd"/>
+            <w:r>
+              <w:rPr>
+                <w:rFonts w:eastAsia="Times New Roman" w:cstheme="minorHAnsi"/>
+                <w:sz w:val="20"/>
+                <w:szCs w:val="20"/>
+              </w:rPr>
+              <w:t>),</w:t>
             </w:r>
           </w:p>
           <w:p>
@@ -3524,7 +4573,43 @@
                 <w:sz w:val="20"/>
                 <w:szCs w:val="20"/>
               </w:rPr>
-              <w:t>('knn', knn)])</w:t>
+              <w:t>('</w:t>
+            </w:r>
+            <w:proofErr w:type="spellStart"/>
+            <w:r>
+              <w:rPr>
+                <w:rFonts w:eastAsia="Times New Roman" w:cstheme="minorHAnsi"/>
+                <w:sz w:val="20"/>
+                <w:szCs w:val="20"/>
+              </w:rPr>
+              <w:t>knn</w:t>
+            </w:r>
+            <w:proofErr w:type="spellEnd"/>
+            <w:r>
+              <w:rPr>
+                <w:rFonts w:eastAsia="Times New Roman" w:cstheme="minorHAnsi"/>
+                <w:sz w:val="20"/>
+                <w:szCs w:val="20"/>
+              </w:rPr>
+              <w:t xml:space="preserve">', </w:t>
+            </w:r>
+            <w:proofErr w:type="spellStart"/>
+            <w:r>
+              <w:rPr>
+                <w:rFonts w:eastAsia="Times New Roman" w:cstheme="minorHAnsi"/>
+                <w:sz w:val="20"/>
+                <w:szCs w:val="20"/>
+              </w:rPr>
+              <w:t>knn</w:t>
+            </w:r>
+            <w:proofErr w:type="spellEnd"/>
+            <w:r>
+              <w:rPr>
+                <w:rFonts w:eastAsia="Times New Roman" w:cstheme="minorHAnsi"/>
+                <w:sz w:val="20"/>
+                <w:szCs w:val="20"/>
+              </w:rPr>
+              <w:t>)])</w:t>
             </w:r>
           </w:p>
         </w:tc>
@@ -3646,30 +4731,104 @@
                 <w:szCs w:val="20"/>
               </w:rPr>
             </w:pPr>
-            <w:r>
-              <w:rPr>
-                <w:rFonts w:eastAsia="Times New Roman" w:cstheme="minorHAnsi"/>
-                <w:sz w:val="20"/>
-                <w:szCs w:val="20"/>
-              </w:rPr>
-              <w:t>pca_RF = PCA(n_components = 2)</w:t>
-            </w:r>
-          </w:p>
-          <w:p>
-            <w:pPr>
-              <w:rPr>
-                <w:rFonts w:eastAsia="Times New Roman" w:cstheme="minorHAnsi"/>
-                <w:sz w:val="20"/>
-                <w:szCs w:val="20"/>
-              </w:rPr>
-            </w:pPr>
-            <w:r>
-              <w:rPr>
-                <w:rFonts w:eastAsia="Times New Roman" w:cstheme="minorHAnsi"/>
-                <w:sz w:val="20"/>
-                <w:szCs w:val="20"/>
-              </w:rPr>
-              <w:t>random_forest = RandomForestClassifier(n_estimators = 17,</w:t>
+            <w:proofErr w:type="spellStart"/>
+            <w:r>
+              <w:rPr>
+                <w:rFonts w:eastAsia="Times New Roman" w:cstheme="minorHAnsi"/>
+                <w:sz w:val="20"/>
+                <w:szCs w:val="20"/>
+              </w:rPr>
+              <w:t>pca_RF</w:t>
+            </w:r>
+            <w:proofErr w:type="spellEnd"/>
+            <w:r>
+              <w:rPr>
+                <w:rFonts w:eastAsia="Times New Roman" w:cstheme="minorHAnsi"/>
+                <w:sz w:val="20"/>
+                <w:szCs w:val="20"/>
+              </w:rPr>
+              <w:t xml:space="preserve"> = PCA(</w:t>
+            </w:r>
+            <w:proofErr w:type="spellStart"/>
+            <w:r>
+              <w:rPr>
+                <w:rFonts w:eastAsia="Times New Roman" w:cstheme="minorHAnsi"/>
+                <w:sz w:val="20"/>
+                <w:szCs w:val="20"/>
+              </w:rPr>
+              <w:t>n_components</w:t>
+            </w:r>
+            <w:proofErr w:type="spellEnd"/>
+            <w:r>
+              <w:rPr>
+                <w:rFonts w:eastAsia="Times New Roman" w:cstheme="minorHAnsi"/>
+                <w:sz w:val="20"/>
+                <w:szCs w:val="20"/>
+              </w:rPr>
+              <w:t xml:space="preserve"> = 2)</w:t>
+            </w:r>
+          </w:p>
+          <w:p>
+            <w:pPr>
+              <w:rPr>
+                <w:rFonts w:eastAsia="Times New Roman" w:cstheme="minorHAnsi"/>
+                <w:sz w:val="20"/>
+                <w:szCs w:val="20"/>
+              </w:rPr>
+            </w:pPr>
+            <w:proofErr w:type="spellStart"/>
+            <w:r>
+              <w:rPr>
+                <w:rFonts w:eastAsia="Times New Roman" w:cstheme="minorHAnsi"/>
+                <w:sz w:val="20"/>
+                <w:szCs w:val="20"/>
+              </w:rPr>
+              <w:t>random_forest</w:t>
+            </w:r>
+            <w:proofErr w:type="spellEnd"/>
+            <w:r>
+              <w:rPr>
+                <w:rFonts w:eastAsia="Times New Roman" w:cstheme="minorHAnsi"/>
+                <w:sz w:val="20"/>
+                <w:szCs w:val="20"/>
+              </w:rPr>
+              <w:t xml:space="preserve"> = </w:t>
+            </w:r>
+            <w:proofErr w:type="spellStart"/>
+            <w:r>
+              <w:rPr>
+                <w:rFonts w:eastAsia="Times New Roman" w:cstheme="minorHAnsi"/>
+                <w:sz w:val="20"/>
+                <w:szCs w:val="20"/>
+              </w:rPr>
+              <w:t>RandomForestClassifier</w:t>
+            </w:r>
+            <w:proofErr w:type="spellEnd"/>
+            <w:r>
+              <w:rPr>
+                <w:rFonts w:eastAsia="Times New Roman" w:cstheme="minorHAnsi"/>
+                <w:sz w:val="20"/>
+                <w:szCs w:val="20"/>
+              </w:rPr>
+              <w:t>(</w:t>
+            </w:r>
+            <w:proofErr w:type="spellStart"/>
+            <w:r>
+              <w:rPr>
+                <w:rFonts w:eastAsia="Times New Roman" w:cstheme="minorHAnsi"/>
+                <w:sz w:val="20"/>
+                <w:szCs w:val="20"/>
+              </w:rPr>
+              <w:t>n_estimators</w:t>
+            </w:r>
+            <w:proofErr w:type="spellEnd"/>
+            <w:r>
+              <w:rPr>
+                <w:rFonts w:eastAsia="Times New Roman" w:cstheme="minorHAnsi"/>
+                <w:sz w:val="20"/>
+                <w:szCs w:val="20"/>
+              </w:rPr>
+              <w:t xml:space="preserve"> = 17,</w:t>
             </w:r>
           </w:p>
           <w:p>
@@ -3694,7 +4853,25 @@
                 <w:sz w:val="20"/>
                 <w:szCs w:val="20"/>
               </w:rPr>
-              <w:t xml:space="preserve">criterion = 'gini', </w:t>
+              <w:t>criterion = '</w:t>
+            </w:r>
+            <w:proofErr w:type="spellStart"/>
+            <w:r>
+              <w:rPr>
+                <w:rFonts w:eastAsia="Times New Roman" w:cstheme="minorHAnsi"/>
+                <w:sz w:val="20"/>
+                <w:szCs w:val="20"/>
+              </w:rPr>
+              <w:t>gini</w:t>
+            </w:r>
+            <w:proofErr w:type="spellEnd"/>
+            <w:r>
+              <w:rPr>
+                <w:rFonts w:eastAsia="Times New Roman" w:cstheme="minorHAnsi"/>
+                <w:sz w:val="20"/>
+                <w:szCs w:val="20"/>
+              </w:rPr>
+              <w:t xml:space="preserve">', </w:t>
             </w:r>
           </w:p>
           <w:p>
@@ -3713,13 +4890,23 @@
               </w:rPr>
               <w:t xml:space="preserve">                                                                           </w:t>
             </w:r>
-            <w:r>
-              <w:rPr>
-                <w:rFonts w:eastAsia="Times New Roman" w:cstheme="minorHAnsi"/>
-                <w:sz w:val="20"/>
-                <w:szCs w:val="20"/>
-              </w:rPr>
-              <w:t xml:space="preserve">min_samples_split = 2, </w:t>
+            <w:proofErr w:type="spellStart"/>
+            <w:r>
+              <w:rPr>
+                <w:rFonts w:eastAsia="Times New Roman" w:cstheme="minorHAnsi"/>
+                <w:sz w:val="20"/>
+                <w:szCs w:val="20"/>
+              </w:rPr>
+              <w:t>min_samples_split</w:t>
+            </w:r>
+            <w:proofErr w:type="spellEnd"/>
+            <w:r>
+              <w:rPr>
+                <w:rFonts w:eastAsia="Times New Roman" w:cstheme="minorHAnsi"/>
+                <w:sz w:val="20"/>
+                <w:szCs w:val="20"/>
+              </w:rPr>
+              <w:t xml:space="preserve"> = 2, </w:t>
             </w:r>
           </w:p>
           <w:p>
@@ -3738,30 +4925,86 @@
               </w:rPr>
               <w:t xml:space="preserve">                                                                           </w:t>
             </w:r>
-            <w:r>
-              <w:rPr>
-                <w:rFonts w:eastAsia="Times New Roman" w:cstheme="minorHAnsi"/>
-                <w:sz w:val="20"/>
-                <w:szCs w:val="20"/>
-              </w:rPr>
-              <w:t>random_state = 10)</w:t>
-            </w:r>
-          </w:p>
-          <w:p>
-            <w:pPr>
-              <w:rPr>
-                <w:rFonts w:eastAsia="Times New Roman" w:cstheme="minorHAnsi"/>
-                <w:sz w:val="20"/>
-                <w:szCs w:val="20"/>
-              </w:rPr>
-            </w:pPr>
-            <w:r>
-              <w:rPr>
-                <w:rFonts w:eastAsia="Times New Roman" w:cstheme="minorHAnsi"/>
-                <w:sz w:val="20"/>
-                <w:szCs w:val="20"/>
-              </w:rPr>
-              <w:t>clf_pipe_RandomForest = Pipeline([('pca', pca_RF),</w:t>
+            <w:proofErr w:type="spellStart"/>
+            <w:r>
+              <w:rPr>
+                <w:rFonts w:eastAsia="Times New Roman" w:cstheme="minorHAnsi"/>
+                <w:sz w:val="20"/>
+                <w:szCs w:val="20"/>
+              </w:rPr>
+              <w:t>random_state</w:t>
+            </w:r>
+            <w:proofErr w:type="spellEnd"/>
+            <w:r>
+              <w:rPr>
+                <w:rFonts w:eastAsia="Times New Roman" w:cstheme="minorHAnsi"/>
+                <w:sz w:val="20"/>
+                <w:szCs w:val="20"/>
+              </w:rPr>
+              <w:t xml:space="preserve"> = 10)</w:t>
+            </w:r>
+          </w:p>
+          <w:p>
+            <w:pPr>
+              <w:rPr>
+                <w:rFonts w:eastAsia="Times New Roman" w:cstheme="minorHAnsi"/>
+                <w:sz w:val="20"/>
+                <w:szCs w:val="20"/>
+              </w:rPr>
+            </w:pPr>
+            <w:proofErr w:type="spellStart"/>
+            <w:r>
+              <w:rPr>
+                <w:rFonts w:eastAsia="Times New Roman" w:cstheme="minorHAnsi"/>
+                <w:sz w:val="20"/>
+                <w:szCs w:val="20"/>
+              </w:rPr>
+              <w:t>clf_pipe_RandomForest</w:t>
+            </w:r>
+            <w:proofErr w:type="spellEnd"/>
+            <w:r>
+              <w:rPr>
+                <w:rFonts w:eastAsia="Times New Roman" w:cstheme="minorHAnsi"/>
+                <w:sz w:val="20"/>
+                <w:szCs w:val="20"/>
+              </w:rPr>
+              <w:t xml:space="preserve"> = Pipeline([('</w:t>
+            </w:r>
+            <w:proofErr w:type="spellStart"/>
+            <w:r>
+              <w:rPr>
+                <w:rFonts w:eastAsia="Times New Roman" w:cstheme="minorHAnsi"/>
+                <w:sz w:val="20"/>
+                <w:szCs w:val="20"/>
+              </w:rPr>
+              <w:t>pca</w:t>
+            </w:r>
+            <w:proofErr w:type="spellEnd"/>
+            <w:r>
+              <w:rPr>
+                <w:rFonts w:eastAsia="Times New Roman" w:cstheme="minorHAnsi"/>
+                <w:sz w:val="20"/>
+                <w:szCs w:val="20"/>
+              </w:rPr>
+              <w:t xml:space="preserve">', </w:t>
+            </w:r>
+            <w:proofErr w:type="spellStart"/>
+            <w:r>
+              <w:rPr>
+                <w:rFonts w:eastAsia="Times New Roman" w:cstheme="minorHAnsi"/>
+                <w:sz w:val="20"/>
+                <w:szCs w:val="20"/>
+              </w:rPr>
+              <w:t>pca_RF</w:t>
+            </w:r>
+            <w:proofErr w:type="spellEnd"/>
+            <w:r>
+              <w:rPr>
+                <w:rFonts w:eastAsia="Times New Roman" w:cstheme="minorHAnsi"/>
+                <w:sz w:val="20"/>
+                <w:szCs w:val="20"/>
+              </w:rPr>
+              <w:t>),</w:t>
             </w:r>
           </w:p>
           <w:p>
@@ -3786,7 +5029,43 @@
                 <w:sz w:val="20"/>
                 <w:szCs w:val="20"/>
               </w:rPr>
-              <w:t>('rf', random_forest)])</w:t>
+              <w:t>('</w:t>
+            </w:r>
+            <w:proofErr w:type="spellStart"/>
+            <w:r>
+              <w:rPr>
+                <w:rFonts w:eastAsia="Times New Roman" w:cstheme="minorHAnsi"/>
+                <w:sz w:val="20"/>
+                <w:szCs w:val="20"/>
+              </w:rPr>
+              <w:t>rf</w:t>
+            </w:r>
+            <w:proofErr w:type="spellEnd"/>
+            <w:r>
+              <w:rPr>
+                <w:rFonts w:eastAsia="Times New Roman" w:cstheme="minorHAnsi"/>
+                <w:sz w:val="20"/>
+                <w:szCs w:val="20"/>
+              </w:rPr>
+              <w:t xml:space="preserve">', </w:t>
+            </w:r>
+            <w:proofErr w:type="spellStart"/>
+            <w:r>
+              <w:rPr>
+                <w:rFonts w:eastAsia="Times New Roman" w:cstheme="minorHAnsi"/>
+                <w:sz w:val="20"/>
+                <w:szCs w:val="20"/>
+              </w:rPr>
+              <w:t>random_forest</w:t>
+            </w:r>
+            <w:proofErr w:type="spellEnd"/>
+            <w:r>
+              <w:rPr>
+                <w:rFonts w:eastAsia="Times New Roman" w:cstheme="minorHAnsi"/>
+                <w:sz w:val="20"/>
+                <w:szCs w:val="20"/>
+              </w:rPr>
+              <w:t>)])</w:t>
             </w:r>
           </w:p>
         </w:tc>
@@ -3908,13 +5187,41 @@
                 <w:szCs w:val="20"/>
               </w:rPr>
             </w:pPr>
-            <w:r>
-              <w:rPr>
-                <w:rFonts w:eastAsia="Times New Roman" w:cstheme="minorHAnsi"/>
-                <w:sz w:val="20"/>
-                <w:szCs w:val="20"/>
-              </w:rPr>
-              <w:t xml:space="preserve">pca_Adaboost = PCA(n_components = </w:t>
+            <w:proofErr w:type="spellStart"/>
+            <w:r>
+              <w:rPr>
+                <w:rFonts w:eastAsia="Times New Roman" w:cstheme="minorHAnsi"/>
+                <w:sz w:val="20"/>
+                <w:szCs w:val="20"/>
+              </w:rPr>
+              <w:t>pca_Adaboost</w:t>
+            </w:r>
+            <w:proofErr w:type="spellEnd"/>
+            <w:r>
+              <w:rPr>
+                <w:rFonts w:eastAsia="Times New Roman" w:cstheme="minorHAnsi"/>
+                <w:sz w:val="20"/>
+                <w:szCs w:val="20"/>
+              </w:rPr>
+              <w:t xml:space="preserve"> = PCA(</w:t>
+            </w:r>
+            <w:proofErr w:type="spellStart"/>
+            <w:r>
+              <w:rPr>
+                <w:rFonts w:eastAsia="Times New Roman" w:cstheme="minorHAnsi"/>
+                <w:sz w:val="20"/>
+                <w:szCs w:val="20"/>
+              </w:rPr>
+              <w:t>n_components</w:t>
+            </w:r>
+            <w:proofErr w:type="spellEnd"/>
+            <w:r>
+              <w:rPr>
+                <w:rFonts w:eastAsia="Times New Roman" w:cstheme="minorHAnsi"/>
+                <w:sz w:val="20"/>
+                <w:szCs w:val="20"/>
+              </w:rPr>
+              <w:t xml:space="preserve"> = </w:t>
             </w:r>
             <w:r>
               <w:rPr>
@@ -3941,13 +5248,59 @@
                 <w:szCs w:val="20"/>
               </w:rPr>
             </w:pPr>
-            <w:r>
-              <w:rPr>
-                <w:rFonts w:eastAsia="Times New Roman" w:cstheme="minorHAnsi"/>
-                <w:sz w:val="20"/>
-                <w:szCs w:val="20"/>
-              </w:rPr>
-              <w:t>adaboost = AdaBoostClassifier(n_estimators = 3,</w:t>
+            <w:proofErr w:type="spellStart"/>
+            <w:r>
+              <w:rPr>
+                <w:rFonts w:eastAsia="Times New Roman" w:cstheme="minorHAnsi"/>
+                <w:sz w:val="20"/>
+                <w:szCs w:val="20"/>
+              </w:rPr>
+              <w:t>adaboost</w:t>
+            </w:r>
+            <w:proofErr w:type="spellEnd"/>
+            <w:r>
+              <w:rPr>
+                <w:rFonts w:eastAsia="Times New Roman" w:cstheme="minorHAnsi"/>
+                <w:sz w:val="20"/>
+                <w:szCs w:val="20"/>
+              </w:rPr>
+              <w:t xml:space="preserve"> = </w:t>
+            </w:r>
+            <w:proofErr w:type="spellStart"/>
+            <w:r>
+              <w:rPr>
+                <w:rFonts w:eastAsia="Times New Roman" w:cstheme="minorHAnsi"/>
+                <w:sz w:val="20"/>
+                <w:szCs w:val="20"/>
+              </w:rPr>
+              <w:t>AdaBoostClassifier</w:t>
+            </w:r>
+            <w:proofErr w:type="spellEnd"/>
+            <w:r>
+              <w:rPr>
+                <w:rFonts w:eastAsia="Times New Roman" w:cstheme="minorHAnsi"/>
+                <w:sz w:val="20"/>
+                <w:szCs w:val="20"/>
+              </w:rPr>
+              <w:t>(</w:t>
+            </w:r>
+            <w:proofErr w:type="spellStart"/>
+            <w:r>
+              <w:rPr>
+                <w:rFonts w:eastAsia="Times New Roman" w:cstheme="minorHAnsi"/>
+                <w:sz w:val="20"/>
+                <w:szCs w:val="20"/>
+              </w:rPr>
+              <w:t>n_estimators</w:t>
+            </w:r>
+            <w:proofErr w:type="spellEnd"/>
+            <w:r>
+              <w:rPr>
+                <w:rFonts w:eastAsia="Times New Roman" w:cstheme="minorHAnsi"/>
+                <w:sz w:val="20"/>
+                <w:szCs w:val="20"/>
+              </w:rPr>
+              <w:t xml:space="preserve"> = 3,</w:t>
             </w:r>
           </w:p>
           <w:p>
@@ -3991,30 +5344,86 @@
               </w:rPr>
               <w:t xml:space="preserve">                                                         </w:t>
             </w:r>
-            <w:r>
-              <w:rPr>
-                <w:rFonts w:eastAsia="Times New Roman" w:cstheme="minorHAnsi"/>
-                <w:sz w:val="20"/>
-                <w:szCs w:val="20"/>
-              </w:rPr>
-              <w:t>random_state = 10)</w:t>
-            </w:r>
-          </w:p>
-          <w:p>
-            <w:pPr>
-              <w:rPr>
-                <w:rFonts w:eastAsia="Times New Roman" w:cstheme="minorHAnsi"/>
-                <w:sz w:val="20"/>
-                <w:szCs w:val="20"/>
-              </w:rPr>
-            </w:pPr>
-            <w:r>
-              <w:rPr>
-                <w:rFonts w:eastAsia="Times New Roman" w:cstheme="minorHAnsi"/>
-                <w:sz w:val="20"/>
-                <w:szCs w:val="20"/>
-              </w:rPr>
-              <w:t>clf_pipe_Adaboost = Pipeline([('pca', pca_Adaboost),</w:t>
+            <w:proofErr w:type="spellStart"/>
+            <w:r>
+              <w:rPr>
+                <w:rFonts w:eastAsia="Times New Roman" w:cstheme="minorHAnsi"/>
+                <w:sz w:val="20"/>
+                <w:szCs w:val="20"/>
+              </w:rPr>
+              <w:t>random_state</w:t>
+            </w:r>
+            <w:proofErr w:type="spellEnd"/>
+            <w:r>
+              <w:rPr>
+                <w:rFonts w:eastAsia="Times New Roman" w:cstheme="minorHAnsi"/>
+                <w:sz w:val="20"/>
+                <w:szCs w:val="20"/>
+              </w:rPr>
+              <w:t xml:space="preserve"> = 10)</w:t>
+            </w:r>
+          </w:p>
+          <w:p>
+            <w:pPr>
+              <w:rPr>
+                <w:rFonts w:eastAsia="Times New Roman" w:cstheme="minorHAnsi"/>
+                <w:sz w:val="20"/>
+                <w:szCs w:val="20"/>
+              </w:rPr>
+            </w:pPr>
+            <w:proofErr w:type="spellStart"/>
+            <w:r>
+              <w:rPr>
+                <w:rFonts w:eastAsia="Times New Roman" w:cstheme="minorHAnsi"/>
+                <w:sz w:val="20"/>
+                <w:szCs w:val="20"/>
+              </w:rPr>
+              <w:t>clf_pipe_Adaboost</w:t>
+            </w:r>
+            <w:proofErr w:type="spellEnd"/>
+            <w:r>
+              <w:rPr>
+                <w:rFonts w:eastAsia="Times New Roman" w:cstheme="minorHAnsi"/>
+                <w:sz w:val="20"/>
+                <w:szCs w:val="20"/>
+              </w:rPr>
+              <w:t xml:space="preserve"> = Pipeline([('</w:t>
+            </w:r>
+            <w:proofErr w:type="spellStart"/>
+            <w:r>
+              <w:rPr>
+                <w:rFonts w:eastAsia="Times New Roman" w:cstheme="minorHAnsi"/>
+                <w:sz w:val="20"/>
+                <w:szCs w:val="20"/>
+              </w:rPr>
+              <w:t>pca</w:t>
+            </w:r>
+            <w:proofErr w:type="spellEnd"/>
+            <w:r>
+              <w:rPr>
+                <w:rFonts w:eastAsia="Times New Roman" w:cstheme="minorHAnsi"/>
+                <w:sz w:val="20"/>
+                <w:szCs w:val="20"/>
+              </w:rPr>
+              <w:t xml:space="preserve">', </w:t>
+            </w:r>
+            <w:proofErr w:type="spellStart"/>
+            <w:r>
+              <w:rPr>
+                <w:rFonts w:eastAsia="Times New Roman" w:cstheme="minorHAnsi"/>
+                <w:sz w:val="20"/>
+                <w:szCs w:val="20"/>
+              </w:rPr>
+              <w:t>pca_Adaboost</w:t>
+            </w:r>
+            <w:proofErr w:type="spellEnd"/>
+            <w:r>
+              <w:rPr>
+                <w:rFonts w:eastAsia="Times New Roman" w:cstheme="minorHAnsi"/>
+                <w:sz w:val="20"/>
+                <w:szCs w:val="20"/>
+              </w:rPr>
+              <w:t>),</w:t>
             </w:r>
           </w:p>
           <w:p>
@@ -4039,7 +5448,43 @@
                 <w:sz w:val="20"/>
                 <w:szCs w:val="20"/>
               </w:rPr>
-              <w:t>('adaboost', adaboost)])</w:t>
+              <w:t>('</w:t>
+            </w:r>
+            <w:proofErr w:type="spellStart"/>
+            <w:r>
+              <w:rPr>
+                <w:rFonts w:eastAsia="Times New Roman" w:cstheme="minorHAnsi"/>
+                <w:sz w:val="20"/>
+                <w:szCs w:val="20"/>
+              </w:rPr>
+              <w:t>adaboost</w:t>
+            </w:r>
+            <w:proofErr w:type="spellEnd"/>
+            <w:r>
+              <w:rPr>
+                <w:rFonts w:eastAsia="Times New Roman" w:cstheme="minorHAnsi"/>
+                <w:sz w:val="20"/>
+                <w:szCs w:val="20"/>
+              </w:rPr>
+              <w:t xml:space="preserve">', </w:t>
+            </w:r>
+            <w:proofErr w:type="spellStart"/>
+            <w:r>
+              <w:rPr>
+                <w:rFonts w:eastAsia="Times New Roman" w:cstheme="minorHAnsi"/>
+                <w:sz w:val="20"/>
+                <w:szCs w:val="20"/>
+              </w:rPr>
+              <w:t>adaboost</w:t>
+            </w:r>
+            <w:proofErr w:type="spellEnd"/>
+            <w:r>
+              <w:rPr>
+                <w:rFonts w:eastAsia="Times New Roman" w:cstheme="minorHAnsi"/>
+                <w:sz w:val="20"/>
+                <w:szCs w:val="20"/>
+              </w:rPr>
+              <w:t>)])</w:t>
             </w:r>
           </w:p>
         </w:tc>
@@ -4290,7 +5735,23 @@
           <w:rFonts w:ascii="Arial" w:eastAsia="Times New Roman" w:hAnsi="Arial" w:cs="Arial"/>
           <w:color w:val="000000"/>
         </w:rPr>
-        <w:t>include “criterion” and “min_samples_split”. “Criterion” has</w:t>
+        <w:t>include “criterion” and “</w:t>
+      </w:r>
+      <w:proofErr w:type="spellStart"/>
+      <w:r>
+        <w:rPr>
+          <w:rFonts w:ascii="Arial" w:eastAsia="Times New Roman" w:hAnsi="Arial" w:cs="Arial"/>
+          <w:color w:val="000000"/>
+        </w:rPr>
+        <w:t>min_samples_split</w:t>
+      </w:r>
+      <w:proofErr w:type="spellEnd"/>
+      <w:r>
+        <w:rPr>
+          <w:rFonts w:ascii="Arial" w:eastAsia="Times New Roman" w:hAnsi="Arial" w:cs="Arial"/>
+          <w:color w:val="000000"/>
+        </w:rPr>
+        <w:t>”. “Criterion” has</w:t>
       </w:r>
       <w:r>
         <w:rPr>
@@ -4311,7 +5772,23 @@
           <w:rFonts w:ascii="Arial" w:eastAsia="Times New Roman" w:hAnsi="Arial" w:cs="Arial"/>
           <w:color w:val="000000"/>
         </w:rPr>
-        <w:t xml:space="preserve">s - ‘gini’ which is the </w:t>
+        <w:t>s - ‘</w:t>
+      </w:r>
+      <w:proofErr w:type="spellStart"/>
+      <w:r>
+        <w:rPr>
+          <w:rFonts w:ascii="Arial" w:eastAsia="Times New Roman" w:hAnsi="Arial" w:cs="Arial"/>
+          <w:color w:val="000000"/>
+        </w:rPr>
+        <w:t>gini</w:t>
+      </w:r>
+      <w:proofErr w:type="spellEnd"/>
+      <w:r>
+        <w:rPr>
+          <w:rFonts w:ascii="Arial" w:eastAsia="Times New Roman" w:hAnsi="Arial" w:cs="Arial"/>
+          <w:color w:val="000000"/>
+        </w:rPr>
+        <w:t xml:space="preserve">’ which is the </w:t>
       </w:r>
       <w:r>
         <w:rPr>
@@ -4360,7 +5837,23 @@
           <w:rFonts w:ascii="Arial" w:eastAsia="Times New Roman" w:hAnsi="Arial" w:cs="Arial"/>
           <w:color w:val="000000"/>
         </w:rPr>
-        <w:t>he smaller the value of “min_samples_split” is, the more accurate the prediction is but more time-consuming</w:t>
+        <w:t>he smaller the value of “</w:t>
+      </w:r>
+      <w:proofErr w:type="spellStart"/>
+      <w:r>
+        <w:rPr>
+          <w:rFonts w:ascii="Arial" w:eastAsia="Times New Roman" w:hAnsi="Arial" w:cs="Arial"/>
+          <w:color w:val="000000"/>
+        </w:rPr>
+        <w:t>min_samples_split</w:t>
+      </w:r>
+      <w:proofErr w:type="spellEnd"/>
+      <w:r>
+        <w:rPr>
+          <w:rFonts w:ascii="Arial" w:eastAsia="Times New Roman" w:hAnsi="Arial" w:cs="Arial"/>
+          <w:color w:val="000000"/>
+        </w:rPr>
+        <w:t>” is, the more accurate the prediction is but more time-consuming</w:t>
       </w:r>
       <w:r>
         <w:rPr>
@@ -4374,7 +5867,23 @@
           <w:rFonts w:ascii="Arial" w:eastAsia="Times New Roman" w:hAnsi="Arial" w:cs="Arial"/>
           <w:color w:val="000000"/>
         </w:rPr>
-        <w:t xml:space="preserve">The number of principal components “n_components” for PCA is also </w:t>
+        <w:t>The number of principal components “</w:t>
+      </w:r>
+      <w:proofErr w:type="spellStart"/>
+      <w:r>
+        <w:rPr>
+          <w:rFonts w:ascii="Arial" w:eastAsia="Times New Roman" w:hAnsi="Arial" w:cs="Arial"/>
+          <w:color w:val="000000"/>
+        </w:rPr>
+        <w:t>n_components</w:t>
+      </w:r>
+      <w:proofErr w:type="spellEnd"/>
+      <w:r>
+        <w:rPr>
+          <w:rFonts w:ascii="Arial" w:eastAsia="Times New Roman" w:hAnsi="Arial" w:cs="Arial"/>
+          <w:color w:val="000000"/>
+        </w:rPr>
+        <w:t xml:space="preserve">” for PCA is also </w:t>
       </w:r>
       <w:r>
         <w:rPr>
@@ -4636,13 +6145,41 @@
                 <w:szCs w:val="20"/>
               </w:rPr>
             </w:pPr>
-            <w:r>
-              <w:rPr>
-                <w:rFonts w:eastAsia="Times New Roman" w:cstheme="minorHAnsi"/>
-                <w:sz w:val="20"/>
-                <w:szCs w:val="20"/>
-              </w:rPr>
-              <w:t xml:space="preserve">clf_tree = tree.DecisionTreeClassifier(criterion = 'entropy', </w:t>
+            <w:proofErr w:type="spellStart"/>
+            <w:r>
+              <w:rPr>
+                <w:rFonts w:eastAsia="Times New Roman" w:cstheme="minorHAnsi"/>
+                <w:sz w:val="20"/>
+                <w:szCs w:val="20"/>
+              </w:rPr>
+              <w:t>clf_tree</w:t>
+            </w:r>
+            <w:proofErr w:type="spellEnd"/>
+            <w:r>
+              <w:rPr>
+                <w:rFonts w:eastAsia="Times New Roman" w:cstheme="minorHAnsi"/>
+                <w:sz w:val="20"/>
+                <w:szCs w:val="20"/>
+              </w:rPr>
+              <w:t xml:space="preserve"> = </w:t>
+            </w:r>
+            <w:proofErr w:type="spellStart"/>
+            <w:r>
+              <w:rPr>
+                <w:rFonts w:eastAsia="Times New Roman" w:cstheme="minorHAnsi"/>
+                <w:sz w:val="20"/>
+                <w:szCs w:val="20"/>
+              </w:rPr>
+              <w:t>tree.DecisionTreeClassifier</w:t>
+            </w:r>
+            <w:proofErr w:type="spellEnd"/>
+            <w:r>
+              <w:rPr>
+                <w:rFonts w:eastAsia="Times New Roman" w:cstheme="minorHAnsi"/>
+                <w:sz w:val="20"/>
+                <w:szCs w:val="20"/>
+              </w:rPr>
+              <w:t xml:space="preserve">(criterion = 'entropy', </w:t>
             </w:r>
           </w:p>
           <w:p>
@@ -4669,13 +6206,23 @@
               </w:rPr>
               <w:t xml:space="preserve">                             </w:t>
             </w:r>
-            <w:r>
-              <w:rPr>
-                <w:rFonts w:eastAsia="Times New Roman" w:cstheme="minorHAnsi"/>
-                <w:sz w:val="20"/>
-                <w:szCs w:val="20"/>
-              </w:rPr>
-              <w:t xml:space="preserve">min_samples_split = 2, </w:t>
+            <w:proofErr w:type="spellStart"/>
+            <w:r>
+              <w:rPr>
+                <w:rFonts w:eastAsia="Times New Roman" w:cstheme="minorHAnsi"/>
+                <w:sz w:val="20"/>
+                <w:szCs w:val="20"/>
+              </w:rPr>
+              <w:t>min_samples_split</w:t>
+            </w:r>
+            <w:proofErr w:type="spellEnd"/>
+            <w:r>
+              <w:rPr>
+                <w:rFonts w:eastAsia="Times New Roman" w:cstheme="minorHAnsi"/>
+                <w:sz w:val="20"/>
+                <w:szCs w:val="20"/>
+              </w:rPr>
+              <w:t xml:space="preserve"> = 2, </w:t>
             </w:r>
           </w:p>
           <w:p>
@@ -4702,13 +6249,23 @@
               </w:rPr>
               <w:t xml:space="preserve">                             </w:t>
             </w:r>
-            <w:r>
-              <w:rPr>
-                <w:rFonts w:eastAsia="Times New Roman" w:cstheme="minorHAnsi"/>
-                <w:sz w:val="20"/>
-                <w:szCs w:val="20"/>
-              </w:rPr>
-              <w:t>random_state = 10)</w:t>
+            <w:proofErr w:type="spellStart"/>
+            <w:r>
+              <w:rPr>
+                <w:rFonts w:eastAsia="Times New Roman" w:cstheme="minorHAnsi"/>
+                <w:sz w:val="20"/>
+                <w:szCs w:val="20"/>
+              </w:rPr>
+              <w:t>random_state</w:t>
+            </w:r>
+            <w:proofErr w:type="spellEnd"/>
+            <w:r>
+              <w:rPr>
+                <w:rFonts w:eastAsia="Times New Roman" w:cstheme="minorHAnsi"/>
+                <w:sz w:val="20"/>
+                <w:szCs w:val="20"/>
+              </w:rPr>
+              <w:t xml:space="preserve"> = 10)</w:t>
             </w:r>
           </w:p>
         </w:tc>
@@ -4830,30 +6387,94 @@
                 <w:szCs w:val="20"/>
               </w:rPr>
             </w:pPr>
-            <w:r>
-              <w:rPr>
-                <w:rFonts w:eastAsia="Times New Roman" w:cstheme="minorHAnsi"/>
-                <w:sz w:val="20"/>
-                <w:szCs w:val="20"/>
-              </w:rPr>
-              <w:t>pca_tree = PCA(n_components = 1)</w:t>
-            </w:r>
-          </w:p>
-          <w:p>
-            <w:pPr>
-              <w:rPr>
-                <w:rFonts w:eastAsia="Times New Roman" w:cstheme="minorHAnsi"/>
-                <w:sz w:val="20"/>
-                <w:szCs w:val="20"/>
-              </w:rPr>
-            </w:pPr>
-            <w:r>
-              <w:rPr>
-                <w:rFonts w:eastAsia="Times New Roman" w:cstheme="minorHAnsi"/>
-                <w:sz w:val="20"/>
-                <w:szCs w:val="20"/>
-              </w:rPr>
-              <w:t xml:space="preserve">tree_1 = tree.DecisionTreeClassifier(criterion = 'gini', </w:t>
+            <w:proofErr w:type="spellStart"/>
+            <w:r>
+              <w:rPr>
+                <w:rFonts w:eastAsia="Times New Roman" w:cstheme="minorHAnsi"/>
+                <w:sz w:val="20"/>
+                <w:szCs w:val="20"/>
+              </w:rPr>
+              <w:t>pca_tree</w:t>
+            </w:r>
+            <w:proofErr w:type="spellEnd"/>
+            <w:r>
+              <w:rPr>
+                <w:rFonts w:eastAsia="Times New Roman" w:cstheme="minorHAnsi"/>
+                <w:sz w:val="20"/>
+                <w:szCs w:val="20"/>
+              </w:rPr>
+              <w:t xml:space="preserve"> = PCA(</w:t>
+            </w:r>
+            <w:proofErr w:type="spellStart"/>
+            <w:r>
+              <w:rPr>
+                <w:rFonts w:eastAsia="Times New Roman" w:cstheme="minorHAnsi"/>
+                <w:sz w:val="20"/>
+                <w:szCs w:val="20"/>
+              </w:rPr>
+              <w:t>n_components</w:t>
+            </w:r>
+            <w:proofErr w:type="spellEnd"/>
+            <w:r>
+              <w:rPr>
+                <w:rFonts w:eastAsia="Times New Roman" w:cstheme="minorHAnsi"/>
+                <w:sz w:val="20"/>
+                <w:szCs w:val="20"/>
+              </w:rPr>
+              <w:t xml:space="preserve"> = 1)</w:t>
+            </w:r>
+          </w:p>
+          <w:p>
+            <w:pPr>
+              <w:rPr>
+                <w:rFonts w:eastAsia="Times New Roman" w:cstheme="minorHAnsi"/>
+                <w:sz w:val="20"/>
+                <w:szCs w:val="20"/>
+              </w:rPr>
+            </w:pPr>
+            <w:r>
+              <w:rPr>
+                <w:rFonts w:eastAsia="Times New Roman" w:cstheme="minorHAnsi"/>
+                <w:sz w:val="20"/>
+                <w:szCs w:val="20"/>
+              </w:rPr>
+              <w:t xml:space="preserve">tree_1 = </w:t>
+            </w:r>
+            <w:proofErr w:type="spellStart"/>
+            <w:r>
+              <w:rPr>
+                <w:rFonts w:eastAsia="Times New Roman" w:cstheme="minorHAnsi"/>
+                <w:sz w:val="20"/>
+                <w:szCs w:val="20"/>
+              </w:rPr>
+              <w:t>tree.DecisionTreeClassifier</w:t>
+            </w:r>
+            <w:proofErr w:type="spellEnd"/>
+            <w:r>
+              <w:rPr>
+                <w:rFonts w:eastAsia="Times New Roman" w:cstheme="minorHAnsi"/>
+                <w:sz w:val="20"/>
+                <w:szCs w:val="20"/>
+              </w:rPr>
+              <w:t>(criterion = '</w:t>
+            </w:r>
+            <w:proofErr w:type="spellStart"/>
+            <w:r>
+              <w:rPr>
+                <w:rFonts w:eastAsia="Times New Roman" w:cstheme="minorHAnsi"/>
+                <w:sz w:val="20"/>
+                <w:szCs w:val="20"/>
+              </w:rPr>
+              <w:t>gini</w:t>
+            </w:r>
+            <w:proofErr w:type="spellEnd"/>
+            <w:r>
+              <w:rPr>
+                <w:rFonts w:eastAsia="Times New Roman" w:cstheme="minorHAnsi"/>
+                <w:sz w:val="20"/>
+                <w:szCs w:val="20"/>
+              </w:rPr>
+              <w:t xml:space="preserve">', </w:t>
             </w:r>
           </w:p>
           <w:p>
@@ -4880,13 +6501,23 @@
               </w:rPr>
               <w:t xml:space="preserve">                             </w:t>
             </w:r>
-            <w:r>
-              <w:rPr>
-                <w:rFonts w:eastAsia="Times New Roman" w:cstheme="minorHAnsi"/>
-                <w:sz w:val="20"/>
-                <w:szCs w:val="20"/>
-              </w:rPr>
-              <w:t xml:space="preserve">min_samples_split = 2, </w:t>
+            <w:proofErr w:type="spellStart"/>
+            <w:r>
+              <w:rPr>
+                <w:rFonts w:eastAsia="Times New Roman" w:cstheme="minorHAnsi"/>
+                <w:sz w:val="20"/>
+                <w:szCs w:val="20"/>
+              </w:rPr>
+              <w:t>min_samples_split</w:t>
+            </w:r>
+            <w:proofErr w:type="spellEnd"/>
+            <w:r>
+              <w:rPr>
+                <w:rFonts w:eastAsia="Times New Roman" w:cstheme="minorHAnsi"/>
+                <w:sz w:val="20"/>
+                <w:szCs w:val="20"/>
+              </w:rPr>
+              <w:t xml:space="preserve"> = 2, </w:t>
             </w:r>
           </w:p>
           <w:p>
@@ -4913,30 +6544,86 @@
               </w:rPr>
               <w:t xml:space="preserve">                             </w:t>
             </w:r>
-            <w:r>
-              <w:rPr>
-                <w:rFonts w:eastAsia="Times New Roman" w:cstheme="minorHAnsi"/>
-                <w:sz w:val="20"/>
-                <w:szCs w:val="20"/>
-              </w:rPr>
-              <w:t>random_state = 10)</w:t>
-            </w:r>
-          </w:p>
-          <w:p>
-            <w:pPr>
-              <w:rPr>
-                <w:rFonts w:eastAsia="Times New Roman" w:cstheme="minorHAnsi"/>
-                <w:sz w:val="20"/>
-                <w:szCs w:val="20"/>
-              </w:rPr>
-            </w:pPr>
-            <w:r>
-              <w:rPr>
-                <w:rFonts w:eastAsia="Times New Roman" w:cstheme="minorHAnsi"/>
-                <w:sz w:val="20"/>
-                <w:szCs w:val="20"/>
-              </w:rPr>
-              <w:t>clf_pipe_tree = Pipeline([('pca', pca_tree),</w:t>
+            <w:proofErr w:type="spellStart"/>
+            <w:r>
+              <w:rPr>
+                <w:rFonts w:eastAsia="Times New Roman" w:cstheme="minorHAnsi"/>
+                <w:sz w:val="20"/>
+                <w:szCs w:val="20"/>
+              </w:rPr>
+              <w:t>random_state</w:t>
+            </w:r>
+            <w:proofErr w:type="spellEnd"/>
+            <w:r>
+              <w:rPr>
+                <w:rFonts w:eastAsia="Times New Roman" w:cstheme="minorHAnsi"/>
+                <w:sz w:val="20"/>
+                <w:szCs w:val="20"/>
+              </w:rPr>
+              <w:t xml:space="preserve"> = 10)</w:t>
+            </w:r>
+          </w:p>
+          <w:p>
+            <w:pPr>
+              <w:rPr>
+                <w:rFonts w:eastAsia="Times New Roman" w:cstheme="minorHAnsi"/>
+                <w:sz w:val="20"/>
+                <w:szCs w:val="20"/>
+              </w:rPr>
+            </w:pPr>
+            <w:proofErr w:type="spellStart"/>
+            <w:r>
+              <w:rPr>
+                <w:rFonts w:eastAsia="Times New Roman" w:cstheme="minorHAnsi"/>
+                <w:sz w:val="20"/>
+                <w:szCs w:val="20"/>
+              </w:rPr>
+              <w:t>clf_pipe_tree</w:t>
+            </w:r>
+            <w:proofErr w:type="spellEnd"/>
+            <w:r>
+              <w:rPr>
+                <w:rFonts w:eastAsia="Times New Roman" w:cstheme="minorHAnsi"/>
+                <w:sz w:val="20"/>
+                <w:szCs w:val="20"/>
+              </w:rPr>
+              <w:t xml:space="preserve"> = Pipeline([('</w:t>
+            </w:r>
+            <w:proofErr w:type="spellStart"/>
+            <w:r>
+              <w:rPr>
+                <w:rFonts w:eastAsia="Times New Roman" w:cstheme="minorHAnsi"/>
+                <w:sz w:val="20"/>
+                <w:szCs w:val="20"/>
+              </w:rPr>
+              <w:t>pca</w:t>
+            </w:r>
+            <w:proofErr w:type="spellEnd"/>
+            <w:r>
+              <w:rPr>
+                <w:rFonts w:eastAsia="Times New Roman" w:cstheme="minorHAnsi"/>
+                <w:sz w:val="20"/>
+                <w:szCs w:val="20"/>
+              </w:rPr>
+              <w:t xml:space="preserve">', </w:t>
+            </w:r>
+            <w:proofErr w:type="spellStart"/>
+            <w:r>
+              <w:rPr>
+                <w:rFonts w:eastAsia="Times New Roman" w:cstheme="minorHAnsi"/>
+                <w:sz w:val="20"/>
+                <w:szCs w:val="20"/>
+              </w:rPr>
+              <w:t>pca_tree</w:t>
+            </w:r>
+            <w:proofErr w:type="spellEnd"/>
+            <w:r>
+              <w:rPr>
+                <w:rFonts w:eastAsia="Times New Roman" w:cstheme="minorHAnsi"/>
+                <w:sz w:val="20"/>
+                <w:szCs w:val="20"/>
+              </w:rPr>
+              <w:t>),</w:t>
             </w:r>
           </w:p>
           <w:p>
@@ -5091,30 +6778,76 @@
                 <w:szCs w:val="20"/>
               </w:rPr>
             </w:pPr>
-            <w:r>
-              <w:rPr>
-                <w:rFonts w:eastAsia="Times New Roman" w:cstheme="minorHAnsi"/>
-                <w:sz w:val="20"/>
-                <w:szCs w:val="20"/>
-              </w:rPr>
-              <w:t>pca_tree = PCA(n_components = 3)</w:t>
-            </w:r>
-          </w:p>
-          <w:p>
-            <w:pPr>
-              <w:rPr>
-                <w:rFonts w:eastAsia="Times New Roman" w:cstheme="minorHAnsi"/>
-                <w:sz w:val="20"/>
-                <w:szCs w:val="20"/>
-              </w:rPr>
-            </w:pPr>
-            <w:r>
-              <w:rPr>
-                <w:rFonts w:eastAsia="Times New Roman" w:cstheme="minorHAnsi"/>
-                <w:sz w:val="20"/>
-                <w:szCs w:val="20"/>
-              </w:rPr>
-              <w:t xml:space="preserve">tree_1 = tree.DecisionTreeClassifier(criterion = 'entropy', </w:t>
+            <w:proofErr w:type="spellStart"/>
+            <w:r>
+              <w:rPr>
+                <w:rFonts w:eastAsia="Times New Roman" w:cstheme="minorHAnsi"/>
+                <w:sz w:val="20"/>
+                <w:szCs w:val="20"/>
+              </w:rPr>
+              <w:t>pca_tree</w:t>
+            </w:r>
+            <w:proofErr w:type="spellEnd"/>
+            <w:r>
+              <w:rPr>
+                <w:rFonts w:eastAsia="Times New Roman" w:cstheme="minorHAnsi"/>
+                <w:sz w:val="20"/>
+                <w:szCs w:val="20"/>
+              </w:rPr>
+              <w:t xml:space="preserve"> = PCA(</w:t>
+            </w:r>
+            <w:proofErr w:type="spellStart"/>
+            <w:r>
+              <w:rPr>
+                <w:rFonts w:eastAsia="Times New Roman" w:cstheme="minorHAnsi"/>
+                <w:sz w:val="20"/>
+                <w:szCs w:val="20"/>
+              </w:rPr>
+              <w:t>n_components</w:t>
+            </w:r>
+            <w:proofErr w:type="spellEnd"/>
+            <w:r>
+              <w:rPr>
+                <w:rFonts w:eastAsia="Times New Roman" w:cstheme="minorHAnsi"/>
+                <w:sz w:val="20"/>
+                <w:szCs w:val="20"/>
+              </w:rPr>
+              <w:t xml:space="preserve"> = 3)</w:t>
+            </w:r>
+          </w:p>
+          <w:p>
+            <w:pPr>
+              <w:rPr>
+                <w:rFonts w:eastAsia="Times New Roman" w:cstheme="minorHAnsi"/>
+                <w:sz w:val="20"/>
+                <w:szCs w:val="20"/>
+              </w:rPr>
+            </w:pPr>
+            <w:r>
+              <w:rPr>
+                <w:rFonts w:eastAsia="Times New Roman" w:cstheme="minorHAnsi"/>
+                <w:sz w:val="20"/>
+                <w:szCs w:val="20"/>
+              </w:rPr>
+              <w:t xml:space="preserve">tree_1 = </w:t>
+            </w:r>
+            <w:proofErr w:type="spellStart"/>
+            <w:r>
+              <w:rPr>
+                <w:rFonts w:eastAsia="Times New Roman" w:cstheme="minorHAnsi"/>
+                <w:sz w:val="20"/>
+                <w:szCs w:val="20"/>
+              </w:rPr>
+              <w:t>tree.DecisionTreeClassifier</w:t>
+            </w:r>
+            <w:proofErr w:type="spellEnd"/>
+            <w:r>
+              <w:rPr>
+                <w:rFonts w:eastAsia="Times New Roman" w:cstheme="minorHAnsi"/>
+                <w:sz w:val="20"/>
+                <w:szCs w:val="20"/>
+              </w:rPr>
+              <w:t xml:space="preserve">(criterion = 'entropy', </w:t>
             </w:r>
           </w:p>
           <w:p>
@@ -5141,13 +6874,23 @@
               </w:rPr>
               <w:t xml:space="preserve">                            </w:t>
             </w:r>
-            <w:r>
-              <w:rPr>
-                <w:rFonts w:eastAsia="Times New Roman" w:cstheme="minorHAnsi"/>
-                <w:sz w:val="20"/>
-                <w:szCs w:val="20"/>
-              </w:rPr>
-              <w:t xml:space="preserve">min_samples_split = 2, </w:t>
+            <w:proofErr w:type="spellStart"/>
+            <w:r>
+              <w:rPr>
+                <w:rFonts w:eastAsia="Times New Roman" w:cstheme="minorHAnsi"/>
+                <w:sz w:val="20"/>
+                <w:szCs w:val="20"/>
+              </w:rPr>
+              <w:t>min_samples_split</w:t>
+            </w:r>
+            <w:proofErr w:type="spellEnd"/>
+            <w:r>
+              <w:rPr>
+                <w:rFonts w:eastAsia="Times New Roman" w:cstheme="minorHAnsi"/>
+                <w:sz w:val="20"/>
+                <w:szCs w:val="20"/>
+              </w:rPr>
+              <w:t xml:space="preserve"> = 2, </w:t>
             </w:r>
           </w:p>
           <w:p>
@@ -5174,30 +6917,86 @@
               </w:rPr>
               <w:t xml:space="preserve">                            </w:t>
             </w:r>
-            <w:r>
-              <w:rPr>
-                <w:rFonts w:eastAsia="Times New Roman" w:cstheme="minorHAnsi"/>
-                <w:sz w:val="20"/>
-                <w:szCs w:val="20"/>
-              </w:rPr>
-              <w:t>random_state = 10)</w:t>
-            </w:r>
-          </w:p>
-          <w:p>
-            <w:pPr>
-              <w:rPr>
-                <w:rFonts w:eastAsia="Times New Roman" w:cstheme="minorHAnsi"/>
-                <w:sz w:val="20"/>
-                <w:szCs w:val="20"/>
-              </w:rPr>
-            </w:pPr>
-            <w:r>
-              <w:rPr>
-                <w:rFonts w:eastAsia="Times New Roman" w:cstheme="minorHAnsi"/>
-                <w:sz w:val="20"/>
-                <w:szCs w:val="20"/>
-              </w:rPr>
-              <w:t>clf_pipe_tree = Pipeline([('pca', pca_tree),</w:t>
+            <w:proofErr w:type="spellStart"/>
+            <w:r>
+              <w:rPr>
+                <w:rFonts w:eastAsia="Times New Roman" w:cstheme="minorHAnsi"/>
+                <w:sz w:val="20"/>
+                <w:szCs w:val="20"/>
+              </w:rPr>
+              <w:t>random_state</w:t>
+            </w:r>
+            <w:proofErr w:type="spellEnd"/>
+            <w:r>
+              <w:rPr>
+                <w:rFonts w:eastAsia="Times New Roman" w:cstheme="minorHAnsi"/>
+                <w:sz w:val="20"/>
+                <w:szCs w:val="20"/>
+              </w:rPr>
+              <w:t xml:space="preserve"> = 10)</w:t>
+            </w:r>
+          </w:p>
+          <w:p>
+            <w:pPr>
+              <w:rPr>
+                <w:rFonts w:eastAsia="Times New Roman" w:cstheme="minorHAnsi"/>
+                <w:sz w:val="20"/>
+                <w:szCs w:val="20"/>
+              </w:rPr>
+            </w:pPr>
+            <w:proofErr w:type="spellStart"/>
+            <w:r>
+              <w:rPr>
+                <w:rFonts w:eastAsia="Times New Roman" w:cstheme="minorHAnsi"/>
+                <w:sz w:val="20"/>
+                <w:szCs w:val="20"/>
+              </w:rPr>
+              <w:t>clf_pipe_tree</w:t>
+            </w:r>
+            <w:proofErr w:type="spellEnd"/>
+            <w:r>
+              <w:rPr>
+                <w:rFonts w:eastAsia="Times New Roman" w:cstheme="minorHAnsi"/>
+                <w:sz w:val="20"/>
+                <w:szCs w:val="20"/>
+              </w:rPr>
+              <w:t xml:space="preserve"> = Pipeline([('</w:t>
+            </w:r>
+            <w:proofErr w:type="spellStart"/>
+            <w:r>
+              <w:rPr>
+                <w:rFonts w:eastAsia="Times New Roman" w:cstheme="minorHAnsi"/>
+                <w:sz w:val="20"/>
+                <w:szCs w:val="20"/>
+              </w:rPr>
+              <w:t>pca</w:t>
+            </w:r>
+            <w:proofErr w:type="spellEnd"/>
+            <w:r>
+              <w:rPr>
+                <w:rFonts w:eastAsia="Times New Roman" w:cstheme="minorHAnsi"/>
+                <w:sz w:val="20"/>
+                <w:szCs w:val="20"/>
+              </w:rPr>
+              <w:t xml:space="preserve">', </w:t>
+            </w:r>
+            <w:proofErr w:type="spellStart"/>
+            <w:r>
+              <w:rPr>
+                <w:rFonts w:eastAsia="Times New Roman" w:cstheme="minorHAnsi"/>
+                <w:sz w:val="20"/>
+                <w:szCs w:val="20"/>
+              </w:rPr>
+              <w:t>pca_tree</w:t>
+            </w:r>
+            <w:proofErr w:type="spellEnd"/>
+            <w:r>
+              <w:rPr>
+                <w:rFonts w:eastAsia="Times New Roman" w:cstheme="minorHAnsi"/>
+                <w:sz w:val="20"/>
+                <w:szCs w:val="20"/>
+              </w:rPr>
+              <w:t>),</w:t>
             </w:r>
           </w:p>
           <w:p>
@@ -5352,30 +7151,76 @@
                 <w:szCs w:val="20"/>
               </w:rPr>
             </w:pPr>
-            <w:r>
-              <w:rPr>
-                <w:rFonts w:eastAsia="Times New Roman" w:cstheme="minorHAnsi"/>
-                <w:sz w:val="20"/>
-                <w:szCs w:val="20"/>
-              </w:rPr>
-              <w:t>pca_tree = PCA(n_components = 3)</w:t>
-            </w:r>
-          </w:p>
-          <w:p>
-            <w:pPr>
-              <w:rPr>
-                <w:rFonts w:eastAsia="Times New Roman" w:cstheme="minorHAnsi"/>
-                <w:sz w:val="20"/>
-                <w:szCs w:val="20"/>
-              </w:rPr>
-            </w:pPr>
-            <w:r>
-              <w:rPr>
-                <w:rFonts w:eastAsia="Times New Roman" w:cstheme="minorHAnsi"/>
-                <w:sz w:val="20"/>
-                <w:szCs w:val="20"/>
-              </w:rPr>
-              <w:t xml:space="preserve">tree_1 = tree.DecisionTreeClassifier(criterion = 'entropy', </w:t>
+            <w:proofErr w:type="spellStart"/>
+            <w:r>
+              <w:rPr>
+                <w:rFonts w:eastAsia="Times New Roman" w:cstheme="minorHAnsi"/>
+                <w:sz w:val="20"/>
+                <w:szCs w:val="20"/>
+              </w:rPr>
+              <w:t>pca_tree</w:t>
+            </w:r>
+            <w:proofErr w:type="spellEnd"/>
+            <w:r>
+              <w:rPr>
+                <w:rFonts w:eastAsia="Times New Roman" w:cstheme="minorHAnsi"/>
+                <w:sz w:val="20"/>
+                <w:szCs w:val="20"/>
+              </w:rPr>
+              <w:t xml:space="preserve"> = PCA(</w:t>
+            </w:r>
+            <w:proofErr w:type="spellStart"/>
+            <w:r>
+              <w:rPr>
+                <w:rFonts w:eastAsia="Times New Roman" w:cstheme="minorHAnsi"/>
+                <w:sz w:val="20"/>
+                <w:szCs w:val="20"/>
+              </w:rPr>
+              <w:t>n_components</w:t>
+            </w:r>
+            <w:proofErr w:type="spellEnd"/>
+            <w:r>
+              <w:rPr>
+                <w:rFonts w:eastAsia="Times New Roman" w:cstheme="minorHAnsi"/>
+                <w:sz w:val="20"/>
+                <w:szCs w:val="20"/>
+              </w:rPr>
+              <w:t xml:space="preserve"> = 3)</w:t>
+            </w:r>
+          </w:p>
+          <w:p>
+            <w:pPr>
+              <w:rPr>
+                <w:rFonts w:eastAsia="Times New Roman" w:cstheme="minorHAnsi"/>
+                <w:sz w:val="20"/>
+                <w:szCs w:val="20"/>
+              </w:rPr>
+            </w:pPr>
+            <w:r>
+              <w:rPr>
+                <w:rFonts w:eastAsia="Times New Roman" w:cstheme="minorHAnsi"/>
+                <w:sz w:val="20"/>
+                <w:szCs w:val="20"/>
+              </w:rPr>
+              <w:t xml:space="preserve">tree_1 = </w:t>
+            </w:r>
+            <w:proofErr w:type="spellStart"/>
+            <w:r>
+              <w:rPr>
+                <w:rFonts w:eastAsia="Times New Roman" w:cstheme="minorHAnsi"/>
+                <w:sz w:val="20"/>
+                <w:szCs w:val="20"/>
+              </w:rPr>
+              <w:t>tree.DecisionTreeClassifier</w:t>
+            </w:r>
+            <w:proofErr w:type="spellEnd"/>
+            <w:r>
+              <w:rPr>
+                <w:rFonts w:eastAsia="Times New Roman" w:cstheme="minorHAnsi"/>
+                <w:sz w:val="20"/>
+                <w:szCs w:val="20"/>
+              </w:rPr>
+              <w:t xml:space="preserve">(criterion = 'entropy', </w:t>
             </w:r>
           </w:p>
           <w:p>
@@ -5402,13 +7247,23 @@
               </w:rPr>
               <w:t xml:space="preserve">                             </w:t>
             </w:r>
-            <w:r>
-              <w:rPr>
-                <w:rFonts w:eastAsia="Times New Roman" w:cstheme="minorHAnsi"/>
-                <w:sz w:val="20"/>
-                <w:szCs w:val="20"/>
-              </w:rPr>
-              <w:t xml:space="preserve">min_samples_split = 4, </w:t>
+            <w:proofErr w:type="spellStart"/>
+            <w:r>
+              <w:rPr>
+                <w:rFonts w:eastAsia="Times New Roman" w:cstheme="minorHAnsi"/>
+                <w:sz w:val="20"/>
+                <w:szCs w:val="20"/>
+              </w:rPr>
+              <w:t>min_samples_split</w:t>
+            </w:r>
+            <w:proofErr w:type="spellEnd"/>
+            <w:r>
+              <w:rPr>
+                <w:rFonts w:eastAsia="Times New Roman" w:cstheme="minorHAnsi"/>
+                <w:sz w:val="20"/>
+                <w:szCs w:val="20"/>
+              </w:rPr>
+              <w:t xml:space="preserve"> = 4, </w:t>
             </w:r>
           </w:p>
           <w:p>
@@ -5435,30 +7290,86 @@
               </w:rPr>
               <w:t xml:space="preserve">                             </w:t>
             </w:r>
-            <w:r>
-              <w:rPr>
-                <w:rFonts w:eastAsia="Times New Roman" w:cstheme="minorHAnsi"/>
-                <w:sz w:val="20"/>
-                <w:szCs w:val="20"/>
-              </w:rPr>
-              <w:t>random_state = 10)</w:t>
-            </w:r>
-          </w:p>
-          <w:p>
-            <w:pPr>
-              <w:rPr>
-                <w:rFonts w:eastAsia="Times New Roman" w:cstheme="minorHAnsi"/>
-                <w:sz w:val="20"/>
-                <w:szCs w:val="20"/>
-              </w:rPr>
-            </w:pPr>
-            <w:r>
-              <w:rPr>
-                <w:rFonts w:eastAsia="Times New Roman" w:cstheme="minorHAnsi"/>
-                <w:sz w:val="20"/>
-                <w:szCs w:val="20"/>
-              </w:rPr>
-              <w:t>clf_pipe_tree = Pipeline([('pca', pca_tree),</w:t>
+            <w:proofErr w:type="spellStart"/>
+            <w:r>
+              <w:rPr>
+                <w:rFonts w:eastAsia="Times New Roman" w:cstheme="minorHAnsi"/>
+                <w:sz w:val="20"/>
+                <w:szCs w:val="20"/>
+              </w:rPr>
+              <w:t>random_state</w:t>
+            </w:r>
+            <w:proofErr w:type="spellEnd"/>
+            <w:r>
+              <w:rPr>
+                <w:rFonts w:eastAsia="Times New Roman" w:cstheme="minorHAnsi"/>
+                <w:sz w:val="20"/>
+                <w:szCs w:val="20"/>
+              </w:rPr>
+              <w:t xml:space="preserve"> = 10)</w:t>
+            </w:r>
+          </w:p>
+          <w:p>
+            <w:pPr>
+              <w:rPr>
+                <w:rFonts w:eastAsia="Times New Roman" w:cstheme="minorHAnsi"/>
+                <w:sz w:val="20"/>
+                <w:szCs w:val="20"/>
+              </w:rPr>
+            </w:pPr>
+            <w:proofErr w:type="spellStart"/>
+            <w:r>
+              <w:rPr>
+                <w:rFonts w:eastAsia="Times New Roman" w:cstheme="minorHAnsi"/>
+                <w:sz w:val="20"/>
+                <w:szCs w:val="20"/>
+              </w:rPr>
+              <w:t>clf_pipe_tree</w:t>
+            </w:r>
+            <w:proofErr w:type="spellEnd"/>
+            <w:r>
+              <w:rPr>
+                <w:rFonts w:eastAsia="Times New Roman" w:cstheme="minorHAnsi"/>
+                <w:sz w:val="20"/>
+                <w:szCs w:val="20"/>
+              </w:rPr>
+              <w:t xml:space="preserve"> = Pipeline([('</w:t>
+            </w:r>
+            <w:proofErr w:type="spellStart"/>
+            <w:r>
+              <w:rPr>
+                <w:rFonts w:eastAsia="Times New Roman" w:cstheme="minorHAnsi"/>
+                <w:sz w:val="20"/>
+                <w:szCs w:val="20"/>
+              </w:rPr>
+              <w:t>pca</w:t>
+            </w:r>
+            <w:proofErr w:type="spellEnd"/>
+            <w:r>
+              <w:rPr>
+                <w:rFonts w:eastAsia="Times New Roman" w:cstheme="minorHAnsi"/>
+                <w:sz w:val="20"/>
+                <w:szCs w:val="20"/>
+              </w:rPr>
+              <w:t xml:space="preserve">', </w:t>
+            </w:r>
+            <w:proofErr w:type="spellStart"/>
+            <w:r>
+              <w:rPr>
+                <w:rFonts w:eastAsia="Times New Roman" w:cstheme="minorHAnsi"/>
+                <w:sz w:val="20"/>
+                <w:szCs w:val="20"/>
+              </w:rPr>
+              <w:t>pca_tree</w:t>
+            </w:r>
+            <w:proofErr w:type="spellEnd"/>
+            <w:r>
+              <w:rPr>
+                <w:rFonts w:eastAsia="Times New Roman" w:cstheme="minorHAnsi"/>
+                <w:sz w:val="20"/>
+                <w:szCs w:val="20"/>
+              </w:rPr>
+              <w:t>),</w:t>
             </w:r>
           </w:p>
           <w:p>
@@ -5613,30 +7524,94 @@
                 <w:szCs w:val="20"/>
               </w:rPr>
             </w:pPr>
-            <w:r>
-              <w:rPr>
-                <w:rFonts w:eastAsia="Times New Roman" w:cstheme="minorHAnsi"/>
-                <w:sz w:val="20"/>
-                <w:szCs w:val="20"/>
-              </w:rPr>
-              <w:t>pca_tree = PCA(n_components = 3)</w:t>
-            </w:r>
-          </w:p>
-          <w:p>
-            <w:pPr>
-              <w:rPr>
-                <w:rFonts w:eastAsia="Times New Roman" w:cstheme="minorHAnsi"/>
-                <w:sz w:val="20"/>
-                <w:szCs w:val="20"/>
-              </w:rPr>
-            </w:pPr>
-            <w:r>
-              <w:rPr>
-                <w:rFonts w:eastAsia="Times New Roman" w:cstheme="minorHAnsi"/>
-                <w:sz w:val="20"/>
-                <w:szCs w:val="20"/>
-              </w:rPr>
-              <w:t xml:space="preserve">tree_1 = tree.DecisionTreeClassifier(criterion = 'gini', </w:t>
+            <w:proofErr w:type="spellStart"/>
+            <w:r>
+              <w:rPr>
+                <w:rFonts w:eastAsia="Times New Roman" w:cstheme="minorHAnsi"/>
+                <w:sz w:val="20"/>
+                <w:szCs w:val="20"/>
+              </w:rPr>
+              <w:t>pca_tree</w:t>
+            </w:r>
+            <w:proofErr w:type="spellEnd"/>
+            <w:r>
+              <w:rPr>
+                <w:rFonts w:eastAsia="Times New Roman" w:cstheme="minorHAnsi"/>
+                <w:sz w:val="20"/>
+                <w:szCs w:val="20"/>
+              </w:rPr>
+              <w:t xml:space="preserve"> = PCA(</w:t>
+            </w:r>
+            <w:proofErr w:type="spellStart"/>
+            <w:r>
+              <w:rPr>
+                <w:rFonts w:eastAsia="Times New Roman" w:cstheme="minorHAnsi"/>
+                <w:sz w:val="20"/>
+                <w:szCs w:val="20"/>
+              </w:rPr>
+              <w:t>n_components</w:t>
+            </w:r>
+            <w:proofErr w:type="spellEnd"/>
+            <w:r>
+              <w:rPr>
+                <w:rFonts w:eastAsia="Times New Roman" w:cstheme="minorHAnsi"/>
+                <w:sz w:val="20"/>
+                <w:szCs w:val="20"/>
+              </w:rPr>
+              <w:t xml:space="preserve"> = 3)</w:t>
+            </w:r>
+          </w:p>
+          <w:p>
+            <w:pPr>
+              <w:rPr>
+                <w:rFonts w:eastAsia="Times New Roman" w:cstheme="minorHAnsi"/>
+                <w:sz w:val="20"/>
+                <w:szCs w:val="20"/>
+              </w:rPr>
+            </w:pPr>
+            <w:r>
+              <w:rPr>
+                <w:rFonts w:eastAsia="Times New Roman" w:cstheme="minorHAnsi"/>
+                <w:sz w:val="20"/>
+                <w:szCs w:val="20"/>
+              </w:rPr>
+              <w:t xml:space="preserve">tree_1 = </w:t>
+            </w:r>
+            <w:proofErr w:type="spellStart"/>
+            <w:r>
+              <w:rPr>
+                <w:rFonts w:eastAsia="Times New Roman" w:cstheme="minorHAnsi"/>
+                <w:sz w:val="20"/>
+                <w:szCs w:val="20"/>
+              </w:rPr>
+              <w:t>tree.DecisionTreeClassifier</w:t>
+            </w:r>
+            <w:proofErr w:type="spellEnd"/>
+            <w:r>
+              <w:rPr>
+                <w:rFonts w:eastAsia="Times New Roman" w:cstheme="minorHAnsi"/>
+                <w:sz w:val="20"/>
+                <w:szCs w:val="20"/>
+              </w:rPr>
+              <w:t>(criterion = '</w:t>
+            </w:r>
+            <w:proofErr w:type="spellStart"/>
+            <w:r>
+              <w:rPr>
+                <w:rFonts w:eastAsia="Times New Roman" w:cstheme="minorHAnsi"/>
+                <w:sz w:val="20"/>
+                <w:szCs w:val="20"/>
+              </w:rPr>
+              <w:t>gini</w:t>
+            </w:r>
+            <w:proofErr w:type="spellEnd"/>
+            <w:r>
+              <w:rPr>
+                <w:rFonts w:eastAsia="Times New Roman" w:cstheme="minorHAnsi"/>
+                <w:sz w:val="20"/>
+                <w:szCs w:val="20"/>
+              </w:rPr>
+              <w:t xml:space="preserve">', </w:t>
             </w:r>
           </w:p>
           <w:p>
@@ -5663,13 +7638,23 @@
               </w:rPr>
               <w:t xml:space="preserve">                            </w:t>
             </w:r>
-            <w:r>
-              <w:rPr>
-                <w:rFonts w:eastAsia="Times New Roman" w:cstheme="minorHAnsi"/>
-                <w:sz w:val="20"/>
-                <w:szCs w:val="20"/>
-              </w:rPr>
-              <w:t xml:space="preserve">min_samples_split = 2, </w:t>
+            <w:proofErr w:type="spellStart"/>
+            <w:r>
+              <w:rPr>
+                <w:rFonts w:eastAsia="Times New Roman" w:cstheme="minorHAnsi"/>
+                <w:sz w:val="20"/>
+                <w:szCs w:val="20"/>
+              </w:rPr>
+              <w:t>min_samples_split</w:t>
+            </w:r>
+            <w:proofErr w:type="spellEnd"/>
+            <w:r>
+              <w:rPr>
+                <w:rFonts w:eastAsia="Times New Roman" w:cstheme="minorHAnsi"/>
+                <w:sz w:val="20"/>
+                <w:szCs w:val="20"/>
+              </w:rPr>
+              <w:t xml:space="preserve"> = 2, </w:t>
             </w:r>
           </w:p>
           <w:p>
@@ -5696,30 +7681,86 @@
               </w:rPr>
               <w:t xml:space="preserve">                             </w:t>
             </w:r>
-            <w:r>
-              <w:rPr>
-                <w:rFonts w:eastAsia="Times New Roman" w:cstheme="minorHAnsi"/>
-                <w:sz w:val="20"/>
-                <w:szCs w:val="20"/>
-              </w:rPr>
-              <w:t>random_state = 10)</w:t>
-            </w:r>
-          </w:p>
-          <w:p>
-            <w:pPr>
-              <w:rPr>
-                <w:rFonts w:eastAsia="Times New Roman" w:cstheme="minorHAnsi"/>
-                <w:sz w:val="20"/>
-                <w:szCs w:val="20"/>
-              </w:rPr>
-            </w:pPr>
-            <w:r>
-              <w:rPr>
-                <w:rFonts w:eastAsia="Times New Roman" w:cstheme="minorHAnsi"/>
-                <w:sz w:val="20"/>
-                <w:szCs w:val="20"/>
-              </w:rPr>
-              <w:t>clf_pipe_tree = Pipeline([('pca', pca_tree),</w:t>
+            <w:proofErr w:type="spellStart"/>
+            <w:r>
+              <w:rPr>
+                <w:rFonts w:eastAsia="Times New Roman" w:cstheme="minorHAnsi"/>
+                <w:sz w:val="20"/>
+                <w:szCs w:val="20"/>
+              </w:rPr>
+              <w:t>random_state</w:t>
+            </w:r>
+            <w:proofErr w:type="spellEnd"/>
+            <w:r>
+              <w:rPr>
+                <w:rFonts w:eastAsia="Times New Roman" w:cstheme="minorHAnsi"/>
+                <w:sz w:val="20"/>
+                <w:szCs w:val="20"/>
+              </w:rPr>
+              <w:t xml:space="preserve"> = 10)</w:t>
+            </w:r>
+          </w:p>
+          <w:p>
+            <w:pPr>
+              <w:rPr>
+                <w:rFonts w:eastAsia="Times New Roman" w:cstheme="minorHAnsi"/>
+                <w:sz w:val="20"/>
+                <w:szCs w:val="20"/>
+              </w:rPr>
+            </w:pPr>
+            <w:proofErr w:type="spellStart"/>
+            <w:r>
+              <w:rPr>
+                <w:rFonts w:eastAsia="Times New Roman" w:cstheme="minorHAnsi"/>
+                <w:sz w:val="20"/>
+                <w:szCs w:val="20"/>
+              </w:rPr>
+              <w:t>clf_pipe_tree</w:t>
+            </w:r>
+            <w:proofErr w:type="spellEnd"/>
+            <w:r>
+              <w:rPr>
+                <w:rFonts w:eastAsia="Times New Roman" w:cstheme="minorHAnsi"/>
+                <w:sz w:val="20"/>
+                <w:szCs w:val="20"/>
+              </w:rPr>
+              <w:t xml:space="preserve"> = Pipeline([('</w:t>
+            </w:r>
+            <w:proofErr w:type="spellStart"/>
+            <w:r>
+              <w:rPr>
+                <w:rFonts w:eastAsia="Times New Roman" w:cstheme="minorHAnsi"/>
+                <w:sz w:val="20"/>
+                <w:szCs w:val="20"/>
+              </w:rPr>
+              <w:t>pca</w:t>
+            </w:r>
+            <w:proofErr w:type="spellEnd"/>
+            <w:r>
+              <w:rPr>
+                <w:rFonts w:eastAsia="Times New Roman" w:cstheme="minorHAnsi"/>
+                <w:sz w:val="20"/>
+                <w:szCs w:val="20"/>
+              </w:rPr>
+              <w:t xml:space="preserve">', </w:t>
+            </w:r>
+            <w:proofErr w:type="spellStart"/>
+            <w:r>
+              <w:rPr>
+                <w:rFonts w:eastAsia="Times New Roman" w:cstheme="minorHAnsi"/>
+                <w:sz w:val="20"/>
+                <w:szCs w:val="20"/>
+              </w:rPr>
+              <w:t>pca_tree</w:t>
+            </w:r>
+            <w:proofErr w:type="spellEnd"/>
+            <w:r>
+              <w:rPr>
+                <w:rFonts w:eastAsia="Times New Roman" w:cstheme="minorHAnsi"/>
+                <w:sz w:val="20"/>
+                <w:szCs w:val="20"/>
+              </w:rPr>
+              <w:t>),</w:t>
             </w:r>
           </w:p>
           <w:p>
@@ -5875,74 +7916,175 @@
                 <w:szCs w:val="20"/>
               </w:rPr>
             </w:pPr>
-            <w:r>
-              <w:rPr>
-                <w:rFonts w:eastAsia="Times New Roman" w:cstheme="minorHAnsi"/>
-                <w:sz w:val="20"/>
-                <w:szCs w:val="20"/>
-              </w:rPr>
-              <w:t>pca_tree = PCA(n_components = 2)</w:t>
-            </w:r>
-          </w:p>
-          <w:p>
-            <w:pPr>
-              <w:rPr>
-                <w:rFonts w:eastAsia="Times New Roman" w:cstheme="minorHAnsi"/>
-                <w:sz w:val="20"/>
-                <w:szCs w:val="20"/>
-              </w:rPr>
-            </w:pPr>
-            <w:r>
-              <w:rPr>
-                <w:rFonts w:eastAsia="Times New Roman" w:cstheme="minorHAnsi"/>
-                <w:sz w:val="20"/>
-                <w:szCs w:val="20"/>
-              </w:rPr>
-              <w:t xml:space="preserve">tree_1 = tree.DecisionTreeClassifier(criterion = 'gini', </w:t>
-            </w:r>
-          </w:p>
-          <w:p>
-            <w:pPr>
-              <w:rPr>
-                <w:rFonts w:eastAsia="Times New Roman" w:cstheme="minorHAnsi"/>
-                <w:sz w:val="20"/>
-                <w:szCs w:val="20"/>
-              </w:rPr>
-            </w:pPr>
-            <w:r>
-              <w:rPr>
-                <w:rFonts w:eastAsia="Times New Roman" w:cstheme="minorHAnsi"/>
-                <w:sz w:val="20"/>
-                <w:szCs w:val="20"/>
-              </w:rPr>
-              <w:t xml:space="preserve">                                                                 min_samples_split = 2, </w:t>
-            </w:r>
-          </w:p>
-          <w:p>
-            <w:pPr>
-              <w:rPr>
-                <w:rFonts w:eastAsia="Times New Roman" w:cstheme="minorHAnsi"/>
-                <w:sz w:val="20"/>
-                <w:szCs w:val="20"/>
-              </w:rPr>
-            </w:pPr>
-            <w:r>
-              <w:rPr>
-                <w:rFonts w:eastAsia="Times New Roman" w:cstheme="minorHAnsi"/>
-                <w:sz w:val="20"/>
-                <w:szCs w:val="20"/>
-              </w:rPr>
-              <w:t xml:space="preserve">                                                                 random_state = 10)</w:t>
-            </w:r>
-          </w:p>
-          <w:p>
-            <w:pPr>
-              <w:rPr>
-                <w:rFonts w:eastAsia="Times New Roman" w:cstheme="minorHAnsi"/>
-                <w:sz w:val="20"/>
-                <w:szCs w:val="20"/>
-              </w:rPr>
-            </w:pPr>
+            <w:proofErr w:type="spellStart"/>
+            <w:r>
+              <w:rPr>
+                <w:rFonts w:eastAsia="Times New Roman" w:cstheme="minorHAnsi"/>
+                <w:sz w:val="20"/>
+                <w:szCs w:val="20"/>
+              </w:rPr>
+              <w:t>pca_tree</w:t>
+            </w:r>
+            <w:proofErr w:type="spellEnd"/>
+            <w:r>
+              <w:rPr>
+                <w:rFonts w:eastAsia="Times New Roman" w:cstheme="minorHAnsi"/>
+                <w:sz w:val="20"/>
+                <w:szCs w:val="20"/>
+              </w:rPr>
+              <w:t xml:space="preserve"> = PCA(</w:t>
+            </w:r>
+            <w:proofErr w:type="spellStart"/>
+            <w:r>
+              <w:rPr>
+                <w:rFonts w:eastAsia="Times New Roman" w:cstheme="minorHAnsi"/>
+                <w:sz w:val="20"/>
+                <w:szCs w:val="20"/>
+              </w:rPr>
+              <w:t>n_components</w:t>
+            </w:r>
+            <w:proofErr w:type="spellEnd"/>
+            <w:r>
+              <w:rPr>
+                <w:rFonts w:eastAsia="Times New Roman" w:cstheme="minorHAnsi"/>
+                <w:sz w:val="20"/>
+                <w:szCs w:val="20"/>
+              </w:rPr>
+              <w:t xml:space="preserve"> = 2)</w:t>
+            </w:r>
+          </w:p>
+          <w:p>
+            <w:pPr>
+              <w:rPr>
+                <w:rFonts w:eastAsia="Times New Roman" w:cstheme="minorHAnsi"/>
+                <w:sz w:val="20"/>
+                <w:szCs w:val="20"/>
+              </w:rPr>
+            </w:pPr>
+            <w:r>
+              <w:rPr>
+                <w:rFonts w:eastAsia="Times New Roman" w:cstheme="minorHAnsi"/>
+                <w:sz w:val="20"/>
+                <w:szCs w:val="20"/>
+              </w:rPr>
+              <w:t xml:space="preserve">tree_1 = </w:t>
+            </w:r>
+            <w:proofErr w:type="spellStart"/>
+            <w:r>
+              <w:rPr>
+                <w:rFonts w:eastAsia="Times New Roman" w:cstheme="minorHAnsi"/>
+                <w:sz w:val="20"/>
+                <w:szCs w:val="20"/>
+              </w:rPr>
+              <w:t>tree.DecisionTreeClassifier</w:t>
+            </w:r>
+            <w:proofErr w:type="spellEnd"/>
+            <w:r>
+              <w:rPr>
+                <w:rFonts w:eastAsia="Times New Roman" w:cstheme="minorHAnsi"/>
+                <w:sz w:val="20"/>
+                <w:szCs w:val="20"/>
+              </w:rPr>
+              <w:t>(criterion = '</w:t>
+            </w:r>
+            <w:proofErr w:type="spellStart"/>
+            <w:r>
+              <w:rPr>
+                <w:rFonts w:eastAsia="Times New Roman" w:cstheme="minorHAnsi"/>
+                <w:sz w:val="20"/>
+                <w:szCs w:val="20"/>
+              </w:rPr>
+              <w:t>gini</w:t>
+            </w:r>
+            <w:proofErr w:type="spellEnd"/>
+            <w:r>
+              <w:rPr>
+                <w:rFonts w:eastAsia="Times New Roman" w:cstheme="minorHAnsi"/>
+                <w:sz w:val="20"/>
+                <w:szCs w:val="20"/>
+              </w:rPr>
+              <w:t xml:space="preserve">', </w:t>
+            </w:r>
+          </w:p>
+          <w:p>
+            <w:pPr>
+              <w:rPr>
+                <w:rFonts w:eastAsia="Times New Roman" w:cstheme="minorHAnsi"/>
+                <w:sz w:val="20"/>
+                <w:szCs w:val="20"/>
+              </w:rPr>
+            </w:pPr>
+            <w:r>
+              <w:rPr>
+                <w:rFonts w:eastAsia="Times New Roman" w:cstheme="minorHAnsi"/>
+                <w:sz w:val="20"/>
+                <w:szCs w:val="20"/>
+              </w:rPr>
+              <w:t xml:space="preserve">                                                                 </w:t>
+            </w:r>
+            <w:proofErr w:type="spellStart"/>
+            <w:r>
+              <w:rPr>
+                <w:rFonts w:eastAsia="Times New Roman" w:cstheme="minorHAnsi"/>
+                <w:sz w:val="20"/>
+                <w:szCs w:val="20"/>
+              </w:rPr>
+              <w:t>min_samples_split</w:t>
+            </w:r>
+            <w:proofErr w:type="spellEnd"/>
+            <w:r>
+              <w:rPr>
+                <w:rFonts w:eastAsia="Times New Roman" w:cstheme="minorHAnsi"/>
+                <w:sz w:val="20"/>
+                <w:szCs w:val="20"/>
+              </w:rPr>
+              <w:t xml:space="preserve"> = 2, </w:t>
+            </w:r>
+          </w:p>
+          <w:p>
+            <w:pPr>
+              <w:rPr>
+                <w:rFonts w:eastAsia="Times New Roman" w:cstheme="minorHAnsi"/>
+                <w:sz w:val="20"/>
+                <w:szCs w:val="20"/>
+              </w:rPr>
+            </w:pPr>
+            <w:r>
+              <w:rPr>
+                <w:rFonts w:eastAsia="Times New Roman" w:cstheme="minorHAnsi"/>
+                <w:sz w:val="20"/>
+                <w:szCs w:val="20"/>
+              </w:rPr>
+              <w:t xml:space="preserve">                                                                 </w:t>
+            </w:r>
+            <w:proofErr w:type="spellStart"/>
+            <w:r>
+              <w:rPr>
+                <w:rFonts w:eastAsia="Times New Roman" w:cstheme="minorHAnsi"/>
+                <w:sz w:val="20"/>
+                <w:szCs w:val="20"/>
+              </w:rPr>
+              <w:t>random_state</w:t>
+            </w:r>
+            <w:proofErr w:type="spellEnd"/>
+            <w:r>
+              <w:rPr>
+                <w:rFonts w:eastAsia="Times New Roman" w:cstheme="minorHAnsi"/>
+                <w:sz w:val="20"/>
+                <w:szCs w:val="20"/>
+              </w:rPr>
+              <w:t xml:space="preserve"> = 10)</w:t>
+            </w:r>
+          </w:p>
+          <w:p>
+            <w:pPr>
+              <w:rPr>
+                <w:rFonts w:eastAsia="Times New Roman" w:cstheme="minorHAnsi"/>
+                <w:sz w:val="20"/>
+                <w:szCs w:val="20"/>
+              </w:rPr>
+            </w:pPr>
+            <w:proofErr w:type="spellStart"/>
             <w:r>
               <w:rPr>
                 <w:rFonts w:eastAsia="Times New Roman" w:cstheme="minorHAnsi"/>
@@ -5950,7 +8092,52 @@
                 <w:szCs w:val="20"/>
               </w:rPr>
               <w:lastRenderedPageBreak/>
-              <w:t>clf_pipe_tree = Pipeline([('pca', pca_tree),</w:t>
+              <w:t>clf_pipe_tree</w:t>
+            </w:r>
+            <w:proofErr w:type="spellEnd"/>
+            <w:r>
+              <w:rPr>
+                <w:rFonts w:eastAsia="Times New Roman" w:cstheme="minorHAnsi"/>
+                <w:sz w:val="20"/>
+                <w:szCs w:val="20"/>
+              </w:rPr>
+              <w:t xml:space="preserve"> = Pipeline([('</w:t>
+            </w:r>
+            <w:proofErr w:type="spellStart"/>
+            <w:r>
+              <w:rPr>
+                <w:rFonts w:eastAsia="Times New Roman" w:cstheme="minorHAnsi"/>
+                <w:sz w:val="20"/>
+                <w:szCs w:val="20"/>
+              </w:rPr>
+              <w:t>pca</w:t>
+            </w:r>
+            <w:proofErr w:type="spellEnd"/>
+            <w:r>
+              <w:rPr>
+                <w:rFonts w:eastAsia="Times New Roman" w:cstheme="minorHAnsi"/>
+                <w:sz w:val="20"/>
+                <w:szCs w:val="20"/>
+              </w:rPr>
+              <w:t xml:space="preserve">', </w:t>
+            </w:r>
+            <w:proofErr w:type="spellStart"/>
+            <w:r>
+              <w:rPr>
+                <w:rFonts w:eastAsia="Times New Roman" w:cstheme="minorHAnsi"/>
+                <w:sz w:val="20"/>
+                <w:szCs w:val="20"/>
+              </w:rPr>
+              <w:t>pca_tree</w:t>
+            </w:r>
+            <w:proofErr w:type="spellEnd"/>
+            <w:r>
+              <w:rPr>
+                <w:rFonts w:eastAsia="Times New Roman" w:cstheme="minorHAnsi"/>
+                <w:sz w:val="20"/>
+                <w:szCs w:val="20"/>
+              </w:rPr>
+              <w:t>),</w:t>
             </w:r>
           </w:p>
           <w:p>
@@ -6094,6 +8281,7 @@
                 <w:szCs w:val="20"/>
               </w:rPr>
             </w:pPr>
+            <w:proofErr w:type="spellStart"/>
             <w:r>
               <w:rPr>
                 <w:rFonts w:eastAsia="Times New Roman" w:cstheme="minorHAnsi"/>
@@ -6101,41 +8289,132 @@
                 <w:szCs w:val="20"/>
               </w:rPr>
               <w:lastRenderedPageBreak/>
-              <w:t>pca_gs = PCA()</w:t>
-            </w:r>
-          </w:p>
-          <w:p>
-            <w:pPr>
-              <w:rPr>
-                <w:rFonts w:eastAsia="Times New Roman" w:cstheme="minorHAnsi"/>
-                <w:sz w:val="20"/>
-                <w:szCs w:val="20"/>
-              </w:rPr>
-            </w:pPr>
-            <w:r>
-              <w:rPr>
-                <w:rFonts w:eastAsia="Times New Roman" w:cstheme="minorHAnsi"/>
-                <w:sz w:val="20"/>
-                <w:szCs w:val="20"/>
-              </w:rPr>
-              <w:t>tree_3 = tree.DecisionTreeClassifier(random_state = 10)</w:t>
-            </w:r>
-          </w:p>
-          <w:p>
-            <w:pPr>
-              <w:rPr>
-                <w:rFonts w:eastAsia="Times New Roman" w:cstheme="minorHAnsi"/>
-                <w:sz w:val="20"/>
-                <w:szCs w:val="20"/>
-              </w:rPr>
-            </w:pPr>
-            <w:r>
-              <w:rPr>
-                <w:rFonts w:eastAsia="Times New Roman" w:cstheme="minorHAnsi"/>
-                <w:sz w:val="20"/>
-                <w:szCs w:val="20"/>
-              </w:rPr>
-              <w:t>pipe_tree_gs = Pipeline([('pca_gs', pca_gs),</w:t>
+              <w:t>pca_gs</w:t>
+            </w:r>
+            <w:proofErr w:type="spellEnd"/>
+            <w:r>
+              <w:rPr>
+                <w:rFonts w:eastAsia="Times New Roman" w:cstheme="minorHAnsi"/>
+                <w:sz w:val="20"/>
+                <w:szCs w:val="20"/>
+              </w:rPr>
+              <w:t xml:space="preserve"> = PCA()</w:t>
+            </w:r>
+          </w:p>
+          <w:p>
+            <w:pPr>
+              <w:rPr>
+                <w:rFonts w:eastAsia="Times New Roman" w:cstheme="minorHAnsi"/>
+                <w:sz w:val="20"/>
+                <w:szCs w:val="20"/>
+              </w:rPr>
+            </w:pPr>
+            <w:r>
+              <w:rPr>
+                <w:rFonts w:eastAsia="Times New Roman" w:cstheme="minorHAnsi"/>
+                <w:sz w:val="20"/>
+                <w:szCs w:val="20"/>
+              </w:rPr>
+              <w:t xml:space="preserve">tree_3 = </w:t>
+            </w:r>
+            <w:proofErr w:type="spellStart"/>
+            <w:r>
+              <w:rPr>
+                <w:rFonts w:eastAsia="Times New Roman" w:cstheme="minorHAnsi"/>
+                <w:sz w:val="20"/>
+                <w:szCs w:val="20"/>
+              </w:rPr>
+              <w:t>tree.DecisionTreeClassifier</w:t>
+            </w:r>
+            <w:proofErr w:type="spellEnd"/>
+            <w:r>
+              <w:rPr>
+                <w:rFonts w:eastAsia="Times New Roman" w:cstheme="minorHAnsi"/>
+                <w:sz w:val="20"/>
+                <w:szCs w:val="20"/>
+              </w:rPr>
+              <w:t>(</w:t>
+            </w:r>
+            <w:proofErr w:type="spellStart"/>
+            <w:r>
+              <w:rPr>
+                <w:rFonts w:eastAsia="Times New Roman" w:cstheme="minorHAnsi"/>
+                <w:sz w:val="20"/>
+                <w:szCs w:val="20"/>
+              </w:rPr>
+              <w:t>random_state</w:t>
+            </w:r>
+            <w:proofErr w:type="spellEnd"/>
+            <w:r>
+              <w:rPr>
+                <w:rFonts w:eastAsia="Times New Roman" w:cstheme="minorHAnsi"/>
+                <w:sz w:val="20"/>
+                <w:szCs w:val="20"/>
+              </w:rPr>
+              <w:t xml:space="preserve"> = 10)</w:t>
+            </w:r>
+          </w:p>
+          <w:p>
+            <w:pPr>
+              <w:rPr>
+                <w:rFonts w:eastAsia="Times New Roman" w:cstheme="minorHAnsi"/>
+                <w:sz w:val="20"/>
+                <w:szCs w:val="20"/>
+              </w:rPr>
+            </w:pPr>
+            <w:proofErr w:type="spellStart"/>
+            <w:r>
+              <w:rPr>
+                <w:rFonts w:eastAsia="Times New Roman" w:cstheme="minorHAnsi"/>
+                <w:sz w:val="20"/>
+                <w:szCs w:val="20"/>
+              </w:rPr>
+              <w:t>pipe_tree_gs</w:t>
+            </w:r>
+            <w:proofErr w:type="spellEnd"/>
+            <w:r>
+              <w:rPr>
+                <w:rFonts w:eastAsia="Times New Roman" w:cstheme="minorHAnsi"/>
+                <w:sz w:val="20"/>
+                <w:szCs w:val="20"/>
+              </w:rPr>
+              <w:t xml:space="preserve"> = Pipeline([('</w:t>
+            </w:r>
+            <w:proofErr w:type="spellStart"/>
+            <w:r>
+              <w:rPr>
+                <w:rFonts w:eastAsia="Times New Roman" w:cstheme="minorHAnsi"/>
+                <w:sz w:val="20"/>
+                <w:szCs w:val="20"/>
+              </w:rPr>
+              <w:t>pca_gs</w:t>
+            </w:r>
+            <w:proofErr w:type="spellEnd"/>
+            <w:r>
+              <w:rPr>
+                <w:rFonts w:eastAsia="Times New Roman" w:cstheme="minorHAnsi"/>
+                <w:sz w:val="20"/>
+                <w:szCs w:val="20"/>
+              </w:rPr>
+              <w:t xml:space="preserve">', </w:t>
+            </w:r>
+            <w:proofErr w:type="spellStart"/>
+            <w:r>
+              <w:rPr>
+                <w:rFonts w:eastAsia="Times New Roman" w:cstheme="minorHAnsi"/>
+                <w:sz w:val="20"/>
+                <w:szCs w:val="20"/>
+              </w:rPr>
+              <w:t>pca_gs</w:t>
+            </w:r>
+            <w:proofErr w:type="spellEnd"/>
+            <w:r>
+              <w:rPr>
+                <w:rFonts w:eastAsia="Times New Roman" w:cstheme="minorHAnsi"/>
+                <w:sz w:val="20"/>
+                <w:szCs w:val="20"/>
+              </w:rPr>
+              <w:t>),</w:t>
             </w:r>
           </w:p>
           <w:p>
@@ -6185,7 +8464,43 @@
                 <w:sz w:val="20"/>
                 <w:szCs w:val="20"/>
               </w:rPr>
-              <w:t>parameters = {'pca_gs__n_components':[1, 2, 3],</w:t>
+              <w:t>parameters = {'pca_</w:t>
+            </w:r>
+            <w:proofErr w:type="spellStart"/>
+            <w:r>
+              <w:rPr>
+                <w:rFonts w:eastAsia="Times New Roman" w:cstheme="minorHAnsi"/>
+                <w:sz w:val="20"/>
+                <w:szCs w:val="20"/>
+              </w:rPr>
+              <w:t>gs</w:t>
+            </w:r>
+            <w:proofErr w:type="spellEnd"/>
+            <w:r>
+              <w:rPr>
+                <w:rFonts w:eastAsia="Times New Roman" w:cstheme="minorHAnsi"/>
+                <w:sz w:val="20"/>
+                <w:szCs w:val="20"/>
+              </w:rPr>
+              <w:t>__</w:t>
+            </w:r>
+            <w:proofErr w:type="spellStart"/>
+            <w:r>
+              <w:rPr>
+                <w:rFonts w:eastAsia="Times New Roman" w:cstheme="minorHAnsi"/>
+                <w:sz w:val="20"/>
+                <w:szCs w:val="20"/>
+              </w:rPr>
+              <w:t>n_components</w:t>
+            </w:r>
+            <w:proofErr w:type="spellEnd"/>
+            <w:r>
+              <w:rPr>
+                <w:rFonts w:eastAsia="Times New Roman" w:cstheme="minorHAnsi"/>
+                <w:sz w:val="20"/>
+                <w:szCs w:val="20"/>
+              </w:rPr>
+              <w:t>':[1, 2, 3],</w:t>
             </w:r>
           </w:p>
           <w:p>
@@ -6218,7 +8533,43 @@
                 <w:sz w:val="20"/>
                 <w:szCs w:val="20"/>
               </w:rPr>
-              <w:t>'tree__criterion': ['gini', 'entropy'],</w:t>
+              <w:t>'</w:t>
+            </w:r>
+            <w:proofErr w:type="spellStart"/>
+            <w:r>
+              <w:rPr>
+                <w:rFonts w:eastAsia="Times New Roman" w:cstheme="minorHAnsi"/>
+                <w:sz w:val="20"/>
+                <w:szCs w:val="20"/>
+              </w:rPr>
+              <w:t>tree__criterion</w:t>
+            </w:r>
+            <w:proofErr w:type="spellEnd"/>
+            <w:r>
+              <w:rPr>
+                <w:rFonts w:eastAsia="Times New Roman" w:cstheme="minorHAnsi"/>
+                <w:sz w:val="20"/>
+                <w:szCs w:val="20"/>
+              </w:rPr>
+              <w:t>': ['</w:t>
+            </w:r>
+            <w:proofErr w:type="spellStart"/>
+            <w:r>
+              <w:rPr>
+                <w:rFonts w:eastAsia="Times New Roman" w:cstheme="minorHAnsi"/>
+                <w:sz w:val="20"/>
+                <w:szCs w:val="20"/>
+              </w:rPr>
+              <w:t>gini</w:t>
+            </w:r>
+            <w:proofErr w:type="spellEnd"/>
+            <w:r>
+              <w:rPr>
+                <w:rFonts w:eastAsia="Times New Roman" w:cstheme="minorHAnsi"/>
+                <w:sz w:val="20"/>
+                <w:szCs w:val="20"/>
+              </w:rPr>
+              <w:t>', 'entropy'],</w:t>
             </w:r>
           </w:p>
           <w:p>
@@ -6251,24 +8602,88 @@
                 <w:sz w:val="20"/>
                 <w:szCs w:val="20"/>
               </w:rPr>
-              <w:t>'tree__min_samples_split': [2, 3, 4]}</w:t>
-            </w:r>
-          </w:p>
-          <w:p>
-            <w:pPr>
-              <w:rPr>
-                <w:rFonts w:eastAsia="Times New Roman" w:cstheme="minorHAnsi"/>
-                <w:sz w:val="20"/>
-                <w:szCs w:val="20"/>
-              </w:rPr>
-            </w:pPr>
-            <w:r>
-              <w:rPr>
-                <w:rFonts w:eastAsia="Times New Roman" w:cstheme="minorHAnsi"/>
-                <w:sz w:val="20"/>
-                <w:szCs w:val="20"/>
-              </w:rPr>
-              <w:t>clf_pipe_tree_gs = GridSearchCV(pipe_tree_gs,</w:t>
+              <w:t>'tree__</w:t>
+            </w:r>
+            <w:proofErr w:type="spellStart"/>
+            <w:r>
+              <w:rPr>
+                <w:rFonts w:eastAsia="Times New Roman" w:cstheme="minorHAnsi"/>
+                <w:sz w:val="20"/>
+                <w:szCs w:val="20"/>
+              </w:rPr>
+              <w:t>min_samples_split</w:t>
+            </w:r>
+            <w:proofErr w:type="spellEnd"/>
+            <w:r>
+              <w:rPr>
+                <w:rFonts w:eastAsia="Times New Roman" w:cstheme="minorHAnsi"/>
+                <w:sz w:val="20"/>
+                <w:szCs w:val="20"/>
+              </w:rPr>
+              <w:t>': [2, 3, 4]}</w:t>
+            </w:r>
+          </w:p>
+          <w:p>
+            <w:pPr>
+              <w:rPr>
+                <w:rFonts w:eastAsia="Times New Roman" w:cstheme="minorHAnsi"/>
+                <w:sz w:val="20"/>
+                <w:szCs w:val="20"/>
+              </w:rPr>
+            </w:pPr>
+            <w:proofErr w:type="spellStart"/>
+            <w:r>
+              <w:rPr>
+                <w:rFonts w:eastAsia="Times New Roman" w:cstheme="minorHAnsi"/>
+                <w:sz w:val="20"/>
+                <w:szCs w:val="20"/>
+              </w:rPr>
+              <w:t>clf_pipe_tree_gs</w:t>
+            </w:r>
+            <w:proofErr w:type="spellEnd"/>
+            <w:r>
+              <w:rPr>
+                <w:rFonts w:eastAsia="Times New Roman" w:cstheme="minorHAnsi"/>
+                <w:sz w:val="20"/>
+                <w:szCs w:val="20"/>
+              </w:rPr>
+              <w:t xml:space="preserve"> = </w:t>
+            </w:r>
+            <w:proofErr w:type="spellStart"/>
+            <w:r>
+              <w:rPr>
+                <w:rFonts w:eastAsia="Times New Roman" w:cstheme="minorHAnsi"/>
+                <w:sz w:val="20"/>
+                <w:szCs w:val="20"/>
+              </w:rPr>
+              <w:t>GridSearchCV</w:t>
+            </w:r>
+            <w:proofErr w:type="spellEnd"/>
+            <w:r>
+              <w:rPr>
+                <w:rFonts w:eastAsia="Times New Roman" w:cstheme="minorHAnsi"/>
+                <w:sz w:val="20"/>
+                <w:szCs w:val="20"/>
+              </w:rPr>
+              <w:t>(</w:t>
+            </w:r>
+            <w:proofErr w:type="spellStart"/>
+            <w:r>
+              <w:rPr>
+                <w:rFonts w:eastAsia="Times New Roman" w:cstheme="minorHAnsi"/>
+                <w:sz w:val="20"/>
+                <w:szCs w:val="20"/>
+              </w:rPr>
+              <w:t>pipe_tree_gs</w:t>
+            </w:r>
+            <w:proofErr w:type="spellEnd"/>
+            <w:r>
+              <w:rPr>
+                <w:rFonts w:eastAsia="Times New Roman" w:cstheme="minorHAnsi"/>
+                <w:sz w:val="20"/>
+                <w:szCs w:val="20"/>
+              </w:rPr>
+              <w:t>,</w:t>
             </w:r>
           </w:p>
           <w:p>
@@ -6479,14 +8894,46 @@
           <w:rFonts w:ascii="Arial" w:eastAsia="Times New Roman" w:hAnsi="Arial" w:cs="Arial"/>
           <w:color w:val="000000"/>
         </w:rPr>
-        <w:t xml:space="preserve"> GridSearchCV with “scoring” equal to ‘recall’. Since the data is split by stratified shuffle split with 1000 folding, </w:t>
-      </w:r>
-      <w:r>
-        <w:rPr>
-          <w:rFonts w:ascii="Arial" w:eastAsia="Times New Roman" w:hAnsi="Arial" w:cs="Arial"/>
-          <w:color w:val="000000"/>
-        </w:rPr>
-        <w:t xml:space="preserve">using GridSearchCV in each folding is </w:t>
+        <w:t xml:space="preserve"> </w:t>
+      </w:r>
+      <w:proofErr w:type="spellStart"/>
+      <w:r>
+        <w:rPr>
+          <w:rFonts w:ascii="Arial" w:eastAsia="Times New Roman" w:hAnsi="Arial" w:cs="Arial"/>
+          <w:color w:val="000000"/>
+        </w:rPr>
+        <w:t>GridSearchCV</w:t>
+      </w:r>
+      <w:proofErr w:type="spellEnd"/>
+      <w:r>
+        <w:rPr>
+          <w:rFonts w:ascii="Arial" w:eastAsia="Times New Roman" w:hAnsi="Arial" w:cs="Arial"/>
+          <w:color w:val="000000"/>
+        </w:rPr>
+        <w:t xml:space="preserve"> with “scoring” equal to ‘recall’. Since the data is split by stratified shuffle split with 1000 folding, </w:t>
+      </w:r>
+      <w:r>
+        <w:rPr>
+          <w:rFonts w:ascii="Arial" w:eastAsia="Times New Roman" w:hAnsi="Arial" w:cs="Arial"/>
+          <w:color w:val="000000"/>
+        </w:rPr>
+        <w:t xml:space="preserve">using </w:t>
+      </w:r>
+      <w:proofErr w:type="spellStart"/>
+      <w:r>
+        <w:rPr>
+          <w:rFonts w:ascii="Arial" w:eastAsia="Times New Roman" w:hAnsi="Arial" w:cs="Arial"/>
+          <w:color w:val="000000"/>
+        </w:rPr>
+        <w:t>GridSearchCV</w:t>
+      </w:r>
+      <w:proofErr w:type="spellEnd"/>
+      <w:r>
+        <w:rPr>
+          <w:rFonts w:ascii="Arial" w:eastAsia="Times New Roman" w:hAnsi="Arial" w:cs="Arial"/>
+          <w:color w:val="000000"/>
+        </w:rPr>
+        <w:t xml:space="preserve"> in each folding is </w:t>
       </w:r>
       <w:r>
         <w:rPr>
@@ -6576,7 +9023,32 @@
           <w:rFonts w:ascii="Arial" w:eastAsia="Times New Roman" w:hAnsi="Arial" w:cs="Arial"/>
           <w:color w:val="000000"/>
         </w:rPr>
-        <w:t>Due to the fact that the given Enron dataset is small size (only 145 labels) and very unbalanced (18 POIs vs. 127 non_POIs), I use stratified shuffle split cross validation (StratifiedSh</w:t>
+        <w:t xml:space="preserve">Due to the fact that the given Enron dataset is small size (only 145 labels) and very unbalanced (18 POIs vs. 127 </w:t>
+      </w:r>
+      <w:proofErr w:type="spellStart"/>
+      <w:r>
+        <w:rPr>
+          <w:rFonts w:ascii="Arial" w:eastAsia="Times New Roman" w:hAnsi="Arial" w:cs="Arial"/>
+          <w:color w:val="000000"/>
+        </w:rPr>
+        <w:t>non_POIs</w:t>
+      </w:r>
+      <w:proofErr w:type="spellEnd"/>
+      <w:r>
+        <w:rPr>
+          <w:rFonts w:ascii="Arial" w:eastAsia="Times New Roman" w:hAnsi="Arial" w:cs="Arial"/>
+          <w:color w:val="000000"/>
+        </w:rPr>
+        <w:t>), I use stratified shuffle split cross validation (</w:t>
+      </w:r>
+      <w:proofErr w:type="spellStart"/>
+      <w:proofErr w:type="gramStart"/>
+      <w:r>
+        <w:rPr>
+          <w:rFonts w:ascii="Arial" w:eastAsia="Times New Roman" w:hAnsi="Arial" w:cs="Arial"/>
+          <w:color w:val="000000"/>
+        </w:rPr>
+        <w:t>StratifiedSh</w:t>
       </w:r>
       <w:r>
         <w:rPr>
@@ -6590,7 +9062,23 @@
           <w:rFonts w:ascii="Arial" w:eastAsia="Times New Roman" w:hAnsi="Arial" w:cs="Arial"/>
           <w:color w:val="000000"/>
         </w:rPr>
-        <w:t xml:space="preserve">ffleSplit()) for this project. </w:t>
+        <w:t>ffleSplit</w:t>
+      </w:r>
+      <w:proofErr w:type="spellEnd"/>
+      <w:r>
+        <w:rPr>
+          <w:rFonts w:ascii="Arial" w:eastAsia="Times New Roman" w:hAnsi="Arial" w:cs="Arial"/>
+          <w:color w:val="000000"/>
+        </w:rPr>
+        <w:t>(</w:t>
+      </w:r>
+      <w:proofErr w:type="gramEnd"/>
+      <w:r>
+        <w:rPr>
+          <w:rFonts w:ascii="Arial" w:eastAsia="Times New Roman" w:hAnsi="Arial" w:cs="Arial"/>
+          <w:color w:val="000000"/>
+        </w:rPr>
+        <w:t xml:space="preserve">)) for this project. </w:t>
       </w:r>
       <w:r>
         <w:rPr>
@@ -6667,7 +9155,7 @@
           <v:shape id="_x0000_i1026" type="#_x0000_t75" style="width:468pt;height:161.2pt" o:ole="" filled="t" fillcolor="#8db3e2 [1311]">
             <v:imagedata r:id="rId7" o:title=""/>
           </v:shape>
-          <o:OLEObject Type="Embed" ProgID="Word.OpenDocumentText.12" ShapeID="_x0000_i1026" DrawAspect="Content" ObjectID="_1507884806" r:id="rId9"/>
+          <o:OLEObject Type="Embed" ProgID="Word.OpenDocumentText.12" ShapeID="_x0000_i1026" DrawAspect="Content" ObjectID="_1507887305" r:id="rId9"/>
         </w:object>
       </w:r>
     </w:p>
@@ -6724,7 +9212,15 @@
         <w:jc w:val="both"/>
       </w:pPr>
       <w:r>
-        <w:t xml:space="preserve">When the predictor predict this person is a POI, it’s </w:t>
+        <w:t xml:space="preserve">When the predictor predict this person is a POI, </w:t>
+      </w:r>
+      <w:proofErr w:type="gramStart"/>
+      <w:r>
+        <w:t>it’s</w:t>
+      </w:r>
+      <w:proofErr w:type="gramEnd"/>
+      <w:r>
+        <w:t xml:space="preserve"> </w:t>
       </w:r>
       <w:r>
         <w:t>42.93</w:t>
@@ -6746,8 +9242,6 @@
       <w:r>
         <w:t>0</w:t>
       </w:r>
-      <w:bookmarkStart w:id="1" w:name="_GoBack"/>
-      <w:bookmarkEnd w:id="1"/>
     </w:p>
     <w:p>
       <w:pPr>

</xml_diff>

<commit_message>
Post-final update: update GridSearch and svm.SVC
</commit_message>
<xml_diff>
--- a/QuestionForFinalProject.docx
+++ b/QuestionForFinalProject.docx
@@ -152,23 +152,7 @@
           <w:rFonts w:ascii="Arial" w:eastAsia="Times New Roman" w:hAnsi="Arial" w:cs="Arial"/>
           <w:color w:val="000000"/>
         </w:rPr>
-        <w:t xml:space="preserve">In this project I’ll play the role of a detective and use Machine Learning skills learned in the class to select/create best fit features and build reliable and accurate algorithm to identify Enron POIs </w:t>
-      </w:r>
-      <w:proofErr w:type="gramStart"/>
-      <w:r>
-        <w:rPr>
-          <w:rFonts w:ascii="Arial" w:eastAsia="Times New Roman" w:hAnsi="Arial" w:cs="Arial"/>
-          <w:color w:val="000000"/>
-        </w:rPr>
-        <w:t>who</w:t>
-      </w:r>
-      <w:proofErr w:type="gramEnd"/>
-      <w:r>
-        <w:rPr>
-          <w:rFonts w:ascii="Arial" w:eastAsia="Times New Roman" w:hAnsi="Arial" w:cs="Arial"/>
-          <w:color w:val="000000"/>
-        </w:rPr>
-        <w:t xml:space="preserve"> may have committed fraud based on the public Enron financial and email dataset.</w:t>
+        <w:t>In this project I’ll play the role of a detective and use Machine Learning skills learned in the class to select/create best fit features and build reliable and accurate algorithm to identify Enron POIs who may have committed fraud based on the public Enron financial and email dataset.</w:t>
       </w:r>
     </w:p>
     <w:p>
@@ -1633,8 +1617,6 @@
         </w:rPr>
         <w:t xml:space="preserve">or data_discovery.py </w:t>
       </w:r>
-      <w:bookmarkStart w:id="0" w:name="_GoBack"/>
-      <w:bookmarkEnd w:id="0"/>
       <w:r>
         <w:rPr>
           <w:rFonts w:ascii="Arial" w:eastAsia="Times New Roman" w:hAnsi="Arial" w:cs="Arial"/>
@@ -3707,8 +3689,8 @@
         <w:t>that I use as well as the associated performance scores:</w:t>
       </w:r>
     </w:p>
-    <w:bookmarkStart w:id="1" w:name="_MON_1507018277"/>
-    <w:bookmarkEnd w:id="1"/>
+    <w:bookmarkStart w:id="0" w:name="_MON_1507018277"/>
+    <w:bookmarkEnd w:id="0"/>
     <w:p>
       <w:pPr>
         <w:spacing w:before="100" w:beforeAutospacing="1" w:after="100" w:afterAutospacing="1" w:line="240" w:lineRule="auto"/>
@@ -3742,10 +3724,10 @@
             <v:path o:extrusionok="f" gradientshapeok="t" o:connecttype="rect"/>
             <o:lock v:ext="edit" aspectratio="t"/>
           </v:shapetype>
-          <v:shape id="_x0000_i1025" type="#_x0000_t75" style="width:468pt;height:161.2pt" o:ole="" filled="t" fillcolor="#8db3e2 [1311]">
+          <v:shape id="_x0000_i1025" type="#_x0000_t75" style="width:468pt;height:161.4pt" o:ole="" filled="t" fillcolor="#8db3e2 [1311]">
             <v:imagedata r:id="rId7" o:title=""/>
           </v:shape>
-          <o:OLEObject Type="Embed" ProgID="Word.OpenDocumentText.12" ShapeID="_x0000_i1025" DrawAspect="Content" ObjectID="_1507887304" r:id="rId8"/>
+          <o:OLEObject Type="Embed" ProgID="Word.OpenDocumentText.12" ShapeID="_x0000_i1025" DrawAspect="Content" ObjectID="_1508691988" r:id="rId8"/>
         </w:object>
       </w:r>
     </w:p>
@@ -4207,16 +4189,103 @@
                 <w:sz w:val="20"/>
                 <w:szCs w:val="20"/>
               </w:rPr>
-              <w:t>sigmoid',C</w:t>
-            </w:r>
-            <w:proofErr w:type="spellEnd"/>
-            <w:r>
-              <w:rPr>
-                <w:rFonts w:eastAsia="Times New Roman" w:cstheme="minorHAnsi"/>
-                <w:sz w:val="20"/>
-                <w:szCs w:val="20"/>
-              </w:rPr>
-              <w:t xml:space="preserve"> = 16, gamma = 0.2)</w:t>
+              <w:t>rbf</w:t>
+            </w:r>
+            <w:proofErr w:type="spellEnd"/>
+            <w:r>
+              <w:rPr>
+                <w:rFonts w:eastAsia="Times New Roman" w:cstheme="minorHAnsi"/>
+                <w:sz w:val="20"/>
+                <w:szCs w:val="20"/>
+              </w:rPr>
+              <w:t>',</w:t>
+            </w:r>
+          </w:p>
+          <w:p>
+            <w:pPr>
+              <w:rPr>
+                <w:rFonts w:eastAsia="Times New Roman" w:cstheme="minorHAnsi"/>
+                <w:sz w:val="20"/>
+                <w:szCs w:val="20"/>
+              </w:rPr>
+            </w:pPr>
+            <w:r>
+              <w:rPr>
+                <w:rFonts w:eastAsia="Times New Roman" w:cstheme="minorHAnsi"/>
+                <w:sz w:val="20"/>
+                <w:szCs w:val="20"/>
+              </w:rPr>
+              <w:t xml:space="preserve">              gamma = 0,</w:t>
+            </w:r>
+          </w:p>
+          <w:p>
+            <w:pPr>
+              <w:rPr>
+                <w:rFonts w:eastAsia="Times New Roman" w:cstheme="minorHAnsi"/>
+                <w:sz w:val="20"/>
+                <w:szCs w:val="20"/>
+              </w:rPr>
+            </w:pPr>
+            <w:r>
+              <w:rPr>
+                <w:rFonts w:eastAsia="Times New Roman" w:cstheme="minorHAnsi"/>
+                <w:sz w:val="20"/>
+                <w:szCs w:val="20"/>
+              </w:rPr>
+              <w:t xml:space="preserve">              </w:t>
+            </w:r>
+            <w:proofErr w:type="spellStart"/>
+            <w:r>
+              <w:rPr>
+                <w:rFonts w:eastAsia="Times New Roman" w:cstheme="minorHAnsi"/>
+                <w:sz w:val="20"/>
+                <w:szCs w:val="20"/>
+              </w:rPr>
+              <w:t>tol</w:t>
+            </w:r>
+            <w:proofErr w:type="spellEnd"/>
+            <w:r>
+              <w:rPr>
+                <w:rFonts w:eastAsia="Times New Roman" w:cstheme="minorHAnsi"/>
+                <w:sz w:val="20"/>
+                <w:szCs w:val="20"/>
+              </w:rPr>
+              <w:t xml:space="preserve"> = 0.01,</w:t>
+            </w:r>
+          </w:p>
+          <w:p>
+            <w:pPr>
+              <w:rPr>
+                <w:rFonts w:eastAsia="Times New Roman" w:cstheme="minorHAnsi"/>
+                <w:sz w:val="20"/>
+                <w:szCs w:val="20"/>
+              </w:rPr>
+            </w:pPr>
+            <w:r>
+              <w:rPr>
+                <w:rFonts w:eastAsia="Times New Roman" w:cstheme="minorHAnsi"/>
+                <w:sz w:val="20"/>
+                <w:szCs w:val="20"/>
+              </w:rPr>
+              <w:t xml:space="preserve">              </w:t>
+            </w:r>
+            <w:proofErr w:type="spellStart"/>
+            <w:r>
+              <w:rPr>
+                <w:rFonts w:eastAsia="Times New Roman" w:cstheme="minorHAnsi"/>
+                <w:sz w:val="20"/>
+                <w:szCs w:val="20"/>
+              </w:rPr>
+              <w:t>class_weight</w:t>
+            </w:r>
+            <w:proofErr w:type="spellEnd"/>
+            <w:r>
+              <w:rPr>
+                <w:rFonts w:eastAsia="Times New Roman" w:cstheme="minorHAnsi"/>
+                <w:sz w:val="20"/>
+                <w:szCs w:val="20"/>
+              </w:rPr>
+              <w:t xml:space="preserve"> = {False: 1, True: 8})</w:t>
             </w:r>
           </w:p>
           <w:p>
@@ -4302,7 +4371,7 @@
                 <w:sz w:val="20"/>
                 <w:szCs w:val="20"/>
               </w:rPr>
-              <w:t>0.85492</w:t>
+              <w:t>0.80169</w:t>
             </w:r>
           </w:p>
         </w:tc>
@@ -4328,7 +4397,7 @@
                 <w:sz w:val="20"/>
                 <w:szCs w:val="20"/>
               </w:rPr>
-              <w:t>0.80645</w:t>
+              <w:t>0.35179</w:t>
             </w:r>
           </w:p>
         </w:tc>
@@ -4354,7 +4423,7 @@
                 <w:sz w:val="20"/>
                 <w:szCs w:val="20"/>
               </w:rPr>
-              <w:t>0.07500</w:t>
+              <w:t>0.34300</w:t>
             </w:r>
           </w:p>
         </w:tc>
@@ -4380,7 +4449,18 @@
                 <w:sz w:val="20"/>
                 <w:szCs w:val="20"/>
               </w:rPr>
-              <w:t>0.13724</w:t>
+              <w:t>0.3473</w:t>
+            </w:r>
+            <w:bookmarkStart w:id="1" w:name="_GoBack"/>
+            <w:bookmarkEnd w:id="1"/>
+            <w:r>
+              <w:rPr>
+                <w:rFonts w:eastAsia="Times New Roman" w:cstheme="minorHAnsi"/>
+                <w:color w:val="000000"/>
+                <w:sz w:val="20"/>
+                <w:szCs w:val="20"/>
+              </w:rPr>
+              <w:t>4</w:t>
             </w:r>
           </w:p>
         </w:tc>
@@ -5612,7 +5692,7 @@
           <w:rFonts w:ascii="Arial" w:eastAsia="Times New Roman" w:hAnsi="Arial" w:cs="Arial"/>
           <w:color w:val="000000"/>
         </w:rPr>
-        <w:t xml:space="preserve">What does it mean to tune the parameters of an algorithm, and what can happen if you don’t do this well?  How did you tune the parameters of your particular algorithm? (Some algorithms do not have parameters that you need to tune -- if this is the case for the one you picked, identify and briefly explain how you would have done it for the model that was not your final choice or a </w:t>
+        <w:t xml:space="preserve">What does it mean to tune the parameters of an algorithm, and what can happen if you don’t do this well?  How did you tune the parameters of your particular algorithm? (Some algorithms do </w:t>
       </w:r>
       <w:r>
         <w:rPr>
@@ -5620,7 +5700,7 @@
           <w:color w:val="000000"/>
         </w:rPr>
         <w:lastRenderedPageBreak/>
-        <w:t>different model that does utilize parameter tuning, e.g. a decision tree classifier).  [relevant rubric item: “tune the algorithm”]</w:t>
+        <w:t>not have parameters that you need to tune -- if this is the case for the one you picked, identify and briefly explain how you would have done it for the model that was not your final choice or a different model that does utilize parameter tuning, e.g. a decision tree classifier).  [relevant rubric item: “tune the algorithm”]</w:t>
       </w:r>
     </w:p>
     <w:p>
@@ -8020,6 +8100,7 @@
                 <w:sz w:val="20"/>
                 <w:szCs w:val="20"/>
               </w:rPr>
+              <w:lastRenderedPageBreak/>
               <w:t xml:space="preserve">                                                                 </w:t>
             </w:r>
             <w:proofErr w:type="spellStart"/>
@@ -8091,7 +8172,6 @@
                 <w:sz w:val="20"/>
                 <w:szCs w:val="20"/>
               </w:rPr>
-              <w:lastRenderedPageBreak/>
               <w:t>clf_pipe_tree</w:t>
             </w:r>
             <w:proofErr w:type="spellEnd"/>
@@ -9152,10 +9232,10 @@
           <w:color w:val="000000"/>
         </w:rPr>
         <w:object w:dxaOrig="9360" w:dyaOrig="3224">
-          <v:shape id="_x0000_i1026" type="#_x0000_t75" style="width:468pt;height:161.2pt" o:ole="" filled="t" fillcolor="#8db3e2 [1311]">
+          <v:shape id="_x0000_i1026" type="#_x0000_t75" style="width:468pt;height:161.4pt" o:ole="" filled="t" fillcolor="#8db3e2 [1311]">
             <v:imagedata r:id="rId7" o:title=""/>
           </v:shape>
-          <o:OLEObject Type="Embed" ProgID="Word.OpenDocumentText.12" ShapeID="_x0000_i1026" DrawAspect="Content" ObjectID="_1507887305" r:id="rId9"/>
+          <o:OLEObject Type="Embed" ProgID="Word.OpenDocumentText.12" ShapeID="_x0000_i1026" DrawAspect="Content" ObjectID="_1508691989" r:id="rId9"/>
         </w:object>
       </w:r>
     </w:p>

</xml_diff>